<commit_message>
adding details to user manual
</commit_message>
<xml_diff>
--- a/Documentation/9364B-G1_cms_user_man.docx
+++ b/Documentation/9364B-G1_cms_user_man.docx
@@ -962,11 +962,9 @@
     <w:p>
       <w:pPr>
         <w:pStyle w:val="ListParagraph"/>
-        <w:numPr>
-          <w:ilvl w:val="0"/>
-          <w:numId w:val="4"/>
-        </w:numPr>
         <w:spacing w:line="240" w:lineRule="auto"/>
+        <w:ind w:left="1080" w:firstLine="360"/>
+        <w:jc w:val="both"/>
         <w:rPr>
           <w:rFonts w:asciiTheme="majorHAnsi" w:hAnsiTheme="majorHAnsi" w:cstheme="majorHAnsi"/>
           <w:sz w:val="24"/>
@@ -979,8 +977,29 @@
           <w:sz w:val="24"/>
           <w:szCs w:val="24"/>
         </w:rPr>
-        <w:t>System Overview</w:t>
+        <w:t>WordPress is an open source project that allows anyone to improve its code according to the user’s liking. Featuring thousands of themes, widgets and other tools that allows user to create any type of website, portfolios, electronic shops and many more. WordPress supports all hosting platforms and also the content management system is constantly updated in which it improve</w:t>
       </w:r>
+      <w:r>
+        <w:rPr>
+          <w:rFonts w:asciiTheme="majorHAnsi" w:hAnsiTheme="majorHAnsi" w:cstheme="majorHAnsi"/>
+          <w:sz w:val="24"/>
+          <w:szCs w:val="24"/>
+        </w:rPr>
+        <w:t>s and includes new features with a good performance.</w:t>
+      </w:r>
+    </w:p>
+    <w:p>
+      <w:pPr>
+        <w:pStyle w:val="ListParagraph"/>
+        <w:spacing w:line="240" w:lineRule="auto"/>
+        <w:ind w:left="1080" w:firstLine="360"/>
+        <w:jc w:val="both"/>
+        <w:rPr>
+          <w:rFonts w:asciiTheme="majorHAnsi" w:hAnsiTheme="majorHAnsi" w:cstheme="majorHAnsi"/>
+          <w:sz w:val="24"/>
+          <w:szCs w:val="24"/>
+        </w:rPr>
+      </w:pPr>
     </w:p>
     <w:p>
       <w:pPr>
@@ -1002,6 +1021,85 @@
           <w:sz w:val="24"/>
           <w:szCs w:val="24"/>
         </w:rPr>
+        <w:t>System Overview</w:t>
+      </w:r>
+    </w:p>
+    <w:p>
+      <w:pPr>
+        <w:spacing w:line="240" w:lineRule="auto"/>
+        <w:ind w:left="1080" w:firstLine="720"/>
+        <w:rPr>
+          <w:rFonts w:asciiTheme="majorHAnsi" w:hAnsiTheme="majorHAnsi" w:cstheme="majorHAnsi"/>
+          <w:sz w:val="24"/>
+          <w:szCs w:val="24"/>
+        </w:rPr>
+      </w:pPr>
+      <w:r>
+        <w:rPr>
+          <w:rFonts w:asciiTheme="majorHAnsi" w:hAnsiTheme="majorHAnsi" w:cstheme="majorHAnsi"/>
+          <w:sz w:val="24"/>
+          <w:szCs w:val="24"/>
+        </w:rPr>
+        <w:t xml:space="preserve">This </w:t>
+      </w:r>
+      <w:r>
+        <w:rPr>
+          <w:rFonts w:asciiTheme="majorHAnsi" w:hAnsiTheme="majorHAnsi" w:cstheme="majorHAnsi"/>
+          <w:sz w:val="24"/>
+          <w:szCs w:val="24"/>
+        </w:rPr>
+        <w:t>tool</w:t>
+      </w:r>
+      <w:r>
+        <w:rPr>
+          <w:rFonts w:asciiTheme="majorHAnsi" w:hAnsiTheme="majorHAnsi" w:cstheme="majorHAnsi"/>
+          <w:sz w:val="24"/>
+          <w:szCs w:val="24"/>
+        </w:rPr>
+        <w:t xml:space="preserve"> has the ability to create, publish and modify digital content that supports multiple users called </w:t>
+      </w:r>
+      <w:r>
+        <w:rPr>
+          <w:rFonts w:asciiTheme="majorHAnsi" w:hAnsiTheme="majorHAnsi" w:cstheme="majorHAnsi"/>
+          <w:sz w:val="24"/>
+          <w:szCs w:val="24"/>
+        </w:rPr>
+        <w:t>content management system. This tool lets the user to publish a content without the knowledge of using HTML. It provides different or various designs and templates for the user to use. It contains group functions and also user functions.</w:t>
+      </w:r>
+      <w:bookmarkStart w:id="0" w:name="_GoBack"/>
+      <w:bookmarkEnd w:id="0"/>
+    </w:p>
+    <w:p>
+      <w:pPr>
+        <w:spacing w:line="240" w:lineRule="auto"/>
+        <w:ind w:left="1080" w:firstLine="720"/>
+        <w:rPr>
+          <w:rFonts w:asciiTheme="majorHAnsi" w:hAnsiTheme="majorHAnsi" w:cstheme="majorHAnsi"/>
+          <w:sz w:val="24"/>
+          <w:szCs w:val="24"/>
+        </w:rPr>
+      </w:pPr>
+    </w:p>
+    <w:p>
+      <w:pPr>
+        <w:pStyle w:val="ListParagraph"/>
+        <w:numPr>
+          <w:ilvl w:val="0"/>
+          <w:numId w:val="4"/>
+        </w:numPr>
+        <w:spacing w:line="240" w:lineRule="auto"/>
+        <w:rPr>
+          <w:rFonts w:asciiTheme="majorHAnsi" w:hAnsiTheme="majorHAnsi" w:cstheme="majorHAnsi"/>
+          <w:sz w:val="24"/>
+          <w:szCs w:val="24"/>
+        </w:rPr>
+      </w:pPr>
+      <w:r>
+        <w:rPr>
+          <w:rFonts w:asciiTheme="majorHAnsi" w:hAnsiTheme="majorHAnsi" w:cstheme="majorHAnsi"/>
+          <w:sz w:val="24"/>
+          <w:szCs w:val="24"/>
+        </w:rPr>
         <w:t>Getting Started</w:t>
       </w:r>
     </w:p>
@@ -1016,8 +1114,6 @@
           <w:szCs w:val="24"/>
         </w:rPr>
       </w:pPr>
-      <w:bookmarkStart w:id="0" w:name="_GoBack"/>
-      <w:bookmarkEnd w:id="0"/>
     </w:p>
     <w:p>
       <w:pPr>

</xml_diff>

<commit_message>
adding content to user manual
</commit_message>
<xml_diff>
--- a/Documentation/9364B-G1_cms_user_man.docx
+++ b/Documentation/9364B-G1_cms_user_man.docx
@@ -1027,7 +1027,8 @@
     <w:p>
       <w:pPr>
         <w:spacing w:line="240" w:lineRule="auto"/>
-        <w:ind w:left="1080" w:firstLine="720"/>
+        <w:ind w:left="1080" w:firstLine="360"/>
+        <w:jc w:val="both"/>
         <w:rPr>
           <w:rFonts w:asciiTheme="majorHAnsi" w:hAnsiTheme="majorHAnsi" w:cstheme="majorHAnsi"/>
           <w:sz w:val="24"/>
@@ -1066,8 +1067,6 @@
         </w:rPr>
         <w:t>content management system. This tool lets the user to publish a content without the knowledge of using HTML. It provides different or various designs and templates for the user to use. It contains group functions and also user functions.</w:t>
       </w:r>
-      <w:bookmarkStart w:id="0" w:name="_GoBack"/>
-      <w:bookmarkEnd w:id="0"/>
     </w:p>
     <w:p>
       <w:pPr>
@@ -1105,6 +1104,42 @@
     </w:p>
     <w:p>
       <w:pPr>
+        <w:spacing w:line="240" w:lineRule="auto"/>
+        <w:ind w:left="1080" w:firstLine="360"/>
+        <w:jc w:val="both"/>
+        <w:rPr>
+          <w:rFonts w:asciiTheme="majorHAnsi" w:hAnsiTheme="majorHAnsi" w:cstheme="majorHAnsi"/>
+          <w:sz w:val="24"/>
+          <w:szCs w:val="24"/>
+        </w:rPr>
+      </w:pPr>
+      <w:r>
+        <w:rPr>
+          <w:rFonts w:asciiTheme="majorHAnsi" w:hAnsiTheme="majorHAnsi" w:cstheme="majorHAnsi"/>
+          <w:sz w:val="24"/>
+          <w:szCs w:val="24"/>
+        </w:rPr>
+        <w:t>First be famili</w:t>
+      </w:r>
+      <w:r>
+        <w:rPr>
+          <w:rFonts w:asciiTheme="majorHAnsi" w:hAnsiTheme="majorHAnsi" w:cstheme="majorHAnsi"/>
+          <w:sz w:val="24"/>
+          <w:szCs w:val="24"/>
+        </w:rPr>
+        <w:t xml:space="preserve">arized with the VirtualBox, let’s check the setting of the VirtualBox for the user not to get problem when s/he configure the Ubuntu server. Click on the name of the server ‘webtechlab2018’. </w:t>
+      </w:r>
+      <w:r>
+        <w:rPr>
+          <w:rFonts w:asciiTheme="majorHAnsi" w:hAnsiTheme="majorHAnsi" w:cstheme="majorHAnsi"/>
+          <w:sz w:val="24"/>
+          <w:szCs w:val="24"/>
+        </w:rPr>
+        <w:t>Now click on the ‘Settings’ button, and a window will open as shown in Figure 1.</w:t>
+      </w:r>
+    </w:p>
+    <w:p>
+      <w:pPr>
         <w:pStyle w:val="ListParagraph"/>
         <w:spacing w:line="240" w:lineRule="auto"/>
         <w:ind w:left="1080"/>
@@ -1125,1352 +1160,2265 @@
           <w:szCs w:val="24"/>
         </w:rPr>
       </w:pPr>
-    </w:p>
-    <w:p>
-      <w:pPr>
-        <w:spacing w:line="360" w:lineRule="auto"/>
-        <w:jc w:val="center"/>
-        <w:rPr>
-          <w:rFonts w:asciiTheme="majorHAnsi" w:hAnsiTheme="majorHAnsi" w:cstheme="majorHAnsi"/>
-          <w:sz w:val="24"/>
-          <w:szCs w:val="24"/>
-        </w:rPr>
-      </w:pPr>
-    </w:p>
-    <w:p>
-      <w:pPr>
-        <w:spacing w:line="360" w:lineRule="auto"/>
-        <w:jc w:val="center"/>
-        <w:rPr>
-          <w:rFonts w:asciiTheme="majorHAnsi" w:hAnsiTheme="majorHAnsi" w:cstheme="majorHAnsi"/>
-          <w:sz w:val="24"/>
-          <w:szCs w:val="24"/>
-        </w:rPr>
-      </w:pPr>
-    </w:p>
-    <w:p>
-      <w:pPr>
-        <w:spacing w:line="360" w:lineRule="auto"/>
-        <w:jc w:val="center"/>
-        <w:rPr>
-          <w:rFonts w:asciiTheme="majorHAnsi" w:hAnsiTheme="majorHAnsi" w:cstheme="majorHAnsi"/>
-          <w:sz w:val="24"/>
-          <w:szCs w:val="24"/>
-        </w:rPr>
-      </w:pPr>
-    </w:p>
-    <w:p>
-      <w:pPr>
-        <w:spacing w:line="360" w:lineRule="auto"/>
-        <w:jc w:val="center"/>
-        <w:rPr>
-          <w:rFonts w:asciiTheme="majorHAnsi" w:hAnsiTheme="majorHAnsi" w:cstheme="majorHAnsi"/>
-          <w:sz w:val="24"/>
-          <w:szCs w:val="24"/>
-        </w:rPr>
-      </w:pPr>
-    </w:p>
-    <w:p>
-      <w:pPr>
-        <w:spacing w:line="360" w:lineRule="auto"/>
-        <w:jc w:val="center"/>
-        <w:rPr>
-          <w:rFonts w:asciiTheme="majorHAnsi" w:hAnsiTheme="majorHAnsi" w:cstheme="majorHAnsi"/>
-          <w:sz w:val="24"/>
-          <w:szCs w:val="24"/>
-        </w:rPr>
-      </w:pPr>
-    </w:p>
-    <w:p>
-      <w:pPr>
-        <w:spacing w:line="360" w:lineRule="auto"/>
-        <w:jc w:val="center"/>
-        <w:rPr>
-          <w:rFonts w:asciiTheme="majorHAnsi" w:hAnsiTheme="majorHAnsi" w:cstheme="majorHAnsi"/>
-          <w:sz w:val="24"/>
-          <w:szCs w:val="24"/>
-        </w:rPr>
-      </w:pPr>
-    </w:p>
-    <w:p>
-      <w:pPr>
-        <w:spacing w:line="360" w:lineRule="auto"/>
-        <w:jc w:val="center"/>
-        <w:rPr>
-          <w:rFonts w:asciiTheme="majorHAnsi" w:hAnsiTheme="majorHAnsi" w:cstheme="majorHAnsi"/>
-          <w:sz w:val="24"/>
-          <w:szCs w:val="24"/>
-        </w:rPr>
-      </w:pPr>
-    </w:p>
-    <w:p>
-      <w:pPr>
-        <w:spacing w:line="360" w:lineRule="auto"/>
-        <w:jc w:val="center"/>
-        <w:rPr>
-          <w:rFonts w:asciiTheme="majorHAnsi" w:hAnsiTheme="majorHAnsi" w:cstheme="majorHAnsi"/>
-          <w:sz w:val="24"/>
-          <w:szCs w:val="24"/>
-        </w:rPr>
-      </w:pPr>
-    </w:p>
-    <w:p>
-      <w:pPr>
-        <w:spacing w:line="360" w:lineRule="auto"/>
-        <w:jc w:val="center"/>
-        <w:rPr>
-          <w:rFonts w:asciiTheme="majorHAnsi" w:hAnsiTheme="majorHAnsi" w:cstheme="majorHAnsi"/>
-          <w:sz w:val="24"/>
-          <w:szCs w:val="24"/>
-        </w:rPr>
-      </w:pPr>
-    </w:p>
-    <w:p>
-      <w:pPr>
-        <w:spacing w:line="360" w:lineRule="auto"/>
-        <w:jc w:val="center"/>
-        <w:rPr>
-          <w:rFonts w:asciiTheme="majorHAnsi" w:hAnsiTheme="majorHAnsi" w:cstheme="majorHAnsi"/>
-          <w:sz w:val="24"/>
-          <w:szCs w:val="24"/>
-        </w:rPr>
-      </w:pPr>
-    </w:p>
-    <w:p>
-      <w:pPr>
-        <w:spacing w:line="360" w:lineRule="auto"/>
-        <w:jc w:val="center"/>
-        <w:rPr>
-          <w:rFonts w:asciiTheme="majorHAnsi" w:hAnsiTheme="majorHAnsi" w:cstheme="majorHAnsi"/>
-          <w:sz w:val="24"/>
-          <w:szCs w:val="24"/>
-        </w:rPr>
-      </w:pPr>
-    </w:p>
-    <w:p>
-      <w:pPr>
-        <w:spacing w:line="360" w:lineRule="auto"/>
-        <w:jc w:val="center"/>
-        <w:rPr>
-          <w:rFonts w:asciiTheme="majorHAnsi" w:hAnsiTheme="majorHAnsi" w:cstheme="majorHAnsi"/>
-          <w:sz w:val="24"/>
-          <w:szCs w:val="24"/>
-        </w:rPr>
-      </w:pPr>
-    </w:p>
-    <w:p>
-      <w:pPr>
-        <w:spacing w:line="360" w:lineRule="auto"/>
-        <w:jc w:val="center"/>
-        <w:rPr>
-          <w:rFonts w:asciiTheme="majorHAnsi" w:hAnsiTheme="majorHAnsi" w:cstheme="majorHAnsi"/>
-          <w:sz w:val="24"/>
-          <w:szCs w:val="24"/>
-        </w:rPr>
-      </w:pPr>
-    </w:p>
-    <w:p>
-      <w:pPr>
-        <w:spacing w:line="360" w:lineRule="auto"/>
-        <w:jc w:val="center"/>
-        <w:rPr>
-          <w:rFonts w:asciiTheme="majorHAnsi" w:hAnsiTheme="majorHAnsi" w:cstheme="majorHAnsi"/>
-          <w:sz w:val="24"/>
-          <w:szCs w:val="24"/>
-        </w:rPr>
-      </w:pPr>
-    </w:p>
-    <w:p>
-      <w:pPr>
-        <w:spacing w:line="360" w:lineRule="auto"/>
-        <w:jc w:val="center"/>
-        <w:rPr>
-          <w:rFonts w:asciiTheme="majorHAnsi" w:hAnsiTheme="majorHAnsi" w:cstheme="majorHAnsi"/>
-          <w:sz w:val="24"/>
-          <w:szCs w:val="24"/>
-        </w:rPr>
-      </w:pPr>
-    </w:p>
-    <w:p>
-      <w:pPr>
-        <w:spacing w:line="360" w:lineRule="auto"/>
-        <w:jc w:val="center"/>
-        <w:rPr>
-          <w:rFonts w:asciiTheme="majorHAnsi" w:hAnsiTheme="majorHAnsi" w:cstheme="majorHAnsi"/>
-          <w:sz w:val="24"/>
-          <w:szCs w:val="24"/>
-        </w:rPr>
-      </w:pPr>
-    </w:p>
-    <w:p>
-      <w:pPr>
-        <w:spacing w:line="360" w:lineRule="auto"/>
-        <w:jc w:val="center"/>
-        <w:rPr>
-          <w:rFonts w:asciiTheme="majorHAnsi" w:hAnsiTheme="majorHAnsi" w:cstheme="majorHAnsi"/>
-          <w:sz w:val="24"/>
-          <w:szCs w:val="24"/>
-        </w:rPr>
-      </w:pPr>
-    </w:p>
-    <w:p>
-      <w:pPr>
-        <w:spacing w:line="360" w:lineRule="auto"/>
-        <w:jc w:val="center"/>
-        <w:rPr>
-          <w:rFonts w:asciiTheme="majorHAnsi" w:hAnsiTheme="majorHAnsi" w:cstheme="majorHAnsi"/>
-          <w:sz w:val="24"/>
-          <w:szCs w:val="24"/>
-        </w:rPr>
-      </w:pPr>
-    </w:p>
-    <w:p>
-      <w:pPr>
-        <w:spacing w:line="360" w:lineRule="auto"/>
-        <w:jc w:val="center"/>
-        <w:rPr>
-          <w:rFonts w:asciiTheme="majorHAnsi" w:hAnsiTheme="majorHAnsi" w:cstheme="majorHAnsi"/>
-          <w:sz w:val="24"/>
-          <w:szCs w:val="24"/>
-        </w:rPr>
-      </w:pPr>
-    </w:p>
-    <w:p>
-      <w:pPr>
-        <w:spacing w:line="360" w:lineRule="auto"/>
-        <w:jc w:val="center"/>
-        <w:rPr>
-          <w:rFonts w:asciiTheme="majorHAnsi" w:hAnsiTheme="majorHAnsi" w:cstheme="majorHAnsi"/>
-          <w:sz w:val="24"/>
-          <w:szCs w:val="24"/>
-        </w:rPr>
-      </w:pPr>
-    </w:p>
-    <w:p>
-      <w:pPr>
-        <w:spacing w:line="360" w:lineRule="auto"/>
-        <w:jc w:val="center"/>
-        <w:rPr>
-          <w:rFonts w:asciiTheme="majorHAnsi" w:hAnsiTheme="majorHAnsi" w:cstheme="majorHAnsi"/>
-          <w:sz w:val="24"/>
-          <w:szCs w:val="24"/>
-        </w:rPr>
-      </w:pPr>
-    </w:p>
-    <w:p>
-      <w:pPr>
-        <w:spacing w:line="360" w:lineRule="auto"/>
-        <w:jc w:val="center"/>
-        <w:rPr>
-          <w:rFonts w:asciiTheme="majorHAnsi" w:hAnsiTheme="majorHAnsi" w:cstheme="majorHAnsi"/>
-          <w:sz w:val="24"/>
-          <w:szCs w:val="24"/>
-        </w:rPr>
-      </w:pPr>
-    </w:p>
-    <w:p>
-      <w:pPr>
-        <w:spacing w:line="360" w:lineRule="auto"/>
-        <w:jc w:val="center"/>
-        <w:rPr>
-          <w:rFonts w:asciiTheme="majorHAnsi" w:hAnsiTheme="majorHAnsi" w:cstheme="majorHAnsi"/>
-          <w:sz w:val="24"/>
-          <w:szCs w:val="24"/>
-        </w:rPr>
-      </w:pPr>
-    </w:p>
-    <w:p>
-      <w:pPr>
-        <w:spacing w:line="360" w:lineRule="auto"/>
-        <w:jc w:val="center"/>
-        <w:rPr>
-          <w:rFonts w:asciiTheme="majorHAnsi" w:hAnsiTheme="majorHAnsi" w:cstheme="majorHAnsi"/>
-          <w:sz w:val="24"/>
-          <w:szCs w:val="24"/>
-        </w:rPr>
-      </w:pPr>
-    </w:p>
-    <w:p>
-      <w:pPr>
-        <w:spacing w:line="360" w:lineRule="auto"/>
-        <w:jc w:val="center"/>
-        <w:rPr>
-          <w:rFonts w:asciiTheme="majorHAnsi" w:hAnsiTheme="majorHAnsi" w:cstheme="majorHAnsi"/>
-          <w:sz w:val="24"/>
-          <w:szCs w:val="24"/>
-        </w:rPr>
-      </w:pPr>
-    </w:p>
-    <w:p>
-      <w:pPr>
-        <w:spacing w:line="360" w:lineRule="auto"/>
-        <w:jc w:val="center"/>
-        <w:rPr>
-          <w:rFonts w:asciiTheme="majorHAnsi" w:hAnsiTheme="majorHAnsi" w:cstheme="majorHAnsi"/>
-          <w:sz w:val="24"/>
-          <w:szCs w:val="24"/>
-        </w:rPr>
-      </w:pPr>
-    </w:p>
-    <w:p>
-      <w:pPr>
-        <w:spacing w:line="360" w:lineRule="auto"/>
-        <w:jc w:val="center"/>
-        <w:rPr>
-          <w:rFonts w:asciiTheme="majorHAnsi" w:hAnsiTheme="majorHAnsi" w:cstheme="majorHAnsi"/>
-          <w:sz w:val="24"/>
-          <w:szCs w:val="24"/>
-        </w:rPr>
-      </w:pPr>
-    </w:p>
-    <w:p>
-      <w:pPr>
-        <w:spacing w:line="360" w:lineRule="auto"/>
-        <w:jc w:val="center"/>
-        <w:rPr>
-          <w:rFonts w:asciiTheme="majorHAnsi" w:hAnsiTheme="majorHAnsi" w:cstheme="majorHAnsi"/>
-          <w:sz w:val="24"/>
-          <w:szCs w:val="24"/>
-        </w:rPr>
-      </w:pPr>
-    </w:p>
-    <w:p>
-      <w:pPr>
-        <w:spacing w:line="360" w:lineRule="auto"/>
-        <w:jc w:val="center"/>
-        <w:rPr>
-          <w:rFonts w:asciiTheme="majorHAnsi" w:hAnsiTheme="majorHAnsi" w:cstheme="majorHAnsi"/>
-          <w:sz w:val="24"/>
-          <w:szCs w:val="24"/>
-        </w:rPr>
-      </w:pPr>
-    </w:p>
-    <w:p>
-      <w:pPr>
-        <w:spacing w:line="360" w:lineRule="auto"/>
-        <w:jc w:val="center"/>
-        <w:rPr>
-          <w:rFonts w:asciiTheme="majorHAnsi" w:hAnsiTheme="majorHAnsi" w:cstheme="majorHAnsi"/>
-          <w:sz w:val="24"/>
-          <w:szCs w:val="24"/>
-        </w:rPr>
-      </w:pPr>
-    </w:p>
-    <w:p>
-      <w:pPr>
-        <w:spacing w:line="360" w:lineRule="auto"/>
-        <w:jc w:val="center"/>
-        <w:rPr>
-          <w:rFonts w:asciiTheme="majorHAnsi" w:hAnsiTheme="majorHAnsi" w:cstheme="majorHAnsi"/>
-          <w:sz w:val="24"/>
-          <w:szCs w:val="24"/>
-        </w:rPr>
-      </w:pPr>
-    </w:p>
-    <w:p>
-      <w:pPr>
-        <w:spacing w:line="360" w:lineRule="auto"/>
-        <w:jc w:val="center"/>
-        <w:rPr>
-          <w:rFonts w:asciiTheme="majorHAnsi" w:hAnsiTheme="majorHAnsi" w:cstheme="majorHAnsi"/>
-          <w:sz w:val="24"/>
-          <w:szCs w:val="24"/>
-        </w:rPr>
-      </w:pPr>
-    </w:p>
-    <w:p>
-      <w:pPr>
-        <w:spacing w:line="360" w:lineRule="auto"/>
-        <w:jc w:val="center"/>
-        <w:rPr>
-          <w:rFonts w:asciiTheme="majorHAnsi" w:hAnsiTheme="majorHAnsi" w:cstheme="majorHAnsi"/>
-          <w:sz w:val="24"/>
-          <w:szCs w:val="24"/>
-        </w:rPr>
-      </w:pPr>
-    </w:p>
-    <w:p>
-      <w:pPr>
-        <w:spacing w:line="360" w:lineRule="auto"/>
-        <w:jc w:val="center"/>
-        <w:rPr>
-          <w:rFonts w:asciiTheme="majorHAnsi" w:hAnsiTheme="majorHAnsi" w:cstheme="majorHAnsi"/>
-          <w:sz w:val="24"/>
-          <w:szCs w:val="24"/>
-        </w:rPr>
-      </w:pPr>
-    </w:p>
-    <w:p>
-      <w:pPr>
-        <w:spacing w:line="360" w:lineRule="auto"/>
-        <w:jc w:val="center"/>
-        <w:rPr>
-          <w:rFonts w:asciiTheme="majorHAnsi" w:hAnsiTheme="majorHAnsi" w:cstheme="majorHAnsi"/>
-          <w:sz w:val="24"/>
-          <w:szCs w:val="24"/>
-        </w:rPr>
-      </w:pPr>
-    </w:p>
-    <w:p>
-      <w:pPr>
-        <w:spacing w:line="360" w:lineRule="auto"/>
-        <w:jc w:val="center"/>
-        <w:rPr>
-          <w:rFonts w:asciiTheme="majorHAnsi" w:hAnsiTheme="majorHAnsi" w:cstheme="majorHAnsi"/>
-          <w:sz w:val="24"/>
-          <w:szCs w:val="24"/>
-        </w:rPr>
-      </w:pPr>
-    </w:p>
-    <w:p>
-      <w:pPr>
-        <w:spacing w:line="360" w:lineRule="auto"/>
-        <w:jc w:val="center"/>
-        <w:rPr>
-          <w:rFonts w:asciiTheme="majorHAnsi" w:hAnsiTheme="majorHAnsi" w:cstheme="majorHAnsi"/>
-          <w:sz w:val="24"/>
-          <w:szCs w:val="24"/>
-        </w:rPr>
-      </w:pPr>
-    </w:p>
-    <w:p>
-      <w:pPr>
-        <w:spacing w:line="360" w:lineRule="auto"/>
-        <w:jc w:val="center"/>
-        <w:rPr>
-          <w:rFonts w:asciiTheme="majorHAnsi" w:hAnsiTheme="majorHAnsi" w:cstheme="majorHAnsi"/>
-          <w:sz w:val="24"/>
-          <w:szCs w:val="24"/>
-        </w:rPr>
-      </w:pPr>
-    </w:p>
-    <w:p>
-      <w:pPr>
-        <w:spacing w:line="360" w:lineRule="auto"/>
-        <w:jc w:val="center"/>
-        <w:rPr>
-          <w:rFonts w:asciiTheme="majorHAnsi" w:hAnsiTheme="majorHAnsi" w:cstheme="majorHAnsi"/>
-          <w:sz w:val="24"/>
-          <w:szCs w:val="24"/>
-        </w:rPr>
-      </w:pPr>
-    </w:p>
-    <w:p>
-      <w:pPr>
-        <w:spacing w:line="360" w:lineRule="auto"/>
-        <w:jc w:val="center"/>
-        <w:rPr>
-          <w:rFonts w:asciiTheme="majorHAnsi" w:hAnsiTheme="majorHAnsi" w:cstheme="majorHAnsi"/>
-          <w:sz w:val="24"/>
-          <w:szCs w:val="24"/>
-        </w:rPr>
-      </w:pPr>
-    </w:p>
-    <w:p>
-      <w:pPr>
-        <w:spacing w:line="360" w:lineRule="auto"/>
-        <w:jc w:val="center"/>
-        <w:rPr>
-          <w:rFonts w:asciiTheme="majorHAnsi" w:hAnsiTheme="majorHAnsi" w:cstheme="majorHAnsi"/>
-          <w:sz w:val="24"/>
-          <w:szCs w:val="24"/>
-        </w:rPr>
-      </w:pPr>
-    </w:p>
-    <w:p>
-      <w:pPr>
-        <w:spacing w:line="360" w:lineRule="auto"/>
-        <w:jc w:val="center"/>
-        <w:rPr>
-          <w:rFonts w:asciiTheme="majorHAnsi" w:hAnsiTheme="majorHAnsi" w:cstheme="majorHAnsi"/>
-          <w:sz w:val="24"/>
-          <w:szCs w:val="24"/>
-        </w:rPr>
-      </w:pPr>
-    </w:p>
-    <w:p>
-      <w:pPr>
-        <w:spacing w:line="360" w:lineRule="auto"/>
-        <w:jc w:val="center"/>
-        <w:rPr>
-          <w:rFonts w:asciiTheme="majorHAnsi" w:hAnsiTheme="majorHAnsi" w:cstheme="majorHAnsi"/>
-          <w:sz w:val="24"/>
-          <w:szCs w:val="24"/>
-        </w:rPr>
-      </w:pPr>
-    </w:p>
-    <w:p>
-      <w:pPr>
-        <w:spacing w:line="360" w:lineRule="auto"/>
-        <w:jc w:val="center"/>
-        <w:rPr>
-          <w:rFonts w:asciiTheme="majorHAnsi" w:hAnsiTheme="majorHAnsi" w:cstheme="majorHAnsi"/>
-          <w:sz w:val="24"/>
-          <w:szCs w:val="24"/>
-        </w:rPr>
-      </w:pPr>
-    </w:p>
-    <w:p>
-      <w:pPr>
-        <w:spacing w:line="360" w:lineRule="auto"/>
-        <w:jc w:val="center"/>
-        <w:rPr>
-          <w:rFonts w:asciiTheme="majorHAnsi" w:hAnsiTheme="majorHAnsi" w:cstheme="majorHAnsi"/>
-          <w:sz w:val="24"/>
-          <w:szCs w:val="24"/>
-        </w:rPr>
-      </w:pPr>
-    </w:p>
-    <w:p>
-      <w:pPr>
-        <w:spacing w:line="360" w:lineRule="auto"/>
-        <w:jc w:val="center"/>
-        <w:rPr>
-          <w:rFonts w:asciiTheme="majorHAnsi" w:hAnsiTheme="majorHAnsi" w:cstheme="majorHAnsi"/>
-          <w:sz w:val="24"/>
-          <w:szCs w:val="24"/>
-        </w:rPr>
-      </w:pPr>
-    </w:p>
-    <w:p>
-      <w:pPr>
-        <w:spacing w:line="360" w:lineRule="auto"/>
-        <w:jc w:val="center"/>
-        <w:rPr>
-          <w:rFonts w:asciiTheme="majorHAnsi" w:hAnsiTheme="majorHAnsi" w:cstheme="majorHAnsi"/>
-          <w:sz w:val="24"/>
-          <w:szCs w:val="24"/>
-        </w:rPr>
-      </w:pPr>
-    </w:p>
-    <w:p>
-      <w:pPr>
-        <w:spacing w:line="360" w:lineRule="auto"/>
-        <w:jc w:val="center"/>
-        <w:rPr>
-          <w:rFonts w:asciiTheme="majorHAnsi" w:hAnsiTheme="majorHAnsi" w:cstheme="majorHAnsi"/>
-          <w:sz w:val="24"/>
-          <w:szCs w:val="24"/>
-        </w:rPr>
-      </w:pPr>
-    </w:p>
-    <w:p>
-      <w:pPr>
-        <w:spacing w:line="360" w:lineRule="auto"/>
-        <w:jc w:val="center"/>
-        <w:rPr>
-          <w:rFonts w:asciiTheme="majorHAnsi" w:hAnsiTheme="majorHAnsi" w:cstheme="majorHAnsi"/>
-          <w:sz w:val="24"/>
-          <w:szCs w:val="24"/>
-        </w:rPr>
-      </w:pPr>
-    </w:p>
-    <w:p>
-      <w:pPr>
-        <w:spacing w:line="360" w:lineRule="auto"/>
-        <w:jc w:val="center"/>
-        <w:rPr>
-          <w:rFonts w:asciiTheme="majorHAnsi" w:hAnsiTheme="majorHAnsi" w:cstheme="majorHAnsi"/>
-          <w:sz w:val="24"/>
-          <w:szCs w:val="24"/>
-        </w:rPr>
-      </w:pPr>
-    </w:p>
-    <w:p>
-      <w:pPr>
-        <w:spacing w:line="360" w:lineRule="auto"/>
-        <w:jc w:val="center"/>
-        <w:rPr>
-          <w:rFonts w:asciiTheme="majorHAnsi" w:hAnsiTheme="majorHAnsi" w:cstheme="majorHAnsi"/>
-          <w:sz w:val="24"/>
-          <w:szCs w:val="24"/>
-        </w:rPr>
-      </w:pPr>
-    </w:p>
-    <w:p>
-      <w:pPr>
-        <w:spacing w:line="360" w:lineRule="auto"/>
-        <w:jc w:val="center"/>
-        <w:rPr>
-          <w:rFonts w:asciiTheme="majorHAnsi" w:hAnsiTheme="majorHAnsi" w:cstheme="majorHAnsi"/>
-          <w:sz w:val="24"/>
-          <w:szCs w:val="24"/>
-        </w:rPr>
-      </w:pPr>
-    </w:p>
-    <w:p>
-      <w:pPr>
-        <w:spacing w:line="360" w:lineRule="auto"/>
-        <w:jc w:val="center"/>
-        <w:rPr>
-          <w:rFonts w:asciiTheme="majorHAnsi" w:hAnsiTheme="majorHAnsi" w:cstheme="majorHAnsi"/>
-          <w:sz w:val="24"/>
-          <w:szCs w:val="24"/>
-        </w:rPr>
-      </w:pPr>
-    </w:p>
-    <w:p>
-      <w:pPr>
-        <w:spacing w:line="360" w:lineRule="auto"/>
-        <w:jc w:val="center"/>
-        <w:rPr>
-          <w:rFonts w:asciiTheme="majorHAnsi" w:hAnsiTheme="majorHAnsi" w:cstheme="majorHAnsi"/>
-          <w:sz w:val="24"/>
-          <w:szCs w:val="24"/>
-        </w:rPr>
-      </w:pPr>
-    </w:p>
-    <w:p>
-      <w:pPr>
-        <w:spacing w:line="360" w:lineRule="auto"/>
-        <w:jc w:val="center"/>
-        <w:rPr>
-          <w:rFonts w:asciiTheme="majorHAnsi" w:hAnsiTheme="majorHAnsi" w:cstheme="majorHAnsi"/>
-          <w:sz w:val="24"/>
-          <w:szCs w:val="24"/>
-        </w:rPr>
-      </w:pPr>
-    </w:p>
-    <w:p>
-      <w:pPr>
-        <w:spacing w:line="360" w:lineRule="auto"/>
-        <w:jc w:val="center"/>
-        <w:rPr>
-          <w:rFonts w:asciiTheme="majorHAnsi" w:hAnsiTheme="majorHAnsi" w:cstheme="majorHAnsi"/>
-          <w:sz w:val="24"/>
-          <w:szCs w:val="24"/>
-        </w:rPr>
-      </w:pPr>
-    </w:p>
-    <w:p>
-      <w:pPr>
-        <w:spacing w:line="360" w:lineRule="auto"/>
-        <w:jc w:val="center"/>
-        <w:rPr>
-          <w:rFonts w:asciiTheme="majorHAnsi" w:hAnsiTheme="majorHAnsi" w:cstheme="majorHAnsi"/>
-          <w:sz w:val="24"/>
-          <w:szCs w:val="24"/>
-        </w:rPr>
-      </w:pPr>
-    </w:p>
-    <w:p>
-      <w:pPr>
-        <w:spacing w:line="360" w:lineRule="auto"/>
-        <w:jc w:val="center"/>
-        <w:rPr>
-          <w:rFonts w:asciiTheme="majorHAnsi" w:hAnsiTheme="majorHAnsi" w:cstheme="majorHAnsi"/>
-          <w:sz w:val="24"/>
-          <w:szCs w:val="24"/>
-        </w:rPr>
-      </w:pPr>
-    </w:p>
-    <w:p>
-      <w:pPr>
-        <w:spacing w:line="360" w:lineRule="auto"/>
-        <w:jc w:val="center"/>
-        <w:rPr>
-          <w:rFonts w:asciiTheme="majorHAnsi" w:hAnsiTheme="majorHAnsi" w:cstheme="majorHAnsi"/>
-          <w:sz w:val="24"/>
-          <w:szCs w:val="24"/>
-        </w:rPr>
-      </w:pPr>
-    </w:p>
-    <w:p>
-      <w:pPr>
-        <w:spacing w:line="360" w:lineRule="auto"/>
-        <w:jc w:val="center"/>
-        <w:rPr>
-          <w:rFonts w:asciiTheme="majorHAnsi" w:hAnsiTheme="majorHAnsi" w:cstheme="majorHAnsi"/>
-          <w:sz w:val="24"/>
-          <w:szCs w:val="24"/>
-        </w:rPr>
-      </w:pPr>
-    </w:p>
-    <w:p>
-      <w:pPr>
-        <w:spacing w:line="360" w:lineRule="auto"/>
-        <w:jc w:val="center"/>
-        <w:rPr>
-          <w:rFonts w:asciiTheme="majorHAnsi" w:hAnsiTheme="majorHAnsi" w:cstheme="majorHAnsi"/>
-          <w:sz w:val="24"/>
-          <w:szCs w:val="24"/>
-        </w:rPr>
-      </w:pPr>
-    </w:p>
-    <w:p>
-      <w:pPr>
-        <w:spacing w:line="360" w:lineRule="auto"/>
-        <w:jc w:val="center"/>
-        <w:rPr>
-          <w:rFonts w:asciiTheme="majorHAnsi" w:hAnsiTheme="majorHAnsi" w:cstheme="majorHAnsi"/>
-          <w:sz w:val="24"/>
-          <w:szCs w:val="24"/>
-        </w:rPr>
-      </w:pPr>
-    </w:p>
-    <w:p>
-      <w:pPr>
-        <w:spacing w:line="360" w:lineRule="auto"/>
-        <w:jc w:val="center"/>
-        <w:rPr>
-          <w:rFonts w:asciiTheme="majorHAnsi" w:hAnsiTheme="majorHAnsi" w:cstheme="majorHAnsi"/>
-          <w:sz w:val="24"/>
-          <w:szCs w:val="24"/>
-        </w:rPr>
-      </w:pPr>
-    </w:p>
-    <w:p>
-      <w:pPr>
-        <w:spacing w:line="360" w:lineRule="auto"/>
-        <w:jc w:val="center"/>
-        <w:rPr>
-          <w:rFonts w:asciiTheme="majorHAnsi" w:hAnsiTheme="majorHAnsi" w:cstheme="majorHAnsi"/>
-          <w:sz w:val="24"/>
-          <w:szCs w:val="24"/>
-        </w:rPr>
-      </w:pPr>
-    </w:p>
-    <w:p>
-      <w:pPr>
-        <w:spacing w:line="360" w:lineRule="auto"/>
-        <w:jc w:val="center"/>
-        <w:rPr>
-          <w:rFonts w:asciiTheme="majorHAnsi" w:hAnsiTheme="majorHAnsi" w:cstheme="majorHAnsi"/>
-          <w:sz w:val="24"/>
-          <w:szCs w:val="24"/>
-        </w:rPr>
-      </w:pPr>
-    </w:p>
-    <w:p>
-      <w:pPr>
-        <w:spacing w:line="360" w:lineRule="auto"/>
-        <w:jc w:val="center"/>
-        <w:rPr>
-          <w:rFonts w:asciiTheme="majorHAnsi" w:hAnsiTheme="majorHAnsi" w:cstheme="majorHAnsi"/>
-          <w:sz w:val="24"/>
-          <w:szCs w:val="24"/>
-        </w:rPr>
-      </w:pPr>
-    </w:p>
-    <w:p>
-      <w:pPr>
-        <w:spacing w:line="360" w:lineRule="auto"/>
-        <w:jc w:val="center"/>
-        <w:rPr>
-          <w:rFonts w:asciiTheme="majorHAnsi" w:hAnsiTheme="majorHAnsi" w:cstheme="majorHAnsi"/>
-          <w:sz w:val="24"/>
-          <w:szCs w:val="24"/>
-        </w:rPr>
-      </w:pPr>
-    </w:p>
-    <w:p>
-      <w:pPr>
-        <w:spacing w:line="360" w:lineRule="auto"/>
-        <w:jc w:val="center"/>
-        <w:rPr>
-          <w:rFonts w:asciiTheme="majorHAnsi" w:hAnsiTheme="majorHAnsi" w:cstheme="majorHAnsi"/>
-          <w:sz w:val="24"/>
-          <w:szCs w:val="24"/>
-        </w:rPr>
-      </w:pPr>
-    </w:p>
-    <w:p>
-      <w:pPr>
-        <w:spacing w:line="360" w:lineRule="auto"/>
-        <w:jc w:val="center"/>
-        <w:rPr>
-          <w:rFonts w:asciiTheme="majorHAnsi" w:hAnsiTheme="majorHAnsi" w:cstheme="majorHAnsi"/>
-          <w:sz w:val="24"/>
-          <w:szCs w:val="24"/>
-        </w:rPr>
-      </w:pPr>
-    </w:p>
-    <w:p>
-      <w:pPr>
-        <w:spacing w:line="360" w:lineRule="auto"/>
-        <w:jc w:val="center"/>
-        <w:rPr>
-          <w:rFonts w:asciiTheme="majorHAnsi" w:hAnsiTheme="majorHAnsi" w:cstheme="majorHAnsi"/>
-          <w:sz w:val="24"/>
-          <w:szCs w:val="24"/>
-        </w:rPr>
-      </w:pPr>
-    </w:p>
-    <w:p>
-      <w:pPr>
-        <w:spacing w:line="360" w:lineRule="auto"/>
-        <w:jc w:val="center"/>
-        <w:rPr>
-          <w:rFonts w:asciiTheme="majorHAnsi" w:hAnsiTheme="majorHAnsi" w:cstheme="majorHAnsi"/>
-          <w:sz w:val="24"/>
-          <w:szCs w:val="24"/>
-        </w:rPr>
-      </w:pPr>
-    </w:p>
-    <w:p>
-      <w:pPr>
-        <w:spacing w:line="360" w:lineRule="auto"/>
-        <w:jc w:val="center"/>
-        <w:rPr>
-          <w:rFonts w:asciiTheme="majorHAnsi" w:hAnsiTheme="majorHAnsi" w:cstheme="majorHAnsi"/>
-          <w:sz w:val="24"/>
-          <w:szCs w:val="24"/>
-        </w:rPr>
-      </w:pPr>
-    </w:p>
-    <w:p>
-      <w:pPr>
-        <w:spacing w:line="360" w:lineRule="auto"/>
-        <w:jc w:val="center"/>
-        <w:rPr>
-          <w:rFonts w:asciiTheme="majorHAnsi" w:hAnsiTheme="majorHAnsi" w:cstheme="majorHAnsi"/>
-          <w:sz w:val="24"/>
-          <w:szCs w:val="24"/>
-        </w:rPr>
-      </w:pPr>
-    </w:p>
-    <w:p>
-      <w:pPr>
-        <w:spacing w:line="360" w:lineRule="auto"/>
-        <w:jc w:val="center"/>
-        <w:rPr>
-          <w:rFonts w:asciiTheme="majorHAnsi" w:hAnsiTheme="majorHAnsi" w:cstheme="majorHAnsi"/>
-          <w:sz w:val="24"/>
-          <w:szCs w:val="24"/>
-        </w:rPr>
-      </w:pPr>
-    </w:p>
-    <w:p>
-      <w:pPr>
-        <w:spacing w:line="360" w:lineRule="auto"/>
-        <w:jc w:val="center"/>
-        <w:rPr>
-          <w:rFonts w:asciiTheme="majorHAnsi" w:hAnsiTheme="majorHAnsi" w:cstheme="majorHAnsi"/>
-          <w:sz w:val="24"/>
-          <w:szCs w:val="24"/>
-        </w:rPr>
-      </w:pPr>
-    </w:p>
-    <w:p>
-      <w:pPr>
-        <w:spacing w:line="360" w:lineRule="auto"/>
-        <w:jc w:val="center"/>
-        <w:rPr>
-          <w:rFonts w:asciiTheme="majorHAnsi" w:hAnsiTheme="majorHAnsi" w:cstheme="majorHAnsi"/>
-          <w:sz w:val="24"/>
-          <w:szCs w:val="24"/>
-        </w:rPr>
-      </w:pPr>
-    </w:p>
-    <w:p>
-      <w:pPr>
-        <w:spacing w:line="360" w:lineRule="auto"/>
-        <w:jc w:val="center"/>
-        <w:rPr>
-          <w:rFonts w:asciiTheme="majorHAnsi" w:hAnsiTheme="majorHAnsi" w:cstheme="majorHAnsi"/>
-          <w:sz w:val="24"/>
-          <w:szCs w:val="24"/>
-        </w:rPr>
-      </w:pPr>
-    </w:p>
-    <w:p>
-      <w:pPr>
-        <w:spacing w:line="360" w:lineRule="auto"/>
-        <w:jc w:val="center"/>
-        <w:rPr>
-          <w:rFonts w:asciiTheme="majorHAnsi" w:hAnsiTheme="majorHAnsi" w:cstheme="majorHAnsi"/>
-          <w:sz w:val="24"/>
-          <w:szCs w:val="24"/>
-        </w:rPr>
-      </w:pPr>
-    </w:p>
-    <w:p>
-      <w:pPr>
-        <w:spacing w:line="360" w:lineRule="auto"/>
-        <w:jc w:val="center"/>
-        <w:rPr>
-          <w:rFonts w:asciiTheme="majorHAnsi" w:hAnsiTheme="majorHAnsi" w:cstheme="majorHAnsi"/>
-          <w:sz w:val="24"/>
-          <w:szCs w:val="24"/>
-        </w:rPr>
-      </w:pPr>
-    </w:p>
-    <w:p>
-      <w:pPr>
-        <w:spacing w:line="360" w:lineRule="auto"/>
-        <w:jc w:val="center"/>
-        <w:rPr>
-          <w:rFonts w:asciiTheme="majorHAnsi" w:hAnsiTheme="majorHAnsi" w:cstheme="majorHAnsi"/>
-          <w:sz w:val="24"/>
-          <w:szCs w:val="24"/>
-        </w:rPr>
-      </w:pPr>
-    </w:p>
-    <w:p>
-      <w:pPr>
-        <w:spacing w:line="360" w:lineRule="auto"/>
-        <w:jc w:val="center"/>
-        <w:rPr>
-          <w:rFonts w:asciiTheme="majorHAnsi" w:hAnsiTheme="majorHAnsi" w:cstheme="majorHAnsi"/>
-          <w:sz w:val="24"/>
-          <w:szCs w:val="24"/>
-        </w:rPr>
-      </w:pPr>
-    </w:p>
-    <w:p>
-      <w:pPr>
-        <w:spacing w:line="360" w:lineRule="auto"/>
-        <w:jc w:val="center"/>
-        <w:rPr>
-          <w:rFonts w:asciiTheme="majorHAnsi" w:hAnsiTheme="majorHAnsi" w:cstheme="majorHAnsi"/>
-          <w:sz w:val="24"/>
-          <w:szCs w:val="24"/>
-        </w:rPr>
-      </w:pPr>
-    </w:p>
-    <w:p>
-      <w:pPr>
-        <w:spacing w:line="360" w:lineRule="auto"/>
-        <w:jc w:val="center"/>
-        <w:rPr>
-          <w:rFonts w:asciiTheme="majorHAnsi" w:hAnsiTheme="majorHAnsi" w:cstheme="majorHAnsi"/>
-          <w:sz w:val="24"/>
-          <w:szCs w:val="24"/>
-        </w:rPr>
-      </w:pPr>
-    </w:p>
-    <w:p>
-      <w:pPr>
-        <w:spacing w:line="360" w:lineRule="auto"/>
-        <w:jc w:val="center"/>
-        <w:rPr>
-          <w:rFonts w:asciiTheme="majorHAnsi" w:hAnsiTheme="majorHAnsi" w:cstheme="majorHAnsi"/>
-          <w:sz w:val="24"/>
-          <w:szCs w:val="24"/>
-        </w:rPr>
-      </w:pPr>
-    </w:p>
-    <w:p>
-      <w:pPr>
-        <w:spacing w:line="360" w:lineRule="auto"/>
-        <w:jc w:val="center"/>
-        <w:rPr>
-          <w:rFonts w:asciiTheme="majorHAnsi" w:hAnsiTheme="majorHAnsi" w:cstheme="majorHAnsi"/>
-          <w:sz w:val="24"/>
-          <w:szCs w:val="24"/>
-        </w:rPr>
-      </w:pPr>
-    </w:p>
-    <w:p>
-      <w:pPr>
-        <w:spacing w:line="360" w:lineRule="auto"/>
-        <w:jc w:val="center"/>
-        <w:rPr>
-          <w:rFonts w:asciiTheme="majorHAnsi" w:hAnsiTheme="majorHAnsi" w:cstheme="majorHAnsi"/>
-          <w:sz w:val="24"/>
-          <w:szCs w:val="24"/>
-        </w:rPr>
-      </w:pPr>
-    </w:p>
-    <w:p>
-      <w:pPr>
-        <w:spacing w:line="360" w:lineRule="auto"/>
-        <w:jc w:val="center"/>
-        <w:rPr>
-          <w:rFonts w:asciiTheme="majorHAnsi" w:hAnsiTheme="majorHAnsi" w:cstheme="majorHAnsi"/>
-          <w:sz w:val="24"/>
-          <w:szCs w:val="24"/>
-        </w:rPr>
-      </w:pPr>
-    </w:p>
-    <w:p>
-      <w:pPr>
-        <w:spacing w:line="360" w:lineRule="auto"/>
-        <w:jc w:val="center"/>
-        <w:rPr>
-          <w:rFonts w:asciiTheme="majorHAnsi" w:hAnsiTheme="majorHAnsi" w:cstheme="majorHAnsi"/>
-          <w:sz w:val="24"/>
-          <w:szCs w:val="24"/>
-        </w:rPr>
-      </w:pPr>
-    </w:p>
-    <w:p>
-      <w:pPr>
-        <w:spacing w:line="360" w:lineRule="auto"/>
-        <w:jc w:val="center"/>
-        <w:rPr>
-          <w:rFonts w:asciiTheme="majorHAnsi" w:hAnsiTheme="majorHAnsi" w:cstheme="majorHAnsi"/>
-          <w:sz w:val="24"/>
-          <w:szCs w:val="24"/>
-        </w:rPr>
-      </w:pPr>
-    </w:p>
-    <w:p>
-      <w:pPr>
-        <w:spacing w:line="360" w:lineRule="auto"/>
-        <w:jc w:val="center"/>
-        <w:rPr>
-          <w:rFonts w:asciiTheme="majorHAnsi" w:hAnsiTheme="majorHAnsi" w:cstheme="majorHAnsi"/>
-          <w:sz w:val="24"/>
-          <w:szCs w:val="24"/>
-        </w:rPr>
-      </w:pPr>
-    </w:p>
-    <w:p>
-      <w:pPr>
-        <w:spacing w:line="360" w:lineRule="auto"/>
-        <w:jc w:val="center"/>
-        <w:rPr>
-          <w:rFonts w:asciiTheme="majorHAnsi" w:hAnsiTheme="majorHAnsi" w:cstheme="majorHAnsi"/>
-          <w:sz w:val="24"/>
-          <w:szCs w:val="24"/>
-        </w:rPr>
-      </w:pPr>
-    </w:p>
-    <w:p>
-      <w:pPr>
-        <w:spacing w:line="360" w:lineRule="auto"/>
-        <w:jc w:val="center"/>
-        <w:rPr>
-          <w:rFonts w:asciiTheme="majorHAnsi" w:hAnsiTheme="majorHAnsi" w:cstheme="majorHAnsi"/>
-          <w:sz w:val="24"/>
-          <w:szCs w:val="24"/>
-        </w:rPr>
-      </w:pPr>
-    </w:p>
-    <w:p>
-      <w:pPr>
-        <w:spacing w:line="360" w:lineRule="auto"/>
-        <w:jc w:val="center"/>
-        <w:rPr>
-          <w:rFonts w:asciiTheme="majorHAnsi" w:hAnsiTheme="majorHAnsi" w:cstheme="majorHAnsi"/>
-          <w:sz w:val="24"/>
-          <w:szCs w:val="24"/>
-        </w:rPr>
-      </w:pPr>
-    </w:p>
-    <w:p>
-      <w:pPr>
-        <w:spacing w:line="360" w:lineRule="auto"/>
-        <w:jc w:val="center"/>
-        <w:rPr>
-          <w:rFonts w:asciiTheme="majorHAnsi" w:hAnsiTheme="majorHAnsi" w:cstheme="majorHAnsi"/>
-          <w:sz w:val="24"/>
-          <w:szCs w:val="24"/>
-        </w:rPr>
-      </w:pPr>
-    </w:p>
-    <w:p>
-      <w:pPr>
-        <w:spacing w:line="360" w:lineRule="auto"/>
-        <w:jc w:val="center"/>
-        <w:rPr>
-          <w:rFonts w:asciiTheme="majorHAnsi" w:hAnsiTheme="majorHAnsi" w:cstheme="majorHAnsi"/>
-          <w:sz w:val="24"/>
-          <w:szCs w:val="24"/>
-        </w:rPr>
-      </w:pPr>
-    </w:p>
-    <w:p>
-      <w:pPr>
-        <w:spacing w:line="360" w:lineRule="auto"/>
-        <w:jc w:val="center"/>
-        <w:rPr>
-          <w:rFonts w:asciiTheme="majorHAnsi" w:hAnsiTheme="majorHAnsi" w:cstheme="majorHAnsi"/>
-          <w:sz w:val="24"/>
-          <w:szCs w:val="24"/>
-        </w:rPr>
-      </w:pPr>
-    </w:p>
-    <w:p>
-      <w:pPr>
-        <w:spacing w:line="360" w:lineRule="auto"/>
-        <w:jc w:val="center"/>
-        <w:rPr>
-          <w:rFonts w:asciiTheme="majorHAnsi" w:hAnsiTheme="majorHAnsi" w:cstheme="majorHAnsi"/>
-          <w:sz w:val="24"/>
-          <w:szCs w:val="24"/>
-        </w:rPr>
-      </w:pPr>
-    </w:p>
-    <w:p>
-      <w:pPr>
-        <w:spacing w:line="360" w:lineRule="auto"/>
-        <w:jc w:val="center"/>
-        <w:rPr>
-          <w:rFonts w:asciiTheme="majorHAnsi" w:hAnsiTheme="majorHAnsi" w:cstheme="majorHAnsi"/>
-          <w:sz w:val="24"/>
-          <w:szCs w:val="24"/>
-        </w:rPr>
-      </w:pPr>
-    </w:p>
-    <w:p>
-      <w:pPr>
-        <w:spacing w:line="360" w:lineRule="auto"/>
-        <w:jc w:val="center"/>
-        <w:rPr>
-          <w:rFonts w:asciiTheme="majorHAnsi" w:hAnsiTheme="majorHAnsi" w:cstheme="majorHAnsi"/>
-          <w:sz w:val="24"/>
-          <w:szCs w:val="24"/>
-        </w:rPr>
-      </w:pPr>
-    </w:p>
-    <w:p>
-      <w:pPr>
-        <w:spacing w:line="360" w:lineRule="auto"/>
-        <w:jc w:val="center"/>
-        <w:rPr>
-          <w:rFonts w:asciiTheme="majorHAnsi" w:hAnsiTheme="majorHAnsi" w:cstheme="majorHAnsi"/>
-          <w:sz w:val="24"/>
-          <w:szCs w:val="24"/>
-        </w:rPr>
-      </w:pPr>
-    </w:p>
-    <w:p>
-      <w:pPr>
-        <w:spacing w:line="360" w:lineRule="auto"/>
-        <w:jc w:val="center"/>
-        <w:rPr>
-          <w:rFonts w:asciiTheme="majorHAnsi" w:hAnsiTheme="majorHAnsi" w:cstheme="majorHAnsi"/>
-          <w:sz w:val="24"/>
-          <w:szCs w:val="24"/>
-        </w:rPr>
-      </w:pPr>
-    </w:p>
-    <w:p>
-      <w:pPr>
-        <w:spacing w:line="360" w:lineRule="auto"/>
-        <w:jc w:val="center"/>
-        <w:rPr>
-          <w:rFonts w:asciiTheme="majorHAnsi" w:hAnsiTheme="majorHAnsi" w:cstheme="majorHAnsi"/>
-          <w:sz w:val="24"/>
-          <w:szCs w:val="24"/>
-        </w:rPr>
-      </w:pPr>
-    </w:p>
-    <w:p>
-      <w:pPr>
-        <w:spacing w:line="360" w:lineRule="auto"/>
-        <w:jc w:val="center"/>
-        <w:rPr>
-          <w:rFonts w:asciiTheme="majorHAnsi" w:hAnsiTheme="majorHAnsi" w:cstheme="majorHAnsi"/>
-          <w:sz w:val="24"/>
-          <w:szCs w:val="24"/>
-        </w:rPr>
-      </w:pPr>
-    </w:p>
-    <w:p>
-      <w:pPr>
-        <w:spacing w:line="360" w:lineRule="auto"/>
-        <w:jc w:val="center"/>
-        <w:rPr>
-          <w:rFonts w:asciiTheme="majorHAnsi" w:hAnsiTheme="majorHAnsi" w:cstheme="majorHAnsi"/>
-          <w:sz w:val="24"/>
-          <w:szCs w:val="24"/>
-        </w:rPr>
-      </w:pPr>
-    </w:p>
-    <w:p>
-      <w:pPr>
-        <w:spacing w:line="360" w:lineRule="auto"/>
-        <w:jc w:val="center"/>
-        <w:rPr>
-          <w:rFonts w:asciiTheme="majorHAnsi" w:hAnsiTheme="majorHAnsi" w:cstheme="majorHAnsi"/>
-          <w:sz w:val="24"/>
-          <w:szCs w:val="24"/>
-        </w:rPr>
-      </w:pPr>
-    </w:p>
-    <w:p>
-      <w:pPr>
-        <w:spacing w:line="360" w:lineRule="auto"/>
-        <w:jc w:val="center"/>
-        <w:rPr>
-          <w:rFonts w:asciiTheme="majorHAnsi" w:hAnsiTheme="majorHAnsi" w:cstheme="majorHAnsi"/>
-          <w:sz w:val="24"/>
-          <w:szCs w:val="24"/>
-        </w:rPr>
-      </w:pPr>
-    </w:p>
-    <w:p>
-      <w:pPr>
-        <w:spacing w:line="360" w:lineRule="auto"/>
-        <w:jc w:val="center"/>
-        <w:rPr>
-          <w:rFonts w:asciiTheme="majorHAnsi" w:hAnsiTheme="majorHAnsi" w:cstheme="majorHAnsi"/>
-          <w:sz w:val="24"/>
-          <w:szCs w:val="24"/>
-        </w:rPr>
-      </w:pPr>
-    </w:p>
-    <w:p>
-      <w:pPr>
-        <w:spacing w:line="360" w:lineRule="auto"/>
-        <w:jc w:val="center"/>
-        <w:rPr>
-          <w:rFonts w:asciiTheme="majorHAnsi" w:hAnsiTheme="majorHAnsi" w:cstheme="majorHAnsi"/>
-          <w:sz w:val="24"/>
-          <w:szCs w:val="24"/>
-        </w:rPr>
-      </w:pPr>
-    </w:p>
-    <w:p>
-      <w:pPr>
-        <w:spacing w:line="360" w:lineRule="auto"/>
-        <w:jc w:val="center"/>
-        <w:rPr>
-          <w:rFonts w:asciiTheme="majorHAnsi" w:hAnsiTheme="majorHAnsi" w:cstheme="majorHAnsi"/>
-          <w:sz w:val="24"/>
-          <w:szCs w:val="24"/>
-        </w:rPr>
-      </w:pPr>
-    </w:p>
-    <w:p>
-      <w:pPr>
-        <w:spacing w:line="360" w:lineRule="auto"/>
-        <w:jc w:val="center"/>
-        <w:rPr>
-          <w:rFonts w:asciiTheme="majorHAnsi" w:hAnsiTheme="majorHAnsi" w:cstheme="majorHAnsi"/>
-          <w:sz w:val="24"/>
-          <w:szCs w:val="24"/>
-        </w:rPr>
-      </w:pPr>
-    </w:p>
-    <w:p>
-      <w:pPr>
-        <w:spacing w:line="360" w:lineRule="auto"/>
-        <w:jc w:val="center"/>
-        <w:rPr>
-          <w:rFonts w:asciiTheme="majorHAnsi" w:hAnsiTheme="majorHAnsi" w:cstheme="majorHAnsi"/>
-          <w:sz w:val="24"/>
-          <w:szCs w:val="24"/>
-        </w:rPr>
-      </w:pPr>
-    </w:p>
-    <w:p>
-      <w:pPr>
-        <w:spacing w:line="360" w:lineRule="auto"/>
-        <w:jc w:val="center"/>
-        <w:rPr>
-          <w:rFonts w:asciiTheme="majorHAnsi" w:hAnsiTheme="majorHAnsi" w:cstheme="majorHAnsi"/>
-          <w:sz w:val="24"/>
-          <w:szCs w:val="24"/>
-        </w:rPr>
-      </w:pPr>
-    </w:p>
-    <w:p>
-      <w:pPr>
-        <w:spacing w:line="360" w:lineRule="auto"/>
-        <w:jc w:val="center"/>
-        <w:rPr>
-          <w:rFonts w:asciiTheme="majorHAnsi" w:hAnsiTheme="majorHAnsi" w:cstheme="majorHAnsi"/>
-          <w:sz w:val="24"/>
-          <w:szCs w:val="24"/>
-        </w:rPr>
-      </w:pPr>
-    </w:p>
-    <w:p>
-      <w:pPr>
-        <w:spacing w:line="360" w:lineRule="auto"/>
-        <w:jc w:val="center"/>
-        <w:rPr>
-          <w:rFonts w:asciiTheme="majorHAnsi" w:hAnsiTheme="majorHAnsi" w:cstheme="majorHAnsi"/>
-          <w:sz w:val="24"/>
-          <w:szCs w:val="24"/>
-        </w:rPr>
-      </w:pPr>
-    </w:p>
-    <w:p>
-      <w:pPr>
-        <w:spacing w:line="360" w:lineRule="auto"/>
-        <w:jc w:val="center"/>
-        <w:rPr>
-          <w:rFonts w:asciiTheme="majorHAnsi" w:hAnsiTheme="majorHAnsi" w:cstheme="majorHAnsi"/>
-          <w:sz w:val="24"/>
-          <w:szCs w:val="24"/>
-        </w:rPr>
-      </w:pPr>
-    </w:p>
-    <w:p>
-      <w:pPr>
-        <w:spacing w:line="360" w:lineRule="auto"/>
-        <w:jc w:val="center"/>
-        <w:rPr>
-          <w:rFonts w:asciiTheme="majorHAnsi" w:hAnsiTheme="majorHAnsi" w:cstheme="majorHAnsi"/>
-          <w:sz w:val="24"/>
-          <w:szCs w:val="24"/>
-        </w:rPr>
-      </w:pPr>
-    </w:p>
-    <w:p>
-      <w:pPr>
-        <w:spacing w:line="360" w:lineRule="auto"/>
-        <w:jc w:val="center"/>
-        <w:rPr>
-          <w:rFonts w:asciiTheme="majorHAnsi" w:hAnsiTheme="majorHAnsi" w:cstheme="majorHAnsi"/>
-          <w:sz w:val="24"/>
-          <w:szCs w:val="24"/>
-        </w:rPr>
-      </w:pPr>
-    </w:p>
-    <w:p>
-      <w:pPr>
-        <w:spacing w:line="360" w:lineRule="auto"/>
-        <w:jc w:val="center"/>
-        <w:rPr>
-          <w:rFonts w:asciiTheme="majorHAnsi" w:hAnsiTheme="majorHAnsi" w:cstheme="majorHAnsi"/>
-          <w:sz w:val="24"/>
-          <w:szCs w:val="24"/>
-        </w:rPr>
-      </w:pPr>
-    </w:p>
-    <w:p>
-      <w:pPr>
-        <w:spacing w:line="360" w:lineRule="auto"/>
-        <w:jc w:val="center"/>
-        <w:rPr>
-          <w:rFonts w:asciiTheme="majorHAnsi" w:hAnsiTheme="majorHAnsi" w:cstheme="majorHAnsi"/>
-          <w:sz w:val="24"/>
-          <w:szCs w:val="24"/>
-        </w:rPr>
-      </w:pPr>
-    </w:p>
-    <w:p>
-      <w:pPr>
-        <w:spacing w:line="360" w:lineRule="auto"/>
-        <w:jc w:val="center"/>
-        <w:rPr>
-          <w:rFonts w:asciiTheme="majorHAnsi" w:hAnsiTheme="majorHAnsi" w:cstheme="majorHAnsi"/>
-          <w:sz w:val="24"/>
-          <w:szCs w:val="24"/>
-        </w:rPr>
-      </w:pPr>
-    </w:p>
-    <w:p>
-      <w:pPr>
-        <w:spacing w:line="360" w:lineRule="auto"/>
-        <w:jc w:val="center"/>
-        <w:rPr>
-          <w:rFonts w:asciiTheme="majorHAnsi" w:hAnsiTheme="majorHAnsi" w:cstheme="majorHAnsi"/>
-          <w:sz w:val="24"/>
-          <w:szCs w:val="24"/>
-        </w:rPr>
-      </w:pPr>
-    </w:p>
-    <w:p>
-      <w:pPr>
-        <w:spacing w:line="360" w:lineRule="auto"/>
-        <w:jc w:val="center"/>
-        <w:rPr>
-          <w:rFonts w:asciiTheme="majorHAnsi" w:hAnsiTheme="majorHAnsi" w:cstheme="majorHAnsi"/>
-          <w:sz w:val="24"/>
-          <w:szCs w:val="24"/>
-        </w:rPr>
-      </w:pPr>
+      <w:bookmarkStart w:id="0" w:name="_GoBack"/>
+      <w:r>
+        <w:rPr>
+          <w:rFonts w:asciiTheme="majorHAnsi" w:hAnsiTheme="majorHAnsi" w:cstheme="majorHAnsi"/>
+          <w:noProof/>
+          <w:sz w:val="24"/>
+          <w:szCs w:val="24"/>
+        </w:rPr>
+        <w:drawing>
+          <wp:anchor distT="0" distB="0" distL="114300" distR="114300" simplePos="0" relativeHeight="251658240" behindDoc="1" locked="0" layoutInCell="1" allowOverlap="1">
+            <wp:simplePos x="0" y="0"/>
+            <wp:positionH relativeFrom="column">
+              <wp:posOffset>1266825</wp:posOffset>
+            </wp:positionH>
+            <wp:positionV relativeFrom="paragraph">
+              <wp:posOffset>70485</wp:posOffset>
+            </wp:positionV>
+            <wp:extent cx="3196590" cy="2171700"/>
+            <wp:effectExtent l="0" t="0" r="3810" b="0"/>
+            <wp:wrapTight wrapText="bothSides">
+              <wp:wrapPolygon edited="0">
+                <wp:start x="0" y="0"/>
+                <wp:lineTo x="0" y="21411"/>
+                <wp:lineTo x="21497" y="21411"/>
+                <wp:lineTo x="21497" y="0"/>
+                <wp:lineTo x="0" y="0"/>
+              </wp:wrapPolygon>
+            </wp:wrapTight>
+            <wp:docPr id="1" name="Picture 1"/>
+            <wp:cNvGraphicFramePr>
+              <a:graphicFrameLocks xmlns:a="http://schemas.openxmlformats.org/drawingml/2006/main" noChangeAspect="1"/>
+            </wp:cNvGraphicFramePr>
+            <a:graphic xmlns:a="http://schemas.openxmlformats.org/drawingml/2006/main">
+              <a:graphicData uri="http://schemas.openxmlformats.org/drawingml/2006/picture">
+                <pic:pic xmlns:pic="http://schemas.openxmlformats.org/drawingml/2006/picture">
+                  <pic:nvPicPr>
+                    <pic:cNvPr id="0" name="Picture 1"/>
+                    <pic:cNvPicPr>
+                      <a:picLocks noChangeAspect="1" noChangeArrowheads="1"/>
+                    </pic:cNvPicPr>
+                  </pic:nvPicPr>
+                  <pic:blipFill>
+                    <a:blip r:embed="rId7">
+                      <a:extLst>
+                        <a:ext uri="{28A0092B-C50C-407E-A947-70E740481C1C}">
+                          <a14:useLocalDpi xmlns:a14="http://schemas.microsoft.com/office/drawing/2010/main" val="0"/>
+                        </a:ext>
+                      </a:extLst>
+                    </a:blip>
+                    <a:srcRect/>
+                    <a:stretch>
+                      <a:fillRect/>
+                    </a:stretch>
+                  </pic:blipFill>
+                  <pic:spPr bwMode="auto">
+                    <a:xfrm>
+                      <a:off x="0" y="0"/>
+                      <a:ext cx="3196590" cy="2171700"/>
+                    </a:xfrm>
+                    <a:prstGeom prst="rect">
+                      <a:avLst/>
+                    </a:prstGeom>
+                    <a:noFill/>
+                    <a:ln>
+                      <a:noFill/>
+                    </a:ln>
+                  </pic:spPr>
+                </pic:pic>
+              </a:graphicData>
+            </a:graphic>
+            <wp14:sizeRelH relativeFrom="page">
+              <wp14:pctWidth>0</wp14:pctWidth>
+            </wp14:sizeRelH>
+            <wp14:sizeRelV relativeFrom="page">
+              <wp14:pctHeight>0</wp14:pctHeight>
+            </wp14:sizeRelV>
+          </wp:anchor>
+        </w:drawing>
+      </w:r>
+      <w:bookmarkEnd w:id="0"/>
+    </w:p>
+    <w:p>
+      <w:pPr>
+        <w:spacing w:line="360" w:lineRule="auto"/>
+        <w:jc w:val="center"/>
+        <w:rPr>
+          <w:rFonts w:asciiTheme="majorHAnsi" w:hAnsiTheme="majorHAnsi" w:cstheme="majorHAnsi"/>
+          <w:sz w:val="24"/>
+          <w:szCs w:val="24"/>
+        </w:rPr>
+      </w:pPr>
+    </w:p>
+    <w:p>
+      <w:pPr>
+        <w:spacing w:line="360" w:lineRule="auto"/>
+        <w:jc w:val="center"/>
+        <w:rPr>
+          <w:rFonts w:asciiTheme="majorHAnsi" w:hAnsiTheme="majorHAnsi" w:cstheme="majorHAnsi"/>
+          <w:sz w:val="24"/>
+          <w:szCs w:val="24"/>
+        </w:rPr>
+      </w:pPr>
+    </w:p>
+    <w:p>
+      <w:pPr>
+        <w:spacing w:line="360" w:lineRule="auto"/>
+        <w:jc w:val="center"/>
+        <w:rPr>
+          <w:rFonts w:asciiTheme="majorHAnsi" w:hAnsiTheme="majorHAnsi" w:cstheme="majorHAnsi"/>
+          <w:sz w:val="24"/>
+          <w:szCs w:val="24"/>
+        </w:rPr>
+      </w:pPr>
+    </w:p>
+    <w:p>
+      <w:pPr>
+        <w:spacing w:line="360" w:lineRule="auto"/>
+        <w:jc w:val="center"/>
+        <w:rPr>
+          <w:rFonts w:asciiTheme="majorHAnsi" w:hAnsiTheme="majorHAnsi" w:cstheme="majorHAnsi"/>
+          <w:sz w:val="24"/>
+          <w:szCs w:val="24"/>
+        </w:rPr>
+      </w:pPr>
+    </w:p>
+    <w:p>
+      <w:pPr>
+        <w:spacing w:line="360" w:lineRule="auto"/>
+        <w:jc w:val="center"/>
+        <w:rPr>
+          <w:rFonts w:asciiTheme="majorHAnsi" w:hAnsiTheme="majorHAnsi" w:cstheme="majorHAnsi"/>
+          <w:sz w:val="24"/>
+          <w:szCs w:val="24"/>
+        </w:rPr>
+      </w:pPr>
+    </w:p>
+    <w:p>
+      <w:pPr>
+        <w:spacing w:line="360" w:lineRule="auto"/>
+        <w:jc w:val="center"/>
+        <w:rPr>
+          <w:rFonts w:asciiTheme="majorHAnsi" w:hAnsiTheme="majorHAnsi" w:cstheme="majorHAnsi"/>
+          <w:sz w:val="24"/>
+          <w:szCs w:val="24"/>
+        </w:rPr>
+      </w:pPr>
+    </w:p>
+    <w:p>
+      <w:pPr>
+        <w:spacing w:line="360" w:lineRule="auto"/>
+        <w:jc w:val="center"/>
+        <w:rPr>
+          <w:rFonts w:asciiTheme="majorHAnsi" w:hAnsiTheme="majorHAnsi" w:cstheme="majorHAnsi"/>
+          <w:sz w:val="24"/>
+          <w:szCs w:val="24"/>
+        </w:rPr>
+      </w:pPr>
+    </w:p>
+    <w:p>
+      <w:pPr>
+        <w:spacing w:line="360" w:lineRule="auto"/>
+        <w:jc w:val="center"/>
+        <w:rPr>
+          <w:rFonts w:asciiTheme="majorHAnsi" w:hAnsiTheme="majorHAnsi" w:cstheme="majorHAnsi"/>
+          <w:sz w:val="24"/>
+          <w:szCs w:val="24"/>
+        </w:rPr>
+      </w:pPr>
+    </w:p>
+    <w:p>
+      <w:pPr>
+        <w:spacing w:line="360" w:lineRule="auto"/>
+        <w:jc w:val="center"/>
+        <w:rPr>
+          <w:rFonts w:asciiTheme="majorHAnsi" w:hAnsiTheme="majorHAnsi" w:cstheme="majorHAnsi"/>
+          <w:sz w:val="24"/>
+          <w:szCs w:val="24"/>
+        </w:rPr>
+      </w:pPr>
+      <w:r>
+        <w:rPr>
+          <w:rFonts w:asciiTheme="majorHAnsi" w:hAnsiTheme="majorHAnsi" w:cstheme="majorHAnsi"/>
+          <w:sz w:val="24"/>
+          <w:szCs w:val="24"/>
+        </w:rPr>
+        <w:t>Figure 1.</w:t>
+      </w:r>
     </w:p>
     <w:p>
       <w:pPr>
         <w:spacing w:line="240" w:lineRule="auto"/>
+        <w:jc w:val="both"/>
+        <w:rPr>
+          <w:rFonts w:asciiTheme="majorHAnsi" w:hAnsiTheme="majorHAnsi" w:cstheme="majorHAnsi"/>
+          <w:sz w:val="24"/>
+          <w:szCs w:val="24"/>
+        </w:rPr>
+      </w:pPr>
+    </w:p>
+    <w:p>
+      <w:pPr>
+        <w:spacing w:line="240" w:lineRule="auto"/>
+        <w:ind w:left="1080" w:firstLine="360"/>
+        <w:jc w:val="both"/>
+        <w:rPr>
+          <w:rFonts w:asciiTheme="majorHAnsi" w:hAnsiTheme="majorHAnsi" w:cstheme="majorHAnsi"/>
+          <w:sz w:val="24"/>
+          <w:szCs w:val="24"/>
+        </w:rPr>
+      </w:pPr>
+      <w:r>
+        <w:rPr>
+          <w:rFonts w:asciiTheme="majorHAnsi" w:hAnsiTheme="majorHAnsi" w:cstheme="majorHAnsi"/>
+          <w:sz w:val="24"/>
+          <w:szCs w:val="24"/>
+        </w:rPr>
+        <w:t xml:space="preserve">This window is the setting of the Ubuntu server named ‘webtechlab2018’. Each of the buttons on the left are the configuration of the VirtualBox server. The first one is the ‘General’ </w:t>
+      </w:r>
+      <w:r>
+        <w:rPr>
+          <w:rFonts w:asciiTheme="majorHAnsi" w:hAnsiTheme="majorHAnsi" w:cstheme="majorHAnsi"/>
+          <w:noProof/>
+          <w:sz w:val="24"/>
+          <w:szCs w:val="24"/>
+        </w:rPr>
+        <w:drawing>
+          <wp:inline distT="0" distB="0" distL="0" distR="0">
+            <wp:extent cx="752475" cy="238125"/>
+            <wp:effectExtent l="0" t="0" r="9525" b="9525"/>
+            <wp:docPr id="4" name="Picture 4"/>
+            <wp:cNvGraphicFramePr>
+              <a:graphicFrameLocks xmlns:a="http://schemas.openxmlformats.org/drawingml/2006/main" noChangeAspect="1"/>
+            </wp:cNvGraphicFramePr>
+            <a:graphic xmlns:a="http://schemas.openxmlformats.org/drawingml/2006/main">
+              <a:graphicData uri="http://schemas.openxmlformats.org/drawingml/2006/picture">
+                <pic:pic xmlns:pic="http://schemas.openxmlformats.org/drawingml/2006/picture">
+                  <pic:nvPicPr>
+                    <pic:cNvPr id="0" name="Picture 3"/>
+                    <pic:cNvPicPr>
+                      <a:picLocks noChangeAspect="1" noChangeArrowheads="1"/>
+                    </pic:cNvPicPr>
+                  </pic:nvPicPr>
+                  <pic:blipFill>
+                    <a:blip r:embed="rId8">
+                      <a:extLst>
+                        <a:ext uri="{28A0092B-C50C-407E-A947-70E740481C1C}">
+                          <a14:useLocalDpi xmlns:a14="http://schemas.microsoft.com/office/drawing/2010/main" val="0"/>
+                        </a:ext>
+                      </a:extLst>
+                    </a:blip>
+                    <a:srcRect/>
+                    <a:stretch>
+                      <a:fillRect/>
+                    </a:stretch>
+                  </pic:blipFill>
+                  <pic:spPr bwMode="auto">
+                    <a:xfrm>
+                      <a:off x="0" y="0"/>
+                      <a:ext cx="752475" cy="238125"/>
+                    </a:xfrm>
+                    <a:prstGeom prst="rect">
+                      <a:avLst/>
+                    </a:prstGeom>
+                    <a:noFill/>
+                    <a:ln>
+                      <a:noFill/>
+                    </a:ln>
+                  </pic:spPr>
+                </pic:pic>
+              </a:graphicData>
+            </a:graphic>
+          </wp:inline>
+        </w:drawing>
+      </w:r>
+      <w:r>
+        <w:rPr>
+          <w:rFonts w:asciiTheme="majorHAnsi" w:hAnsiTheme="majorHAnsi" w:cstheme="majorHAnsi"/>
+          <w:sz w:val="24"/>
+          <w:szCs w:val="24"/>
+        </w:rPr>
+        <w:t xml:space="preserve">configuration in which you can configure the fundamental aspects of the machine which is the “Basic”, “Advance”, “Description” and the “Encryption”. Next is the ‘System’ </w:t>
+      </w:r>
+      <w:r>
+        <w:rPr>
+          <w:rFonts w:asciiTheme="majorHAnsi" w:hAnsiTheme="majorHAnsi" w:cstheme="majorHAnsi"/>
+          <w:noProof/>
+          <w:sz w:val="24"/>
+          <w:szCs w:val="24"/>
+        </w:rPr>
+        <w:drawing>
+          <wp:inline distT="0" distB="0" distL="0" distR="0">
+            <wp:extent cx="695325" cy="190500"/>
+            <wp:effectExtent l="0" t="0" r="9525" b="0"/>
+            <wp:docPr id="6" name="Picture 6"/>
+            <wp:cNvGraphicFramePr>
+              <a:graphicFrameLocks xmlns:a="http://schemas.openxmlformats.org/drawingml/2006/main" noChangeAspect="1"/>
+            </wp:cNvGraphicFramePr>
+            <a:graphic xmlns:a="http://schemas.openxmlformats.org/drawingml/2006/main">
+              <a:graphicData uri="http://schemas.openxmlformats.org/drawingml/2006/picture">
+                <pic:pic xmlns:pic="http://schemas.openxmlformats.org/drawingml/2006/picture">
+                  <pic:nvPicPr>
+                    <pic:cNvPr id="0" name="Picture 5"/>
+                    <pic:cNvPicPr>
+                      <a:picLocks noChangeAspect="1" noChangeArrowheads="1"/>
+                    </pic:cNvPicPr>
+                  </pic:nvPicPr>
+                  <pic:blipFill>
+                    <a:blip r:embed="rId9">
+                      <a:extLst>
+                        <a:ext uri="{28A0092B-C50C-407E-A947-70E740481C1C}">
+                          <a14:useLocalDpi xmlns:a14="http://schemas.microsoft.com/office/drawing/2010/main" val="0"/>
+                        </a:ext>
+                      </a:extLst>
+                    </a:blip>
+                    <a:srcRect/>
+                    <a:stretch>
+                      <a:fillRect/>
+                    </a:stretch>
+                  </pic:blipFill>
+                  <pic:spPr bwMode="auto">
+                    <a:xfrm>
+                      <a:off x="0" y="0"/>
+                      <a:ext cx="695325" cy="190500"/>
+                    </a:xfrm>
+                    <a:prstGeom prst="rect">
+                      <a:avLst/>
+                    </a:prstGeom>
+                    <a:noFill/>
+                    <a:ln>
+                      <a:noFill/>
+                    </a:ln>
+                  </pic:spPr>
+                </pic:pic>
+              </a:graphicData>
+            </a:graphic>
+          </wp:inline>
+        </w:drawing>
+      </w:r>
+      <w:r>
+        <w:rPr>
+          <w:rFonts w:asciiTheme="majorHAnsi" w:hAnsiTheme="majorHAnsi" w:cstheme="majorHAnsi"/>
+          <w:sz w:val="24"/>
+          <w:szCs w:val="24"/>
+        </w:rPr>
+        <w:t>configuration in which these configurations are for basic hardware of the machine. ‘Display</w:t>
+      </w:r>
+      <w:r>
+        <w:rPr>
+          <w:rFonts w:asciiTheme="majorHAnsi" w:hAnsiTheme="majorHAnsi" w:cstheme="majorHAnsi"/>
+          <w:sz w:val="24"/>
+          <w:szCs w:val="24"/>
+        </w:rPr>
+        <w:t xml:space="preserve">’ </w:t>
+      </w:r>
+      <w:r>
+        <w:rPr>
+          <w:rFonts w:asciiTheme="majorHAnsi" w:hAnsiTheme="majorHAnsi" w:cstheme="majorHAnsi"/>
+          <w:noProof/>
+          <w:sz w:val="24"/>
+          <w:szCs w:val="24"/>
+        </w:rPr>
+        <w:drawing>
+          <wp:inline distT="0" distB="0" distL="0" distR="0">
+            <wp:extent cx="704850" cy="152400"/>
+            <wp:effectExtent l="0" t="0" r="0" b="0"/>
+            <wp:docPr id="7" name="Picture 7"/>
+            <wp:cNvGraphicFramePr>
+              <a:graphicFrameLocks xmlns:a="http://schemas.openxmlformats.org/drawingml/2006/main" noChangeAspect="1"/>
+            </wp:cNvGraphicFramePr>
+            <a:graphic xmlns:a="http://schemas.openxmlformats.org/drawingml/2006/main">
+              <a:graphicData uri="http://schemas.openxmlformats.org/drawingml/2006/picture">
+                <pic:pic xmlns:pic="http://schemas.openxmlformats.org/drawingml/2006/picture">
+                  <pic:nvPicPr>
+                    <pic:cNvPr id="0" name="Picture 6"/>
+                    <pic:cNvPicPr>
+                      <a:picLocks noChangeAspect="1" noChangeArrowheads="1"/>
+                    </pic:cNvPicPr>
+                  </pic:nvPicPr>
+                  <pic:blipFill>
+                    <a:blip r:embed="rId10">
+                      <a:extLst>
+                        <a:ext uri="{28A0092B-C50C-407E-A947-70E740481C1C}">
+                          <a14:useLocalDpi xmlns:a14="http://schemas.microsoft.com/office/drawing/2010/main" val="0"/>
+                        </a:ext>
+                      </a:extLst>
+                    </a:blip>
+                    <a:srcRect/>
+                    <a:stretch>
+                      <a:fillRect/>
+                    </a:stretch>
+                  </pic:blipFill>
+                  <pic:spPr bwMode="auto">
+                    <a:xfrm>
+                      <a:off x="0" y="0"/>
+                      <a:ext cx="704850" cy="152400"/>
+                    </a:xfrm>
+                    <a:prstGeom prst="rect">
+                      <a:avLst/>
+                    </a:prstGeom>
+                    <a:noFill/>
+                    <a:ln>
+                      <a:noFill/>
+                    </a:ln>
+                  </pic:spPr>
+                </pic:pic>
+              </a:graphicData>
+            </a:graphic>
+          </wp:inline>
+        </w:drawing>
+      </w:r>
+      <w:r>
+        <w:rPr>
+          <w:rFonts w:asciiTheme="majorHAnsi" w:hAnsiTheme="majorHAnsi" w:cstheme="majorHAnsi"/>
+          <w:sz w:val="24"/>
+          <w:szCs w:val="24"/>
+        </w:rPr>
+        <w:t>configurations are for the size of the memory to be use, the virtual graphics card availability and more. Next is the ‘Storage’</w:t>
+      </w:r>
+      <w:r>
+        <w:rPr>
+          <w:rFonts w:asciiTheme="majorHAnsi" w:hAnsiTheme="majorHAnsi" w:cstheme="majorHAnsi"/>
+          <w:noProof/>
+          <w:sz w:val="24"/>
+          <w:szCs w:val="24"/>
+        </w:rPr>
+        <w:drawing>
+          <wp:inline distT="0" distB="0" distL="0" distR="0">
+            <wp:extent cx="685800" cy="161925"/>
+            <wp:effectExtent l="0" t="0" r="0" b="9525"/>
+            <wp:docPr id="8" name="Picture 8"/>
+            <wp:cNvGraphicFramePr>
+              <a:graphicFrameLocks xmlns:a="http://schemas.openxmlformats.org/drawingml/2006/main" noChangeAspect="1"/>
+            </wp:cNvGraphicFramePr>
+            <a:graphic xmlns:a="http://schemas.openxmlformats.org/drawingml/2006/main">
+              <a:graphicData uri="http://schemas.openxmlformats.org/drawingml/2006/picture">
+                <pic:pic xmlns:pic="http://schemas.openxmlformats.org/drawingml/2006/picture">
+                  <pic:nvPicPr>
+                    <pic:cNvPr id="0" name="Picture 7"/>
+                    <pic:cNvPicPr>
+                      <a:picLocks noChangeAspect="1" noChangeArrowheads="1"/>
+                    </pic:cNvPicPr>
+                  </pic:nvPicPr>
+                  <pic:blipFill>
+                    <a:blip r:embed="rId11">
+                      <a:extLst>
+                        <a:ext uri="{28A0092B-C50C-407E-A947-70E740481C1C}">
+                          <a14:useLocalDpi xmlns:a14="http://schemas.microsoft.com/office/drawing/2010/main" val="0"/>
+                        </a:ext>
+                      </a:extLst>
+                    </a:blip>
+                    <a:srcRect/>
+                    <a:stretch>
+                      <a:fillRect/>
+                    </a:stretch>
+                  </pic:blipFill>
+                  <pic:spPr bwMode="auto">
+                    <a:xfrm>
+                      <a:off x="0" y="0"/>
+                      <a:ext cx="685800" cy="161925"/>
+                    </a:xfrm>
+                    <a:prstGeom prst="rect">
+                      <a:avLst/>
+                    </a:prstGeom>
+                    <a:noFill/>
+                    <a:ln>
+                      <a:noFill/>
+                    </a:ln>
+                  </pic:spPr>
+                </pic:pic>
+              </a:graphicData>
+            </a:graphic>
+          </wp:inline>
+        </w:drawing>
+      </w:r>
+      <w:r>
+        <w:rPr>
+          <w:rFonts w:asciiTheme="majorHAnsi" w:hAnsiTheme="majorHAnsi" w:cstheme="majorHAnsi"/>
+          <w:sz w:val="24"/>
+          <w:szCs w:val="24"/>
+        </w:rPr>
+        <w:t xml:space="preserve"> configuration in which the VM will allow you to connect to a virtual disk. ‘Audio’</w:t>
+      </w:r>
+      <w:r>
+        <w:rPr>
+          <w:rFonts w:asciiTheme="majorHAnsi" w:hAnsiTheme="majorHAnsi" w:cstheme="majorHAnsi"/>
+          <w:sz w:val="24"/>
+          <w:szCs w:val="24"/>
+        </w:rPr>
+        <w:t xml:space="preserve"> </w:t>
+      </w:r>
+      <w:r>
+        <w:rPr>
+          <w:rFonts w:asciiTheme="majorHAnsi" w:hAnsiTheme="majorHAnsi" w:cstheme="majorHAnsi"/>
+          <w:noProof/>
+          <w:sz w:val="24"/>
+          <w:szCs w:val="24"/>
+        </w:rPr>
+        <w:drawing>
+          <wp:inline distT="0" distB="0" distL="0" distR="0">
+            <wp:extent cx="638175" cy="152400"/>
+            <wp:effectExtent l="0" t="0" r="9525" b="0"/>
+            <wp:docPr id="9" name="Picture 9"/>
+            <wp:cNvGraphicFramePr>
+              <a:graphicFrameLocks xmlns:a="http://schemas.openxmlformats.org/drawingml/2006/main" noChangeAspect="1"/>
+            </wp:cNvGraphicFramePr>
+            <a:graphic xmlns:a="http://schemas.openxmlformats.org/drawingml/2006/main">
+              <a:graphicData uri="http://schemas.openxmlformats.org/drawingml/2006/picture">
+                <pic:pic xmlns:pic="http://schemas.openxmlformats.org/drawingml/2006/picture">
+                  <pic:nvPicPr>
+                    <pic:cNvPr id="0" name="Picture 8"/>
+                    <pic:cNvPicPr>
+                      <a:picLocks noChangeAspect="1" noChangeArrowheads="1"/>
+                    </pic:cNvPicPr>
+                  </pic:nvPicPr>
+                  <pic:blipFill>
+                    <a:blip r:embed="rId12">
+                      <a:extLst>
+                        <a:ext uri="{28A0092B-C50C-407E-A947-70E740481C1C}">
+                          <a14:useLocalDpi xmlns:a14="http://schemas.microsoft.com/office/drawing/2010/main" val="0"/>
+                        </a:ext>
+                      </a:extLst>
+                    </a:blip>
+                    <a:srcRect/>
+                    <a:stretch>
+                      <a:fillRect/>
+                    </a:stretch>
+                  </pic:blipFill>
+                  <pic:spPr bwMode="auto">
+                    <a:xfrm>
+                      <a:off x="0" y="0"/>
+                      <a:ext cx="638175" cy="152400"/>
+                    </a:xfrm>
+                    <a:prstGeom prst="rect">
+                      <a:avLst/>
+                    </a:prstGeom>
+                    <a:noFill/>
+                    <a:ln>
+                      <a:noFill/>
+                    </a:ln>
+                  </pic:spPr>
+                </pic:pic>
+              </a:graphicData>
+            </a:graphic>
+          </wp:inline>
+        </w:drawing>
+      </w:r>
+      <w:r>
+        <w:rPr>
+          <w:rFonts w:asciiTheme="majorHAnsi" w:hAnsiTheme="majorHAnsi" w:cstheme="majorHAnsi"/>
+          <w:sz w:val="24"/>
+          <w:szCs w:val="24"/>
+        </w:rPr>
+        <w:t xml:space="preserve"> configuration is for the sound card. ‘Network’</w:t>
+      </w:r>
+      <w:r>
+        <w:rPr>
+          <w:rFonts w:asciiTheme="majorHAnsi" w:hAnsiTheme="majorHAnsi" w:cstheme="majorHAnsi"/>
+          <w:sz w:val="24"/>
+          <w:szCs w:val="24"/>
+        </w:rPr>
+        <w:t xml:space="preserve"> </w:t>
+      </w:r>
+      <w:r>
+        <w:rPr>
+          <w:rFonts w:asciiTheme="majorHAnsi" w:hAnsiTheme="majorHAnsi" w:cstheme="majorHAnsi"/>
+          <w:noProof/>
+          <w:sz w:val="24"/>
+          <w:szCs w:val="24"/>
+        </w:rPr>
+        <w:drawing>
+          <wp:inline distT="0" distB="0" distL="0" distR="0">
+            <wp:extent cx="771525" cy="161925"/>
+            <wp:effectExtent l="0" t="0" r="9525" b="9525"/>
+            <wp:docPr id="11" name="Picture 11"/>
+            <wp:cNvGraphicFramePr>
+              <a:graphicFrameLocks xmlns:a="http://schemas.openxmlformats.org/drawingml/2006/main" noChangeAspect="1"/>
+            </wp:cNvGraphicFramePr>
+            <a:graphic xmlns:a="http://schemas.openxmlformats.org/drawingml/2006/main">
+              <a:graphicData uri="http://schemas.openxmlformats.org/drawingml/2006/picture">
+                <pic:pic xmlns:pic="http://schemas.openxmlformats.org/drawingml/2006/picture">
+                  <pic:nvPicPr>
+                    <pic:cNvPr id="0" name="Picture 9"/>
+                    <pic:cNvPicPr>
+                      <a:picLocks noChangeAspect="1" noChangeArrowheads="1"/>
+                    </pic:cNvPicPr>
+                  </pic:nvPicPr>
+                  <pic:blipFill>
+                    <a:blip r:embed="rId13">
+                      <a:extLst>
+                        <a:ext uri="{28A0092B-C50C-407E-A947-70E740481C1C}">
+                          <a14:useLocalDpi xmlns:a14="http://schemas.microsoft.com/office/drawing/2010/main" val="0"/>
+                        </a:ext>
+                      </a:extLst>
+                    </a:blip>
+                    <a:srcRect/>
+                    <a:stretch>
+                      <a:fillRect/>
+                    </a:stretch>
+                  </pic:blipFill>
+                  <pic:spPr bwMode="auto">
+                    <a:xfrm>
+                      <a:off x="0" y="0"/>
+                      <a:ext cx="771525" cy="161925"/>
+                    </a:xfrm>
+                    <a:prstGeom prst="rect">
+                      <a:avLst/>
+                    </a:prstGeom>
+                    <a:noFill/>
+                    <a:ln>
+                      <a:noFill/>
+                    </a:ln>
+                  </pic:spPr>
+                </pic:pic>
+              </a:graphicData>
+            </a:graphic>
+          </wp:inline>
+        </w:drawing>
+      </w:r>
+      <w:r>
+        <w:rPr>
+          <w:rFonts w:asciiTheme="majorHAnsi" w:hAnsiTheme="majorHAnsi" w:cstheme="majorHAnsi"/>
+          <w:sz w:val="24"/>
+          <w:szCs w:val="24"/>
+        </w:rPr>
+        <w:t xml:space="preserve"> configuration is for the VM to setup the network present on the VM virtual network card. ‘Serial Ports’</w:t>
+      </w:r>
+      <w:r>
+        <w:rPr>
+          <w:rFonts w:asciiTheme="majorHAnsi" w:hAnsiTheme="majorHAnsi" w:cstheme="majorHAnsi"/>
+          <w:sz w:val="24"/>
+          <w:szCs w:val="24"/>
+        </w:rPr>
+        <w:t xml:space="preserve"> </w:t>
+      </w:r>
+      <w:r>
+        <w:rPr>
+          <w:rFonts w:asciiTheme="majorHAnsi" w:hAnsiTheme="majorHAnsi" w:cstheme="majorHAnsi"/>
+          <w:noProof/>
+          <w:sz w:val="24"/>
+          <w:szCs w:val="24"/>
+        </w:rPr>
+        <w:drawing>
+          <wp:inline distT="0" distB="0" distL="0" distR="0">
+            <wp:extent cx="895350" cy="171450"/>
+            <wp:effectExtent l="0" t="0" r="0" b="0"/>
+            <wp:docPr id="12" name="Picture 12"/>
+            <wp:cNvGraphicFramePr>
+              <a:graphicFrameLocks xmlns:a="http://schemas.openxmlformats.org/drawingml/2006/main" noChangeAspect="1"/>
+            </wp:cNvGraphicFramePr>
+            <a:graphic xmlns:a="http://schemas.openxmlformats.org/drawingml/2006/main">
+              <a:graphicData uri="http://schemas.openxmlformats.org/drawingml/2006/picture">
+                <pic:pic xmlns:pic="http://schemas.openxmlformats.org/drawingml/2006/picture">
+                  <pic:nvPicPr>
+                    <pic:cNvPr id="0" name="Picture 10"/>
+                    <pic:cNvPicPr>
+                      <a:picLocks noChangeAspect="1" noChangeArrowheads="1"/>
+                    </pic:cNvPicPr>
+                  </pic:nvPicPr>
+                  <pic:blipFill>
+                    <a:blip r:embed="rId14">
+                      <a:extLst>
+                        <a:ext uri="{28A0092B-C50C-407E-A947-70E740481C1C}">
+                          <a14:useLocalDpi xmlns:a14="http://schemas.microsoft.com/office/drawing/2010/main" val="0"/>
+                        </a:ext>
+                      </a:extLst>
+                    </a:blip>
+                    <a:srcRect/>
+                    <a:stretch>
+                      <a:fillRect/>
+                    </a:stretch>
+                  </pic:blipFill>
+                  <pic:spPr bwMode="auto">
+                    <a:xfrm>
+                      <a:off x="0" y="0"/>
+                      <a:ext cx="895350" cy="171450"/>
+                    </a:xfrm>
+                    <a:prstGeom prst="rect">
+                      <a:avLst/>
+                    </a:prstGeom>
+                    <a:noFill/>
+                    <a:ln>
+                      <a:noFill/>
+                    </a:ln>
+                  </pic:spPr>
+                </pic:pic>
+              </a:graphicData>
+            </a:graphic>
+          </wp:inline>
+        </w:drawing>
+      </w:r>
+      <w:r>
+        <w:rPr>
+          <w:rFonts w:asciiTheme="majorHAnsi" w:hAnsiTheme="majorHAnsi" w:cstheme="majorHAnsi"/>
+          <w:sz w:val="24"/>
+          <w:szCs w:val="24"/>
+        </w:rPr>
+        <w:t xml:space="preserve"> configuration is for setting up primitive network in case Ethernet connection is not available. ‘USB’ </w:t>
+      </w:r>
+      <w:r>
+        <w:rPr>
+          <w:rFonts w:asciiTheme="majorHAnsi" w:hAnsiTheme="majorHAnsi" w:cstheme="majorHAnsi"/>
+          <w:noProof/>
+          <w:sz w:val="24"/>
+          <w:szCs w:val="24"/>
+        </w:rPr>
+        <w:drawing>
+          <wp:inline distT="0" distB="0" distL="0" distR="0">
+            <wp:extent cx="581025" cy="171450"/>
+            <wp:effectExtent l="0" t="0" r="9525" b="0"/>
+            <wp:docPr id="13" name="Picture 13"/>
+            <wp:cNvGraphicFramePr>
+              <a:graphicFrameLocks xmlns:a="http://schemas.openxmlformats.org/drawingml/2006/main" noChangeAspect="1"/>
+            </wp:cNvGraphicFramePr>
+            <a:graphic xmlns:a="http://schemas.openxmlformats.org/drawingml/2006/main">
+              <a:graphicData uri="http://schemas.openxmlformats.org/drawingml/2006/picture">
+                <pic:pic xmlns:pic="http://schemas.openxmlformats.org/drawingml/2006/picture">
+                  <pic:nvPicPr>
+                    <pic:cNvPr id="0" name="Picture 11"/>
+                    <pic:cNvPicPr>
+                      <a:picLocks noChangeAspect="1" noChangeArrowheads="1"/>
+                    </pic:cNvPicPr>
+                  </pic:nvPicPr>
+                  <pic:blipFill>
+                    <a:blip r:embed="rId15">
+                      <a:extLst>
+                        <a:ext uri="{28A0092B-C50C-407E-A947-70E740481C1C}">
+                          <a14:useLocalDpi xmlns:a14="http://schemas.microsoft.com/office/drawing/2010/main" val="0"/>
+                        </a:ext>
+                      </a:extLst>
+                    </a:blip>
+                    <a:srcRect/>
+                    <a:stretch>
+                      <a:fillRect/>
+                    </a:stretch>
+                  </pic:blipFill>
+                  <pic:spPr bwMode="auto">
+                    <a:xfrm>
+                      <a:off x="0" y="0"/>
+                      <a:ext cx="581025" cy="171450"/>
+                    </a:xfrm>
+                    <a:prstGeom prst="rect">
+                      <a:avLst/>
+                    </a:prstGeom>
+                    <a:noFill/>
+                    <a:ln>
+                      <a:noFill/>
+                    </a:ln>
+                  </pic:spPr>
+                </pic:pic>
+              </a:graphicData>
+            </a:graphic>
+          </wp:inline>
+        </w:drawing>
+      </w:r>
+      <w:r>
+        <w:rPr>
+          <w:rFonts w:asciiTheme="majorHAnsi" w:hAnsiTheme="majorHAnsi" w:cstheme="majorHAnsi"/>
+          <w:sz w:val="24"/>
+          <w:szCs w:val="24"/>
+        </w:rPr>
+        <w:t xml:space="preserve">configuration allows the VM to configure USB support. ‘Shared Folders’ </w:t>
+      </w:r>
+      <w:r>
+        <w:rPr>
+          <w:rFonts w:asciiTheme="majorHAnsi" w:hAnsiTheme="majorHAnsi" w:cstheme="majorHAnsi"/>
+          <w:noProof/>
+          <w:sz w:val="24"/>
+          <w:szCs w:val="24"/>
+        </w:rPr>
+        <w:drawing>
+          <wp:inline distT="0" distB="0" distL="0" distR="0">
+            <wp:extent cx="1047750" cy="200025"/>
+            <wp:effectExtent l="0" t="0" r="0" b="9525"/>
+            <wp:docPr id="14" name="Picture 14"/>
+            <wp:cNvGraphicFramePr>
+              <a:graphicFrameLocks xmlns:a="http://schemas.openxmlformats.org/drawingml/2006/main" noChangeAspect="1"/>
+            </wp:cNvGraphicFramePr>
+            <a:graphic xmlns:a="http://schemas.openxmlformats.org/drawingml/2006/main">
+              <a:graphicData uri="http://schemas.openxmlformats.org/drawingml/2006/picture">
+                <pic:pic xmlns:pic="http://schemas.openxmlformats.org/drawingml/2006/picture">
+                  <pic:nvPicPr>
+                    <pic:cNvPr id="0" name="Picture 12"/>
+                    <pic:cNvPicPr>
+                      <a:picLocks noChangeAspect="1" noChangeArrowheads="1"/>
+                    </pic:cNvPicPr>
+                  </pic:nvPicPr>
+                  <pic:blipFill>
+                    <a:blip r:embed="rId16">
+                      <a:extLst>
+                        <a:ext uri="{28A0092B-C50C-407E-A947-70E740481C1C}">
+                          <a14:useLocalDpi xmlns:a14="http://schemas.microsoft.com/office/drawing/2010/main" val="0"/>
+                        </a:ext>
+                      </a:extLst>
+                    </a:blip>
+                    <a:srcRect/>
+                    <a:stretch>
+                      <a:fillRect/>
+                    </a:stretch>
+                  </pic:blipFill>
+                  <pic:spPr bwMode="auto">
+                    <a:xfrm>
+                      <a:off x="0" y="0"/>
+                      <a:ext cx="1047750" cy="200025"/>
+                    </a:xfrm>
+                    <a:prstGeom prst="rect">
+                      <a:avLst/>
+                    </a:prstGeom>
+                    <a:noFill/>
+                    <a:ln>
+                      <a:noFill/>
+                    </a:ln>
+                  </pic:spPr>
+                </pic:pic>
+              </a:graphicData>
+            </a:graphic>
+          </wp:inline>
+        </w:drawing>
+      </w:r>
+      <w:r>
+        <w:rPr>
+          <w:rFonts w:asciiTheme="majorHAnsi" w:hAnsiTheme="majorHAnsi" w:cstheme="majorHAnsi"/>
+          <w:sz w:val="24"/>
+          <w:szCs w:val="24"/>
+        </w:rPr>
+        <w:t xml:space="preserve">configuration allows the access to exchange data from host to VM or </w:t>
+      </w:r>
+      <w:r>
+        <w:rPr>
+          <w:rFonts w:asciiTheme="majorHAnsi" w:hAnsiTheme="majorHAnsi" w:cstheme="majorHAnsi"/>
+          <w:sz w:val="24"/>
+          <w:szCs w:val="24"/>
+        </w:rPr>
+        <w:lastRenderedPageBreak/>
+        <w:t>vice versa. And lastly, the ‘User interface’</w:t>
+      </w:r>
+      <w:r>
+        <w:rPr>
+          <w:rFonts w:asciiTheme="majorHAnsi" w:hAnsiTheme="majorHAnsi" w:cstheme="majorHAnsi"/>
+          <w:noProof/>
+          <w:sz w:val="24"/>
+          <w:szCs w:val="24"/>
+        </w:rPr>
+        <w:drawing>
+          <wp:inline distT="0" distB="0" distL="0" distR="0">
+            <wp:extent cx="1009650" cy="200025"/>
+            <wp:effectExtent l="0" t="0" r="0" b="9525"/>
+            <wp:docPr id="15" name="Picture 15"/>
+            <wp:cNvGraphicFramePr>
+              <a:graphicFrameLocks xmlns:a="http://schemas.openxmlformats.org/drawingml/2006/main" noChangeAspect="1"/>
+            </wp:cNvGraphicFramePr>
+            <a:graphic xmlns:a="http://schemas.openxmlformats.org/drawingml/2006/main">
+              <a:graphicData uri="http://schemas.openxmlformats.org/drawingml/2006/picture">
+                <pic:pic xmlns:pic="http://schemas.openxmlformats.org/drawingml/2006/picture">
+                  <pic:nvPicPr>
+                    <pic:cNvPr id="0" name="Picture 13"/>
+                    <pic:cNvPicPr>
+                      <a:picLocks noChangeAspect="1" noChangeArrowheads="1"/>
+                    </pic:cNvPicPr>
+                  </pic:nvPicPr>
+                  <pic:blipFill>
+                    <a:blip r:embed="rId17">
+                      <a:extLst>
+                        <a:ext uri="{28A0092B-C50C-407E-A947-70E740481C1C}">
+                          <a14:useLocalDpi xmlns:a14="http://schemas.microsoft.com/office/drawing/2010/main" val="0"/>
+                        </a:ext>
+                      </a:extLst>
+                    </a:blip>
+                    <a:srcRect/>
+                    <a:stretch>
+                      <a:fillRect/>
+                    </a:stretch>
+                  </pic:blipFill>
+                  <pic:spPr bwMode="auto">
+                    <a:xfrm>
+                      <a:off x="0" y="0"/>
+                      <a:ext cx="1009650" cy="200025"/>
+                    </a:xfrm>
+                    <a:prstGeom prst="rect">
+                      <a:avLst/>
+                    </a:prstGeom>
+                    <a:noFill/>
+                    <a:ln>
+                      <a:noFill/>
+                    </a:ln>
+                  </pic:spPr>
+                </pic:pic>
+              </a:graphicData>
+            </a:graphic>
+          </wp:inline>
+        </w:drawing>
+      </w:r>
+      <w:r>
+        <w:rPr>
+          <w:rFonts w:asciiTheme="majorHAnsi" w:hAnsiTheme="majorHAnsi" w:cstheme="majorHAnsi"/>
+          <w:sz w:val="24"/>
+          <w:szCs w:val="24"/>
+        </w:rPr>
+        <w:t xml:space="preserve"> configuration </w:t>
+      </w:r>
+      <w:r>
+        <w:rPr>
+          <w:rFonts w:asciiTheme="majorHAnsi" w:hAnsiTheme="majorHAnsi" w:cstheme="majorHAnsi"/>
+          <w:sz w:val="24"/>
+          <w:szCs w:val="24"/>
+        </w:rPr>
+        <w:t>that allows user to change the aspects of the interface.</w:t>
+      </w:r>
+    </w:p>
+    <w:p>
+      <w:pPr>
+        <w:spacing w:line="240" w:lineRule="auto"/>
+        <w:ind w:left="1080" w:firstLine="360"/>
+        <w:jc w:val="both"/>
+        <w:rPr>
+          <w:rFonts w:asciiTheme="majorHAnsi" w:hAnsiTheme="majorHAnsi" w:cstheme="majorHAnsi"/>
+          <w:sz w:val="24"/>
+          <w:szCs w:val="24"/>
+        </w:rPr>
+      </w:pPr>
+      <w:r>
+        <w:rPr>
+          <w:rFonts w:asciiTheme="majorHAnsi" w:hAnsiTheme="majorHAnsi" w:cstheme="majorHAnsi"/>
+          <w:sz w:val="24"/>
+          <w:szCs w:val="24"/>
+        </w:rPr>
+        <w:t>For the user</w:t>
+      </w:r>
+      <w:r>
+        <w:rPr>
+          <w:rFonts w:asciiTheme="majorHAnsi" w:hAnsiTheme="majorHAnsi" w:cstheme="majorHAnsi"/>
+          <w:sz w:val="24"/>
+          <w:szCs w:val="24"/>
+        </w:rPr>
+        <w:t xml:space="preserve"> instructions</w:t>
+      </w:r>
+      <w:r>
+        <w:rPr>
+          <w:rFonts w:asciiTheme="majorHAnsi" w:hAnsiTheme="majorHAnsi" w:cstheme="majorHAnsi"/>
+          <w:sz w:val="24"/>
+          <w:szCs w:val="24"/>
+        </w:rPr>
+        <w:t>, on the ‘System’ configuration, ‘Processor’ tab adjust it to your desired processor for the server. Next is the ‘Display’, on the ‘Screen’ tab, ‘Video Memory’, adjust it to maximum range. On the ‘Network’ menu, under the ‘Adapter 1’, change the ‘Attached to:’ option from NAT to ‘Bridged Adapter’. On the ‘Name’ dropdown menu, use the current network connection you have. Lastly, go to ‘Shared folders’ menu, click on ‘Add new shared folder’</w:t>
+      </w:r>
+      <w:r>
+        <w:rPr>
+          <w:rFonts w:asciiTheme="majorHAnsi" w:hAnsiTheme="majorHAnsi" w:cstheme="majorHAnsi"/>
+          <w:sz w:val="24"/>
+          <w:szCs w:val="24"/>
+        </w:rPr>
+        <w:t xml:space="preserve"> </w:t>
+      </w:r>
+      <w:r>
+        <w:rPr>
+          <w:rFonts w:asciiTheme="majorHAnsi" w:hAnsiTheme="majorHAnsi" w:cstheme="majorHAnsi"/>
+          <w:noProof/>
+          <w:sz w:val="24"/>
+          <w:szCs w:val="24"/>
+        </w:rPr>
+        <w:drawing>
+          <wp:inline distT="0" distB="0" distL="0" distR="0">
+            <wp:extent cx="247650" cy="190500"/>
+            <wp:effectExtent l="0" t="0" r="0" b="0"/>
+            <wp:docPr id="2" name="Picture 2"/>
+            <wp:cNvGraphicFramePr>
+              <a:graphicFrameLocks xmlns:a="http://schemas.openxmlformats.org/drawingml/2006/main" noChangeAspect="1"/>
+            </wp:cNvGraphicFramePr>
+            <a:graphic xmlns:a="http://schemas.openxmlformats.org/drawingml/2006/main">
+              <a:graphicData uri="http://schemas.openxmlformats.org/drawingml/2006/picture">
+                <pic:pic xmlns:pic="http://schemas.openxmlformats.org/drawingml/2006/picture">
+                  <pic:nvPicPr>
+                    <pic:cNvPr id="0" name="Picture 2"/>
+                    <pic:cNvPicPr>
+                      <a:picLocks noChangeAspect="1" noChangeArrowheads="1"/>
+                    </pic:cNvPicPr>
+                  </pic:nvPicPr>
+                  <pic:blipFill>
+                    <a:blip r:embed="rId18">
+                      <a:extLst>
+                        <a:ext uri="{28A0092B-C50C-407E-A947-70E740481C1C}">
+                          <a14:useLocalDpi xmlns:a14="http://schemas.microsoft.com/office/drawing/2010/main" val="0"/>
+                        </a:ext>
+                      </a:extLst>
+                    </a:blip>
+                    <a:srcRect/>
+                    <a:stretch>
+                      <a:fillRect/>
+                    </a:stretch>
+                  </pic:blipFill>
+                  <pic:spPr bwMode="auto">
+                    <a:xfrm>
+                      <a:off x="0" y="0"/>
+                      <a:ext cx="247650" cy="190500"/>
+                    </a:xfrm>
+                    <a:prstGeom prst="rect">
+                      <a:avLst/>
+                    </a:prstGeom>
+                    <a:noFill/>
+                    <a:ln>
+                      <a:noFill/>
+                    </a:ln>
+                  </pic:spPr>
+                </pic:pic>
+              </a:graphicData>
+            </a:graphic>
+          </wp:inline>
+        </w:drawing>
+      </w:r>
+      <w:r>
+        <w:rPr>
+          <w:rFonts w:asciiTheme="majorHAnsi" w:hAnsiTheme="majorHAnsi" w:cstheme="majorHAnsi"/>
+          <w:sz w:val="24"/>
+          <w:szCs w:val="24"/>
+        </w:rPr>
+        <w:t xml:space="preserve"> and attached the folder named ‘webtechlab2018’ for later use. </w:t>
+      </w:r>
+      <w:r>
+        <w:rPr>
+          <w:rFonts w:asciiTheme="majorHAnsi" w:hAnsiTheme="majorHAnsi" w:cstheme="majorHAnsi"/>
+          <w:sz w:val="24"/>
+          <w:szCs w:val="24"/>
+        </w:rPr>
+        <w:t>Press ‘Ok’ button and ‘Start’ the Server.</w:t>
+      </w:r>
+    </w:p>
+    <w:p>
+      <w:pPr>
+        <w:spacing w:line="360" w:lineRule="auto"/>
+        <w:jc w:val="center"/>
+        <w:rPr>
+          <w:rFonts w:asciiTheme="majorHAnsi" w:hAnsiTheme="majorHAnsi" w:cstheme="majorHAnsi"/>
+          <w:sz w:val="24"/>
+          <w:szCs w:val="24"/>
+        </w:rPr>
+      </w:pPr>
+    </w:p>
+    <w:p>
+      <w:pPr>
+        <w:spacing w:line="360" w:lineRule="auto"/>
+        <w:jc w:val="center"/>
+        <w:rPr>
+          <w:rFonts w:asciiTheme="majorHAnsi" w:hAnsiTheme="majorHAnsi" w:cstheme="majorHAnsi"/>
+          <w:sz w:val="24"/>
+          <w:szCs w:val="24"/>
+        </w:rPr>
+      </w:pPr>
+    </w:p>
+    <w:p>
+      <w:pPr>
+        <w:spacing w:line="360" w:lineRule="auto"/>
+        <w:jc w:val="center"/>
+        <w:rPr>
+          <w:rFonts w:asciiTheme="majorHAnsi" w:hAnsiTheme="majorHAnsi" w:cstheme="majorHAnsi"/>
+          <w:sz w:val="24"/>
+          <w:szCs w:val="24"/>
+        </w:rPr>
+      </w:pPr>
+    </w:p>
+    <w:p>
+      <w:pPr>
+        <w:spacing w:line="360" w:lineRule="auto"/>
+        <w:jc w:val="center"/>
+        <w:rPr>
+          <w:rFonts w:asciiTheme="majorHAnsi" w:hAnsiTheme="majorHAnsi" w:cstheme="majorHAnsi"/>
+          <w:sz w:val="24"/>
+          <w:szCs w:val="24"/>
+        </w:rPr>
+      </w:pPr>
+    </w:p>
+    <w:p>
+      <w:pPr>
+        <w:spacing w:line="360" w:lineRule="auto"/>
+        <w:jc w:val="center"/>
+        <w:rPr>
+          <w:rFonts w:asciiTheme="majorHAnsi" w:hAnsiTheme="majorHAnsi" w:cstheme="majorHAnsi"/>
+          <w:sz w:val="24"/>
+          <w:szCs w:val="24"/>
+        </w:rPr>
+      </w:pPr>
+    </w:p>
+    <w:p>
+      <w:pPr>
+        <w:spacing w:line="360" w:lineRule="auto"/>
+        <w:jc w:val="center"/>
+        <w:rPr>
+          <w:rFonts w:asciiTheme="majorHAnsi" w:hAnsiTheme="majorHAnsi" w:cstheme="majorHAnsi"/>
+          <w:sz w:val="24"/>
+          <w:szCs w:val="24"/>
+        </w:rPr>
+      </w:pPr>
+    </w:p>
+    <w:p>
+      <w:pPr>
+        <w:spacing w:line="360" w:lineRule="auto"/>
+        <w:jc w:val="center"/>
+        <w:rPr>
+          <w:rFonts w:asciiTheme="majorHAnsi" w:hAnsiTheme="majorHAnsi" w:cstheme="majorHAnsi"/>
+          <w:sz w:val="24"/>
+          <w:szCs w:val="24"/>
+        </w:rPr>
+      </w:pPr>
+    </w:p>
+    <w:p>
+      <w:pPr>
+        <w:spacing w:line="360" w:lineRule="auto"/>
+        <w:jc w:val="center"/>
+        <w:rPr>
+          <w:rFonts w:asciiTheme="majorHAnsi" w:hAnsiTheme="majorHAnsi" w:cstheme="majorHAnsi"/>
+          <w:sz w:val="24"/>
+          <w:szCs w:val="24"/>
+        </w:rPr>
+      </w:pPr>
+    </w:p>
+    <w:p>
+      <w:pPr>
+        <w:spacing w:line="360" w:lineRule="auto"/>
+        <w:jc w:val="center"/>
+        <w:rPr>
+          <w:rFonts w:asciiTheme="majorHAnsi" w:hAnsiTheme="majorHAnsi" w:cstheme="majorHAnsi"/>
+          <w:sz w:val="24"/>
+          <w:szCs w:val="24"/>
+        </w:rPr>
+      </w:pPr>
+    </w:p>
+    <w:p>
+      <w:pPr>
+        <w:spacing w:line="360" w:lineRule="auto"/>
+        <w:jc w:val="center"/>
+        <w:rPr>
+          <w:rFonts w:asciiTheme="majorHAnsi" w:hAnsiTheme="majorHAnsi" w:cstheme="majorHAnsi"/>
+          <w:sz w:val="24"/>
+          <w:szCs w:val="24"/>
+        </w:rPr>
+      </w:pPr>
+    </w:p>
+    <w:p>
+      <w:pPr>
+        <w:spacing w:line="360" w:lineRule="auto"/>
+        <w:jc w:val="center"/>
+        <w:rPr>
+          <w:rFonts w:asciiTheme="majorHAnsi" w:hAnsiTheme="majorHAnsi" w:cstheme="majorHAnsi"/>
+          <w:sz w:val="24"/>
+          <w:szCs w:val="24"/>
+        </w:rPr>
+      </w:pPr>
+    </w:p>
+    <w:p>
+      <w:pPr>
+        <w:spacing w:line="360" w:lineRule="auto"/>
+        <w:jc w:val="center"/>
+        <w:rPr>
+          <w:rFonts w:asciiTheme="majorHAnsi" w:hAnsiTheme="majorHAnsi" w:cstheme="majorHAnsi"/>
+          <w:sz w:val="24"/>
+          <w:szCs w:val="24"/>
+        </w:rPr>
+      </w:pPr>
+    </w:p>
+    <w:p>
+      <w:pPr>
+        <w:spacing w:line="360" w:lineRule="auto"/>
+        <w:jc w:val="center"/>
+        <w:rPr>
+          <w:rFonts w:asciiTheme="majorHAnsi" w:hAnsiTheme="majorHAnsi" w:cstheme="majorHAnsi"/>
+          <w:sz w:val="24"/>
+          <w:szCs w:val="24"/>
+        </w:rPr>
+      </w:pPr>
+    </w:p>
+    <w:p>
+      <w:pPr>
+        <w:spacing w:line="360" w:lineRule="auto"/>
+        <w:jc w:val="center"/>
+        <w:rPr>
+          <w:rFonts w:asciiTheme="majorHAnsi" w:hAnsiTheme="majorHAnsi" w:cstheme="majorHAnsi"/>
+          <w:sz w:val="24"/>
+          <w:szCs w:val="24"/>
+        </w:rPr>
+      </w:pPr>
+    </w:p>
+    <w:p>
+      <w:pPr>
+        <w:spacing w:line="360" w:lineRule="auto"/>
+        <w:jc w:val="center"/>
+        <w:rPr>
+          <w:rFonts w:asciiTheme="majorHAnsi" w:hAnsiTheme="majorHAnsi" w:cstheme="majorHAnsi"/>
+          <w:sz w:val="24"/>
+          <w:szCs w:val="24"/>
+        </w:rPr>
+      </w:pPr>
+    </w:p>
+    <w:p>
+      <w:pPr>
+        <w:spacing w:line="360" w:lineRule="auto"/>
+        <w:jc w:val="center"/>
+        <w:rPr>
+          <w:rFonts w:asciiTheme="majorHAnsi" w:hAnsiTheme="majorHAnsi" w:cstheme="majorHAnsi"/>
+          <w:sz w:val="24"/>
+          <w:szCs w:val="24"/>
+        </w:rPr>
+      </w:pPr>
+    </w:p>
+    <w:p>
+      <w:pPr>
+        <w:spacing w:line="360" w:lineRule="auto"/>
+        <w:jc w:val="center"/>
+        <w:rPr>
+          <w:rFonts w:asciiTheme="majorHAnsi" w:hAnsiTheme="majorHAnsi" w:cstheme="majorHAnsi"/>
+          <w:sz w:val="24"/>
+          <w:szCs w:val="24"/>
+        </w:rPr>
+      </w:pPr>
+    </w:p>
+    <w:p>
+      <w:pPr>
+        <w:spacing w:line="360" w:lineRule="auto"/>
+        <w:jc w:val="center"/>
+        <w:rPr>
+          <w:rFonts w:asciiTheme="majorHAnsi" w:hAnsiTheme="majorHAnsi" w:cstheme="majorHAnsi"/>
+          <w:sz w:val="24"/>
+          <w:szCs w:val="24"/>
+        </w:rPr>
+      </w:pPr>
+    </w:p>
+    <w:p>
+      <w:pPr>
+        <w:spacing w:line="360" w:lineRule="auto"/>
+        <w:jc w:val="center"/>
+        <w:rPr>
+          <w:rFonts w:asciiTheme="majorHAnsi" w:hAnsiTheme="majorHAnsi" w:cstheme="majorHAnsi"/>
+          <w:sz w:val="24"/>
+          <w:szCs w:val="24"/>
+        </w:rPr>
+      </w:pPr>
+    </w:p>
+    <w:p>
+      <w:pPr>
+        <w:spacing w:line="360" w:lineRule="auto"/>
+        <w:jc w:val="center"/>
+        <w:rPr>
+          <w:rFonts w:asciiTheme="majorHAnsi" w:hAnsiTheme="majorHAnsi" w:cstheme="majorHAnsi"/>
+          <w:sz w:val="24"/>
+          <w:szCs w:val="24"/>
+        </w:rPr>
+      </w:pPr>
+    </w:p>
+    <w:p>
+      <w:pPr>
+        <w:spacing w:line="360" w:lineRule="auto"/>
+        <w:jc w:val="center"/>
+        <w:rPr>
+          <w:rFonts w:asciiTheme="majorHAnsi" w:hAnsiTheme="majorHAnsi" w:cstheme="majorHAnsi"/>
+          <w:sz w:val="24"/>
+          <w:szCs w:val="24"/>
+        </w:rPr>
+      </w:pPr>
+    </w:p>
+    <w:p>
+      <w:pPr>
+        <w:spacing w:line="360" w:lineRule="auto"/>
+        <w:jc w:val="center"/>
+        <w:rPr>
+          <w:rFonts w:asciiTheme="majorHAnsi" w:hAnsiTheme="majorHAnsi" w:cstheme="majorHAnsi"/>
+          <w:sz w:val="24"/>
+          <w:szCs w:val="24"/>
+        </w:rPr>
+      </w:pPr>
+    </w:p>
+    <w:p>
+      <w:pPr>
+        <w:spacing w:line="360" w:lineRule="auto"/>
+        <w:jc w:val="center"/>
+        <w:rPr>
+          <w:rFonts w:asciiTheme="majorHAnsi" w:hAnsiTheme="majorHAnsi" w:cstheme="majorHAnsi"/>
+          <w:sz w:val="24"/>
+          <w:szCs w:val="24"/>
+        </w:rPr>
+      </w:pPr>
+    </w:p>
+    <w:p>
+      <w:pPr>
+        <w:spacing w:line="360" w:lineRule="auto"/>
+        <w:jc w:val="center"/>
+        <w:rPr>
+          <w:rFonts w:asciiTheme="majorHAnsi" w:hAnsiTheme="majorHAnsi" w:cstheme="majorHAnsi"/>
+          <w:sz w:val="24"/>
+          <w:szCs w:val="24"/>
+        </w:rPr>
+      </w:pPr>
+    </w:p>
+    <w:p>
+      <w:pPr>
+        <w:spacing w:line="360" w:lineRule="auto"/>
+        <w:jc w:val="center"/>
+        <w:rPr>
+          <w:rFonts w:asciiTheme="majorHAnsi" w:hAnsiTheme="majorHAnsi" w:cstheme="majorHAnsi"/>
+          <w:sz w:val="24"/>
+          <w:szCs w:val="24"/>
+        </w:rPr>
+      </w:pPr>
+    </w:p>
+    <w:p>
+      <w:pPr>
+        <w:spacing w:line="360" w:lineRule="auto"/>
+        <w:jc w:val="center"/>
+        <w:rPr>
+          <w:rFonts w:asciiTheme="majorHAnsi" w:hAnsiTheme="majorHAnsi" w:cstheme="majorHAnsi"/>
+          <w:sz w:val="24"/>
+          <w:szCs w:val="24"/>
+        </w:rPr>
+      </w:pPr>
+    </w:p>
+    <w:p>
+      <w:pPr>
+        <w:spacing w:line="360" w:lineRule="auto"/>
+        <w:jc w:val="center"/>
+        <w:rPr>
+          <w:rFonts w:asciiTheme="majorHAnsi" w:hAnsiTheme="majorHAnsi" w:cstheme="majorHAnsi"/>
+          <w:sz w:val="24"/>
+          <w:szCs w:val="24"/>
+        </w:rPr>
+      </w:pPr>
+    </w:p>
+    <w:p>
+      <w:pPr>
+        <w:spacing w:line="360" w:lineRule="auto"/>
+        <w:jc w:val="center"/>
+        <w:rPr>
+          <w:rFonts w:asciiTheme="majorHAnsi" w:hAnsiTheme="majorHAnsi" w:cstheme="majorHAnsi"/>
+          <w:sz w:val="24"/>
+          <w:szCs w:val="24"/>
+        </w:rPr>
+      </w:pPr>
+    </w:p>
+    <w:p>
+      <w:pPr>
+        <w:spacing w:line="360" w:lineRule="auto"/>
+        <w:jc w:val="center"/>
+        <w:rPr>
+          <w:rFonts w:asciiTheme="majorHAnsi" w:hAnsiTheme="majorHAnsi" w:cstheme="majorHAnsi"/>
+          <w:sz w:val="24"/>
+          <w:szCs w:val="24"/>
+        </w:rPr>
+      </w:pPr>
+    </w:p>
+    <w:p>
+      <w:pPr>
+        <w:spacing w:line="360" w:lineRule="auto"/>
+        <w:jc w:val="center"/>
+        <w:rPr>
+          <w:rFonts w:asciiTheme="majorHAnsi" w:hAnsiTheme="majorHAnsi" w:cstheme="majorHAnsi"/>
+          <w:sz w:val="24"/>
+          <w:szCs w:val="24"/>
+        </w:rPr>
+      </w:pPr>
+    </w:p>
+    <w:p>
+      <w:pPr>
+        <w:spacing w:line="360" w:lineRule="auto"/>
+        <w:jc w:val="center"/>
+        <w:rPr>
+          <w:rFonts w:asciiTheme="majorHAnsi" w:hAnsiTheme="majorHAnsi" w:cstheme="majorHAnsi"/>
+          <w:sz w:val="24"/>
+          <w:szCs w:val="24"/>
+        </w:rPr>
+      </w:pPr>
+    </w:p>
+    <w:p>
+      <w:pPr>
+        <w:spacing w:line="360" w:lineRule="auto"/>
+        <w:jc w:val="center"/>
+        <w:rPr>
+          <w:rFonts w:asciiTheme="majorHAnsi" w:hAnsiTheme="majorHAnsi" w:cstheme="majorHAnsi"/>
+          <w:sz w:val="24"/>
+          <w:szCs w:val="24"/>
+        </w:rPr>
+      </w:pPr>
+    </w:p>
+    <w:p>
+      <w:pPr>
+        <w:spacing w:line="360" w:lineRule="auto"/>
+        <w:jc w:val="center"/>
+        <w:rPr>
+          <w:rFonts w:asciiTheme="majorHAnsi" w:hAnsiTheme="majorHAnsi" w:cstheme="majorHAnsi"/>
+          <w:sz w:val="24"/>
+          <w:szCs w:val="24"/>
+        </w:rPr>
+      </w:pPr>
+    </w:p>
+    <w:p>
+      <w:pPr>
+        <w:spacing w:line="360" w:lineRule="auto"/>
+        <w:jc w:val="center"/>
+        <w:rPr>
+          <w:rFonts w:asciiTheme="majorHAnsi" w:hAnsiTheme="majorHAnsi" w:cstheme="majorHAnsi"/>
+          <w:sz w:val="24"/>
+          <w:szCs w:val="24"/>
+        </w:rPr>
+      </w:pPr>
+    </w:p>
+    <w:p>
+      <w:pPr>
+        <w:spacing w:line="360" w:lineRule="auto"/>
+        <w:jc w:val="center"/>
+        <w:rPr>
+          <w:rFonts w:asciiTheme="majorHAnsi" w:hAnsiTheme="majorHAnsi" w:cstheme="majorHAnsi"/>
+          <w:sz w:val="24"/>
+          <w:szCs w:val="24"/>
+        </w:rPr>
+      </w:pPr>
+    </w:p>
+    <w:p>
+      <w:pPr>
+        <w:spacing w:line="360" w:lineRule="auto"/>
+        <w:jc w:val="center"/>
+        <w:rPr>
+          <w:rFonts w:asciiTheme="majorHAnsi" w:hAnsiTheme="majorHAnsi" w:cstheme="majorHAnsi"/>
+          <w:sz w:val="24"/>
+          <w:szCs w:val="24"/>
+        </w:rPr>
+      </w:pPr>
+    </w:p>
+    <w:p>
+      <w:pPr>
+        <w:spacing w:line="360" w:lineRule="auto"/>
+        <w:jc w:val="center"/>
+        <w:rPr>
+          <w:rFonts w:asciiTheme="majorHAnsi" w:hAnsiTheme="majorHAnsi" w:cstheme="majorHAnsi"/>
+          <w:sz w:val="24"/>
+          <w:szCs w:val="24"/>
+        </w:rPr>
+      </w:pPr>
+    </w:p>
+    <w:p>
+      <w:pPr>
+        <w:spacing w:line="360" w:lineRule="auto"/>
+        <w:jc w:val="center"/>
+        <w:rPr>
+          <w:rFonts w:asciiTheme="majorHAnsi" w:hAnsiTheme="majorHAnsi" w:cstheme="majorHAnsi"/>
+          <w:sz w:val="24"/>
+          <w:szCs w:val="24"/>
+        </w:rPr>
+      </w:pPr>
+    </w:p>
+    <w:p>
+      <w:pPr>
+        <w:spacing w:line="360" w:lineRule="auto"/>
+        <w:jc w:val="center"/>
+        <w:rPr>
+          <w:rFonts w:asciiTheme="majorHAnsi" w:hAnsiTheme="majorHAnsi" w:cstheme="majorHAnsi"/>
+          <w:sz w:val="24"/>
+          <w:szCs w:val="24"/>
+        </w:rPr>
+      </w:pPr>
+    </w:p>
+    <w:p>
+      <w:pPr>
+        <w:spacing w:line="360" w:lineRule="auto"/>
+        <w:jc w:val="center"/>
+        <w:rPr>
+          <w:rFonts w:asciiTheme="majorHAnsi" w:hAnsiTheme="majorHAnsi" w:cstheme="majorHAnsi"/>
+          <w:sz w:val="24"/>
+          <w:szCs w:val="24"/>
+        </w:rPr>
+      </w:pPr>
+    </w:p>
+    <w:p>
+      <w:pPr>
+        <w:spacing w:line="360" w:lineRule="auto"/>
+        <w:jc w:val="center"/>
+        <w:rPr>
+          <w:rFonts w:asciiTheme="majorHAnsi" w:hAnsiTheme="majorHAnsi" w:cstheme="majorHAnsi"/>
+          <w:sz w:val="24"/>
+          <w:szCs w:val="24"/>
+        </w:rPr>
+      </w:pPr>
+    </w:p>
+    <w:p>
+      <w:pPr>
+        <w:spacing w:line="360" w:lineRule="auto"/>
+        <w:jc w:val="center"/>
+        <w:rPr>
+          <w:rFonts w:asciiTheme="majorHAnsi" w:hAnsiTheme="majorHAnsi" w:cstheme="majorHAnsi"/>
+          <w:sz w:val="24"/>
+          <w:szCs w:val="24"/>
+        </w:rPr>
+      </w:pPr>
+    </w:p>
+    <w:p>
+      <w:pPr>
+        <w:spacing w:line="360" w:lineRule="auto"/>
+        <w:jc w:val="center"/>
+        <w:rPr>
+          <w:rFonts w:asciiTheme="majorHAnsi" w:hAnsiTheme="majorHAnsi" w:cstheme="majorHAnsi"/>
+          <w:sz w:val="24"/>
+          <w:szCs w:val="24"/>
+        </w:rPr>
+      </w:pPr>
+    </w:p>
+    <w:p>
+      <w:pPr>
+        <w:spacing w:line="360" w:lineRule="auto"/>
+        <w:jc w:val="center"/>
+        <w:rPr>
+          <w:rFonts w:asciiTheme="majorHAnsi" w:hAnsiTheme="majorHAnsi" w:cstheme="majorHAnsi"/>
+          <w:sz w:val="24"/>
+          <w:szCs w:val="24"/>
+        </w:rPr>
+      </w:pPr>
+    </w:p>
+    <w:p>
+      <w:pPr>
+        <w:spacing w:line="360" w:lineRule="auto"/>
+        <w:jc w:val="center"/>
+        <w:rPr>
+          <w:rFonts w:asciiTheme="majorHAnsi" w:hAnsiTheme="majorHAnsi" w:cstheme="majorHAnsi"/>
+          <w:sz w:val="24"/>
+          <w:szCs w:val="24"/>
+        </w:rPr>
+      </w:pPr>
+    </w:p>
+    <w:p>
+      <w:pPr>
+        <w:spacing w:line="360" w:lineRule="auto"/>
+        <w:jc w:val="center"/>
+        <w:rPr>
+          <w:rFonts w:asciiTheme="majorHAnsi" w:hAnsiTheme="majorHAnsi" w:cstheme="majorHAnsi"/>
+          <w:sz w:val="24"/>
+          <w:szCs w:val="24"/>
+        </w:rPr>
+      </w:pPr>
+    </w:p>
+    <w:p>
+      <w:pPr>
+        <w:spacing w:line="360" w:lineRule="auto"/>
+        <w:jc w:val="center"/>
+        <w:rPr>
+          <w:rFonts w:asciiTheme="majorHAnsi" w:hAnsiTheme="majorHAnsi" w:cstheme="majorHAnsi"/>
+          <w:sz w:val="24"/>
+          <w:szCs w:val="24"/>
+        </w:rPr>
+      </w:pPr>
+    </w:p>
+    <w:p>
+      <w:pPr>
+        <w:spacing w:line="360" w:lineRule="auto"/>
+        <w:jc w:val="center"/>
+        <w:rPr>
+          <w:rFonts w:asciiTheme="majorHAnsi" w:hAnsiTheme="majorHAnsi" w:cstheme="majorHAnsi"/>
+          <w:sz w:val="24"/>
+          <w:szCs w:val="24"/>
+        </w:rPr>
+      </w:pPr>
+    </w:p>
+    <w:p>
+      <w:pPr>
+        <w:spacing w:line="360" w:lineRule="auto"/>
+        <w:jc w:val="center"/>
+        <w:rPr>
+          <w:rFonts w:asciiTheme="majorHAnsi" w:hAnsiTheme="majorHAnsi" w:cstheme="majorHAnsi"/>
+          <w:sz w:val="24"/>
+          <w:szCs w:val="24"/>
+        </w:rPr>
+      </w:pPr>
+    </w:p>
+    <w:p>
+      <w:pPr>
+        <w:spacing w:line="360" w:lineRule="auto"/>
+        <w:jc w:val="center"/>
+        <w:rPr>
+          <w:rFonts w:asciiTheme="majorHAnsi" w:hAnsiTheme="majorHAnsi" w:cstheme="majorHAnsi"/>
+          <w:sz w:val="24"/>
+          <w:szCs w:val="24"/>
+        </w:rPr>
+      </w:pPr>
+    </w:p>
+    <w:p>
+      <w:pPr>
+        <w:spacing w:line="360" w:lineRule="auto"/>
+        <w:jc w:val="center"/>
+        <w:rPr>
+          <w:rFonts w:asciiTheme="majorHAnsi" w:hAnsiTheme="majorHAnsi" w:cstheme="majorHAnsi"/>
+          <w:sz w:val="24"/>
+          <w:szCs w:val="24"/>
+        </w:rPr>
+      </w:pPr>
+    </w:p>
+    <w:p>
+      <w:pPr>
+        <w:spacing w:line="360" w:lineRule="auto"/>
+        <w:jc w:val="center"/>
+        <w:rPr>
+          <w:rFonts w:asciiTheme="majorHAnsi" w:hAnsiTheme="majorHAnsi" w:cstheme="majorHAnsi"/>
+          <w:sz w:val="24"/>
+          <w:szCs w:val="24"/>
+        </w:rPr>
+      </w:pPr>
+    </w:p>
+    <w:p>
+      <w:pPr>
+        <w:spacing w:line="360" w:lineRule="auto"/>
+        <w:jc w:val="center"/>
+        <w:rPr>
+          <w:rFonts w:asciiTheme="majorHAnsi" w:hAnsiTheme="majorHAnsi" w:cstheme="majorHAnsi"/>
+          <w:sz w:val="24"/>
+          <w:szCs w:val="24"/>
+        </w:rPr>
+      </w:pPr>
+    </w:p>
+    <w:p>
+      <w:pPr>
+        <w:spacing w:line="360" w:lineRule="auto"/>
+        <w:jc w:val="center"/>
+        <w:rPr>
+          <w:rFonts w:asciiTheme="majorHAnsi" w:hAnsiTheme="majorHAnsi" w:cstheme="majorHAnsi"/>
+          <w:sz w:val="24"/>
+          <w:szCs w:val="24"/>
+        </w:rPr>
+      </w:pPr>
+    </w:p>
+    <w:p>
+      <w:pPr>
+        <w:spacing w:line="360" w:lineRule="auto"/>
+        <w:jc w:val="center"/>
+        <w:rPr>
+          <w:rFonts w:asciiTheme="majorHAnsi" w:hAnsiTheme="majorHAnsi" w:cstheme="majorHAnsi"/>
+          <w:sz w:val="24"/>
+          <w:szCs w:val="24"/>
+        </w:rPr>
+      </w:pPr>
+    </w:p>
+    <w:p>
+      <w:pPr>
+        <w:spacing w:line="360" w:lineRule="auto"/>
+        <w:jc w:val="center"/>
+        <w:rPr>
+          <w:rFonts w:asciiTheme="majorHAnsi" w:hAnsiTheme="majorHAnsi" w:cstheme="majorHAnsi"/>
+          <w:sz w:val="24"/>
+          <w:szCs w:val="24"/>
+        </w:rPr>
+      </w:pPr>
+    </w:p>
+    <w:p>
+      <w:pPr>
+        <w:spacing w:line="360" w:lineRule="auto"/>
+        <w:jc w:val="center"/>
+        <w:rPr>
+          <w:rFonts w:asciiTheme="majorHAnsi" w:hAnsiTheme="majorHAnsi" w:cstheme="majorHAnsi"/>
+          <w:sz w:val="24"/>
+          <w:szCs w:val="24"/>
+        </w:rPr>
+      </w:pPr>
+    </w:p>
+    <w:p>
+      <w:pPr>
+        <w:spacing w:line="360" w:lineRule="auto"/>
+        <w:jc w:val="center"/>
+        <w:rPr>
+          <w:rFonts w:asciiTheme="majorHAnsi" w:hAnsiTheme="majorHAnsi" w:cstheme="majorHAnsi"/>
+          <w:sz w:val="24"/>
+          <w:szCs w:val="24"/>
+        </w:rPr>
+      </w:pPr>
+    </w:p>
+    <w:p>
+      <w:pPr>
+        <w:spacing w:line="360" w:lineRule="auto"/>
+        <w:jc w:val="center"/>
+        <w:rPr>
+          <w:rFonts w:asciiTheme="majorHAnsi" w:hAnsiTheme="majorHAnsi" w:cstheme="majorHAnsi"/>
+          <w:sz w:val="24"/>
+          <w:szCs w:val="24"/>
+        </w:rPr>
+      </w:pPr>
+    </w:p>
+    <w:p>
+      <w:pPr>
+        <w:spacing w:line="360" w:lineRule="auto"/>
+        <w:jc w:val="center"/>
+        <w:rPr>
+          <w:rFonts w:asciiTheme="majorHAnsi" w:hAnsiTheme="majorHAnsi" w:cstheme="majorHAnsi"/>
+          <w:sz w:val="24"/>
+          <w:szCs w:val="24"/>
+        </w:rPr>
+      </w:pPr>
+    </w:p>
+    <w:p>
+      <w:pPr>
+        <w:spacing w:line="360" w:lineRule="auto"/>
+        <w:jc w:val="center"/>
+        <w:rPr>
+          <w:rFonts w:asciiTheme="majorHAnsi" w:hAnsiTheme="majorHAnsi" w:cstheme="majorHAnsi"/>
+          <w:sz w:val="24"/>
+          <w:szCs w:val="24"/>
+        </w:rPr>
+      </w:pPr>
+    </w:p>
+    <w:p>
+      <w:pPr>
+        <w:spacing w:line="360" w:lineRule="auto"/>
+        <w:jc w:val="center"/>
+        <w:rPr>
+          <w:rFonts w:asciiTheme="majorHAnsi" w:hAnsiTheme="majorHAnsi" w:cstheme="majorHAnsi"/>
+          <w:sz w:val="24"/>
+          <w:szCs w:val="24"/>
+        </w:rPr>
+      </w:pPr>
+    </w:p>
+    <w:p>
+      <w:pPr>
+        <w:spacing w:line="360" w:lineRule="auto"/>
+        <w:jc w:val="center"/>
+        <w:rPr>
+          <w:rFonts w:asciiTheme="majorHAnsi" w:hAnsiTheme="majorHAnsi" w:cstheme="majorHAnsi"/>
+          <w:sz w:val="24"/>
+          <w:szCs w:val="24"/>
+        </w:rPr>
+      </w:pPr>
+    </w:p>
+    <w:p>
+      <w:pPr>
+        <w:spacing w:line="360" w:lineRule="auto"/>
+        <w:jc w:val="center"/>
+        <w:rPr>
+          <w:rFonts w:asciiTheme="majorHAnsi" w:hAnsiTheme="majorHAnsi" w:cstheme="majorHAnsi"/>
+          <w:sz w:val="24"/>
+          <w:szCs w:val="24"/>
+        </w:rPr>
+      </w:pPr>
+    </w:p>
+    <w:p>
+      <w:pPr>
+        <w:spacing w:line="360" w:lineRule="auto"/>
+        <w:jc w:val="center"/>
+        <w:rPr>
+          <w:rFonts w:asciiTheme="majorHAnsi" w:hAnsiTheme="majorHAnsi" w:cstheme="majorHAnsi"/>
+          <w:sz w:val="24"/>
+          <w:szCs w:val="24"/>
+        </w:rPr>
+      </w:pPr>
+    </w:p>
+    <w:p>
+      <w:pPr>
+        <w:spacing w:line="360" w:lineRule="auto"/>
+        <w:jc w:val="center"/>
+        <w:rPr>
+          <w:rFonts w:asciiTheme="majorHAnsi" w:hAnsiTheme="majorHAnsi" w:cstheme="majorHAnsi"/>
+          <w:sz w:val="24"/>
+          <w:szCs w:val="24"/>
+        </w:rPr>
+      </w:pPr>
+    </w:p>
+    <w:p>
+      <w:pPr>
+        <w:spacing w:line="360" w:lineRule="auto"/>
+        <w:jc w:val="center"/>
+        <w:rPr>
+          <w:rFonts w:asciiTheme="majorHAnsi" w:hAnsiTheme="majorHAnsi" w:cstheme="majorHAnsi"/>
+          <w:sz w:val="24"/>
+          <w:szCs w:val="24"/>
+        </w:rPr>
+      </w:pPr>
+    </w:p>
+    <w:p>
+      <w:pPr>
+        <w:spacing w:line="360" w:lineRule="auto"/>
+        <w:jc w:val="center"/>
+        <w:rPr>
+          <w:rFonts w:asciiTheme="majorHAnsi" w:hAnsiTheme="majorHAnsi" w:cstheme="majorHAnsi"/>
+          <w:sz w:val="24"/>
+          <w:szCs w:val="24"/>
+        </w:rPr>
+      </w:pPr>
+    </w:p>
+    <w:p>
+      <w:pPr>
+        <w:spacing w:line="360" w:lineRule="auto"/>
+        <w:jc w:val="center"/>
+        <w:rPr>
+          <w:rFonts w:asciiTheme="majorHAnsi" w:hAnsiTheme="majorHAnsi" w:cstheme="majorHAnsi"/>
+          <w:sz w:val="24"/>
+          <w:szCs w:val="24"/>
+        </w:rPr>
+      </w:pPr>
+    </w:p>
+    <w:p>
+      <w:pPr>
+        <w:spacing w:line="360" w:lineRule="auto"/>
+        <w:jc w:val="center"/>
+        <w:rPr>
+          <w:rFonts w:asciiTheme="majorHAnsi" w:hAnsiTheme="majorHAnsi" w:cstheme="majorHAnsi"/>
+          <w:sz w:val="24"/>
+          <w:szCs w:val="24"/>
+        </w:rPr>
+      </w:pPr>
+    </w:p>
+    <w:p>
+      <w:pPr>
+        <w:spacing w:line="360" w:lineRule="auto"/>
+        <w:jc w:val="center"/>
+        <w:rPr>
+          <w:rFonts w:asciiTheme="majorHAnsi" w:hAnsiTheme="majorHAnsi" w:cstheme="majorHAnsi"/>
+          <w:sz w:val="24"/>
+          <w:szCs w:val="24"/>
+        </w:rPr>
+      </w:pPr>
+    </w:p>
+    <w:p>
+      <w:pPr>
+        <w:spacing w:line="360" w:lineRule="auto"/>
+        <w:jc w:val="center"/>
+        <w:rPr>
+          <w:rFonts w:asciiTheme="majorHAnsi" w:hAnsiTheme="majorHAnsi" w:cstheme="majorHAnsi"/>
+          <w:sz w:val="24"/>
+          <w:szCs w:val="24"/>
+        </w:rPr>
+      </w:pPr>
+    </w:p>
+    <w:p>
+      <w:pPr>
+        <w:spacing w:line="360" w:lineRule="auto"/>
+        <w:jc w:val="center"/>
+        <w:rPr>
+          <w:rFonts w:asciiTheme="majorHAnsi" w:hAnsiTheme="majorHAnsi" w:cstheme="majorHAnsi"/>
+          <w:sz w:val="24"/>
+          <w:szCs w:val="24"/>
+        </w:rPr>
+      </w:pPr>
+    </w:p>
+    <w:p>
+      <w:pPr>
+        <w:spacing w:line="360" w:lineRule="auto"/>
+        <w:jc w:val="center"/>
+        <w:rPr>
+          <w:rFonts w:asciiTheme="majorHAnsi" w:hAnsiTheme="majorHAnsi" w:cstheme="majorHAnsi"/>
+          <w:sz w:val="24"/>
+          <w:szCs w:val="24"/>
+        </w:rPr>
+      </w:pPr>
+    </w:p>
+    <w:p>
+      <w:pPr>
+        <w:spacing w:line="360" w:lineRule="auto"/>
+        <w:jc w:val="center"/>
+        <w:rPr>
+          <w:rFonts w:asciiTheme="majorHAnsi" w:hAnsiTheme="majorHAnsi" w:cstheme="majorHAnsi"/>
+          <w:sz w:val="24"/>
+          <w:szCs w:val="24"/>
+        </w:rPr>
+      </w:pPr>
+    </w:p>
+    <w:p>
+      <w:pPr>
+        <w:spacing w:line="360" w:lineRule="auto"/>
+        <w:jc w:val="center"/>
+        <w:rPr>
+          <w:rFonts w:asciiTheme="majorHAnsi" w:hAnsiTheme="majorHAnsi" w:cstheme="majorHAnsi"/>
+          <w:sz w:val="24"/>
+          <w:szCs w:val="24"/>
+        </w:rPr>
+      </w:pPr>
+    </w:p>
+    <w:p>
+      <w:pPr>
+        <w:spacing w:line="360" w:lineRule="auto"/>
+        <w:jc w:val="center"/>
+        <w:rPr>
+          <w:rFonts w:asciiTheme="majorHAnsi" w:hAnsiTheme="majorHAnsi" w:cstheme="majorHAnsi"/>
+          <w:sz w:val="24"/>
+          <w:szCs w:val="24"/>
+        </w:rPr>
+      </w:pPr>
+    </w:p>
+    <w:p>
+      <w:pPr>
+        <w:spacing w:line="360" w:lineRule="auto"/>
+        <w:jc w:val="center"/>
+        <w:rPr>
+          <w:rFonts w:asciiTheme="majorHAnsi" w:hAnsiTheme="majorHAnsi" w:cstheme="majorHAnsi"/>
+          <w:sz w:val="24"/>
+          <w:szCs w:val="24"/>
+        </w:rPr>
+      </w:pPr>
+    </w:p>
+    <w:p>
+      <w:pPr>
+        <w:spacing w:line="360" w:lineRule="auto"/>
+        <w:jc w:val="center"/>
+        <w:rPr>
+          <w:rFonts w:asciiTheme="majorHAnsi" w:hAnsiTheme="majorHAnsi" w:cstheme="majorHAnsi"/>
+          <w:sz w:val="24"/>
+          <w:szCs w:val="24"/>
+        </w:rPr>
+      </w:pPr>
+    </w:p>
+    <w:p>
+      <w:pPr>
+        <w:spacing w:line="360" w:lineRule="auto"/>
+        <w:jc w:val="center"/>
+        <w:rPr>
+          <w:rFonts w:asciiTheme="majorHAnsi" w:hAnsiTheme="majorHAnsi" w:cstheme="majorHAnsi"/>
+          <w:sz w:val="24"/>
+          <w:szCs w:val="24"/>
+        </w:rPr>
+      </w:pPr>
+    </w:p>
+    <w:p>
+      <w:pPr>
+        <w:spacing w:line="360" w:lineRule="auto"/>
+        <w:jc w:val="center"/>
+        <w:rPr>
+          <w:rFonts w:asciiTheme="majorHAnsi" w:hAnsiTheme="majorHAnsi" w:cstheme="majorHAnsi"/>
+          <w:sz w:val="24"/>
+          <w:szCs w:val="24"/>
+        </w:rPr>
+      </w:pPr>
+    </w:p>
+    <w:p>
+      <w:pPr>
+        <w:spacing w:line="360" w:lineRule="auto"/>
+        <w:jc w:val="center"/>
+        <w:rPr>
+          <w:rFonts w:asciiTheme="majorHAnsi" w:hAnsiTheme="majorHAnsi" w:cstheme="majorHAnsi"/>
+          <w:sz w:val="24"/>
+          <w:szCs w:val="24"/>
+        </w:rPr>
+      </w:pPr>
+    </w:p>
+    <w:p>
+      <w:pPr>
+        <w:spacing w:line="360" w:lineRule="auto"/>
+        <w:jc w:val="center"/>
+        <w:rPr>
+          <w:rFonts w:asciiTheme="majorHAnsi" w:hAnsiTheme="majorHAnsi" w:cstheme="majorHAnsi"/>
+          <w:sz w:val="24"/>
+          <w:szCs w:val="24"/>
+        </w:rPr>
+      </w:pPr>
+    </w:p>
+    <w:p>
+      <w:pPr>
+        <w:spacing w:line="360" w:lineRule="auto"/>
+        <w:jc w:val="center"/>
+        <w:rPr>
+          <w:rFonts w:asciiTheme="majorHAnsi" w:hAnsiTheme="majorHAnsi" w:cstheme="majorHAnsi"/>
+          <w:sz w:val="24"/>
+          <w:szCs w:val="24"/>
+        </w:rPr>
+      </w:pPr>
+    </w:p>
+    <w:p>
+      <w:pPr>
+        <w:spacing w:line="360" w:lineRule="auto"/>
+        <w:jc w:val="center"/>
+        <w:rPr>
+          <w:rFonts w:asciiTheme="majorHAnsi" w:hAnsiTheme="majorHAnsi" w:cstheme="majorHAnsi"/>
+          <w:sz w:val="24"/>
+          <w:szCs w:val="24"/>
+        </w:rPr>
+      </w:pPr>
+    </w:p>
+    <w:p>
+      <w:pPr>
+        <w:spacing w:line="360" w:lineRule="auto"/>
+        <w:jc w:val="center"/>
+        <w:rPr>
+          <w:rFonts w:asciiTheme="majorHAnsi" w:hAnsiTheme="majorHAnsi" w:cstheme="majorHAnsi"/>
+          <w:sz w:val="24"/>
+          <w:szCs w:val="24"/>
+        </w:rPr>
+      </w:pPr>
+    </w:p>
+    <w:p>
+      <w:pPr>
+        <w:spacing w:line="360" w:lineRule="auto"/>
+        <w:jc w:val="center"/>
+        <w:rPr>
+          <w:rFonts w:asciiTheme="majorHAnsi" w:hAnsiTheme="majorHAnsi" w:cstheme="majorHAnsi"/>
+          <w:sz w:val="24"/>
+          <w:szCs w:val="24"/>
+        </w:rPr>
+      </w:pPr>
+    </w:p>
+    <w:p>
+      <w:pPr>
+        <w:spacing w:line="360" w:lineRule="auto"/>
+        <w:jc w:val="center"/>
+        <w:rPr>
+          <w:rFonts w:asciiTheme="majorHAnsi" w:hAnsiTheme="majorHAnsi" w:cstheme="majorHAnsi"/>
+          <w:sz w:val="24"/>
+          <w:szCs w:val="24"/>
+        </w:rPr>
+      </w:pPr>
+    </w:p>
+    <w:p>
+      <w:pPr>
+        <w:spacing w:line="360" w:lineRule="auto"/>
+        <w:jc w:val="center"/>
+        <w:rPr>
+          <w:rFonts w:asciiTheme="majorHAnsi" w:hAnsiTheme="majorHAnsi" w:cstheme="majorHAnsi"/>
+          <w:sz w:val="24"/>
+          <w:szCs w:val="24"/>
+        </w:rPr>
+      </w:pPr>
+    </w:p>
+    <w:p>
+      <w:pPr>
+        <w:spacing w:line="360" w:lineRule="auto"/>
+        <w:jc w:val="center"/>
+        <w:rPr>
+          <w:rFonts w:asciiTheme="majorHAnsi" w:hAnsiTheme="majorHAnsi" w:cstheme="majorHAnsi"/>
+          <w:sz w:val="24"/>
+          <w:szCs w:val="24"/>
+        </w:rPr>
+      </w:pPr>
+    </w:p>
+    <w:p>
+      <w:pPr>
+        <w:spacing w:line="360" w:lineRule="auto"/>
+        <w:jc w:val="center"/>
+        <w:rPr>
+          <w:rFonts w:asciiTheme="majorHAnsi" w:hAnsiTheme="majorHAnsi" w:cstheme="majorHAnsi"/>
+          <w:sz w:val="24"/>
+          <w:szCs w:val="24"/>
+        </w:rPr>
+      </w:pPr>
+    </w:p>
+    <w:p>
+      <w:pPr>
+        <w:spacing w:line="360" w:lineRule="auto"/>
+        <w:jc w:val="center"/>
+        <w:rPr>
+          <w:rFonts w:asciiTheme="majorHAnsi" w:hAnsiTheme="majorHAnsi" w:cstheme="majorHAnsi"/>
+          <w:sz w:val="24"/>
+          <w:szCs w:val="24"/>
+        </w:rPr>
+      </w:pPr>
+    </w:p>
+    <w:p>
+      <w:pPr>
+        <w:spacing w:line="360" w:lineRule="auto"/>
+        <w:jc w:val="center"/>
+        <w:rPr>
+          <w:rFonts w:asciiTheme="majorHAnsi" w:hAnsiTheme="majorHAnsi" w:cstheme="majorHAnsi"/>
+          <w:sz w:val="24"/>
+          <w:szCs w:val="24"/>
+        </w:rPr>
+      </w:pPr>
+    </w:p>
+    <w:p>
+      <w:pPr>
+        <w:spacing w:line="360" w:lineRule="auto"/>
+        <w:jc w:val="center"/>
+        <w:rPr>
+          <w:rFonts w:asciiTheme="majorHAnsi" w:hAnsiTheme="majorHAnsi" w:cstheme="majorHAnsi"/>
+          <w:sz w:val="24"/>
+          <w:szCs w:val="24"/>
+        </w:rPr>
+      </w:pPr>
+    </w:p>
+    <w:p>
+      <w:pPr>
+        <w:spacing w:line="360" w:lineRule="auto"/>
+        <w:jc w:val="center"/>
+        <w:rPr>
+          <w:rFonts w:asciiTheme="majorHAnsi" w:hAnsiTheme="majorHAnsi" w:cstheme="majorHAnsi"/>
+          <w:sz w:val="24"/>
+          <w:szCs w:val="24"/>
+        </w:rPr>
+      </w:pPr>
+    </w:p>
+    <w:p>
+      <w:pPr>
+        <w:spacing w:line="360" w:lineRule="auto"/>
+        <w:jc w:val="center"/>
+        <w:rPr>
+          <w:rFonts w:asciiTheme="majorHAnsi" w:hAnsiTheme="majorHAnsi" w:cstheme="majorHAnsi"/>
+          <w:sz w:val="24"/>
+          <w:szCs w:val="24"/>
+        </w:rPr>
+      </w:pPr>
+    </w:p>
+    <w:p>
+      <w:pPr>
+        <w:spacing w:line="360" w:lineRule="auto"/>
+        <w:jc w:val="center"/>
+        <w:rPr>
+          <w:rFonts w:asciiTheme="majorHAnsi" w:hAnsiTheme="majorHAnsi" w:cstheme="majorHAnsi"/>
+          <w:sz w:val="24"/>
+          <w:szCs w:val="24"/>
+        </w:rPr>
+      </w:pPr>
+    </w:p>
+    <w:p>
+      <w:pPr>
+        <w:spacing w:line="360" w:lineRule="auto"/>
+        <w:jc w:val="center"/>
+        <w:rPr>
+          <w:rFonts w:asciiTheme="majorHAnsi" w:hAnsiTheme="majorHAnsi" w:cstheme="majorHAnsi"/>
+          <w:sz w:val="24"/>
+          <w:szCs w:val="24"/>
+        </w:rPr>
+      </w:pPr>
+    </w:p>
+    <w:p>
+      <w:pPr>
+        <w:spacing w:line="360" w:lineRule="auto"/>
+        <w:jc w:val="center"/>
+        <w:rPr>
+          <w:rFonts w:asciiTheme="majorHAnsi" w:hAnsiTheme="majorHAnsi" w:cstheme="majorHAnsi"/>
+          <w:sz w:val="24"/>
+          <w:szCs w:val="24"/>
+        </w:rPr>
+      </w:pPr>
+    </w:p>
+    <w:p>
+      <w:pPr>
+        <w:spacing w:line="360" w:lineRule="auto"/>
+        <w:jc w:val="center"/>
+        <w:rPr>
+          <w:rFonts w:asciiTheme="majorHAnsi" w:hAnsiTheme="majorHAnsi" w:cstheme="majorHAnsi"/>
+          <w:sz w:val="24"/>
+          <w:szCs w:val="24"/>
+        </w:rPr>
+      </w:pPr>
+    </w:p>
+    <w:p>
+      <w:pPr>
+        <w:spacing w:line="360" w:lineRule="auto"/>
+        <w:jc w:val="center"/>
+        <w:rPr>
+          <w:rFonts w:asciiTheme="majorHAnsi" w:hAnsiTheme="majorHAnsi" w:cstheme="majorHAnsi"/>
+          <w:sz w:val="24"/>
+          <w:szCs w:val="24"/>
+        </w:rPr>
+      </w:pPr>
+    </w:p>
+    <w:p>
+      <w:pPr>
+        <w:spacing w:line="360" w:lineRule="auto"/>
+        <w:jc w:val="center"/>
+        <w:rPr>
+          <w:rFonts w:asciiTheme="majorHAnsi" w:hAnsiTheme="majorHAnsi" w:cstheme="majorHAnsi"/>
+          <w:sz w:val="24"/>
+          <w:szCs w:val="24"/>
+        </w:rPr>
+      </w:pPr>
+    </w:p>
+    <w:p>
+      <w:pPr>
+        <w:spacing w:line="360" w:lineRule="auto"/>
+        <w:jc w:val="center"/>
+        <w:rPr>
+          <w:rFonts w:asciiTheme="majorHAnsi" w:hAnsiTheme="majorHAnsi" w:cstheme="majorHAnsi"/>
+          <w:sz w:val="24"/>
+          <w:szCs w:val="24"/>
+        </w:rPr>
+      </w:pPr>
+    </w:p>
+    <w:p>
+      <w:pPr>
+        <w:spacing w:line="360" w:lineRule="auto"/>
+        <w:jc w:val="center"/>
+        <w:rPr>
+          <w:rFonts w:asciiTheme="majorHAnsi" w:hAnsiTheme="majorHAnsi" w:cstheme="majorHAnsi"/>
+          <w:sz w:val="24"/>
+          <w:szCs w:val="24"/>
+        </w:rPr>
+      </w:pPr>
+    </w:p>
+    <w:p>
+      <w:pPr>
+        <w:spacing w:line="360" w:lineRule="auto"/>
+        <w:jc w:val="center"/>
+        <w:rPr>
+          <w:rFonts w:asciiTheme="majorHAnsi" w:hAnsiTheme="majorHAnsi" w:cstheme="majorHAnsi"/>
+          <w:sz w:val="24"/>
+          <w:szCs w:val="24"/>
+        </w:rPr>
+      </w:pPr>
+    </w:p>
+    <w:p>
+      <w:pPr>
+        <w:spacing w:line="360" w:lineRule="auto"/>
+        <w:jc w:val="center"/>
+        <w:rPr>
+          <w:rFonts w:asciiTheme="majorHAnsi" w:hAnsiTheme="majorHAnsi" w:cstheme="majorHAnsi"/>
+          <w:sz w:val="24"/>
+          <w:szCs w:val="24"/>
+        </w:rPr>
+      </w:pPr>
+    </w:p>
+    <w:p>
+      <w:pPr>
+        <w:spacing w:line="360" w:lineRule="auto"/>
+        <w:jc w:val="center"/>
+        <w:rPr>
+          <w:rFonts w:asciiTheme="majorHAnsi" w:hAnsiTheme="majorHAnsi" w:cstheme="majorHAnsi"/>
+          <w:sz w:val="24"/>
+          <w:szCs w:val="24"/>
+        </w:rPr>
+      </w:pPr>
+    </w:p>
+    <w:p>
+      <w:pPr>
+        <w:spacing w:line="360" w:lineRule="auto"/>
+        <w:jc w:val="center"/>
+        <w:rPr>
+          <w:rFonts w:asciiTheme="majorHAnsi" w:hAnsiTheme="majorHAnsi" w:cstheme="majorHAnsi"/>
+          <w:sz w:val="24"/>
+          <w:szCs w:val="24"/>
+        </w:rPr>
+      </w:pPr>
+    </w:p>
+    <w:p>
+      <w:pPr>
+        <w:spacing w:line="360" w:lineRule="auto"/>
+        <w:jc w:val="center"/>
+        <w:rPr>
+          <w:rFonts w:asciiTheme="majorHAnsi" w:hAnsiTheme="majorHAnsi" w:cstheme="majorHAnsi"/>
+          <w:sz w:val="24"/>
+          <w:szCs w:val="24"/>
+        </w:rPr>
+      </w:pPr>
+    </w:p>
+    <w:p>
+      <w:pPr>
+        <w:spacing w:line="360" w:lineRule="auto"/>
+        <w:jc w:val="center"/>
+        <w:rPr>
+          <w:rFonts w:asciiTheme="majorHAnsi" w:hAnsiTheme="majorHAnsi" w:cstheme="majorHAnsi"/>
+          <w:sz w:val="24"/>
+          <w:szCs w:val="24"/>
+        </w:rPr>
+      </w:pPr>
+    </w:p>
+    <w:p>
+      <w:pPr>
+        <w:spacing w:line="360" w:lineRule="auto"/>
+        <w:jc w:val="center"/>
+        <w:rPr>
+          <w:rFonts w:asciiTheme="majorHAnsi" w:hAnsiTheme="majorHAnsi" w:cstheme="majorHAnsi"/>
+          <w:sz w:val="24"/>
+          <w:szCs w:val="24"/>
+        </w:rPr>
+      </w:pPr>
+    </w:p>
+    <w:p>
+      <w:pPr>
+        <w:spacing w:line="360" w:lineRule="auto"/>
+        <w:jc w:val="center"/>
+        <w:rPr>
+          <w:rFonts w:asciiTheme="majorHAnsi" w:hAnsiTheme="majorHAnsi" w:cstheme="majorHAnsi"/>
+          <w:sz w:val="24"/>
+          <w:szCs w:val="24"/>
+        </w:rPr>
+      </w:pPr>
+    </w:p>
+    <w:p>
+      <w:pPr>
+        <w:spacing w:line="240" w:lineRule="auto"/>
         <w:jc w:val="center"/>
         <w:rPr>
           <w:rFonts w:asciiTheme="majorHAnsi" w:hAnsiTheme="majorHAnsi" w:cstheme="majorHAnsi"/>
@@ -2480,9 +3428,9 @@
       </w:pPr>
     </w:p>
     <w:sectPr>
-      <w:headerReference w:type="default" r:id="rId7"/>
-      <w:headerReference w:type="first" r:id="rId8"/>
-      <w:footerReference w:type="first" r:id="rId9"/>
+      <w:headerReference w:type="default" r:id="rId19"/>
+      <w:headerReference w:type="first" r:id="rId20"/>
+      <w:footerReference w:type="first" r:id="rId21"/>
       <w:pgSz w:w="12240" w:h="18720"/>
       <w:pgMar w:top="1440" w:right="1440" w:bottom="1440" w:left="1440" w:header="0" w:footer="720" w:gutter="0"/>
       <w:pgNumType w:start="1"/>

</xml_diff>

<commit_message>
additional content on user manual
</commit_message>
<xml_diff>
--- a/Documentation/9364B-G1_cms_user_man.docx
+++ b/Documentation/9364B-G1_cms_user_man.docx
@@ -1160,7 +1160,6 @@
           <w:szCs w:val="24"/>
         </w:rPr>
       </w:pPr>
-      <w:bookmarkStart w:id="0" w:name="_GoBack"/>
       <w:r>
         <w:rPr>
           <w:rFonts w:asciiTheme="majorHAnsi" w:hAnsiTheme="majorHAnsi" w:cstheme="majorHAnsi"/>
@@ -1239,7 +1238,6 @@
           </wp:anchor>
         </w:drawing>
       </w:r>
-      <w:bookmarkEnd w:id="0"/>
     </w:p>
     <w:p>
       <w:pPr>
@@ -2101,7 +2099,98 @@
           <w:sz w:val="24"/>
           <w:szCs w:val="24"/>
         </w:rPr>
-        <w:t>, on the ‘System’ configuration, ‘Processor’ tab adjust it to your desired processor for the server. Next is the ‘Display’, on the ‘Screen’ tab, ‘Video Memory’, adjust it to maximum range. On the ‘Network’ menu, under the ‘Adapter 1’, change the ‘Attached to:’ option from NAT to ‘Bridged Adapter’. On the ‘Name’ dropdown menu, use the current network connection you have. Lastly, go to ‘Shared folders’ menu, click on ‘Add new shared folder’</w:t>
+        <w:t xml:space="preserve">, </w:t>
+      </w:r>
+      <w:r>
+        <w:rPr>
+          <w:rFonts w:asciiTheme="majorHAnsi" w:hAnsiTheme="majorHAnsi" w:cstheme="majorHAnsi"/>
+          <w:sz w:val="24"/>
+          <w:szCs w:val="24"/>
+        </w:rPr>
+        <w:t xml:space="preserve">first download ‘WordPress’ from </w:t>
+      </w:r>
+      <w:hyperlink r:id="rId18" w:history="1">
+        <w:r>
+          <w:rPr>
+            <w:rStyle w:val="Hyperlink"/>
+            <w:rFonts w:asciiTheme="majorHAnsi" w:hAnsiTheme="majorHAnsi" w:cstheme="majorHAnsi"/>
+            <w:sz w:val="24"/>
+            <w:szCs w:val="24"/>
+          </w:rPr>
+          <w:t>https://wordpress.org</w:t>
+        </w:r>
+      </w:hyperlink>
+      <w:r>
+        <w:rPr>
+          <w:rFonts w:asciiTheme="majorHAnsi" w:hAnsiTheme="majorHAnsi" w:cstheme="majorHAnsi"/>
+          <w:sz w:val="24"/>
+          <w:szCs w:val="24"/>
+        </w:rPr>
+        <w:t xml:space="preserve"> and save it to desktop</w:t>
+      </w:r>
+      <w:r>
+        <w:rPr>
+          <w:rFonts w:asciiTheme="majorHAnsi" w:hAnsiTheme="majorHAnsi" w:cstheme="majorHAnsi"/>
+          <w:sz w:val="24"/>
+          <w:szCs w:val="24"/>
+        </w:rPr>
+        <w:t xml:space="preserve"> with a sample file name ‘webtechlab2018’. </w:t>
+      </w:r>
+      <w:r>
+        <w:rPr>
+          <w:rFonts w:asciiTheme="majorHAnsi" w:hAnsiTheme="majorHAnsi" w:cstheme="majorHAnsi"/>
+          <w:sz w:val="24"/>
+          <w:szCs w:val="24"/>
+        </w:rPr>
+        <w:t xml:space="preserve"> O</w:t>
+      </w:r>
+      <w:r>
+        <w:rPr>
+          <w:rFonts w:asciiTheme="majorHAnsi" w:hAnsiTheme="majorHAnsi" w:cstheme="majorHAnsi"/>
+          <w:sz w:val="24"/>
+          <w:szCs w:val="24"/>
+        </w:rPr>
+        <w:t>n the ‘System’ configuration, ‘Processor’ tab adjust it to your desired processor for the server. Next is the ‘Display’, on the ‘Screen’ tab, ‘Video Memory’, adjust it to maximum range.</w:t>
+      </w:r>
+      <w:r>
+        <w:rPr>
+          <w:rFonts w:asciiTheme="majorHAnsi" w:hAnsiTheme="majorHAnsi" w:cstheme="majorHAnsi"/>
+          <w:sz w:val="24"/>
+          <w:szCs w:val="24"/>
+        </w:rPr>
+        <w:t xml:space="preserve"> Before setting up </w:t>
+      </w:r>
+      <w:r>
+        <w:rPr>
+          <w:rFonts w:asciiTheme="majorHAnsi" w:hAnsiTheme="majorHAnsi" w:cstheme="majorHAnsi"/>
+          <w:sz w:val="24"/>
+          <w:szCs w:val="24"/>
+        </w:rPr>
+        <w:t>the ‘</w:t>
+      </w:r>
+      <w:r>
+        <w:rPr>
+          <w:rFonts w:asciiTheme="majorHAnsi" w:hAnsiTheme="majorHAnsi" w:cstheme="majorHAnsi"/>
+          <w:sz w:val="24"/>
+          <w:szCs w:val="24"/>
+        </w:rPr>
+        <w:t xml:space="preserve">Storage’ configuration, download the </w:t>
+      </w:r>
+      <w:r>
+        <w:rPr>
+          <w:rFonts w:asciiTheme="majorHAnsi" w:hAnsiTheme="majorHAnsi" w:cstheme="majorHAnsi"/>
+          <w:sz w:val="24"/>
+          <w:szCs w:val="24"/>
+        </w:rPr>
+        <w:t>‘VboxGuestAdditions.iso’ from Oracle site and add it to the ‘Controller: IDE’.</w:t>
+      </w:r>
+      <w:r>
+        <w:rPr>
+          <w:rFonts w:asciiTheme="majorHAnsi" w:hAnsiTheme="majorHAnsi" w:cstheme="majorHAnsi"/>
+          <w:sz w:val="24"/>
+          <w:szCs w:val="24"/>
+        </w:rPr>
+        <w:t xml:space="preserve"> On the ‘Network’ menu, under the ‘Adapter 1’, change the ‘Attached to:’ option from NAT to ‘Bridged Adapter’. On the ‘Name’ dropdown menu, use the current network connection you have. Lastly, go to ‘Shared folders’ menu, click on ‘Add new shared folder’</w:t>
       </w:r>
       <w:r>
         <w:rPr>
@@ -2136,7 +2225,7 @@
                     </pic:cNvPicPr>
                   </pic:nvPicPr>
                   <pic:blipFill>
-                    <a:blip r:embed="rId18">
+                    <a:blip r:embed="rId19">
                       <a:extLst>
                         <a:ext uri="{28A0092B-C50C-407E-A947-70E740481C1C}">
                           <a14:useLocalDpi xmlns:a14="http://schemas.microsoft.com/office/drawing/2010/main" val="0"/>
@@ -2186,1239 +2275,1687 @@
     </w:p>
     <w:p>
       <w:pPr>
-        <w:spacing w:line="360" w:lineRule="auto"/>
-        <w:jc w:val="center"/>
-        <w:rPr>
-          <w:rFonts w:asciiTheme="majorHAnsi" w:hAnsiTheme="majorHAnsi" w:cstheme="majorHAnsi"/>
-          <w:sz w:val="24"/>
-          <w:szCs w:val="24"/>
-        </w:rPr>
-      </w:pPr>
-    </w:p>
-    <w:p>
-      <w:pPr>
-        <w:spacing w:line="360" w:lineRule="auto"/>
-        <w:jc w:val="center"/>
-        <w:rPr>
-          <w:rFonts w:asciiTheme="majorHAnsi" w:hAnsiTheme="majorHAnsi" w:cstheme="majorHAnsi"/>
-          <w:sz w:val="24"/>
-          <w:szCs w:val="24"/>
-        </w:rPr>
-      </w:pPr>
-    </w:p>
-    <w:p>
-      <w:pPr>
-        <w:spacing w:line="360" w:lineRule="auto"/>
-        <w:jc w:val="center"/>
-        <w:rPr>
-          <w:rFonts w:asciiTheme="majorHAnsi" w:hAnsiTheme="majorHAnsi" w:cstheme="majorHAnsi"/>
-          <w:sz w:val="24"/>
-          <w:szCs w:val="24"/>
-        </w:rPr>
-      </w:pPr>
-    </w:p>
-    <w:p>
-      <w:pPr>
-        <w:spacing w:line="360" w:lineRule="auto"/>
-        <w:jc w:val="center"/>
-        <w:rPr>
-          <w:rFonts w:asciiTheme="majorHAnsi" w:hAnsiTheme="majorHAnsi" w:cstheme="majorHAnsi"/>
-          <w:sz w:val="24"/>
-          <w:szCs w:val="24"/>
-        </w:rPr>
-      </w:pPr>
-    </w:p>
-    <w:p>
-      <w:pPr>
-        <w:spacing w:line="360" w:lineRule="auto"/>
-        <w:jc w:val="center"/>
-        <w:rPr>
-          <w:rFonts w:asciiTheme="majorHAnsi" w:hAnsiTheme="majorHAnsi" w:cstheme="majorHAnsi"/>
-          <w:sz w:val="24"/>
-          <w:szCs w:val="24"/>
-        </w:rPr>
-      </w:pPr>
-    </w:p>
-    <w:p>
-      <w:pPr>
-        <w:spacing w:line="360" w:lineRule="auto"/>
-        <w:jc w:val="center"/>
-        <w:rPr>
-          <w:rFonts w:asciiTheme="majorHAnsi" w:hAnsiTheme="majorHAnsi" w:cstheme="majorHAnsi"/>
-          <w:sz w:val="24"/>
-          <w:szCs w:val="24"/>
-        </w:rPr>
-      </w:pPr>
-    </w:p>
-    <w:p>
-      <w:pPr>
-        <w:spacing w:line="360" w:lineRule="auto"/>
-        <w:jc w:val="center"/>
-        <w:rPr>
-          <w:rFonts w:asciiTheme="majorHAnsi" w:hAnsiTheme="majorHAnsi" w:cstheme="majorHAnsi"/>
-          <w:sz w:val="24"/>
-          <w:szCs w:val="24"/>
-        </w:rPr>
-      </w:pPr>
-    </w:p>
-    <w:p>
-      <w:pPr>
-        <w:spacing w:line="360" w:lineRule="auto"/>
-        <w:jc w:val="center"/>
-        <w:rPr>
-          <w:rFonts w:asciiTheme="majorHAnsi" w:hAnsiTheme="majorHAnsi" w:cstheme="majorHAnsi"/>
-          <w:sz w:val="24"/>
-          <w:szCs w:val="24"/>
-        </w:rPr>
-      </w:pPr>
-    </w:p>
-    <w:p>
-      <w:pPr>
-        <w:spacing w:line="360" w:lineRule="auto"/>
-        <w:jc w:val="center"/>
-        <w:rPr>
-          <w:rFonts w:asciiTheme="majorHAnsi" w:hAnsiTheme="majorHAnsi" w:cstheme="majorHAnsi"/>
-          <w:sz w:val="24"/>
-          <w:szCs w:val="24"/>
-        </w:rPr>
-      </w:pPr>
-    </w:p>
-    <w:p>
-      <w:pPr>
-        <w:spacing w:line="360" w:lineRule="auto"/>
-        <w:jc w:val="center"/>
-        <w:rPr>
-          <w:rFonts w:asciiTheme="majorHAnsi" w:hAnsiTheme="majorHAnsi" w:cstheme="majorHAnsi"/>
-          <w:sz w:val="24"/>
-          <w:szCs w:val="24"/>
-        </w:rPr>
-      </w:pPr>
-    </w:p>
-    <w:p>
-      <w:pPr>
-        <w:spacing w:line="360" w:lineRule="auto"/>
-        <w:jc w:val="center"/>
-        <w:rPr>
-          <w:rFonts w:asciiTheme="majorHAnsi" w:hAnsiTheme="majorHAnsi" w:cstheme="majorHAnsi"/>
-          <w:sz w:val="24"/>
-          <w:szCs w:val="24"/>
-        </w:rPr>
-      </w:pPr>
-    </w:p>
-    <w:p>
-      <w:pPr>
-        <w:spacing w:line="360" w:lineRule="auto"/>
-        <w:jc w:val="center"/>
-        <w:rPr>
-          <w:rFonts w:asciiTheme="majorHAnsi" w:hAnsiTheme="majorHAnsi" w:cstheme="majorHAnsi"/>
-          <w:sz w:val="24"/>
-          <w:szCs w:val="24"/>
-        </w:rPr>
-      </w:pPr>
-    </w:p>
-    <w:p>
-      <w:pPr>
-        <w:spacing w:line="360" w:lineRule="auto"/>
-        <w:jc w:val="center"/>
-        <w:rPr>
-          <w:rFonts w:asciiTheme="majorHAnsi" w:hAnsiTheme="majorHAnsi" w:cstheme="majorHAnsi"/>
-          <w:sz w:val="24"/>
-          <w:szCs w:val="24"/>
-        </w:rPr>
-      </w:pPr>
-    </w:p>
-    <w:p>
-      <w:pPr>
-        <w:spacing w:line="360" w:lineRule="auto"/>
-        <w:jc w:val="center"/>
-        <w:rPr>
-          <w:rFonts w:asciiTheme="majorHAnsi" w:hAnsiTheme="majorHAnsi" w:cstheme="majorHAnsi"/>
-          <w:sz w:val="24"/>
-          <w:szCs w:val="24"/>
-        </w:rPr>
-      </w:pPr>
-    </w:p>
-    <w:p>
-      <w:pPr>
-        <w:spacing w:line="360" w:lineRule="auto"/>
-        <w:jc w:val="center"/>
-        <w:rPr>
-          <w:rFonts w:asciiTheme="majorHAnsi" w:hAnsiTheme="majorHAnsi" w:cstheme="majorHAnsi"/>
-          <w:sz w:val="24"/>
-          <w:szCs w:val="24"/>
-        </w:rPr>
-      </w:pPr>
-    </w:p>
-    <w:p>
-      <w:pPr>
-        <w:spacing w:line="360" w:lineRule="auto"/>
-        <w:jc w:val="center"/>
-        <w:rPr>
-          <w:rFonts w:asciiTheme="majorHAnsi" w:hAnsiTheme="majorHAnsi" w:cstheme="majorHAnsi"/>
-          <w:sz w:val="24"/>
-          <w:szCs w:val="24"/>
-        </w:rPr>
-      </w:pPr>
-    </w:p>
-    <w:p>
-      <w:pPr>
-        <w:spacing w:line="360" w:lineRule="auto"/>
-        <w:jc w:val="center"/>
-        <w:rPr>
-          <w:rFonts w:asciiTheme="majorHAnsi" w:hAnsiTheme="majorHAnsi" w:cstheme="majorHAnsi"/>
-          <w:sz w:val="24"/>
-          <w:szCs w:val="24"/>
-        </w:rPr>
-      </w:pPr>
-    </w:p>
-    <w:p>
-      <w:pPr>
-        <w:spacing w:line="360" w:lineRule="auto"/>
-        <w:jc w:val="center"/>
-        <w:rPr>
-          <w:rFonts w:asciiTheme="majorHAnsi" w:hAnsiTheme="majorHAnsi" w:cstheme="majorHAnsi"/>
-          <w:sz w:val="24"/>
-          <w:szCs w:val="24"/>
-        </w:rPr>
-      </w:pPr>
-    </w:p>
-    <w:p>
-      <w:pPr>
-        <w:spacing w:line="360" w:lineRule="auto"/>
-        <w:jc w:val="center"/>
-        <w:rPr>
-          <w:rFonts w:asciiTheme="majorHAnsi" w:hAnsiTheme="majorHAnsi" w:cstheme="majorHAnsi"/>
-          <w:sz w:val="24"/>
-          <w:szCs w:val="24"/>
-        </w:rPr>
-      </w:pPr>
-    </w:p>
-    <w:p>
-      <w:pPr>
-        <w:spacing w:line="360" w:lineRule="auto"/>
-        <w:jc w:val="center"/>
-        <w:rPr>
-          <w:rFonts w:asciiTheme="majorHAnsi" w:hAnsiTheme="majorHAnsi" w:cstheme="majorHAnsi"/>
-          <w:sz w:val="24"/>
-          <w:szCs w:val="24"/>
-        </w:rPr>
-      </w:pPr>
-    </w:p>
-    <w:p>
-      <w:pPr>
-        <w:spacing w:line="360" w:lineRule="auto"/>
-        <w:jc w:val="center"/>
-        <w:rPr>
-          <w:rFonts w:asciiTheme="majorHAnsi" w:hAnsiTheme="majorHAnsi" w:cstheme="majorHAnsi"/>
-          <w:sz w:val="24"/>
-          <w:szCs w:val="24"/>
-        </w:rPr>
-      </w:pPr>
-    </w:p>
-    <w:p>
-      <w:pPr>
-        <w:spacing w:line="360" w:lineRule="auto"/>
-        <w:jc w:val="center"/>
-        <w:rPr>
-          <w:rFonts w:asciiTheme="majorHAnsi" w:hAnsiTheme="majorHAnsi" w:cstheme="majorHAnsi"/>
-          <w:sz w:val="24"/>
-          <w:szCs w:val="24"/>
-        </w:rPr>
-      </w:pPr>
-    </w:p>
-    <w:p>
-      <w:pPr>
-        <w:spacing w:line="360" w:lineRule="auto"/>
-        <w:jc w:val="center"/>
-        <w:rPr>
-          <w:rFonts w:asciiTheme="majorHAnsi" w:hAnsiTheme="majorHAnsi" w:cstheme="majorHAnsi"/>
-          <w:sz w:val="24"/>
-          <w:szCs w:val="24"/>
-        </w:rPr>
-      </w:pPr>
-    </w:p>
-    <w:p>
-      <w:pPr>
-        <w:spacing w:line="360" w:lineRule="auto"/>
-        <w:jc w:val="center"/>
-        <w:rPr>
-          <w:rFonts w:asciiTheme="majorHAnsi" w:hAnsiTheme="majorHAnsi" w:cstheme="majorHAnsi"/>
-          <w:sz w:val="24"/>
-          <w:szCs w:val="24"/>
-        </w:rPr>
-      </w:pPr>
-    </w:p>
-    <w:p>
-      <w:pPr>
-        <w:spacing w:line="360" w:lineRule="auto"/>
-        <w:jc w:val="center"/>
-        <w:rPr>
-          <w:rFonts w:asciiTheme="majorHAnsi" w:hAnsiTheme="majorHAnsi" w:cstheme="majorHAnsi"/>
-          <w:sz w:val="24"/>
-          <w:szCs w:val="24"/>
-        </w:rPr>
-      </w:pPr>
-    </w:p>
-    <w:p>
-      <w:pPr>
-        <w:spacing w:line="360" w:lineRule="auto"/>
-        <w:jc w:val="center"/>
-        <w:rPr>
-          <w:rFonts w:asciiTheme="majorHAnsi" w:hAnsiTheme="majorHAnsi" w:cstheme="majorHAnsi"/>
-          <w:sz w:val="24"/>
-          <w:szCs w:val="24"/>
-        </w:rPr>
-      </w:pPr>
-    </w:p>
-    <w:p>
-      <w:pPr>
-        <w:spacing w:line="360" w:lineRule="auto"/>
-        <w:jc w:val="center"/>
-        <w:rPr>
-          <w:rFonts w:asciiTheme="majorHAnsi" w:hAnsiTheme="majorHAnsi" w:cstheme="majorHAnsi"/>
-          <w:sz w:val="24"/>
-          <w:szCs w:val="24"/>
-        </w:rPr>
-      </w:pPr>
-    </w:p>
-    <w:p>
-      <w:pPr>
-        <w:spacing w:line="360" w:lineRule="auto"/>
-        <w:jc w:val="center"/>
-        <w:rPr>
-          <w:rFonts w:asciiTheme="majorHAnsi" w:hAnsiTheme="majorHAnsi" w:cstheme="majorHAnsi"/>
-          <w:sz w:val="24"/>
-          <w:szCs w:val="24"/>
-        </w:rPr>
-      </w:pPr>
-    </w:p>
-    <w:p>
-      <w:pPr>
-        <w:spacing w:line="360" w:lineRule="auto"/>
-        <w:jc w:val="center"/>
-        <w:rPr>
-          <w:rFonts w:asciiTheme="majorHAnsi" w:hAnsiTheme="majorHAnsi" w:cstheme="majorHAnsi"/>
-          <w:sz w:val="24"/>
-          <w:szCs w:val="24"/>
-        </w:rPr>
-      </w:pPr>
-    </w:p>
-    <w:p>
-      <w:pPr>
-        <w:spacing w:line="360" w:lineRule="auto"/>
-        <w:jc w:val="center"/>
-        <w:rPr>
-          <w:rFonts w:asciiTheme="majorHAnsi" w:hAnsiTheme="majorHAnsi" w:cstheme="majorHAnsi"/>
-          <w:sz w:val="24"/>
-          <w:szCs w:val="24"/>
-        </w:rPr>
-      </w:pPr>
-    </w:p>
-    <w:p>
-      <w:pPr>
-        <w:spacing w:line="360" w:lineRule="auto"/>
-        <w:jc w:val="center"/>
-        <w:rPr>
-          <w:rFonts w:asciiTheme="majorHAnsi" w:hAnsiTheme="majorHAnsi" w:cstheme="majorHAnsi"/>
-          <w:sz w:val="24"/>
-          <w:szCs w:val="24"/>
-        </w:rPr>
-      </w:pPr>
-    </w:p>
-    <w:p>
-      <w:pPr>
-        <w:spacing w:line="360" w:lineRule="auto"/>
-        <w:jc w:val="center"/>
-        <w:rPr>
-          <w:rFonts w:asciiTheme="majorHAnsi" w:hAnsiTheme="majorHAnsi" w:cstheme="majorHAnsi"/>
-          <w:sz w:val="24"/>
-          <w:szCs w:val="24"/>
-        </w:rPr>
-      </w:pPr>
-    </w:p>
-    <w:p>
-      <w:pPr>
-        <w:spacing w:line="360" w:lineRule="auto"/>
-        <w:jc w:val="center"/>
-        <w:rPr>
-          <w:rFonts w:asciiTheme="majorHAnsi" w:hAnsiTheme="majorHAnsi" w:cstheme="majorHAnsi"/>
-          <w:sz w:val="24"/>
-          <w:szCs w:val="24"/>
-        </w:rPr>
-      </w:pPr>
-    </w:p>
-    <w:p>
-      <w:pPr>
-        <w:spacing w:line="360" w:lineRule="auto"/>
-        <w:jc w:val="center"/>
-        <w:rPr>
-          <w:rFonts w:asciiTheme="majorHAnsi" w:hAnsiTheme="majorHAnsi" w:cstheme="majorHAnsi"/>
-          <w:sz w:val="24"/>
-          <w:szCs w:val="24"/>
-        </w:rPr>
-      </w:pPr>
-    </w:p>
-    <w:p>
-      <w:pPr>
-        <w:spacing w:line="360" w:lineRule="auto"/>
-        <w:jc w:val="center"/>
-        <w:rPr>
-          <w:rFonts w:asciiTheme="majorHAnsi" w:hAnsiTheme="majorHAnsi" w:cstheme="majorHAnsi"/>
-          <w:sz w:val="24"/>
-          <w:szCs w:val="24"/>
-        </w:rPr>
-      </w:pPr>
-    </w:p>
-    <w:p>
-      <w:pPr>
-        <w:spacing w:line="360" w:lineRule="auto"/>
-        <w:jc w:val="center"/>
-        <w:rPr>
-          <w:rFonts w:asciiTheme="majorHAnsi" w:hAnsiTheme="majorHAnsi" w:cstheme="majorHAnsi"/>
-          <w:sz w:val="24"/>
-          <w:szCs w:val="24"/>
-        </w:rPr>
-      </w:pPr>
-    </w:p>
-    <w:p>
-      <w:pPr>
-        <w:spacing w:line="360" w:lineRule="auto"/>
-        <w:jc w:val="center"/>
-        <w:rPr>
-          <w:rFonts w:asciiTheme="majorHAnsi" w:hAnsiTheme="majorHAnsi" w:cstheme="majorHAnsi"/>
-          <w:sz w:val="24"/>
-          <w:szCs w:val="24"/>
-        </w:rPr>
-      </w:pPr>
-    </w:p>
-    <w:p>
-      <w:pPr>
-        <w:spacing w:line="360" w:lineRule="auto"/>
-        <w:jc w:val="center"/>
-        <w:rPr>
-          <w:rFonts w:asciiTheme="majorHAnsi" w:hAnsiTheme="majorHAnsi" w:cstheme="majorHAnsi"/>
-          <w:sz w:val="24"/>
-          <w:szCs w:val="24"/>
-        </w:rPr>
-      </w:pPr>
-    </w:p>
-    <w:p>
-      <w:pPr>
-        <w:spacing w:line="360" w:lineRule="auto"/>
-        <w:jc w:val="center"/>
-        <w:rPr>
-          <w:rFonts w:asciiTheme="majorHAnsi" w:hAnsiTheme="majorHAnsi" w:cstheme="majorHAnsi"/>
-          <w:sz w:val="24"/>
-          <w:szCs w:val="24"/>
-        </w:rPr>
-      </w:pPr>
-    </w:p>
-    <w:p>
-      <w:pPr>
-        <w:spacing w:line="360" w:lineRule="auto"/>
-        <w:jc w:val="center"/>
-        <w:rPr>
-          <w:rFonts w:asciiTheme="majorHAnsi" w:hAnsiTheme="majorHAnsi" w:cstheme="majorHAnsi"/>
-          <w:sz w:val="24"/>
-          <w:szCs w:val="24"/>
-        </w:rPr>
-      </w:pPr>
-    </w:p>
-    <w:p>
-      <w:pPr>
-        <w:spacing w:line="360" w:lineRule="auto"/>
-        <w:jc w:val="center"/>
-        <w:rPr>
-          <w:rFonts w:asciiTheme="majorHAnsi" w:hAnsiTheme="majorHAnsi" w:cstheme="majorHAnsi"/>
-          <w:sz w:val="24"/>
-          <w:szCs w:val="24"/>
-        </w:rPr>
-      </w:pPr>
-    </w:p>
-    <w:p>
-      <w:pPr>
-        <w:spacing w:line="360" w:lineRule="auto"/>
-        <w:jc w:val="center"/>
-        <w:rPr>
-          <w:rFonts w:asciiTheme="majorHAnsi" w:hAnsiTheme="majorHAnsi" w:cstheme="majorHAnsi"/>
-          <w:sz w:val="24"/>
-          <w:szCs w:val="24"/>
-        </w:rPr>
-      </w:pPr>
-    </w:p>
-    <w:p>
-      <w:pPr>
-        <w:spacing w:line="360" w:lineRule="auto"/>
-        <w:jc w:val="center"/>
-        <w:rPr>
-          <w:rFonts w:asciiTheme="majorHAnsi" w:hAnsiTheme="majorHAnsi" w:cstheme="majorHAnsi"/>
-          <w:sz w:val="24"/>
-          <w:szCs w:val="24"/>
-        </w:rPr>
-      </w:pPr>
-    </w:p>
-    <w:p>
-      <w:pPr>
-        <w:spacing w:line="360" w:lineRule="auto"/>
-        <w:jc w:val="center"/>
-        <w:rPr>
-          <w:rFonts w:asciiTheme="majorHAnsi" w:hAnsiTheme="majorHAnsi" w:cstheme="majorHAnsi"/>
-          <w:sz w:val="24"/>
-          <w:szCs w:val="24"/>
-        </w:rPr>
-      </w:pPr>
-    </w:p>
-    <w:p>
-      <w:pPr>
-        <w:spacing w:line="360" w:lineRule="auto"/>
-        <w:jc w:val="center"/>
-        <w:rPr>
-          <w:rFonts w:asciiTheme="majorHAnsi" w:hAnsiTheme="majorHAnsi" w:cstheme="majorHAnsi"/>
-          <w:sz w:val="24"/>
-          <w:szCs w:val="24"/>
-        </w:rPr>
-      </w:pPr>
-    </w:p>
-    <w:p>
-      <w:pPr>
-        <w:spacing w:line="360" w:lineRule="auto"/>
-        <w:jc w:val="center"/>
-        <w:rPr>
-          <w:rFonts w:asciiTheme="majorHAnsi" w:hAnsiTheme="majorHAnsi" w:cstheme="majorHAnsi"/>
-          <w:sz w:val="24"/>
-          <w:szCs w:val="24"/>
-        </w:rPr>
-      </w:pPr>
-    </w:p>
-    <w:p>
-      <w:pPr>
-        <w:spacing w:line="360" w:lineRule="auto"/>
-        <w:jc w:val="center"/>
-        <w:rPr>
-          <w:rFonts w:asciiTheme="majorHAnsi" w:hAnsiTheme="majorHAnsi" w:cstheme="majorHAnsi"/>
-          <w:sz w:val="24"/>
-          <w:szCs w:val="24"/>
-        </w:rPr>
-      </w:pPr>
-    </w:p>
-    <w:p>
-      <w:pPr>
-        <w:spacing w:line="360" w:lineRule="auto"/>
-        <w:jc w:val="center"/>
-        <w:rPr>
-          <w:rFonts w:asciiTheme="majorHAnsi" w:hAnsiTheme="majorHAnsi" w:cstheme="majorHAnsi"/>
-          <w:sz w:val="24"/>
-          <w:szCs w:val="24"/>
-        </w:rPr>
-      </w:pPr>
-    </w:p>
-    <w:p>
-      <w:pPr>
-        <w:spacing w:line="360" w:lineRule="auto"/>
-        <w:jc w:val="center"/>
-        <w:rPr>
-          <w:rFonts w:asciiTheme="majorHAnsi" w:hAnsiTheme="majorHAnsi" w:cstheme="majorHAnsi"/>
-          <w:sz w:val="24"/>
-          <w:szCs w:val="24"/>
-        </w:rPr>
-      </w:pPr>
-    </w:p>
-    <w:p>
-      <w:pPr>
-        <w:spacing w:line="360" w:lineRule="auto"/>
-        <w:jc w:val="center"/>
-        <w:rPr>
-          <w:rFonts w:asciiTheme="majorHAnsi" w:hAnsiTheme="majorHAnsi" w:cstheme="majorHAnsi"/>
-          <w:sz w:val="24"/>
-          <w:szCs w:val="24"/>
-        </w:rPr>
-      </w:pPr>
-    </w:p>
-    <w:p>
-      <w:pPr>
-        <w:spacing w:line="360" w:lineRule="auto"/>
-        <w:jc w:val="center"/>
-        <w:rPr>
-          <w:rFonts w:asciiTheme="majorHAnsi" w:hAnsiTheme="majorHAnsi" w:cstheme="majorHAnsi"/>
-          <w:sz w:val="24"/>
-          <w:szCs w:val="24"/>
-        </w:rPr>
-      </w:pPr>
-    </w:p>
-    <w:p>
-      <w:pPr>
-        <w:spacing w:line="360" w:lineRule="auto"/>
-        <w:jc w:val="center"/>
-        <w:rPr>
-          <w:rFonts w:asciiTheme="majorHAnsi" w:hAnsiTheme="majorHAnsi" w:cstheme="majorHAnsi"/>
-          <w:sz w:val="24"/>
-          <w:szCs w:val="24"/>
-        </w:rPr>
-      </w:pPr>
-    </w:p>
-    <w:p>
-      <w:pPr>
-        <w:spacing w:line="360" w:lineRule="auto"/>
-        <w:jc w:val="center"/>
-        <w:rPr>
-          <w:rFonts w:asciiTheme="majorHAnsi" w:hAnsiTheme="majorHAnsi" w:cstheme="majorHAnsi"/>
-          <w:sz w:val="24"/>
-          <w:szCs w:val="24"/>
-        </w:rPr>
-      </w:pPr>
-    </w:p>
-    <w:p>
-      <w:pPr>
-        <w:spacing w:line="360" w:lineRule="auto"/>
-        <w:jc w:val="center"/>
-        <w:rPr>
-          <w:rFonts w:asciiTheme="majorHAnsi" w:hAnsiTheme="majorHAnsi" w:cstheme="majorHAnsi"/>
-          <w:sz w:val="24"/>
-          <w:szCs w:val="24"/>
-        </w:rPr>
-      </w:pPr>
-    </w:p>
-    <w:p>
-      <w:pPr>
-        <w:spacing w:line="360" w:lineRule="auto"/>
-        <w:jc w:val="center"/>
-        <w:rPr>
-          <w:rFonts w:asciiTheme="majorHAnsi" w:hAnsiTheme="majorHAnsi" w:cstheme="majorHAnsi"/>
-          <w:sz w:val="24"/>
-          <w:szCs w:val="24"/>
-        </w:rPr>
-      </w:pPr>
-    </w:p>
-    <w:p>
-      <w:pPr>
-        <w:spacing w:line="360" w:lineRule="auto"/>
-        <w:jc w:val="center"/>
-        <w:rPr>
-          <w:rFonts w:asciiTheme="majorHAnsi" w:hAnsiTheme="majorHAnsi" w:cstheme="majorHAnsi"/>
-          <w:sz w:val="24"/>
-          <w:szCs w:val="24"/>
-        </w:rPr>
-      </w:pPr>
-    </w:p>
-    <w:p>
-      <w:pPr>
-        <w:spacing w:line="360" w:lineRule="auto"/>
-        <w:jc w:val="center"/>
-        <w:rPr>
-          <w:rFonts w:asciiTheme="majorHAnsi" w:hAnsiTheme="majorHAnsi" w:cstheme="majorHAnsi"/>
-          <w:sz w:val="24"/>
-          <w:szCs w:val="24"/>
-        </w:rPr>
-      </w:pPr>
-    </w:p>
-    <w:p>
-      <w:pPr>
-        <w:spacing w:line="360" w:lineRule="auto"/>
-        <w:jc w:val="center"/>
-        <w:rPr>
-          <w:rFonts w:asciiTheme="majorHAnsi" w:hAnsiTheme="majorHAnsi" w:cstheme="majorHAnsi"/>
-          <w:sz w:val="24"/>
-          <w:szCs w:val="24"/>
-        </w:rPr>
-      </w:pPr>
-    </w:p>
-    <w:p>
-      <w:pPr>
-        <w:spacing w:line="360" w:lineRule="auto"/>
-        <w:jc w:val="center"/>
-        <w:rPr>
-          <w:rFonts w:asciiTheme="majorHAnsi" w:hAnsiTheme="majorHAnsi" w:cstheme="majorHAnsi"/>
-          <w:sz w:val="24"/>
-          <w:szCs w:val="24"/>
-        </w:rPr>
-      </w:pPr>
-    </w:p>
-    <w:p>
-      <w:pPr>
-        <w:spacing w:line="360" w:lineRule="auto"/>
-        <w:jc w:val="center"/>
-        <w:rPr>
-          <w:rFonts w:asciiTheme="majorHAnsi" w:hAnsiTheme="majorHAnsi" w:cstheme="majorHAnsi"/>
-          <w:sz w:val="24"/>
-          <w:szCs w:val="24"/>
-        </w:rPr>
-      </w:pPr>
-    </w:p>
-    <w:p>
-      <w:pPr>
-        <w:spacing w:line="360" w:lineRule="auto"/>
-        <w:jc w:val="center"/>
-        <w:rPr>
-          <w:rFonts w:asciiTheme="majorHAnsi" w:hAnsiTheme="majorHAnsi" w:cstheme="majorHAnsi"/>
-          <w:sz w:val="24"/>
-          <w:szCs w:val="24"/>
-        </w:rPr>
-      </w:pPr>
-    </w:p>
-    <w:p>
-      <w:pPr>
-        <w:spacing w:line="360" w:lineRule="auto"/>
-        <w:jc w:val="center"/>
-        <w:rPr>
-          <w:rFonts w:asciiTheme="majorHAnsi" w:hAnsiTheme="majorHAnsi" w:cstheme="majorHAnsi"/>
-          <w:sz w:val="24"/>
-          <w:szCs w:val="24"/>
-        </w:rPr>
-      </w:pPr>
-    </w:p>
-    <w:p>
-      <w:pPr>
-        <w:spacing w:line="360" w:lineRule="auto"/>
-        <w:jc w:val="center"/>
-        <w:rPr>
-          <w:rFonts w:asciiTheme="majorHAnsi" w:hAnsiTheme="majorHAnsi" w:cstheme="majorHAnsi"/>
-          <w:sz w:val="24"/>
-          <w:szCs w:val="24"/>
-        </w:rPr>
-      </w:pPr>
-    </w:p>
-    <w:p>
-      <w:pPr>
-        <w:spacing w:line="360" w:lineRule="auto"/>
-        <w:jc w:val="center"/>
-        <w:rPr>
-          <w:rFonts w:asciiTheme="majorHAnsi" w:hAnsiTheme="majorHAnsi" w:cstheme="majorHAnsi"/>
-          <w:sz w:val="24"/>
-          <w:szCs w:val="24"/>
-        </w:rPr>
-      </w:pPr>
-    </w:p>
-    <w:p>
-      <w:pPr>
-        <w:spacing w:line="360" w:lineRule="auto"/>
-        <w:jc w:val="center"/>
-        <w:rPr>
-          <w:rFonts w:asciiTheme="majorHAnsi" w:hAnsiTheme="majorHAnsi" w:cstheme="majorHAnsi"/>
-          <w:sz w:val="24"/>
-          <w:szCs w:val="24"/>
-        </w:rPr>
-      </w:pPr>
-    </w:p>
-    <w:p>
-      <w:pPr>
-        <w:spacing w:line="360" w:lineRule="auto"/>
-        <w:jc w:val="center"/>
-        <w:rPr>
-          <w:rFonts w:asciiTheme="majorHAnsi" w:hAnsiTheme="majorHAnsi" w:cstheme="majorHAnsi"/>
-          <w:sz w:val="24"/>
-          <w:szCs w:val="24"/>
-        </w:rPr>
-      </w:pPr>
-    </w:p>
-    <w:p>
-      <w:pPr>
-        <w:spacing w:line="360" w:lineRule="auto"/>
-        <w:jc w:val="center"/>
-        <w:rPr>
-          <w:rFonts w:asciiTheme="majorHAnsi" w:hAnsiTheme="majorHAnsi" w:cstheme="majorHAnsi"/>
-          <w:sz w:val="24"/>
-          <w:szCs w:val="24"/>
-        </w:rPr>
-      </w:pPr>
-    </w:p>
-    <w:p>
-      <w:pPr>
-        <w:spacing w:line="360" w:lineRule="auto"/>
-        <w:jc w:val="center"/>
-        <w:rPr>
-          <w:rFonts w:asciiTheme="majorHAnsi" w:hAnsiTheme="majorHAnsi" w:cstheme="majorHAnsi"/>
-          <w:sz w:val="24"/>
-          <w:szCs w:val="24"/>
-        </w:rPr>
-      </w:pPr>
-    </w:p>
-    <w:p>
-      <w:pPr>
-        <w:spacing w:line="360" w:lineRule="auto"/>
-        <w:jc w:val="center"/>
-        <w:rPr>
-          <w:rFonts w:asciiTheme="majorHAnsi" w:hAnsiTheme="majorHAnsi" w:cstheme="majorHAnsi"/>
-          <w:sz w:val="24"/>
-          <w:szCs w:val="24"/>
-        </w:rPr>
-      </w:pPr>
-    </w:p>
-    <w:p>
-      <w:pPr>
-        <w:spacing w:line="360" w:lineRule="auto"/>
-        <w:jc w:val="center"/>
-        <w:rPr>
-          <w:rFonts w:asciiTheme="majorHAnsi" w:hAnsiTheme="majorHAnsi" w:cstheme="majorHAnsi"/>
-          <w:sz w:val="24"/>
-          <w:szCs w:val="24"/>
-        </w:rPr>
-      </w:pPr>
-    </w:p>
-    <w:p>
-      <w:pPr>
-        <w:spacing w:line="360" w:lineRule="auto"/>
-        <w:jc w:val="center"/>
-        <w:rPr>
-          <w:rFonts w:asciiTheme="majorHAnsi" w:hAnsiTheme="majorHAnsi" w:cstheme="majorHAnsi"/>
-          <w:sz w:val="24"/>
-          <w:szCs w:val="24"/>
-        </w:rPr>
-      </w:pPr>
-    </w:p>
-    <w:p>
-      <w:pPr>
-        <w:spacing w:line="360" w:lineRule="auto"/>
-        <w:jc w:val="center"/>
-        <w:rPr>
-          <w:rFonts w:asciiTheme="majorHAnsi" w:hAnsiTheme="majorHAnsi" w:cstheme="majorHAnsi"/>
-          <w:sz w:val="24"/>
-          <w:szCs w:val="24"/>
-        </w:rPr>
-      </w:pPr>
-    </w:p>
-    <w:p>
-      <w:pPr>
-        <w:spacing w:line="360" w:lineRule="auto"/>
-        <w:jc w:val="center"/>
-        <w:rPr>
-          <w:rFonts w:asciiTheme="majorHAnsi" w:hAnsiTheme="majorHAnsi" w:cstheme="majorHAnsi"/>
-          <w:sz w:val="24"/>
-          <w:szCs w:val="24"/>
-        </w:rPr>
-      </w:pPr>
-    </w:p>
-    <w:p>
-      <w:pPr>
-        <w:spacing w:line="360" w:lineRule="auto"/>
-        <w:jc w:val="center"/>
-        <w:rPr>
-          <w:rFonts w:asciiTheme="majorHAnsi" w:hAnsiTheme="majorHAnsi" w:cstheme="majorHAnsi"/>
-          <w:sz w:val="24"/>
-          <w:szCs w:val="24"/>
-        </w:rPr>
-      </w:pPr>
-    </w:p>
-    <w:p>
-      <w:pPr>
-        <w:spacing w:line="360" w:lineRule="auto"/>
-        <w:jc w:val="center"/>
-        <w:rPr>
-          <w:rFonts w:asciiTheme="majorHAnsi" w:hAnsiTheme="majorHAnsi" w:cstheme="majorHAnsi"/>
-          <w:sz w:val="24"/>
-          <w:szCs w:val="24"/>
-        </w:rPr>
-      </w:pPr>
-    </w:p>
-    <w:p>
-      <w:pPr>
-        <w:spacing w:line="360" w:lineRule="auto"/>
-        <w:jc w:val="center"/>
-        <w:rPr>
-          <w:rFonts w:asciiTheme="majorHAnsi" w:hAnsiTheme="majorHAnsi" w:cstheme="majorHAnsi"/>
-          <w:sz w:val="24"/>
-          <w:szCs w:val="24"/>
-        </w:rPr>
-      </w:pPr>
-    </w:p>
-    <w:p>
-      <w:pPr>
-        <w:spacing w:line="360" w:lineRule="auto"/>
-        <w:jc w:val="center"/>
-        <w:rPr>
-          <w:rFonts w:asciiTheme="majorHAnsi" w:hAnsiTheme="majorHAnsi" w:cstheme="majorHAnsi"/>
-          <w:sz w:val="24"/>
-          <w:szCs w:val="24"/>
-        </w:rPr>
-      </w:pPr>
-    </w:p>
-    <w:p>
-      <w:pPr>
-        <w:spacing w:line="360" w:lineRule="auto"/>
-        <w:jc w:val="center"/>
-        <w:rPr>
-          <w:rFonts w:asciiTheme="majorHAnsi" w:hAnsiTheme="majorHAnsi" w:cstheme="majorHAnsi"/>
-          <w:sz w:val="24"/>
-          <w:szCs w:val="24"/>
-        </w:rPr>
-      </w:pPr>
-    </w:p>
-    <w:p>
-      <w:pPr>
-        <w:spacing w:line="360" w:lineRule="auto"/>
-        <w:jc w:val="center"/>
-        <w:rPr>
-          <w:rFonts w:asciiTheme="majorHAnsi" w:hAnsiTheme="majorHAnsi" w:cstheme="majorHAnsi"/>
-          <w:sz w:val="24"/>
-          <w:szCs w:val="24"/>
-        </w:rPr>
-      </w:pPr>
-    </w:p>
-    <w:p>
-      <w:pPr>
-        <w:spacing w:line="360" w:lineRule="auto"/>
-        <w:jc w:val="center"/>
-        <w:rPr>
-          <w:rFonts w:asciiTheme="majorHAnsi" w:hAnsiTheme="majorHAnsi" w:cstheme="majorHAnsi"/>
-          <w:sz w:val="24"/>
-          <w:szCs w:val="24"/>
-        </w:rPr>
-      </w:pPr>
-    </w:p>
-    <w:p>
-      <w:pPr>
-        <w:spacing w:line="360" w:lineRule="auto"/>
-        <w:jc w:val="center"/>
-        <w:rPr>
-          <w:rFonts w:asciiTheme="majorHAnsi" w:hAnsiTheme="majorHAnsi" w:cstheme="majorHAnsi"/>
-          <w:sz w:val="24"/>
-          <w:szCs w:val="24"/>
-        </w:rPr>
-      </w:pPr>
-    </w:p>
-    <w:p>
-      <w:pPr>
-        <w:spacing w:line="360" w:lineRule="auto"/>
-        <w:jc w:val="center"/>
-        <w:rPr>
-          <w:rFonts w:asciiTheme="majorHAnsi" w:hAnsiTheme="majorHAnsi" w:cstheme="majorHAnsi"/>
-          <w:sz w:val="24"/>
-          <w:szCs w:val="24"/>
-        </w:rPr>
-      </w:pPr>
-    </w:p>
-    <w:p>
-      <w:pPr>
-        <w:spacing w:line="360" w:lineRule="auto"/>
-        <w:jc w:val="center"/>
-        <w:rPr>
-          <w:rFonts w:asciiTheme="majorHAnsi" w:hAnsiTheme="majorHAnsi" w:cstheme="majorHAnsi"/>
-          <w:sz w:val="24"/>
-          <w:szCs w:val="24"/>
-        </w:rPr>
-      </w:pPr>
-    </w:p>
-    <w:p>
-      <w:pPr>
-        <w:spacing w:line="360" w:lineRule="auto"/>
-        <w:jc w:val="center"/>
-        <w:rPr>
-          <w:rFonts w:asciiTheme="majorHAnsi" w:hAnsiTheme="majorHAnsi" w:cstheme="majorHAnsi"/>
-          <w:sz w:val="24"/>
-          <w:szCs w:val="24"/>
-        </w:rPr>
-      </w:pPr>
-    </w:p>
-    <w:p>
-      <w:pPr>
-        <w:spacing w:line="360" w:lineRule="auto"/>
-        <w:jc w:val="center"/>
-        <w:rPr>
-          <w:rFonts w:asciiTheme="majorHAnsi" w:hAnsiTheme="majorHAnsi" w:cstheme="majorHAnsi"/>
-          <w:sz w:val="24"/>
-          <w:szCs w:val="24"/>
-        </w:rPr>
-      </w:pPr>
-    </w:p>
-    <w:p>
-      <w:pPr>
-        <w:spacing w:line="360" w:lineRule="auto"/>
-        <w:jc w:val="center"/>
-        <w:rPr>
-          <w:rFonts w:asciiTheme="majorHAnsi" w:hAnsiTheme="majorHAnsi" w:cstheme="majorHAnsi"/>
-          <w:sz w:val="24"/>
-          <w:szCs w:val="24"/>
-        </w:rPr>
-      </w:pPr>
-    </w:p>
-    <w:p>
-      <w:pPr>
-        <w:spacing w:line="360" w:lineRule="auto"/>
-        <w:jc w:val="center"/>
-        <w:rPr>
-          <w:rFonts w:asciiTheme="majorHAnsi" w:hAnsiTheme="majorHAnsi" w:cstheme="majorHAnsi"/>
-          <w:sz w:val="24"/>
-          <w:szCs w:val="24"/>
-        </w:rPr>
-      </w:pPr>
-    </w:p>
-    <w:p>
-      <w:pPr>
-        <w:spacing w:line="360" w:lineRule="auto"/>
-        <w:jc w:val="center"/>
-        <w:rPr>
-          <w:rFonts w:asciiTheme="majorHAnsi" w:hAnsiTheme="majorHAnsi" w:cstheme="majorHAnsi"/>
-          <w:sz w:val="24"/>
-          <w:szCs w:val="24"/>
-        </w:rPr>
-      </w:pPr>
-    </w:p>
-    <w:p>
-      <w:pPr>
-        <w:spacing w:line="360" w:lineRule="auto"/>
-        <w:jc w:val="center"/>
-        <w:rPr>
-          <w:rFonts w:asciiTheme="majorHAnsi" w:hAnsiTheme="majorHAnsi" w:cstheme="majorHAnsi"/>
-          <w:sz w:val="24"/>
-          <w:szCs w:val="24"/>
-        </w:rPr>
-      </w:pPr>
-    </w:p>
-    <w:p>
-      <w:pPr>
-        <w:spacing w:line="360" w:lineRule="auto"/>
-        <w:jc w:val="center"/>
-        <w:rPr>
-          <w:rFonts w:asciiTheme="majorHAnsi" w:hAnsiTheme="majorHAnsi" w:cstheme="majorHAnsi"/>
-          <w:sz w:val="24"/>
-          <w:szCs w:val="24"/>
-        </w:rPr>
-      </w:pPr>
-    </w:p>
-    <w:p>
-      <w:pPr>
-        <w:spacing w:line="360" w:lineRule="auto"/>
-        <w:jc w:val="center"/>
-        <w:rPr>
-          <w:rFonts w:asciiTheme="majorHAnsi" w:hAnsiTheme="majorHAnsi" w:cstheme="majorHAnsi"/>
-          <w:sz w:val="24"/>
-          <w:szCs w:val="24"/>
-        </w:rPr>
-      </w:pPr>
-    </w:p>
-    <w:p>
-      <w:pPr>
-        <w:spacing w:line="360" w:lineRule="auto"/>
-        <w:jc w:val="center"/>
-        <w:rPr>
-          <w:rFonts w:asciiTheme="majorHAnsi" w:hAnsiTheme="majorHAnsi" w:cstheme="majorHAnsi"/>
-          <w:sz w:val="24"/>
-          <w:szCs w:val="24"/>
-        </w:rPr>
-      </w:pPr>
-    </w:p>
-    <w:p>
-      <w:pPr>
-        <w:spacing w:line="360" w:lineRule="auto"/>
-        <w:jc w:val="center"/>
-        <w:rPr>
-          <w:rFonts w:asciiTheme="majorHAnsi" w:hAnsiTheme="majorHAnsi" w:cstheme="majorHAnsi"/>
-          <w:sz w:val="24"/>
-          <w:szCs w:val="24"/>
-        </w:rPr>
-      </w:pPr>
-    </w:p>
-    <w:p>
-      <w:pPr>
-        <w:spacing w:line="360" w:lineRule="auto"/>
-        <w:jc w:val="center"/>
-        <w:rPr>
-          <w:rFonts w:asciiTheme="majorHAnsi" w:hAnsiTheme="majorHAnsi" w:cstheme="majorHAnsi"/>
-          <w:sz w:val="24"/>
-          <w:szCs w:val="24"/>
-        </w:rPr>
-      </w:pPr>
-    </w:p>
-    <w:p>
-      <w:pPr>
-        <w:spacing w:line="360" w:lineRule="auto"/>
-        <w:jc w:val="center"/>
-        <w:rPr>
-          <w:rFonts w:asciiTheme="majorHAnsi" w:hAnsiTheme="majorHAnsi" w:cstheme="majorHAnsi"/>
-          <w:sz w:val="24"/>
-          <w:szCs w:val="24"/>
-        </w:rPr>
-      </w:pPr>
-    </w:p>
-    <w:p>
-      <w:pPr>
-        <w:spacing w:line="360" w:lineRule="auto"/>
-        <w:jc w:val="center"/>
-        <w:rPr>
-          <w:rFonts w:asciiTheme="majorHAnsi" w:hAnsiTheme="majorHAnsi" w:cstheme="majorHAnsi"/>
-          <w:sz w:val="24"/>
-          <w:szCs w:val="24"/>
-        </w:rPr>
-      </w:pPr>
-    </w:p>
-    <w:p>
-      <w:pPr>
-        <w:spacing w:line="360" w:lineRule="auto"/>
-        <w:jc w:val="center"/>
-        <w:rPr>
-          <w:rFonts w:asciiTheme="majorHAnsi" w:hAnsiTheme="majorHAnsi" w:cstheme="majorHAnsi"/>
-          <w:sz w:val="24"/>
-          <w:szCs w:val="24"/>
-        </w:rPr>
-      </w:pPr>
-    </w:p>
-    <w:p>
-      <w:pPr>
-        <w:spacing w:line="360" w:lineRule="auto"/>
-        <w:jc w:val="center"/>
-        <w:rPr>
-          <w:rFonts w:asciiTheme="majorHAnsi" w:hAnsiTheme="majorHAnsi" w:cstheme="majorHAnsi"/>
-          <w:sz w:val="24"/>
-          <w:szCs w:val="24"/>
-        </w:rPr>
-      </w:pPr>
-    </w:p>
-    <w:p>
-      <w:pPr>
-        <w:spacing w:line="360" w:lineRule="auto"/>
-        <w:jc w:val="center"/>
-        <w:rPr>
-          <w:rFonts w:asciiTheme="majorHAnsi" w:hAnsiTheme="majorHAnsi" w:cstheme="majorHAnsi"/>
-          <w:sz w:val="24"/>
-          <w:szCs w:val="24"/>
-        </w:rPr>
-      </w:pPr>
-    </w:p>
-    <w:p>
-      <w:pPr>
-        <w:spacing w:line="360" w:lineRule="auto"/>
-        <w:jc w:val="center"/>
-        <w:rPr>
-          <w:rFonts w:asciiTheme="majorHAnsi" w:hAnsiTheme="majorHAnsi" w:cstheme="majorHAnsi"/>
-          <w:sz w:val="24"/>
-          <w:szCs w:val="24"/>
-        </w:rPr>
-      </w:pPr>
-    </w:p>
-    <w:p>
-      <w:pPr>
-        <w:spacing w:line="360" w:lineRule="auto"/>
-        <w:jc w:val="center"/>
-        <w:rPr>
-          <w:rFonts w:asciiTheme="majorHAnsi" w:hAnsiTheme="majorHAnsi" w:cstheme="majorHAnsi"/>
-          <w:sz w:val="24"/>
-          <w:szCs w:val="24"/>
-        </w:rPr>
-      </w:pPr>
-    </w:p>
-    <w:p>
-      <w:pPr>
-        <w:spacing w:line="360" w:lineRule="auto"/>
-        <w:jc w:val="center"/>
-        <w:rPr>
-          <w:rFonts w:asciiTheme="majorHAnsi" w:hAnsiTheme="majorHAnsi" w:cstheme="majorHAnsi"/>
-          <w:sz w:val="24"/>
-          <w:szCs w:val="24"/>
-        </w:rPr>
-      </w:pPr>
-    </w:p>
-    <w:p>
-      <w:pPr>
-        <w:spacing w:line="360" w:lineRule="auto"/>
-        <w:jc w:val="center"/>
-        <w:rPr>
-          <w:rFonts w:asciiTheme="majorHAnsi" w:hAnsiTheme="majorHAnsi" w:cstheme="majorHAnsi"/>
-          <w:sz w:val="24"/>
-          <w:szCs w:val="24"/>
-        </w:rPr>
-      </w:pPr>
-    </w:p>
-    <w:p>
-      <w:pPr>
-        <w:spacing w:line="360" w:lineRule="auto"/>
-        <w:jc w:val="center"/>
-        <w:rPr>
-          <w:rFonts w:asciiTheme="majorHAnsi" w:hAnsiTheme="majorHAnsi" w:cstheme="majorHAnsi"/>
-          <w:sz w:val="24"/>
-          <w:szCs w:val="24"/>
-        </w:rPr>
-      </w:pPr>
-    </w:p>
-    <w:p>
-      <w:pPr>
-        <w:spacing w:line="360" w:lineRule="auto"/>
-        <w:jc w:val="center"/>
-        <w:rPr>
-          <w:rFonts w:asciiTheme="majorHAnsi" w:hAnsiTheme="majorHAnsi" w:cstheme="majorHAnsi"/>
-          <w:sz w:val="24"/>
-          <w:szCs w:val="24"/>
-        </w:rPr>
-      </w:pPr>
-    </w:p>
-    <w:p>
-      <w:pPr>
-        <w:spacing w:line="360" w:lineRule="auto"/>
-        <w:jc w:val="center"/>
-        <w:rPr>
-          <w:rFonts w:asciiTheme="majorHAnsi" w:hAnsiTheme="majorHAnsi" w:cstheme="majorHAnsi"/>
-          <w:sz w:val="24"/>
-          <w:szCs w:val="24"/>
-        </w:rPr>
-      </w:pPr>
-    </w:p>
-    <w:p>
-      <w:pPr>
-        <w:spacing w:line="360" w:lineRule="auto"/>
-        <w:jc w:val="center"/>
-        <w:rPr>
-          <w:rFonts w:asciiTheme="majorHAnsi" w:hAnsiTheme="majorHAnsi" w:cstheme="majorHAnsi"/>
-          <w:sz w:val="24"/>
-          <w:szCs w:val="24"/>
-        </w:rPr>
-      </w:pPr>
-    </w:p>
-    <w:p>
-      <w:pPr>
-        <w:spacing w:line="360" w:lineRule="auto"/>
-        <w:jc w:val="center"/>
-        <w:rPr>
-          <w:rFonts w:asciiTheme="majorHAnsi" w:hAnsiTheme="majorHAnsi" w:cstheme="majorHAnsi"/>
-          <w:sz w:val="24"/>
-          <w:szCs w:val="24"/>
-        </w:rPr>
-      </w:pPr>
-    </w:p>
-    <w:p>
-      <w:pPr>
-        <w:spacing w:line="360" w:lineRule="auto"/>
-        <w:jc w:val="center"/>
-        <w:rPr>
-          <w:rFonts w:asciiTheme="majorHAnsi" w:hAnsiTheme="majorHAnsi" w:cstheme="majorHAnsi"/>
-          <w:sz w:val="24"/>
-          <w:szCs w:val="24"/>
-        </w:rPr>
-      </w:pPr>
-    </w:p>
-    <w:p>
-      <w:pPr>
-        <w:spacing w:line="360" w:lineRule="auto"/>
-        <w:jc w:val="center"/>
-        <w:rPr>
-          <w:rFonts w:asciiTheme="majorHAnsi" w:hAnsiTheme="majorHAnsi" w:cstheme="majorHAnsi"/>
-          <w:sz w:val="24"/>
-          <w:szCs w:val="24"/>
-        </w:rPr>
-      </w:pPr>
-    </w:p>
-    <w:p>
-      <w:pPr>
-        <w:spacing w:line="360" w:lineRule="auto"/>
-        <w:jc w:val="center"/>
-        <w:rPr>
-          <w:rFonts w:asciiTheme="majorHAnsi" w:hAnsiTheme="majorHAnsi" w:cstheme="majorHAnsi"/>
-          <w:sz w:val="24"/>
-          <w:szCs w:val="24"/>
-        </w:rPr>
-      </w:pPr>
-    </w:p>
-    <w:p>
-      <w:pPr>
-        <w:spacing w:line="360" w:lineRule="auto"/>
-        <w:jc w:val="center"/>
-        <w:rPr>
-          <w:rFonts w:asciiTheme="majorHAnsi" w:hAnsiTheme="majorHAnsi" w:cstheme="majorHAnsi"/>
-          <w:sz w:val="24"/>
-          <w:szCs w:val="24"/>
-        </w:rPr>
-      </w:pPr>
-    </w:p>
-    <w:p>
-      <w:pPr>
         <w:spacing w:line="240" w:lineRule="auto"/>
+        <w:jc w:val="both"/>
+        <w:rPr>
+          <w:rFonts w:asciiTheme="majorHAnsi" w:hAnsiTheme="majorHAnsi" w:cstheme="majorHAnsi"/>
+          <w:sz w:val="24"/>
+          <w:szCs w:val="24"/>
+        </w:rPr>
+      </w:pPr>
+    </w:p>
+    <w:p>
+      <w:pPr>
+        <w:pStyle w:val="ListParagraph"/>
+        <w:numPr>
+          <w:ilvl w:val="0"/>
+          <w:numId w:val="4"/>
+        </w:numPr>
+        <w:spacing w:line="240" w:lineRule="auto"/>
+        <w:jc w:val="both"/>
+        <w:rPr>
+          <w:rFonts w:asciiTheme="majorHAnsi" w:hAnsiTheme="majorHAnsi" w:cstheme="majorHAnsi"/>
+          <w:sz w:val="24"/>
+          <w:szCs w:val="24"/>
+        </w:rPr>
+      </w:pPr>
+      <w:r>
+        <w:rPr>
+          <w:rFonts w:asciiTheme="majorHAnsi" w:hAnsiTheme="majorHAnsi" w:cstheme="majorHAnsi"/>
+          <w:sz w:val="24"/>
+          <w:szCs w:val="24"/>
+        </w:rPr>
+        <w:t>Ubuntu Server</w:t>
+      </w:r>
+    </w:p>
+    <w:p>
+      <w:pPr>
+        <w:pStyle w:val="ListParagraph"/>
+        <w:spacing w:line="240" w:lineRule="auto"/>
+        <w:ind w:left="1080" w:firstLine="360"/>
+        <w:jc w:val="both"/>
+        <w:rPr>
+          <w:rFonts w:asciiTheme="majorHAnsi" w:hAnsiTheme="majorHAnsi" w:cstheme="majorHAnsi"/>
+          <w:sz w:val="24"/>
+          <w:szCs w:val="24"/>
+        </w:rPr>
+      </w:pPr>
+      <w:r>
+        <w:rPr>
+          <w:rFonts w:asciiTheme="majorHAnsi" w:hAnsiTheme="majorHAnsi" w:cstheme="majorHAnsi"/>
+          <w:sz w:val="24"/>
+          <w:szCs w:val="24"/>
+        </w:rPr>
+        <w:t xml:space="preserve">Before you can access fully the server be sure to login your username and password. </w:t>
+      </w:r>
+      <w:r>
+        <w:rPr>
+          <w:rFonts w:asciiTheme="majorHAnsi" w:hAnsiTheme="majorHAnsi" w:cstheme="majorHAnsi"/>
+          <w:noProof/>
+          <w:sz w:val="24"/>
+          <w:szCs w:val="24"/>
+        </w:rPr>
+        <w:drawing>
+          <wp:inline distT="0" distB="0" distL="0" distR="0">
+            <wp:extent cx="2686050" cy="276225"/>
+            <wp:effectExtent l="0" t="0" r="0" b="9525"/>
+            <wp:docPr id="5" name="Picture 5"/>
+            <wp:cNvGraphicFramePr>
+              <a:graphicFrameLocks xmlns:a="http://schemas.openxmlformats.org/drawingml/2006/main" noChangeAspect="1"/>
+            </wp:cNvGraphicFramePr>
+            <a:graphic xmlns:a="http://schemas.openxmlformats.org/drawingml/2006/main">
+              <a:graphicData uri="http://schemas.openxmlformats.org/drawingml/2006/picture">
+                <pic:pic xmlns:pic="http://schemas.openxmlformats.org/drawingml/2006/picture">
+                  <pic:nvPicPr>
+                    <pic:cNvPr id="0" name="Picture 1"/>
+                    <pic:cNvPicPr>
+                      <a:picLocks noChangeAspect="1" noChangeArrowheads="1"/>
+                    </pic:cNvPicPr>
+                  </pic:nvPicPr>
+                  <pic:blipFill>
+                    <a:blip r:embed="rId20">
+                      <a:extLst>
+                        <a:ext uri="{28A0092B-C50C-407E-A947-70E740481C1C}">
+                          <a14:useLocalDpi xmlns:a14="http://schemas.microsoft.com/office/drawing/2010/main" val="0"/>
+                        </a:ext>
+                      </a:extLst>
+                    </a:blip>
+                    <a:srcRect/>
+                    <a:stretch>
+                      <a:fillRect/>
+                    </a:stretch>
+                  </pic:blipFill>
+                  <pic:spPr bwMode="auto">
+                    <a:xfrm>
+                      <a:off x="0" y="0"/>
+                      <a:ext cx="2686050" cy="276225"/>
+                    </a:xfrm>
+                    <a:prstGeom prst="rect">
+                      <a:avLst/>
+                    </a:prstGeom>
+                    <a:noFill/>
+                    <a:ln>
+                      <a:noFill/>
+                    </a:ln>
+                  </pic:spPr>
+                </pic:pic>
+              </a:graphicData>
+            </a:graphic>
+          </wp:inline>
+        </w:drawing>
+      </w:r>
+      <w:r>
+        <w:rPr>
+          <w:rFonts w:asciiTheme="majorHAnsi" w:hAnsiTheme="majorHAnsi" w:cstheme="majorHAnsi"/>
+          <w:sz w:val="24"/>
+          <w:szCs w:val="24"/>
+        </w:rPr>
+        <w:t xml:space="preserve"> </w:t>
+      </w:r>
+    </w:p>
+    <w:p>
+      <w:pPr>
+        <w:pStyle w:val="ListParagraph"/>
+        <w:spacing w:line="240" w:lineRule="auto"/>
+        <w:ind w:left="1080" w:firstLine="360"/>
+        <w:jc w:val="both"/>
+        <w:rPr>
+          <w:rFonts w:asciiTheme="majorHAnsi" w:hAnsiTheme="majorHAnsi" w:cstheme="majorHAnsi"/>
+          <w:sz w:val="24"/>
+          <w:szCs w:val="24"/>
+        </w:rPr>
+      </w:pPr>
+      <w:r>
+        <w:rPr>
+          <w:rFonts w:asciiTheme="majorHAnsi" w:hAnsiTheme="majorHAnsi" w:cstheme="majorHAnsi"/>
+          <w:sz w:val="24"/>
+          <w:szCs w:val="24"/>
+        </w:rPr>
+        <w:t xml:space="preserve">Next is to check for the IP address of the server. ‘ifconfig’ is a command to configure the network interface in Linux, therefore, on the command line type in ‘ifconfig’ and look for your server ‘inet address’.  </w:t>
+      </w:r>
+      <w:r>
+        <w:rPr>
+          <w:rFonts w:asciiTheme="majorHAnsi" w:hAnsiTheme="majorHAnsi" w:cstheme="majorHAnsi"/>
+          <w:noProof/>
+          <w:sz w:val="24"/>
+          <w:szCs w:val="24"/>
+        </w:rPr>
+        <w:drawing>
+          <wp:inline distT="0" distB="0" distL="0" distR="0">
+            <wp:extent cx="5229225" cy="304800"/>
+            <wp:effectExtent l="0" t="0" r="9525" b="0"/>
+            <wp:docPr id="16" name="Picture 16"/>
+            <wp:cNvGraphicFramePr>
+              <a:graphicFrameLocks xmlns:a="http://schemas.openxmlformats.org/drawingml/2006/main" noChangeAspect="1"/>
+            </wp:cNvGraphicFramePr>
+            <a:graphic xmlns:a="http://schemas.openxmlformats.org/drawingml/2006/main">
+              <a:graphicData uri="http://schemas.openxmlformats.org/drawingml/2006/picture">
+                <pic:pic xmlns:pic="http://schemas.openxmlformats.org/drawingml/2006/picture">
+                  <pic:nvPicPr>
+                    <pic:cNvPr id="0" name="Picture 2"/>
+                    <pic:cNvPicPr>
+                      <a:picLocks noChangeAspect="1" noChangeArrowheads="1"/>
+                    </pic:cNvPicPr>
+                  </pic:nvPicPr>
+                  <pic:blipFill>
+                    <a:blip r:embed="rId21">
+                      <a:extLst>
+                        <a:ext uri="{28A0092B-C50C-407E-A947-70E740481C1C}">
+                          <a14:useLocalDpi xmlns:a14="http://schemas.microsoft.com/office/drawing/2010/main" val="0"/>
+                        </a:ext>
+                      </a:extLst>
+                    </a:blip>
+                    <a:srcRect/>
+                    <a:stretch>
+                      <a:fillRect/>
+                    </a:stretch>
+                  </pic:blipFill>
+                  <pic:spPr bwMode="auto">
+                    <a:xfrm>
+                      <a:off x="0" y="0"/>
+                      <a:ext cx="5229225" cy="304800"/>
+                    </a:xfrm>
+                    <a:prstGeom prst="rect">
+                      <a:avLst/>
+                    </a:prstGeom>
+                    <a:noFill/>
+                    <a:ln>
+                      <a:noFill/>
+                    </a:ln>
+                  </pic:spPr>
+                </pic:pic>
+              </a:graphicData>
+            </a:graphic>
+          </wp:inline>
+        </w:drawing>
+      </w:r>
+    </w:p>
+    <w:p>
+      <w:pPr>
+        <w:spacing w:line="240" w:lineRule="auto"/>
+        <w:ind w:left="1080" w:firstLine="90"/>
+        <w:jc w:val="both"/>
+        <w:rPr>
+          <w:rFonts w:asciiTheme="majorHAnsi" w:hAnsiTheme="majorHAnsi" w:cstheme="majorHAnsi"/>
+          <w:sz w:val="24"/>
+          <w:szCs w:val="24"/>
+        </w:rPr>
+      </w:pPr>
+      <w:r>
+        <w:rPr>
+          <w:rFonts w:asciiTheme="majorHAnsi" w:hAnsiTheme="majorHAnsi" w:cstheme="majorHAnsi"/>
+          <w:sz w:val="24"/>
+          <w:szCs w:val="24"/>
+        </w:rPr>
+        <w:tab/>
+      </w:r>
+      <w:r>
+        <w:rPr>
+          <w:rFonts w:asciiTheme="majorHAnsi" w:hAnsiTheme="majorHAnsi" w:cstheme="majorHAnsi"/>
+          <w:sz w:val="24"/>
+          <w:szCs w:val="24"/>
+        </w:rPr>
+        <w:tab/>
+        <w:t xml:space="preserve">To configure your network IP address, type in ‘sudo vi /etc/network/interfaces’ and change the ‘primary network interface’ to dynamic or static. But for now, leave as it is. </w:t>
+      </w:r>
+      <w:r>
+        <w:rPr>
+          <w:rFonts w:asciiTheme="majorHAnsi" w:hAnsiTheme="majorHAnsi" w:cstheme="majorHAnsi"/>
+          <w:sz w:val="24"/>
+          <w:szCs w:val="24"/>
+        </w:rPr>
+        <w:t xml:space="preserve"> </w:t>
+      </w:r>
+      <w:r>
+        <w:rPr>
+          <w:rFonts w:asciiTheme="majorHAnsi" w:hAnsiTheme="majorHAnsi" w:cstheme="majorHAnsi"/>
+          <w:sz w:val="24"/>
+          <w:szCs w:val="24"/>
+        </w:rPr>
+        <w:t>First,</w:t>
+      </w:r>
+      <w:r>
+        <w:rPr>
+          <w:rFonts w:asciiTheme="majorHAnsi" w:hAnsiTheme="majorHAnsi" w:cstheme="majorHAnsi"/>
+          <w:sz w:val="24"/>
+          <w:szCs w:val="24"/>
+        </w:rPr>
+        <w:t xml:space="preserve"> we need to create</w:t>
+      </w:r>
+      <w:r>
+        <w:rPr>
+          <w:rFonts w:asciiTheme="majorHAnsi" w:hAnsiTheme="majorHAnsi" w:cstheme="majorHAnsi"/>
+          <w:sz w:val="24"/>
+          <w:szCs w:val="24"/>
+        </w:rPr>
+        <w:t xml:space="preserve"> a</w:t>
+      </w:r>
+      <w:r>
+        <w:rPr>
+          <w:rFonts w:asciiTheme="majorHAnsi" w:hAnsiTheme="majorHAnsi" w:cstheme="majorHAnsi"/>
+          <w:sz w:val="24"/>
+          <w:szCs w:val="24"/>
+        </w:rPr>
+        <w:t xml:space="preserve"> directory for our ‘webtechlab2018’ file</w:t>
+      </w:r>
+      <w:r>
+        <w:rPr>
+          <w:rFonts w:asciiTheme="majorHAnsi" w:hAnsiTheme="majorHAnsi" w:cstheme="majorHAnsi"/>
+          <w:sz w:val="24"/>
+          <w:szCs w:val="24"/>
+        </w:rPr>
+        <w:t xml:space="preserve"> that contains the WordPress file that we downloaded earlier. On the command, type in ‘sudo mkdir /media/shared’ and press enter. Now, for us to access the file from desktop into our directory, we need to mount and install the VboxGuessAdditions.exe. Now type in ‘sudo mount -r /dev/cdrom /mnt’ in which in this command we will open the </w:t>
+      </w:r>
+      <w:r>
+        <w:rPr>
+          <w:rFonts w:asciiTheme="majorHAnsi" w:hAnsiTheme="majorHAnsi" w:cstheme="majorHAnsi"/>
+          <w:sz w:val="24"/>
+          <w:szCs w:val="24"/>
+        </w:rPr>
+        <w:t>VboxGuessAdditions</w:t>
+      </w:r>
+      <w:r>
+        <w:rPr>
+          <w:rFonts w:asciiTheme="majorHAnsi" w:hAnsiTheme="majorHAnsi" w:cstheme="majorHAnsi"/>
+          <w:sz w:val="24"/>
+          <w:szCs w:val="24"/>
+        </w:rPr>
+        <w:t xml:space="preserve"> in the directory ‘/mnt’. Go to directory ‘mnt’ by typing in ‘cd /mnt’ and press enter. </w:t>
+      </w:r>
+      <w:r>
+        <w:rPr>
+          <w:rFonts w:asciiTheme="majorHAnsi" w:hAnsiTheme="majorHAnsi" w:cstheme="majorHAnsi"/>
+          <w:sz w:val="24"/>
+          <w:szCs w:val="24"/>
+        </w:rPr>
+        <w:t>Now we will install the ‘</w:t>
+      </w:r>
+      <w:r>
+        <w:rPr>
+          <w:rFonts w:asciiTheme="majorHAnsi" w:hAnsiTheme="majorHAnsi" w:cstheme="majorHAnsi"/>
+          <w:sz w:val="24"/>
+          <w:szCs w:val="24"/>
+        </w:rPr>
+        <w:t>VboxLinuxAdditions.run’</w:t>
+      </w:r>
+      <w:r>
+        <w:rPr>
+          <w:rFonts w:asciiTheme="majorHAnsi" w:hAnsiTheme="majorHAnsi" w:cstheme="majorHAnsi"/>
+          <w:sz w:val="24"/>
+          <w:szCs w:val="24"/>
+        </w:rPr>
+        <w:t xml:space="preserve"> for us to transfer and access the ‘webtechlab2018’ into the server. Type in ‘sudo ./</w:t>
+      </w:r>
+      <w:r>
+        <w:rPr>
+          <w:rFonts w:asciiTheme="majorHAnsi" w:hAnsiTheme="majorHAnsi" w:cstheme="majorHAnsi"/>
+          <w:sz w:val="24"/>
+          <w:szCs w:val="24"/>
+        </w:rPr>
+        <w:t>VboxLinuxAdditions.run’</w:t>
+      </w:r>
+      <w:r>
+        <w:rPr>
+          <w:rFonts w:asciiTheme="majorHAnsi" w:hAnsiTheme="majorHAnsi" w:cstheme="majorHAnsi"/>
+          <w:sz w:val="24"/>
+          <w:szCs w:val="24"/>
+        </w:rPr>
+        <w:t xml:space="preserve"> and press enter. There will be an error but its ok for now. Reboot the server. Then repeat the previous command ‘sudo mount -r /dev/cdrom /mnt’ and then run another command ‘sudo mount -t vboxsf webtechlab2018 /media/shared’ in which this command is to transfer the file from desktop to /media/shared directory. </w:t>
+      </w:r>
+      <w:r>
+        <w:rPr>
+          <w:rFonts w:asciiTheme="majorHAnsi" w:hAnsiTheme="majorHAnsi" w:cstheme="majorHAnsi"/>
+          <w:sz w:val="24"/>
+          <w:szCs w:val="24"/>
+        </w:rPr>
+        <w:t>Go to folder /media/shared and then type in ‘ls’, as you can see the file from the desktop is now ready to copy.</w:t>
+      </w:r>
+    </w:p>
+    <w:p>
+      <w:pPr>
+        <w:spacing w:line="240" w:lineRule="auto"/>
+        <w:ind w:left="1170" w:hanging="1170"/>
+        <w:jc w:val="both"/>
+        <w:rPr>
+          <w:rFonts w:asciiTheme="majorHAnsi" w:hAnsiTheme="majorHAnsi" w:cstheme="majorHAnsi"/>
+          <w:sz w:val="24"/>
+          <w:szCs w:val="24"/>
+        </w:rPr>
+      </w:pPr>
+      <w:r>
+        <w:rPr>
+          <w:rFonts w:asciiTheme="majorHAnsi" w:hAnsiTheme="majorHAnsi" w:cstheme="majorHAnsi"/>
+          <w:sz w:val="24"/>
+          <w:szCs w:val="24"/>
+        </w:rPr>
+        <w:tab/>
+      </w:r>
+      <w:r>
+        <w:rPr>
+          <w:rFonts w:asciiTheme="majorHAnsi" w:hAnsiTheme="majorHAnsi" w:cstheme="majorHAnsi"/>
+          <w:sz w:val="24"/>
+          <w:szCs w:val="24"/>
+        </w:rPr>
+        <w:tab/>
+        <w:t>You can access the default html file from the server which is in ‘/var/www/html’ and change it to our downloaded file WordPress by typing ‘sudo cp -a /media/shared/wordpress/. /var/www/html’. After copying the file, go to the html directory which is in ‘/var/www/html’ and delete the html file ‘index.html’.</w:t>
+      </w:r>
+      <w:r>
+        <w:rPr>
+          <w:rFonts w:asciiTheme="majorHAnsi" w:hAnsiTheme="majorHAnsi" w:cstheme="majorHAnsi"/>
+          <w:sz w:val="24"/>
+          <w:szCs w:val="24"/>
+        </w:rPr>
+        <w:t xml:space="preserve"> Now we edit the ‘wp-config.php’ and also creating a database. </w:t>
+      </w:r>
+    </w:p>
+    <w:p>
+      <w:pPr>
+        <w:spacing w:line="240" w:lineRule="auto"/>
+        <w:ind w:left="1170" w:hanging="1170"/>
+        <w:jc w:val="both"/>
+        <w:rPr>
+          <w:rFonts w:asciiTheme="majorHAnsi" w:hAnsiTheme="majorHAnsi" w:cstheme="majorHAnsi"/>
+          <w:sz w:val="24"/>
+          <w:szCs w:val="24"/>
+        </w:rPr>
+      </w:pPr>
+    </w:p>
+    <w:p>
+      <w:pPr>
+        <w:pStyle w:val="ListParagraph"/>
+        <w:numPr>
+          <w:ilvl w:val="0"/>
+          <w:numId w:val="4"/>
+        </w:numPr>
+        <w:spacing w:line="240" w:lineRule="auto"/>
+        <w:jc w:val="both"/>
+        <w:rPr>
+          <w:rFonts w:asciiTheme="majorHAnsi" w:hAnsiTheme="majorHAnsi" w:cstheme="majorHAnsi"/>
+          <w:sz w:val="24"/>
+          <w:szCs w:val="24"/>
+        </w:rPr>
+      </w:pPr>
+      <w:r>
+        <w:rPr>
+          <w:rFonts w:asciiTheme="majorHAnsi" w:hAnsiTheme="majorHAnsi" w:cstheme="majorHAnsi"/>
+          <w:sz w:val="24"/>
+          <w:szCs w:val="24"/>
+        </w:rPr>
+        <w:t>Configuring the Server with WordPress</w:t>
+      </w:r>
+    </w:p>
+    <w:p>
+      <w:pPr>
+        <w:pStyle w:val="ListParagraph"/>
+        <w:spacing w:line="240" w:lineRule="auto"/>
+        <w:ind w:left="1440"/>
+        <w:jc w:val="both"/>
+        <w:rPr>
+          <w:rFonts w:asciiTheme="majorHAnsi" w:hAnsiTheme="majorHAnsi" w:cstheme="majorHAnsi"/>
+          <w:sz w:val="24"/>
+          <w:szCs w:val="24"/>
+        </w:rPr>
+      </w:pPr>
+      <w:bookmarkStart w:id="0" w:name="_GoBack"/>
+      <w:bookmarkEnd w:id="0"/>
+    </w:p>
+    <w:p>
+      <w:pPr>
+        <w:spacing w:line="240" w:lineRule="auto"/>
+        <w:ind w:left="1170" w:hanging="1170"/>
+        <w:jc w:val="both"/>
+        <w:rPr>
+          <w:rFonts w:asciiTheme="majorHAnsi" w:hAnsiTheme="majorHAnsi" w:cstheme="majorHAnsi"/>
+          <w:sz w:val="24"/>
+          <w:szCs w:val="24"/>
+        </w:rPr>
+      </w:pPr>
+    </w:p>
+    <w:p>
+      <w:pPr>
+        <w:spacing w:line="360" w:lineRule="auto"/>
+        <w:jc w:val="center"/>
+        <w:rPr>
+          <w:rFonts w:asciiTheme="majorHAnsi" w:hAnsiTheme="majorHAnsi" w:cstheme="majorHAnsi"/>
+          <w:sz w:val="24"/>
+          <w:szCs w:val="24"/>
+        </w:rPr>
+      </w:pPr>
+    </w:p>
+    <w:p>
+      <w:pPr>
+        <w:tabs>
+          <w:tab w:val="left" w:pos="6780"/>
+        </w:tabs>
+        <w:spacing w:line="360" w:lineRule="auto"/>
+        <w:rPr>
+          <w:rFonts w:asciiTheme="majorHAnsi" w:hAnsiTheme="majorHAnsi" w:cstheme="majorHAnsi"/>
+          <w:sz w:val="24"/>
+          <w:szCs w:val="24"/>
+        </w:rPr>
+      </w:pPr>
+      <w:r>
+        <w:rPr>
+          <w:rFonts w:asciiTheme="majorHAnsi" w:hAnsiTheme="majorHAnsi" w:cstheme="majorHAnsi"/>
+          <w:sz w:val="24"/>
+          <w:szCs w:val="24"/>
+        </w:rPr>
+        <w:tab/>
+      </w:r>
+    </w:p>
+    <w:p>
+      <w:pPr>
+        <w:spacing w:line="360" w:lineRule="auto"/>
+        <w:jc w:val="center"/>
+        <w:rPr>
+          <w:rFonts w:asciiTheme="majorHAnsi" w:hAnsiTheme="majorHAnsi" w:cstheme="majorHAnsi"/>
+          <w:sz w:val="24"/>
+          <w:szCs w:val="24"/>
+        </w:rPr>
+      </w:pPr>
+    </w:p>
+    <w:p>
+      <w:pPr>
+        <w:spacing w:line="360" w:lineRule="auto"/>
+        <w:jc w:val="center"/>
+        <w:rPr>
+          <w:rFonts w:asciiTheme="majorHAnsi" w:hAnsiTheme="majorHAnsi" w:cstheme="majorHAnsi"/>
+          <w:sz w:val="24"/>
+          <w:szCs w:val="24"/>
+        </w:rPr>
+      </w:pPr>
+    </w:p>
+    <w:p>
+      <w:pPr>
+        <w:spacing w:line="360" w:lineRule="auto"/>
+        <w:jc w:val="center"/>
+        <w:rPr>
+          <w:rFonts w:asciiTheme="majorHAnsi" w:hAnsiTheme="majorHAnsi" w:cstheme="majorHAnsi"/>
+          <w:sz w:val="24"/>
+          <w:szCs w:val="24"/>
+        </w:rPr>
+      </w:pPr>
+    </w:p>
+    <w:p>
+      <w:pPr>
+        <w:spacing w:line="360" w:lineRule="auto"/>
+        <w:jc w:val="center"/>
+        <w:rPr>
+          <w:rFonts w:asciiTheme="majorHAnsi" w:hAnsiTheme="majorHAnsi" w:cstheme="majorHAnsi"/>
+          <w:sz w:val="24"/>
+          <w:szCs w:val="24"/>
+        </w:rPr>
+      </w:pPr>
+    </w:p>
+    <w:p>
+      <w:pPr>
+        <w:spacing w:line="360" w:lineRule="auto"/>
+        <w:jc w:val="center"/>
+        <w:rPr>
+          <w:rFonts w:asciiTheme="majorHAnsi" w:hAnsiTheme="majorHAnsi" w:cstheme="majorHAnsi"/>
+          <w:sz w:val="24"/>
+          <w:szCs w:val="24"/>
+        </w:rPr>
+      </w:pPr>
+    </w:p>
+    <w:p>
+      <w:pPr>
+        <w:spacing w:line="360" w:lineRule="auto"/>
+        <w:jc w:val="center"/>
+        <w:rPr>
+          <w:rFonts w:asciiTheme="majorHAnsi" w:hAnsiTheme="majorHAnsi" w:cstheme="majorHAnsi"/>
+          <w:sz w:val="24"/>
+          <w:szCs w:val="24"/>
+        </w:rPr>
+      </w:pPr>
+    </w:p>
+    <w:p>
+      <w:pPr>
+        <w:spacing w:line="360" w:lineRule="auto"/>
+        <w:jc w:val="center"/>
+        <w:rPr>
+          <w:rFonts w:asciiTheme="majorHAnsi" w:hAnsiTheme="majorHAnsi" w:cstheme="majorHAnsi"/>
+          <w:sz w:val="24"/>
+          <w:szCs w:val="24"/>
+        </w:rPr>
+      </w:pPr>
+    </w:p>
+    <w:p>
+      <w:pPr>
+        <w:spacing w:line="360" w:lineRule="auto"/>
+        <w:jc w:val="center"/>
+        <w:rPr>
+          <w:rFonts w:asciiTheme="majorHAnsi" w:hAnsiTheme="majorHAnsi" w:cstheme="majorHAnsi"/>
+          <w:sz w:val="24"/>
+          <w:szCs w:val="24"/>
+        </w:rPr>
+      </w:pPr>
+    </w:p>
+    <w:p>
+      <w:pPr>
+        <w:spacing w:line="360" w:lineRule="auto"/>
+        <w:jc w:val="center"/>
+        <w:rPr>
+          <w:rFonts w:asciiTheme="majorHAnsi" w:hAnsiTheme="majorHAnsi" w:cstheme="majorHAnsi"/>
+          <w:sz w:val="24"/>
+          <w:szCs w:val="24"/>
+        </w:rPr>
+      </w:pPr>
+    </w:p>
+    <w:p>
+      <w:pPr>
+        <w:spacing w:line="360" w:lineRule="auto"/>
+        <w:jc w:val="center"/>
+        <w:rPr>
+          <w:rFonts w:asciiTheme="majorHAnsi" w:hAnsiTheme="majorHAnsi" w:cstheme="majorHAnsi"/>
+          <w:sz w:val="24"/>
+          <w:szCs w:val="24"/>
+        </w:rPr>
+      </w:pPr>
+    </w:p>
+    <w:p>
+      <w:pPr>
+        <w:spacing w:line="360" w:lineRule="auto"/>
+        <w:jc w:val="center"/>
+        <w:rPr>
+          <w:rFonts w:asciiTheme="majorHAnsi" w:hAnsiTheme="majorHAnsi" w:cstheme="majorHAnsi"/>
+          <w:sz w:val="24"/>
+          <w:szCs w:val="24"/>
+        </w:rPr>
+      </w:pPr>
+    </w:p>
+    <w:p>
+      <w:pPr>
+        <w:spacing w:line="360" w:lineRule="auto"/>
+        <w:jc w:val="center"/>
+        <w:rPr>
+          <w:rFonts w:asciiTheme="majorHAnsi" w:hAnsiTheme="majorHAnsi" w:cstheme="majorHAnsi"/>
+          <w:sz w:val="24"/>
+          <w:szCs w:val="24"/>
+        </w:rPr>
+      </w:pPr>
+    </w:p>
+    <w:p>
+      <w:pPr>
+        <w:spacing w:line="360" w:lineRule="auto"/>
+        <w:jc w:val="center"/>
+        <w:rPr>
+          <w:rFonts w:asciiTheme="majorHAnsi" w:hAnsiTheme="majorHAnsi" w:cstheme="majorHAnsi"/>
+          <w:sz w:val="24"/>
+          <w:szCs w:val="24"/>
+        </w:rPr>
+      </w:pPr>
+    </w:p>
+    <w:p>
+      <w:pPr>
+        <w:spacing w:line="360" w:lineRule="auto"/>
+        <w:jc w:val="center"/>
+        <w:rPr>
+          <w:rFonts w:asciiTheme="majorHAnsi" w:hAnsiTheme="majorHAnsi" w:cstheme="majorHAnsi"/>
+          <w:sz w:val="24"/>
+          <w:szCs w:val="24"/>
+        </w:rPr>
+      </w:pPr>
+    </w:p>
+    <w:p>
+      <w:pPr>
+        <w:spacing w:line="360" w:lineRule="auto"/>
+        <w:jc w:val="center"/>
+        <w:rPr>
+          <w:rFonts w:asciiTheme="majorHAnsi" w:hAnsiTheme="majorHAnsi" w:cstheme="majorHAnsi"/>
+          <w:sz w:val="24"/>
+          <w:szCs w:val="24"/>
+        </w:rPr>
+      </w:pPr>
+    </w:p>
+    <w:p>
+      <w:pPr>
+        <w:spacing w:line="360" w:lineRule="auto"/>
+        <w:jc w:val="center"/>
+        <w:rPr>
+          <w:rFonts w:asciiTheme="majorHAnsi" w:hAnsiTheme="majorHAnsi" w:cstheme="majorHAnsi"/>
+          <w:sz w:val="24"/>
+          <w:szCs w:val="24"/>
+        </w:rPr>
+      </w:pPr>
+    </w:p>
+    <w:p>
+      <w:pPr>
+        <w:spacing w:line="360" w:lineRule="auto"/>
+        <w:jc w:val="center"/>
+        <w:rPr>
+          <w:rFonts w:asciiTheme="majorHAnsi" w:hAnsiTheme="majorHAnsi" w:cstheme="majorHAnsi"/>
+          <w:sz w:val="24"/>
+          <w:szCs w:val="24"/>
+        </w:rPr>
+      </w:pPr>
+    </w:p>
+    <w:p>
+      <w:pPr>
+        <w:spacing w:line="360" w:lineRule="auto"/>
+        <w:jc w:val="center"/>
+        <w:rPr>
+          <w:rFonts w:asciiTheme="majorHAnsi" w:hAnsiTheme="majorHAnsi" w:cstheme="majorHAnsi"/>
+          <w:sz w:val="24"/>
+          <w:szCs w:val="24"/>
+        </w:rPr>
+      </w:pPr>
+    </w:p>
+    <w:p>
+      <w:pPr>
+        <w:spacing w:line="360" w:lineRule="auto"/>
+        <w:jc w:val="center"/>
+        <w:rPr>
+          <w:rFonts w:asciiTheme="majorHAnsi" w:hAnsiTheme="majorHAnsi" w:cstheme="majorHAnsi"/>
+          <w:sz w:val="24"/>
+          <w:szCs w:val="24"/>
+        </w:rPr>
+      </w:pPr>
+    </w:p>
+    <w:p>
+      <w:pPr>
+        <w:spacing w:line="360" w:lineRule="auto"/>
+        <w:jc w:val="center"/>
+        <w:rPr>
+          <w:rFonts w:asciiTheme="majorHAnsi" w:hAnsiTheme="majorHAnsi" w:cstheme="majorHAnsi"/>
+          <w:sz w:val="24"/>
+          <w:szCs w:val="24"/>
+        </w:rPr>
+      </w:pPr>
+    </w:p>
+    <w:p>
+      <w:pPr>
+        <w:spacing w:line="360" w:lineRule="auto"/>
+        <w:jc w:val="center"/>
+        <w:rPr>
+          <w:rFonts w:asciiTheme="majorHAnsi" w:hAnsiTheme="majorHAnsi" w:cstheme="majorHAnsi"/>
+          <w:sz w:val="24"/>
+          <w:szCs w:val="24"/>
+        </w:rPr>
+      </w:pPr>
+    </w:p>
+    <w:p>
+      <w:pPr>
+        <w:spacing w:line="360" w:lineRule="auto"/>
+        <w:jc w:val="center"/>
+        <w:rPr>
+          <w:rFonts w:asciiTheme="majorHAnsi" w:hAnsiTheme="majorHAnsi" w:cstheme="majorHAnsi"/>
+          <w:sz w:val="24"/>
+          <w:szCs w:val="24"/>
+        </w:rPr>
+      </w:pPr>
+    </w:p>
+    <w:p>
+      <w:pPr>
+        <w:spacing w:line="360" w:lineRule="auto"/>
+        <w:jc w:val="center"/>
+        <w:rPr>
+          <w:rFonts w:asciiTheme="majorHAnsi" w:hAnsiTheme="majorHAnsi" w:cstheme="majorHAnsi"/>
+          <w:sz w:val="24"/>
+          <w:szCs w:val="24"/>
+        </w:rPr>
+      </w:pPr>
+    </w:p>
+    <w:p>
+      <w:pPr>
+        <w:spacing w:line="360" w:lineRule="auto"/>
+        <w:jc w:val="center"/>
+        <w:rPr>
+          <w:rFonts w:asciiTheme="majorHAnsi" w:hAnsiTheme="majorHAnsi" w:cstheme="majorHAnsi"/>
+          <w:sz w:val="24"/>
+          <w:szCs w:val="24"/>
+        </w:rPr>
+      </w:pPr>
+    </w:p>
+    <w:p>
+      <w:pPr>
+        <w:spacing w:line="360" w:lineRule="auto"/>
+        <w:jc w:val="center"/>
+        <w:rPr>
+          <w:rFonts w:asciiTheme="majorHAnsi" w:hAnsiTheme="majorHAnsi" w:cstheme="majorHAnsi"/>
+          <w:sz w:val="24"/>
+          <w:szCs w:val="24"/>
+        </w:rPr>
+      </w:pPr>
+    </w:p>
+    <w:p>
+      <w:pPr>
+        <w:spacing w:line="360" w:lineRule="auto"/>
+        <w:jc w:val="center"/>
+        <w:rPr>
+          <w:rFonts w:asciiTheme="majorHAnsi" w:hAnsiTheme="majorHAnsi" w:cstheme="majorHAnsi"/>
+          <w:sz w:val="24"/>
+          <w:szCs w:val="24"/>
+        </w:rPr>
+      </w:pPr>
+    </w:p>
+    <w:p>
+      <w:pPr>
+        <w:spacing w:line="360" w:lineRule="auto"/>
+        <w:jc w:val="center"/>
+        <w:rPr>
+          <w:rFonts w:asciiTheme="majorHAnsi" w:hAnsiTheme="majorHAnsi" w:cstheme="majorHAnsi"/>
+          <w:sz w:val="24"/>
+          <w:szCs w:val="24"/>
+        </w:rPr>
+      </w:pPr>
+    </w:p>
+    <w:p>
+      <w:pPr>
+        <w:spacing w:line="360" w:lineRule="auto"/>
+        <w:jc w:val="center"/>
+        <w:rPr>
+          <w:rFonts w:asciiTheme="majorHAnsi" w:hAnsiTheme="majorHAnsi" w:cstheme="majorHAnsi"/>
+          <w:sz w:val="24"/>
+          <w:szCs w:val="24"/>
+        </w:rPr>
+      </w:pPr>
+    </w:p>
+    <w:p>
+      <w:pPr>
+        <w:spacing w:line="360" w:lineRule="auto"/>
+        <w:jc w:val="center"/>
+        <w:rPr>
+          <w:rFonts w:asciiTheme="majorHAnsi" w:hAnsiTheme="majorHAnsi" w:cstheme="majorHAnsi"/>
+          <w:sz w:val="24"/>
+          <w:szCs w:val="24"/>
+        </w:rPr>
+      </w:pPr>
+    </w:p>
+    <w:p>
+      <w:pPr>
+        <w:spacing w:line="360" w:lineRule="auto"/>
+        <w:jc w:val="center"/>
+        <w:rPr>
+          <w:rFonts w:asciiTheme="majorHAnsi" w:hAnsiTheme="majorHAnsi" w:cstheme="majorHAnsi"/>
+          <w:sz w:val="24"/>
+          <w:szCs w:val="24"/>
+        </w:rPr>
+      </w:pPr>
+    </w:p>
+    <w:p>
+      <w:pPr>
+        <w:spacing w:line="360" w:lineRule="auto"/>
+        <w:jc w:val="center"/>
+        <w:rPr>
+          <w:rFonts w:asciiTheme="majorHAnsi" w:hAnsiTheme="majorHAnsi" w:cstheme="majorHAnsi"/>
+          <w:sz w:val="24"/>
+          <w:szCs w:val="24"/>
+        </w:rPr>
+      </w:pPr>
+    </w:p>
+    <w:p>
+      <w:pPr>
+        <w:spacing w:line="360" w:lineRule="auto"/>
+        <w:jc w:val="center"/>
+        <w:rPr>
+          <w:rFonts w:asciiTheme="majorHAnsi" w:hAnsiTheme="majorHAnsi" w:cstheme="majorHAnsi"/>
+          <w:sz w:val="24"/>
+          <w:szCs w:val="24"/>
+        </w:rPr>
+      </w:pPr>
+    </w:p>
+    <w:p>
+      <w:pPr>
+        <w:spacing w:line="360" w:lineRule="auto"/>
+        <w:jc w:val="center"/>
+        <w:rPr>
+          <w:rFonts w:asciiTheme="majorHAnsi" w:hAnsiTheme="majorHAnsi" w:cstheme="majorHAnsi"/>
+          <w:sz w:val="24"/>
+          <w:szCs w:val="24"/>
+        </w:rPr>
+      </w:pPr>
+    </w:p>
+    <w:p>
+      <w:pPr>
+        <w:spacing w:line="360" w:lineRule="auto"/>
+        <w:jc w:val="center"/>
+        <w:rPr>
+          <w:rFonts w:asciiTheme="majorHAnsi" w:hAnsiTheme="majorHAnsi" w:cstheme="majorHAnsi"/>
+          <w:sz w:val="24"/>
+          <w:szCs w:val="24"/>
+        </w:rPr>
+      </w:pPr>
+    </w:p>
+    <w:p>
+      <w:pPr>
+        <w:spacing w:line="360" w:lineRule="auto"/>
+        <w:jc w:val="center"/>
+        <w:rPr>
+          <w:rFonts w:asciiTheme="majorHAnsi" w:hAnsiTheme="majorHAnsi" w:cstheme="majorHAnsi"/>
+          <w:sz w:val="24"/>
+          <w:szCs w:val="24"/>
+        </w:rPr>
+      </w:pPr>
+    </w:p>
+    <w:p>
+      <w:pPr>
+        <w:spacing w:line="360" w:lineRule="auto"/>
+        <w:jc w:val="center"/>
+        <w:rPr>
+          <w:rFonts w:asciiTheme="majorHAnsi" w:hAnsiTheme="majorHAnsi" w:cstheme="majorHAnsi"/>
+          <w:sz w:val="24"/>
+          <w:szCs w:val="24"/>
+        </w:rPr>
+      </w:pPr>
+    </w:p>
+    <w:p>
+      <w:pPr>
+        <w:spacing w:line="360" w:lineRule="auto"/>
+        <w:jc w:val="center"/>
+        <w:rPr>
+          <w:rFonts w:asciiTheme="majorHAnsi" w:hAnsiTheme="majorHAnsi" w:cstheme="majorHAnsi"/>
+          <w:sz w:val="24"/>
+          <w:szCs w:val="24"/>
+        </w:rPr>
+      </w:pPr>
+    </w:p>
+    <w:p>
+      <w:pPr>
+        <w:spacing w:line="360" w:lineRule="auto"/>
+        <w:jc w:val="center"/>
+        <w:rPr>
+          <w:rFonts w:asciiTheme="majorHAnsi" w:hAnsiTheme="majorHAnsi" w:cstheme="majorHAnsi"/>
+          <w:sz w:val="24"/>
+          <w:szCs w:val="24"/>
+        </w:rPr>
+      </w:pPr>
+    </w:p>
+    <w:p>
+      <w:pPr>
+        <w:spacing w:line="360" w:lineRule="auto"/>
+        <w:jc w:val="center"/>
+        <w:rPr>
+          <w:rFonts w:asciiTheme="majorHAnsi" w:hAnsiTheme="majorHAnsi" w:cstheme="majorHAnsi"/>
+          <w:sz w:val="24"/>
+          <w:szCs w:val="24"/>
+        </w:rPr>
+      </w:pPr>
+    </w:p>
+    <w:p>
+      <w:pPr>
+        <w:spacing w:line="360" w:lineRule="auto"/>
+        <w:jc w:val="center"/>
+        <w:rPr>
+          <w:rFonts w:asciiTheme="majorHAnsi" w:hAnsiTheme="majorHAnsi" w:cstheme="majorHAnsi"/>
+          <w:sz w:val="24"/>
+          <w:szCs w:val="24"/>
+        </w:rPr>
+      </w:pPr>
+    </w:p>
+    <w:p>
+      <w:pPr>
+        <w:spacing w:line="360" w:lineRule="auto"/>
+        <w:jc w:val="center"/>
+        <w:rPr>
+          <w:rFonts w:asciiTheme="majorHAnsi" w:hAnsiTheme="majorHAnsi" w:cstheme="majorHAnsi"/>
+          <w:sz w:val="24"/>
+          <w:szCs w:val="24"/>
+        </w:rPr>
+      </w:pPr>
+    </w:p>
+    <w:p>
+      <w:pPr>
+        <w:spacing w:line="360" w:lineRule="auto"/>
+        <w:jc w:val="center"/>
+        <w:rPr>
+          <w:rFonts w:asciiTheme="majorHAnsi" w:hAnsiTheme="majorHAnsi" w:cstheme="majorHAnsi"/>
+          <w:sz w:val="24"/>
+          <w:szCs w:val="24"/>
+        </w:rPr>
+      </w:pPr>
+    </w:p>
+    <w:p>
+      <w:pPr>
+        <w:spacing w:line="360" w:lineRule="auto"/>
+        <w:jc w:val="center"/>
+        <w:rPr>
+          <w:rFonts w:asciiTheme="majorHAnsi" w:hAnsiTheme="majorHAnsi" w:cstheme="majorHAnsi"/>
+          <w:sz w:val="24"/>
+          <w:szCs w:val="24"/>
+        </w:rPr>
+      </w:pPr>
+    </w:p>
+    <w:p>
+      <w:pPr>
+        <w:spacing w:line="360" w:lineRule="auto"/>
+        <w:jc w:val="center"/>
+        <w:rPr>
+          <w:rFonts w:asciiTheme="majorHAnsi" w:hAnsiTheme="majorHAnsi" w:cstheme="majorHAnsi"/>
+          <w:sz w:val="24"/>
+          <w:szCs w:val="24"/>
+        </w:rPr>
+      </w:pPr>
+    </w:p>
+    <w:p>
+      <w:pPr>
+        <w:spacing w:line="360" w:lineRule="auto"/>
+        <w:jc w:val="center"/>
+        <w:rPr>
+          <w:rFonts w:asciiTheme="majorHAnsi" w:hAnsiTheme="majorHAnsi" w:cstheme="majorHAnsi"/>
+          <w:sz w:val="24"/>
+          <w:szCs w:val="24"/>
+        </w:rPr>
+      </w:pPr>
+    </w:p>
+    <w:p>
+      <w:pPr>
+        <w:spacing w:line="360" w:lineRule="auto"/>
+        <w:jc w:val="center"/>
+        <w:rPr>
+          <w:rFonts w:asciiTheme="majorHAnsi" w:hAnsiTheme="majorHAnsi" w:cstheme="majorHAnsi"/>
+          <w:sz w:val="24"/>
+          <w:szCs w:val="24"/>
+        </w:rPr>
+      </w:pPr>
+    </w:p>
+    <w:p>
+      <w:pPr>
+        <w:spacing w:line="360" w:lineRule="auto"/>
+        <w:jc w:val="center"/>
+        <w:rPr>
+          <w:rFonts w:asciiTheme="majorHAnsi" w:hAnsiTheme="majorHAnsi" w:cstheme="majorHAnsi"/>
+          <w:sz w:val="24"/>
+          <w:szCs w:val="24"/>
+        </w:rPr>
+      </w:pPr>
+    </w:p>
+    <w:p>
+      <w:pPr>
+        <w:spacing w:line="360" w:lineRule="auto"/>
+        <w:jc w:val="center"/>
+        <w:rPr>
+          <w:rFonts w:asciiTheme="majorHAnsi" w:hAnsiTheme="majorHAnsi" w:cstheme="majorHAnsi"/>
+          <w:sz w:val="24"/>
+          <w:szCs w:val="24"/>
+        </w:rPr>
+      </w:pPr>
+    </w:p>
+    <w:p>
+      <w:pPr>
+        <w:spacing w:line="360" w:lineRule="auto"/>
+        <w:jc w:val="center"/>
+        <w:rPr>
+          <w:rFonts w:asciiTheme="majorHAnsi" w:hAnsiTheme="majorHAnsi" w:cstheme="majorHAnsi"/>
+          <w:sz w:val="24"/>
+          <w:szCs w:val="24"/>
+        </w:rPr>
+      </w:pPr>
+    </w:p>
+    <w:p>
+      <w:pPr>
+        <w:spacing w:line="360" w:lineRule="auto"/>
+        <w:jc w:val="center"/>
+        <w:rPr>
+          <w:rFonts w:asciiTheme="majorHAnsi" w:hAnsiTheme="majorHAnsi" w:cstheme="majorHAnsi"/>
+          <w:sz w:val="24"/>
+          <w:szCs w:val="24"/>
+        </w:rPr>
+      </w:pPr>
+    </w:p>
+    <w:p>
+      <w:pPr>
+        <w:spacing w:line="360" w:lineRule="auto"/>
+        <w:jc w:val="center"/>
+        <w:rPr>
+          <w:rFonts w:asciiTheme="majorHAnsi" w:hAnsiTheme="majorHAnsi" w:cstheme="majorHAnsi"/>
+          <w:sz w:val="24"/>
+          <w:szCs w:val="24"/>
+        </w:rPr>
+      </w:pPr>
+    </w:p>
+    <w:p>
+      <w:pPr>
+        <w:spacing w:line="360" w:lineRule="auto"/>
+        <w:jc w:val="center"/>
+        <w:rPr>
+          <w:rFonts w:asciiTheme="majorHAnsi" w:hAnsiTheme="majorHAnsi" w:cstheme="majorHAnsi"/>
+          <w:sz w:val="24"/>
+          <w:szCs w:val="24"/>
+        </w:rPr>
+      </w:pPr>
+    </w:p>
+    <w:p>
+      <w:pPr>
+        <w:spacing w:line="360" w:lineRule="auto"/>
+        <w:jc w:val="center"/>
+        <w:rPr>
+          <w:rFonts w:asciiTheme="majorHAnsi" w:hAnsiTheme="majorHAnsi" w:cstheme="majorHAnsi"/>
+          <w:sz w:val="24"/>
+          <w:szCs w:val="24"/>
+        </w:rPr>
+      </w:pPr>
+    </w:p>
+    <w:p>
+      <w:pPr>
+        <w:spacing w:line="360" w:lineRule="auto"/>
+        <w:jc w:val="center"/>
+        <w:rPr>
+          <w:rFonts w:asciiTheme="majorHAnsi" w:hAnsiTheme="majorHAnsi" w:cstheme="majorHAnsi"/>
+          <w:sz w:val="24"/>
+          <w:szCs w:val="24"/>
+        </w:rPr>
+      </w:pPr>
+    </w:p>
+    <w:p>
+      <w:pPr>
+        <w:spacing w:line="360" w:lineRule="auto"/>
+        <w:jc w:val="center"/>
+        <w:rPr>
+          <w:rFonts w:asciiTheme="majorHAnsi" w:hAnsiTheme="majorHAnsi" w:cstheme="majorHAnsi"/>
+          <w:sz w:val="24"/>
+          <w:szCs w:val="24"/>
+        </w:rPr>
+      </w:pPr>
+    </w:p>
+    <w:p>
+      <w:pPr>
+        <w:spacing w:line="360" w:lineRule="auto"/>
+        <w:jc w:val="center"/>
+        <w:rPr>
+          <w:rFonts w:asciiTheme="majorHAnsi" w:hAnsiTheme="majorHAnsi" w:cstheme="majorHAnsi"/>
+          <w:sz w:val="24"/>
+          <w:szCs w:val="24"/>
+        </w:rPr>
+      </w:pPr>
+    </w:p>
+    <w:p>
+      <w:pPr>
+        <w:spacing w:line="360" w:lineRule="auto"/>
+        <w:jc w:val="center"/>
+        <w:rPr>
+          <w:rFonts w:asciiTheme="majorHAnsi" w:hAnsiTheme="majorHAnsi" w:cstheme="majorHAnsi"/>
+          <w:sz w:val="24"/>
+          <w:szCs w:val="24"/>
+        </w:rPr>
+      </w:pPr>
+    </w:p>
+    <w:p>
+      <w:pPr>
+        <w:spacing w:line="360" w:lineRule="auto"/>
+        <w:jc w:val="center"/>
+        <w:rPr>
+          <w:rFonts w:asciiTheme="majorHAnsi" w:hAnsiTheme="majorHAnsi" w:cstheme="majorHAnsi"/>
+          <w:sz w:val="24"/>
+          <w:szCs w:val="24"/>
+        </w:rPr>
+      </w:pPr>
+    </w:p>
+    <w:p>
+      <w:pPr>
+        <w:spacing w:line="360" w:lineRule="auto"/>
+        <w:jc w:val="center"/>
+        <w:rPr>
+          <w:rFonts w:asciiTheme="majorHAnsi" w:hAnsiTheme="majorHAnsi" w:cstheme="majorHAnsi"/>
+          <w:sz w:val="24"/>
+          <w:szCs w:val="24"/>
+        </w:rPr>
+      </w:pPr>
+    </w:p>
+    <w:p>
+      <w:pPr>
+        <w:spacing w:line="360" w:lineRule="auto"/>
+        <w:jc w:val="center"/>
+        <w:rPr>
+          <w:rFonts w:asciiTheme="majorHAnsi" w:hAnsiTheme="majorHAnsi" w:cstheme="majorHAnsi"/>
+          <w:sz w:val="24"/>
+          <w:szCs w:val="24"/>
+        </w:rPr>
+      </w:pPr>
+    </w:p>
+    <w:p>
+      <w:pPr>
+        <w:spacing w:line="360" w:lineRule="auto"/>
+        <w:jc w:val="center"/>
+        <w:rPr>
+          <w:rFonts w:asciiTheme="majorHAnsi" w:hAnsiTheme="majorHAnsi" w:cstheme="majorHAnsi"/>
+          <w:sz w:val="24"/>
+          <w:szCs w:val="24"/>
+        </w:rPr>
+      </w:pPr>
+    </w:p>
+    <w:p>
+      <w:pPr>
+        <w:spacing w:line="360" w:lineRule="auto"/>
+        <w:jc w:val="center"/>
+        <w:rPr>
+          <w:rFonts w:asciiTheme="majorHAnsi" w:hAnsiTheme="majorHAnsi" w:cstheme="majorHAnsi"/>
+          <w:sz w:val="24"/>
+          <w:szCs w:val="24"/>
+        </w:rPr>
+      </w:pPr>
+    </w:p>
+    <w:p>
+      <w:pPr>
+        <w:spacing w:line="360" w:lineRule="auto"/>
+        <w:jc w:val="center"/>
+        <w:rPr>
+          <w:rFonts w:asciiTheme="majorHAnsi" w:hAnsiTheme="majorHAnsi" w:cstheme="majorHAnsi"/>
+          <w:sz w:val="24"/>
+          <w:szCs w:val="24"/>
+        </w:rPr>
+      </w:pPr>
+    </w:p>
+    <w:p>
+      <w:pPr>
+        <w:spacing w:line="360" w:lineRule="auto"/>
+        <w:jc w:val="center"/>
+        <w:rPr>
+          <w:rFonts w:asciiTheme="majorHAnsi" w:hAnsiTheme="majorHAnsi" w:cstheme="majorHAnsi"/>
+          <w:sz w:val="24"/>
+          <w:szCs w:val="24"/>
+        </w:rPr>
+      </w:pPr>
+    </w:p>
+    <w:p>
+      <w:pPr>
+        <w:spacing w:line="360" w:lineRule="auto"/>
+        <w:jc w:val="center"/>
+        <w:rPr>
+          <w:rFonts w:asciiTheme="majorHAnsi" w:hAnsiTheme="majorHAnsi" w:cstheme="majorHAnsi"/>
+          <w:sz w:val="24"/>
+          <w:szCs w:val="24"/>
+        </w:rPr>
+      </w:pPr>
+    </w:p>
+    <w:p>
+      <w:pPr>
+        <w:spacing w:line="360" w:lineRule="auto"/>
+        <w:jc w:val="center"/>
+        <w:rPr>
+          <w:rFonts w:asciiTheme="majorHAnsi" w:hAnsiTheme="majorHAnsi" w:cstheme="majorHAnsi"/>
+          <w:sz w:val="24"/>
+          <w:szCs w:val="24"/>
+        </w:rPr>
+      </w:pPr>
+    </w:p>
+    <w:p>
+      <w:pPr>
+        <w:spacing w:line="360" w:lineRule="auto"/>
+        <w:jc w:val="center"/>
+        <w:rPr>
+          <w:rFonts w:asciiTheme="majorHAnsi" w:hAnsiTheme="majorHAnsi" w:cstheme="majorHAnsi"/>
+          <w:sz w:val="24"/>
+          <w:szCs w:val="24"/>
+        </w:rPr>
+      </w:pPr>
+    </w:p>
+    <w:p>
+      <w:pPr>
+        <w:spacing w:line="360" w:lineRule="auto"/>
+        <w:jc w:val="center"/>
+        <w:rPr>
+          <w:rFonts w:asciiTheme="majorHAnsi" w:hAnsiTheme="majorHAnsi" w:cstheme="majorHAnsi"/>
+          <w:sz w:val="24"/>
+          <w:szCs w:val="24"/>
+        </w:rPr>
+      </w:pPr>
+    </w:p>
+    <w:p>
+      <w:pPr>
+        <w:spacing w:line="360" w:lineRule="auto"/>
+        <w:jc w:val="center"/>
+        <w:rPr>
+          <w:rFonts w:asciiTheme="majorHAnsi" w:hAnsiTheme="majorHAnsi" w:cstheme="majorHAnsi"/>
+          <w:sz w:val="24"/>
+          <w:szCs w:val="24"/>
+        </w:rPr>
+      </w:pPr>
+    </w:p>
+    <w:p>
+      <w:pPr>
+        <w:spacing w:line="360" w:lineRule="auto"/>
+        <w:jc w:val="center"/>
+        <w:rPr>
+          <w:rFonts w:asciiTheme="majorHAnsi" w:hAnsiTheme="majorHAnsi" w:cstheme="majorHAnsi"/>
+          <w:sz w:val="24"/>
+          <w:szCs w:val="24"/>
+        </w:rPr>
+      </w:pPr>
+    </w:p>
+    <w:p>
+      <w:pPr>
+        <w:spacing w:line="360" w:lineRule="auto"/>
+        <w:jc w:val="center"/>
+        <w:rPr>
+          <w:rFonts w:asciiTheme="majorHAnsi" w:hAnsiTheme="majorHAnsi" w:cstheme="majorHAnsi"/>
+          <w:sz w:val="24"/>
+          <w:szCs w:val="24"/>
+        </w:rPr>
+      </w:pPr>
+    </w:p>
+    <w:p>
+      <w:pPr>
+        <w:spacing w:line="360" w:lineRule="auto"/>
+        <w:jc w:val="center"/>
+        <w:rPr>
+          <w:rFonts w:asciiTheme="majorHAnsi" w:hAnsiTheme="majorHAnsi" w:cstheme="majorHAnsi"/>
+          <w:sz w:val="24"/>
+          <w:szCs w:val="24"/>
+        </w:rPr>
+      </w:pPr>
+    </w:p>
+    <w:p>
+      <w:pPr>
+        <w:spacing w:line="360" w:lineRule="auto"/>
+        <w:jc w:val="center"/>
+        <w:rPr>
+          <w:rFonts w:asciiTheme="majorHAnsi" w:hAnsiTheme="majorHAnsi" w:cstheme="majorHAnsi"/>
+          <w:sz w:val="24"/>
+          <w:szCs w:val="24"/>
+        </w:rPr>
+      </w:pPr>
+    </w:p>
+    <w:p>
+      <w:pPr>
+        <w:spacing w:line="360" w:lineRule="auto"/>
+        <w:jc w:val="center"/>
+        <w:rPr>
+          <w:rFonts w:asciiTheme="majorHAnsi" w:hAnsiTheme="majorHAnsi" w:cstheme="majorHAnsi"/>
+          <w:sz w:val="24"/>
+          <w:szCs w:val="24"/>
+        </w:rPr>
+      </w:pPr>
+    </w:p>
+    <w:p>
+      <w:pPr>
+        <w:spacing w:line="360" w:lineRule="auto"/>
+        <w:jc w:val="center"/>
+        <w:rPr>
+          <w:rFonts w:asciiTheme="majorHAnsi" w:hAnsiTheme="majorHAnsi" w:cstheme="majorHAnsi"/>
+          <w:sz w:val="24"/>
+          <w:szCs w:val="24"/>
+        </w:rPr>
+      </w:pPr>
+    </w:p>
+    <w:p>
+      <w:pPr>
+        <w:spacing w:line="360" w:lineRule="auto"/>
+        <w:jc w:val="center"/>
+        <w:rPr>
+          <w:rFonts w:asciiTheme="majorHAnsi" w:hAnsiTheme="majorHAnsi" w:cstheme="majorHAnsi"/>
+          <w:sz w:val="24"/>
+          <w:szCs w:val="24"/>
+        </w:rPr>
+      </w:pPr>
+    </w:p>
+    <w:p>
+      <w:pPr>
+        <w:spacing w:line="360" w:lineRule="auto"/>
+        <w:jc w:val="center"/>
+        <w:rPr>
+          <w:rFonts w:asciiTheme="majorHAnsi" w:hAnsiTheme="majorHAnsi" w:cstheme="majorHAnsi"/>
+          <w:sz w:val="24"/>
+          <w:szCs w:val="24"/>
+        </w:rPr>
+      </w:pPr>
+    </w:p>
+    <w:p>
+      <w:pPr>
+        <w:spacing w:line="360" w:lineRule="auto"/>
+        <w:jc w:val="center"/>
+        <w:rPr>
+          <w:rFonts w:asciiTheme="majorHAnsi" w:hAnsiTheme="majorHAnsi" w:cstheme="majorHAnsi"/>
+          <w:sz w:val="24"/>
+          <w:szCs w:val="24"/>
+        </w:rPr>
+      </w:pPr>
+    </w:p>
+    <w:p>
+      <w:pPr>
+        <w:spacing w:line="360" w:lineRule="auto"/>
+        <w:jc w:val="center"/>
+        <w:rPr>
+          <w:rFonts w:asciiTheme="majorHAnsi" w:hAnsiTheme="majorHAnsi" w:cstheme="majorHAnsi"/>
+          <w:sz w:val="24"/>
+          <w:szCs w:val="24"/>
+        </w:rPr>
+      </w:pPr>
+    </w:p>
+    <w:p>
+      <w:pPr>
+        <w:spacing w:line="360" w:lineRule="auto"/>
+        <w:jc w:val="center"/>
+        <w:rPr>
+          <w:rFonts w:asciiTheme="majorHAnsi" w:hAnsiTheme="majorHAnsi" w:cstheme="majorHAnsi"/>
+          <w:sz w:val="24"/>
+          <w:szCs w:val="24"/>
+        </w:rPr>
+      </w:pPr>
+    </w:p>
+    <w:p>
+      <w:pPr>
+        <w:spacing w:line="360" w:lineRule="auto"/>
+        <w:jc w:val="center"/>
+        <w:rPr>
+          <w:rFonts w:asciiTheme="majorHAnsi" w:hAnsiTheme="majorHAnsi" w:cstheme="majorHAnsi"/>
+          <w:sz w:val="24"/>
+          <w:szCs w:val="24"/>
+        </w:rPr>
+      </w:pPr>
+    </w:p>
+    <w:p>
+      <w:pPr>
+        <w:spacing w:line="360" w:lineRule="auto"/>
+        <w:jc w:val="center"/>
+        <w:rPr>
+          <w:rFonts w:asciiTheme="majorHAnsi" w:hAnsiTheme="majorHAnsi" w:cstheme="majorHAnsi"/>
+          <w:sz w:val="24"/>
+          <w:szCs w:val="24"/>
+        </w:rPr>
+      </w:pPr>
+    </w:p>
+    <w:p>
+      <w:pPr>
+        <w:spacing w:line="360" w:lineRule="auto"/>
+        <w:jc w:val="center"/>
+        <w:rPr>
+          <w:rFonts w:asciiTheme="majorHAnsi" w:hAnsiTheme="majorHAnsi" w:cstheme="majorHAnsi"/>
+          <w:sz w:val="24"/>
+          <w:szCs w:val="24"/>
+        </w:rPr>
+      </w:pPr>
+    </w:p>
+    <w:p>
+      <w:pPr>
+        <w:spacing w:line="360" w:lineRule="auto"/>
+        <w:jc w:val="center"/>
+        <w:rPr>
+          <w:rFonts w:asciiTheme="majorHAnsi" w:hAnsiTheme="majorHAnsi" w:cstheme="majorHAnsi"/>
+          <w:sz w:val="24"/>
+          <w:szCs w:val="24"/>
+        </w:rPr>
+      </w:pPr>
+    </w:p>
+    <w:p>
+      <w:pPr>
+        <w:spacing w:line="360" w:lineRule="auto"/>
+        <w:jc w:val="center"/>
+        <w:rPr>
+          <w:rFonts w:asciiTheme="majorHAnsi" w:hAnsiTheme="majorHAnsi" w:cstheme="majorHAnsi"/>
+          <w:sz w:val="24"/>
+          <w:szCs w:val="24"/>
+        </w:rPr>
+      </w:pPr>
+    </w:p>
+    <w:p>
+      <w:pPr>
+        <w:spacing w:line="360" w:lineRule="auto"/>
+        <w:jc w:val="center"/>
+        <w:rPr>
+          <w:rFonts w:asciiTheme="majorHAnsi" w:hAnsiTheme="majorHAnsi" w:cstheme="majorHAnsi"/>
+          <w:sz w:val="24"/>
+          <w:szCs w:val="24"/>
+        </w:rPr>
+      </w:pPr>
+    </w:p>
+    <w:p>
+      <w:pPr>
+        <w:spacing w:line="360" w:lineRule="auto"/>
+        <w:jc w:val="center"/>
+        <w:rPr>
+          <w:rFonts w:asciiTheme="majorHAnsi" w:hAnsiTheme="majorHAnsi" w:cstheme="majorHAnsi"/>
+          <w:sz w:val="24"/>
+          <w:szCs w:val="24"/>
+        </w:rPr>
+      </w:pPr>
+    </w:p>
+    <w:p>
+      <w:pPr>
+        <w:spacing w:line="360" w:lineRule="auto"/>
+        <w:jc w:val="center"/>
+        <w:rPr>
+          <w:rFonts w:asciiTheme="majorHAnsi" w:hAnsiTheme="majorHAnsi" w:cstheme="majorHAnsi"/>
+          <w:sz w:val="24"/>
+          <w:szCs w:val="24"/>
+        </w:rPr>
+      </w:pPr>
+    </w:p>
+    <w:p>
+      <w:pPr>
+        <w:spacing w:line="360" w:lineRule="auto"/>
+        <w:jc w:val="center"/>
+        <w:rPr>
+          <w:rFonts w:asciiTheme="majorHAnsi" w:hAnsiTheme="majorHAnsi" w:cstheme="majorHAnsi"/>
+          <w:sz w:val="24"/>
+          <w:szCs w:val="24"/>
+        </w:rPr>
+      </w:pPr>
+    </w:p>
+    <w:p>
+      <w:pPr>
+        <w:spacing w:line="360" w:lineRule="auto"/>
+        <w:jc w:val="center"/>
+        <w:rPr>
+          <w:rFonts w:asciiTheme="majorHAnsi" w:hAnsiTheme="majorHAnsi" w:cstheme="majorHAnsi"/>
+          <w:sz w:val="24"/>
+          <w:szCs w:val="24"/>
+        </w:rPr>
+      </w:pPr>
+    </w:p>
+    <w:p>
+      <w:pPr>
+        <w:spacing w:line="360" w:lineRule="auto"/>
+        <w:jc w:val="center"/>
+        <w:rPr>
+          <w:rFonts w:asciiTheme="majorHAnsi" w:hAnsiTheme="majorHAnsi" w:cstheme="majorHAnsi"/>
+          <w:sz w:val="24"/>
+          <w:szCs w:val="24"/>
+        </w:rPr>
+      </w:pPr>
+    </w:p>
+    <w:p>
+      <w:pPr>
+        <w:spacing w:line="360" w:lineRule="auto"/>
+        <w:jc w:val="center"/>
+        <w:rPr>
+          <w:rFonts w:asciiTheme="majorHAnsi" w:hAnsiTheme="majorHAnsi" w:cstheme="majorHAnsi"/>
+          <w:sz w:val="24"/>
+          <w:szCs w:val="24"/>
+        </w:rPr>
+      </w:pPr>
+    </w:p>
+    <w:p>
+      <w:pPr>
+        <w:spacing w:line="360" w:lineRule="auto"/>
+        <w:jc w:val="center"/>
+        <w:rPr>
+          <w:rFonts w:asciiTheme="majorHAnsi" w:hAnsiTheme="majorHAnsi" w:cstheme="majorHAnsi"/>
+          <w:sz w:val="24"/>
+          <w:szCs w:val="24"/>
+        </w:rPr>
+      </w:pPr>
+    </w:p>
+    <w:p>
+      <w:pPr>
+        <w:spacing w:line="360" w:lineRule="auto"/>
+        <w:jc w:val="center"/>
+        <w:rPr>
+          <w:rFonts w:asciiTheme="majorHAnsi" w:hAnsiTheme="majorHAnsi" w:cstheme="majorHAnsi"/>
+          <w:sz w:val="24"/>
+          <w:szCs w:val="24"/>
+        </w:rPr>
+      </w:pPr>
+    </w:p>
+    <w:p>
+      <w:pPr>
+        <w:spacing w:line="360" w:lineRule="auto"/>
+        <w:jc w:val="center"/>
+        <w:rPr>
+          <w:rFonts w:asciiTheme="majorHAnsi" w:hAnsiTheme="majorHAnsi" w:cstheme="majorHAnsi"/>
+          <w:sz w:val="24"/>
+          <w:szCs w:val="24"/>
+        </w:rPr>
+      </w:pPr>
+    </w:p>
+    <w:p>
+      <w:pPr>
+        <w:spacing w:line="360" w:lineRule="auto"/>
+        <w:jc w:val="center"/>
+        <w:rPr>
+          <w:rFonts w:asciiTheme="majorHAnsi" w:hAnsiTheme="majorHAnsi" w:cstheme="majorHAnsi"/>
+          <w:sz w:val="24"/>
+          <w:szCs w:val="24"/>
+        </w:rPr>
+      </w:pPr>
+    </w:p>
+    <w:p>
+      <w:pPr>
+        <w:spacing w:line="360" w:lineRule="auto"/>
+        <w:jc w:val="center"/>
+        <w:rPr>
+          <w:rFonts w:asciiTheme="majorHAnsi" w:hAnsiTheme="majorHAnsi" w:cstheme="majorHAnsi"/>
+          <w:sz w:val="24"/>
+          <w:szCs w:val="24"/>
+        </w:rPr>
+      </w:pPr>
+    </w:p>
+    <w:p>
+      <w:pPr>
+        <w:spacing w:line="360" w:lineRule="auto"/>
+        <w:jc w:val="center"/>
+        <w:rPr>
+          <w:rFonts w:asciiTheme="majorHAnsi" w:hAnsiTheme="majorHAnsi" w:cstheme="majorHAnsi"/>
+          <w:sz w:val="24"/>
+          <w:szCs w:val="24"/>
+        </w:rPr>
+      </w:pPr>
+    </w:p>
+    <w:p>
+      <w:pPr>
+        <w:spacing w:line="360" w:lineRule="auto"/>
+        <w:jc w:val="center"/>
+        <w:rPr>
+          <w:rFonts w:asciiTheme="majorHAnsi" w:hAnsiTheme="majorHAnsi" w:cstheme="majorHAnsi"/>
+          <w:sz w:val="24"/>
+          <w:szCs w:val="24"/>
+        </w:rPr>
+      </w:pPr>
+    </w:p>
+    <w:p>
+      <w:pPr>
+        <w:spacing w:line="360" w:lineRule="auto"/>
+        <w:jc w:val="center"/>
+        <w:rPr>
+          <w:rFonts w:asciiTheme="majorHAnsi" w:hAnsiTheme="majorHAnsi" w:cstheme="majorHAnsi"/>
+          <w:sz w:val="24"/>
+          <w:szCs w:val="24"/>
+        </w:rPr>
+      </w:pPr>
+    </w:p>
+    <w:p>
+      <w:pPr>
+        <w:spacing w:line="360" w:lineRule="auto"/>
+        <w:jc w:val="center"/>
+        <w:rPr>
+          <w:rFonts w:asciiTheme="majorHAnsi" w:hAnsiTheme="majorHAnsi" w:cstheme="majorHAnsi"/>
+          <w:sz w:val="24"/>
+          <w:szCs w:val="24"/>
+        </w:rPr>
+      </w:pPr>
+    </w:p>
+    <w:p>
+      <w:pPr>
+        <w:spacing w:line="360" w:lineRule="auto"/>
+        <w:jc w:val="center"/>
+        <w:rPr>
+          <w:rFonts w:asciiTheme="majorHAnsi" w:hAnsiTheme="majorHAnsi" w:cstheme="majorHAnsi"/>
+          <w:sz w:val="24"/>
+          <w:szCs w:val="24"/>
+        </w:rPr>
+      </w:pPr>
+    </w:p>
+    <w:p>
+      <w:pPr>
+        <w:spacing w:line="360" w:lineRule="auto"/>
+        <w:jc w:val="center"/>
+        <w:rPr>
+          <w:rFonts w:asciiTheme="majorHAnsi" w:hAnsiTheme="majorHAnsi" w:cstheme="majorHAnsi"/>
+          <w:sz w:val="24"/>
+          <w:szCs w:val="24"/>
+        </w:rPr>
+      </w:pPr>
+    </w:p>
+    <w:p>
+      <w:pPr>
+        <w:spacing w:line="360" w:lineRule="auto"/>
+        <w:jc w:val="center"/>
+        <w:rPr>
+          <w:rFonts w:asciiTheme="majorHAnsi" w:hAnsiTheme="majorHAnsi" w:cstheme="majorHAnsi"/>
+          <w:sz w:val="24"/>
+          <w:szCs w:val="24"/>
+        </w:rPr>
+      </w:pPr>
+    </w:p>
+    <w:p>
+      <w:pPr>
+        <w:spacing w:line="360" w:lineRule="auto"/>
+        <w:jc w:val="center"/>
+        <w:rPr>
+          <w:rFonts w:asciiTheme="majorHAnsi" w:hAnsiTheme="majorHAnsi" w:cstheme="majorHAnsi"/>
+          <w:sz w:val="24"/>
+          <w:szCs w:val="24"/>
+        </w:rPr>
+      </w:pPr>
+    </w:p>
+    <w:p>
+      <w:pPr>
+        <w:spacing w:line="360" w:lineRule="auto"/>
+        <w:jc w:val="center"/>
+        <w:rPr>
+          <w:rFonts w:asciiTheme="majorHAnsi" w:hAnsiTheme="majorHAnsi" w:cstheme="majorHAnsi"/>
+          <w:sz w:val="24"/>
+          <w:szCs w:val="24"/>
+        </w:rPr>
+      </w:pPr>
+    </w:p>
+    <w:p>
+      <w:pPr>
+        <w:spacing w:line="360" w:lineRule="auto"/>
+        <w:jc w:val="center"/>
+        <w:rPr>
+          <w:rFonts w:asciiTheme="majorHAnsi" w:hAnsiTheme="majorHAnsi" w:cstheme="majorHAnsi"/>
+          <w:sz w:val="24"/>
+          <w:szCs w:val="24"/>
+        </w:rPr>
+      </w:pPr>
+    </w:p>
+    <w:p>
+      <w:pPr>
+        <w:spacing w:line="360" w:lineRule="auto"/>
+        <w:jc w:val="center"/>
+        <w:rPr>
+          <w:rFonts w:asciiTheme="majorHAnsi" w:hAnsiTheme="majorHAnsi" w:cstheme="majorHAnsi"/>
+          <w:sz w:val="24"/>
+          <w:szCs w:val="24"/>
+        </w:rPr>
+      </w:pPr>
+    </w:p>
+    <w:p>
+      <w:pPr>
+        <w:spacing w:line="360" w:lineRule="auto"/>
+        <w:jc w:val="center"/>
+        <w:rPr>
+          <w:rFonts w:asciiTheme="majorHAnsi" w:hAnsiTheme="majorHAnsi" w:cstheme="majorHAnsi"/>
+          <w:sz w:val="24"/>
+          <w:szCs w:val="24"/>
+        </w:rPr>
+      </w:pPr>
+    </w:p>
+    <w:p>
+      <w:pPr>
+        <w:spacing w:line="360" w:lineRule="auto"/>
+        <w:jc w:val="center"/>
+        <w:rPr>
+          <w:rFonts w:asciiTheme="majorHAnsi" w:hAnsiTheme="majorHAnsi" w:cstheme="majorHAnsi"/>
+          <w:sz w:val="24"/>
+          <w:szCs w:val="24"/>
+        </w:rPr>
+      </w:pPr>
+    </w:p>
+    <w:p>
+      <w:pPr>
+        <w:spacing w:line="240" w:lineRule="auto"/>
         <w:jc w:val="center"/>
         <w:rPr>
           <w:rFonts w:asciiTheme="majorHAnsi" w:hAnsiTheme="majorHAnsi" w:cstheme="majorHAnsi"/>
@@ -3428,9 +3965,9 @@
       </w:pPr>
     </w:p>
     <w:sectPr>
-      <w:headerReference w:type="default" r:id="rId19"/>
-      <w:headerReference w:type="first" r:id="rId20"/>
-      <w:footerReference w:type="first" r:id="rId21"/>
+      <w:headerReference w:type="default" r:id="rId22"/>
+      <w:headerReference w:type="first" r:id="rId23"/>
+      <w:footerReference w:type="first" r:id="rId24"/>
       <w:pgSz w:w="12240" w:h="18720"/>
       <w:pgMar w:top="1440" w:right="1440" w:bottom="1440" w:left="1440" w:header="0" w:footer="720" w:gutter="0"/>
       <w:pgNumType w:start="1"/>
@@ -4590,6 +5127,29 @@
       <w:contextualSpacing/>
     </w:pPr>
   </w:style>
+  <w:style w:type="character" w:styleId="Hyperlink">
+    <w:name w:val="Hyperlink"/>
+    <w:basedOn w:val="DefaultParagraphFont"/>
+    <w:uiPriority w:val="99"/>
+    <w:unhideWhenUsed/>
+    <w:rsid w:val="00781272"/>
+    <w:rPr>
+      <w:color w:val="0000FF" w:themeColor="hyperlink"/>
+      <w:u w:val="single"/>
+    </w:rPr>
+  </w:style>
+  <w:style w:type="character" w:styleId="UnresolvedMention">
+    <w:name w:val="Unresolved Mention"/>
+    <w:basedOn w:val="DefaultParagraphFont"/>
+    <w:uiPriority w:val="99"/>
+    <w:semiHidden/>
+    <w:unhideWhenUsed/>
+    <w:rsid w:val="00781272"/>
+    <w:rPr>
+      <w:color w:val="808080"/>
+      <w:shd w:val="clear" w:color="auto" w:fill="E6E6E6"/>
+    </w:rPr>
+  </w:style>
 </w:styles>
 </file>
 

</xml_diff>

<commit_message>
additional content for user manual
</commit_message>
<xml_diff>
--- a/Documentation/9364B-G1_cms_user_man.docx
+++ b/Documentation/9364B-G1_cms_user_man.docx
@@ -2544,23 +2544,7 @@
           <w:sz w:val="24"/>
           <w:szCs w:val="24"/>
         </w:rPr>
-        <w:t xml:space="preserve"> that contains the WordPress file that we downloaded earlier. On the command, type in ‘sudo mkdir /media/shared’ and press enter. Now, for us to access the file from desktop into our directory, we need to mount and install the VboxGuessAdditions.exe. Now type in ‘sudo mount -r /dev/cdrom /mnt’ in which in this command we will open the </w:t>
-      </w:r>
-      <w:r>
-        <w:rPr>
-          <w:rFonts w:asciiTheme="majorHAnsi" w:hAnsiTheme="majorHAnsi" w:cstheme="majorHAnsi"/>
-          <w:sz w:val="24"/>
-          <w:szCs w:val="24"/>
-        </w:rPr>
-        <w:t>VboxGuessAdditions</w:t>
-      </w:r>
-      <w:r>
-        <w:rPr>
-          <w:rFonts w:asciiTheme="majorHAnsi" w:hAnsiTheme="majorHAnsi" w:cstheme="majorHAnsi"/>
-          <w:sz w:val="24"/>
-          <w:szCs w:val="24"/>
-        </w:rPr>
-        <w:t xml:space="preserve"> in the directory ‘/mnt’. Go to directory ‘mnt’ by typing in ‘cd /mnt’ and press enter. </w:t>
+        <w:t xml:space="preserve"> that contains the WordPress file that we downloaded earlier. On the command, type in ‘sudo mkdir /media/shared’ and press enter. Now, for us to access the file from desktop into our directory, we need to mount and install the VboxGuessAdditions.exe. Now type in ‘sudo mount -r /dev/cdrom /mnt’ in which in this command we will open the VboxGuessAdditions in the directory ‘/mnt’. Go to directory ‘mnt’ by typing in ‘cd /mnt’ and press enter. </w:t>
       </w:r>
       <w:r>
         <w:rPr>
@@ -2584,23 +2568,7 @@
           <w:sz w:val="24"/>
           <w:szCs w:val="24"/>
         </w:rPr>
-        <w:t xml:space="preserve"> for us to transfer and access the ‘webtechlab2018’ into the server. Type in ‘sudo ./</w:t>
-      </w:r>
-      <w:r>
-        <w:rPr>
-          <w:rFonts w:asciiTheme="majorHAnsi" w:hAnsiTheme="majorHAnsi" w:cstheme="majorHAnsi"/>
-          <w:sz w:val="24"/>
-          <w:szCs w:val="24"/>
-        </w:rPr>
-        <w:t>VboxLinuxAdditions.run’</w:t>
-      </w:r>
-      <w:r>
-        <w:rPr>
-          <w:rFonts w:asciiTheme="majorHAnsi" w:hAnsiTheme="majorHAnsi" w:cstheme="majorHAnsi"/>
-          <w:sz w:val="24"/>
-          <w:szCs w:val="24"/>
-        </w:rPr>
-        <w:t xml:space="preserve"> and press enter. There will be an error but its ok for now. Reboot the server. Then repeat the previous command ‘sudo mount -r /dev/cdrom /mnt’ and then run another command ‘sudo mount -t vboxsf webtechlab2018 /media/shared’ in which this command is to transfer the file from desktop to /media/shared directory. </w:t>
+        <w:t xml:space="preserve"> for us to transfer and access the ‘webtechlab2018’ into the server. Type in ‘sudo ./VboxLinuxAdditions.run’ and press enter. There will be an error but its ok for now. Reboot the server. Then repeat the previous command ‘sudo mount -r /dev/cdrom /mnt’ and then run another command ‘sudo mount -t vboxsf webtechlab2018 /media/shared’ in which this command is to transfer the file from desktop to /media/shared directory. </w:t>
       </w:r>
       <w:r>
         <w:rPr>
@@ -2645,7 +2613,23 @@
           <w:sz w:val="24"/>
           <w:szCs w:val="24"/>
         </w:rPr>
-        <w:t xml:space="preserve"> Now we edit the ‘wp-config.php’ and also creating a database. </w:t>
+        <w:t xml:space="preserve"> N</w:t>
+      </w:r>
+      <w:r>
+        <w:rPr>
+          <w:rFonts w:asciiTheme="majorHAnsi" w:hAnsiTheme="majorHAnsi" w:cstheme="majorHAnsi"/>
+          <w:sz w:val="24"/>
+          <w:szCs w:val="24"/>
+        </w:rPr>
+        <w:t>ext is to</w:t>
+      </w:r>
+      <w:r>
+        <w:rPr>
+          <w:rFonts w:asciiTheme="majorHAnsi" w:hAnsiTheme="majorHAnsi" w:cstheme="majorHAnsi"/>
+          <w:sz w:val="24"/>
+          <w:szCs w:val="24"/>
+        </w:rPr>
+        <w:t xml:space="preserve"> edit the ‘wp-config.php’ and also creating a database. </w:t>
       </w:r>
     </w:p>
     <w:p>
@@ -2688,6 +2672,177 @@
       <w:pPr>
         <w:pStyle w:val="ListParagraph"/>
         <w:spacing w:line="240" w:lineRule="auto"/>
+        <w:ind w:left="1080" w:firstLine="360"/>
+        <w:jc w:val="both"/>
+        <w:rPr>
+          <w:rFonts w:asciiTheme="majorHAnsi" w:hAnsiTheme="majorHAnsi" w:cstheme="majorHAnsi"/>
+          <w:sz w:val="24"/>
+          <w:szCs w:val="24"/>
+        </w:rPr>
+      </w:pPr>
+      <w:r>
+        <w:rPr>
+          <w:rFonts w:asciiTheme="majorHAnsi" w:hAnsiTheme="majorHAnsi" w:cstheme="majorHAnsi"/>
+          <w:sz w:val="24"/>
+          <w:szCs w:val="24"/>
+        </w:rPr>
+        <w:t>This time, we edit the WordPress configuration file and create a database for our CMS to work. First, we need to create a database, type in ‘mysql -u root -p’ and then press enter. Input the password you’ve created in the Installation manual on LAMP. To show the databases, type in ‘show databases;’. It will show the default databases in MySQL. Now we create a database named ‘webtechlab’</w:t>
+      </w:r>
+      <w:r>
+        <w:rPr>
+          <w:rFonts w:asciiTheme="majorHAnsi" w:hAnsiTheme="majorHAnsi" w:cstheme="majorHAnsi"/>
+          <w:sz w:val="24"/>
+          <w:szCs w:val="24"/>
+        </w:rPr>
+        <w:t xml:space="preserve">, type in ‘CREATE DATABASE webtechlab’. After creating the database, we need to edit also the path for us to access the html. Type in ‘use webtechlab;’ for the user to see the tables and edit the ‘wp_options’, the home path and the siteurl path. Next is to type ‘show tables;’ and then query the ‘wp_options’ by typing in the command ‘select * from wp_options </w:t>
+      </w:r>
+      <w:r>
+        <w:rPr>
+          <w:rFonts w:asciiTheme="majorHAnsi" w:hAnsiTheme="majorHAnsi" w:cstheme="majorHAnsi"/>
+          <w:sz w:val="24"/>
+          <w:szCs w:val="24"/>
+        </w:rPr>
+        <w:lastRenderedPageBreak/>
+        <w:t xml:space="preserve">where option_id = </w:t>
+      </w:r>
+      <w:r>
+        <w:rPr>
+          <w:rFonts w:asciiTheme="majorHAnsi" w:hAnsiTheme="majorHAnsi" w:cstheme="majorHAnsi"/>
+          <w:sz w:val="24"/>
+          <w:szCs w:val="24"/>
+        </w:rPr>
+        <w:t>1; ‘.</w:t>
+      </w:r>
+      <w:r>
+        <w:rPr>
+          <w:rFonts w:asciiTheme="majorHAnsi" w:hAnsiTheme="majorHAnsi" w:cstheme="majorHAnsi"/>
+          <w:sz w:val="24"/>
+          <w:szCs w:val="24"/>
+        </w:rPr>
+        <w:t xml:space="preserve"> As you can see, it consists of 4 column, the option_id, option_name, option_value and autoload. </w:t>
+      </w:r>
+      <w:r>
+        <w:rPr>
+          <w:rFonts w:asciiTheme="majorHAnsi" w:hAnsiTheme="majorHAnsi" w:cstheme="majorHAnsi"/>
+          <w:sz w:val="24"/>
+          <w:szCs w:val="24"/>
+        </w:rPr>
+        <w:t xml:space="preserve">We only need to change the path which is the option_value. To edit, type in ‘update wp_options set option_value=’http://www.sluclinic.com’ where option_id =1;’ where the option_value is the address of your website. Repeat the previous command but this time change the option_id to 2 which is the home page.  </w:t>
+      </w:r>
+      <w:r>
+        <w:rPr>
+          <w:rFonts w:asciiTheme="majorHAnsi" w:hAnsiTheme="majorHAnsi" w:cstheme="majorHAnsi"/>
+          <w:sz w:val="24"/>
+          <w:szCs w:val="24"/>
+        </w:rPr>
+        <w:t>After those commands, type in exit.</w:t>
+      </w:r>
+    </w:p>
+    <w:p>
+      <w:pPr>
+        <w:pStyle w:val="ListParagraph"/>
+        <w:spacing w:line="240" w:lineRule="auto"/>
+        <w:ind w:left="1080" w:firstLine="360"/>
+        <w:jc w:val="both"/>
+        <w:rPr>
+          <w:rFonts w:asciiTheme="majorHAnsi" w:hAnsiTheme="majorHAnsi" w:cstheme="majorHAnsi"/>
+          <w:sz w:val="24"/>
+          <w:szCs w:val="24"/>
+        </w:rPr>
+      </w:pPr>
+      <w:r>
+        <w:rPr>
+          <w:rFonts w:asciiTheme="majorHAnsi" w:hAnsiTheme="majorHAnsi" w:cstheme="majorHAnsi"/>
+          <w:sz w:val="24"/>
+          <w:szCs w:val="24"/>
+        </w:rPr>
+        <w:t>Now g</w:t>
+      </w:r>
+      <w:r>
+        <w:rPr>
+          <w:rFonts w:asciiTheme="majorHAnsi" w:hAnsiTheme="majorHAnsi" w:cstheme="majorHAnsi"/>
+          <w:sz w:val="24"/>
+          <w:szCs w:val="24"/>
+        </w:rPr>
+        <w:t>o to root directory</w:t>
+      </w:r>
+      <w:r>
+        <w:rPr>
+          <w:rFonts w:asciiTheme="majorHAnsi" w:hAnsiTheme="majorHAnsi" w:cstheme="majorHAnsi"/>
+          <w:sz w:val="24"/>
+          <w:szCs w:val="24"/>
+        </w:rPr>
+        <w:t xml:space="preserve"> ‘/</w:t>
+      </w:r>
+      <w:proofErr w:type="spellStart"/>
+      <w:r>
+        <w:rPr>
+          <w:rFonts w:asciiTheme="majorHAnsi" w:hAnsiTheme="majorHAnsi" w:cstheme="majorHAnsi"/>
+          <w:sz w:val="24"/>
+          <w:szCs w:val="24"/>
+        </w:rPr>
+        <w:t>var</w:t>
+      </w:r>
+      <w:proofErr w:type="spellEnd"/>
+      <w:r>
+        <w:rPr>
+          <w:rFonts w:asciiTheme="majorHAnsi" w:hAnsiTheme="majorHAnsi" w:cstheme="majorHAnsi"/>
+          <w:sz w:val="24"/>
+          <w:szCs w:val="24"/>
+        </w:rPr>
+        <w:t>/www/html’</w:t>
+      </w:r>
+      <w:r>
+        <w:rPr>
+          <w:rFonts w:asciiTheme="majorHAnsi" w:hAnsiTheme="majorHAnsi" w:cstheme="majorHAnsi"/>
+          <w:sz w:val="24"/>
+          <w:szCs w:val="24"/>
+        </w:rPr>
+        <w:t xml:space="preserve"> and edit the ‘wp-config.php’ file by typing ‘sudo vi /</w:t>
+      </w:r>
+      <w:proofErr w:type="spellStart"/>
+      <w:r>
+        <w:rPr>
+          <w:rFonts w:asciiTheme="majorHAnsi" w:hAnsiTheme="majorHAnsi" w:cstheme="majorHAnsi"/>
+          <w:sz w:val="24"/>
+          <w:szCs w:val="24"/>
+        </w:rPr>
+        <w:t>var</w:t>
+      </w:r>
+      <w:proofErr w:type="spellEnd"/>
+      <w:r>
+        <w:rPr>
+          <w:rFonts w:asciiTheme="majorHAnsi" w:hAnsiTheme="majorHAnsi" w:cstheme="majorHAnsi"/>
+          <w:sz w:val="24"/>
+          <w:szCs w:val="24"/>
+        </w:rPr>
+        <w:t>/www/html/wp-config.php’. On the line ‘</w:t>
+      </w:r>
+      <w:proofErr w:type="gramStart"/>
+      <w:r>
+        <w:rPr>
+          <w:rFonts w:asciiTheme="majorHAnsi" w:hAnsiTheme="majorHAnsi" w:cstheme="majorHAnsi"/>
+          <w:sz w:val="24"/>
+          <w:szCs w:val="24"/>
+        </w:rPr>
+        <w:t>define(</w:t>
+      </w:r>
+      <w:proofErr w:type="gramEnd"/>
+      <w:r>
+        <w:rPr>
+          <w:rFonts w:asciiTheme="majorHAnsi" w:hAnsiTheme="majorHAnsi" w:cstheme="majorHAnsi"/>
+          <w:sz w:val="24"/>
+          <w:szCs w:val="24"/>
+        </w:rPr>
+        <w:t>‘DB_NAME’</w:t>
+      </w:r>
+      <w:bookmarkStart w:id="0" w:name="_GoBack"/>
+      <w:bookmarkEnd w:id="0"/>
+    </w:p>
+    <w:p>
+      <w:pPr>
+        <w:pStyle w:val="ListParagraph"/>
+        <w:spacing w:line="240" w:lineRule="auto"/>
         <w:ind w:left="1440"/>
         <w:jc w:val="both"/>
         <w:rPr>
@@ -2696,8 +2851,6 @@
           <w:szCs w:val="24"/>
         </w:rPr>
       </w:pPr>
-      <w:bookmarkStart w:id="0" w:name="_GoBack"/>
-      <w:bookmarkEnd w:id="0"/>
     </w:p>
     <w:p>
       <w:pPr>

</xml_diff>

<commit_message>
added a content in user manual
</commit_message>
<xml_diff>
--- a/Documentation/9364B-G1_cms_user_man.docx
+++ b/Documentation/9364B-G1_cms_user_man.docx
@@ -2772,7 +2772,80 @@
           <w:sz w:val="24"/>
           <w:szCs w:val="24"/>
         </w:rPr>
-        <w:t xml:space="preserve"> ‘/</w:t>
+        <w:t xml:space="preserve"> ‘/var/www/html’</w:t>
+      </w:r>
+      <w:r>
+        <w:rPr>
+          <w:rFonts w:asciiTheme="majorHAnsi" w:hAnsiTheme="majorHAnsi" w:cstheme="majorHAnsi"/>
+          <w:sz w:val="24"/>
+          <w:szCs w:val="24"/>
+        </w:rPr>
+        <w:t xml:space="preserve"> and edit the ‘wp-config.php’ file by typing ‘sudo vi /var/www/html/wp-config.php’. On the line ‘</w:t>
+      </w:r>
+      <w:proofErr w:type="gramStart"/>
+      <w:r>
+        <w:rPr>
+          <w:rFonts w:asciiTheme="majorHAnsi" w:hAnsiTheme="majorHAnsi" w:cstheme="majorHAnsi"/>
+          <w:sz w:val="24"/>
+          <w:szCs w:val="24"/>
+        </w:rPr>
+        <w:t>define(</w:t>
+      </w:r>
+      <w:proofErr w:type="gramEnd"/>
+      <w:r>
+        <w:rPr>
+          <w:rFonts w:asciiTheme="majorHAnsi" w:hAnsiTheme="majorHAnsi" w:cstheme="majorHAnsi"/>
+          <w:sz w:val="24"/>
+          <w:szCs w:val="24"/>
+        </w:rPr>
+        <w:t>‘DB_NAME’</w:t>
+      </w:r>
+      <w:r>
+        <w:rPr>
+          <w:rFonts w:asciiTheme="majorHAnsi" w:hAnsiTheme="majorHAnsi" w:cstheme="majorHAnsi"/>
+          <w:sz w:val="24"/>
+          <w:szCs w:val="24"/>
+        </w:rPr>
+        <w:t>, ‘database-name ’);’ type into the ‘database-name’ the name of the database we just created which is the ‘webtechlab’. Then after typing the database name, type in also the MySQL database password in which we created in the installation process. After doing that, you may now save and exit the file.</w:t>
+      </w:r>
+    </w:p>
+    <w:p>
+      <w:pPr>
+        <w:pStyle w:val="ListParagraph"/>
+        <w:spacing w:line="240" w:lineRule="auto"/>
+        <w:ind w:left="1080" w:firstLine="360"/>
+        <w:jc w:val="both"/>
+        <w:rPr>
+          <w:rFonts w:asciiTheme="majorHAnsi" w:hAnsiTheme="majorHAnsi" w:cstheme="majorHAnsi"/>
+          <w:sz w:val="24"/>
+          <w:szCs w:val="24"/>
+        </w:rPr>
+      </w:pPr>
+      <w:r>
+        <w:rPr>
+          <w:rFonts w:asciiTheme="majorHAnsi" w:hAnsiTheme="majorHAnsi" w:cstheme="majorHAnsi"/>
+          <w:sz w:val="24"/>
+          <w:szCs w:val="24"/>
+        </w:rPr>
+        <w:t>Next is to create a configuration file in apache2 for the website to host in VirtualBox. Create a copy of the 000-</w:t>
+      </w:r>
+      <w:proofErr w:type="gramStart"/>
+      <w:r>
+        <w:rPr>
+          <w:rFonts w:asciiTheme="majorHAnsi" w:hAnsiTheme="majorHAnsi" w:cstheme="majorHAnsi"/>
+          <w:sz w:val="24"/>
+          <w:szCs w:val="24"/>
+        </w:rPr>
+        <w:t>default.conf</w:t>
+      </w:r>
+      <w:proofErr w:type="gramEnd"/>
+      <w:r>
+        <w:rPr>
+          <w:rFonts w:asciiTheme="majorHAnsi" w:hAnsiTheme="majorHAnsi" w:cstheme="majorHAnsi"/>
+          <w:sz w:val="24"/>
+          <w:szCs w:val="24"/>
+        </w:rPr>
+        <w:t xml:space="preserve"> configuration file and named it as ‘</w:t>
       </w:r>
       <w:proofErr w:type="spellStart"/>
       <w:r>
@@ -2781,7 +2854,7 @@
           <w:sz w:val="24"/>
           <w:szCs w:val="24"/>
         </w:rPr>
-        <w:t>var</w:t>
+        <w:t>website.com.conf</w:t>
       </w:r>
       <w:proofErr w:type="spellEnd"/>
       <w:r>
@@ -2790,15 +2863,7 @@
           <w:sz w:val="24"/>
           <w:szCs w:val="24"/>
         </w:rPr>
-        <w:t>/www/html’</w:t>
-      </w:r>
-      <w:r>
-        <w:rPr>
-          <w:rFonts w:asciiTheme="majorHAnsi" w:hAnsiTheme="majorHAnsi" w:cstheme="majorHAnsi"/>
-          <w:sz w:val="24"/>
-          <w:szCs w:val="24"/>
-        </w:rPr>
-        <w:t xml:space="preserve"> and edit the ‘wp-config.php’ file by typing ‘sudo vi /</w:t>
+        <w:t xml:space="preserve">’ in which in our case we will name it as ‘www.sluclinic.com.conf’. by typing ‘sudo </w:t>
       </w:r>
       <w:proofErr w:type="spellStart"/>
       <w:r>
@@ -2807,7 +2872,7 @@
           <w:sz w:val="24"/>
           <w:szCs w:val="24"/>
         </w:rPr>
-        <w:t>var</w:t>
+        <w:t>cp</w:t>
       </w:r>
       <w:proofErr w:type="spellEnd"/>
       <w:r>
@@ -2816,28 +2881,149 @@
           <w:sz w:val="24"/>
           <w:szCs w:val="24"/>
         </w:rPr>
-        <w:t>/www/html/wp-config.php’. On the line ‘</w:t>
-      </w:r>
-      <w:proofErr w:type="gramStart"/>
-      <w:r>
-        <w:rPr>
-          <w:rFonts w:asciiTheme="majorHAnsi" w:hAnsiTheme="majorHAnsi" w:cstheme="majorHAnsi"/>
-          <w:sz w:val="24"/>
-          <w:szCs w:val="24"/>
-        </w:rPr>
-        <w:t>define(</w:t>
-      </w:r>
-      <w:proofErr w:type="gramEnd"/>
-      <w:r>
-        <w:rPr>
-          <w:rFonts w:asciiTheme="majorHAnsi" w:hAnsiTheme="majorHAnsi" w:cstheme="majorHAnsi"/>
-          <w:sz w:val="24"/>
-          <w:szCs w:val="24"/>
-        </w:rPr>
-        <w:t>‘DB_NAME’</w:t>
-      </w:r>
-      <w:bookmarkStart w:id="0" w:name="_GoBack"/>
-      <w:bookmarkEnd w:id="0"/>
+        <w:t xml:space="preserve"> /</w:t>
+      </w:r>
+      <w:proofErr w:type="spellStart"/>
+      <w:r>
+        <w:rPr>
+          <w:rFonts w:asciiTheme="majorHAnsi" w:hAnsiTheme="majorHAnsi" w:cstheme="majorHAnsi"/>
+          <w:sz w:val="24"/>
+          <w:szCs w:val="24"/>
+        </w:rPr>
+        <w:t>etc</w:t>
+      </w:r>
+      <w:proofErr w:type="spellEnd"/>
+      <w:r>
+        <w:rPr>
+          <w:rFonts w:asciiTheme="majorHAnsi" w:hAnsiTheme="majorHAnsi" w:cstheme="majorHAnsi"/>
+          <w:sz w:val="24"/>
+          <w:szCs w:val="24"/>
+        </w:rPr>
+        <w:t>/apache2/sites-available/00</w:t>
+      </w:r>
+    </w:p>
+    <w:p>
+      <w:pPr>
+        <w:pStyle w:val="ListParagraph"/>
+        <w:spacing w:line="240" w:lineRule="auto"/>
+        <w:ind w:left="1080" w:firstLine="360"/>
+        <w:jc w:val="both"/>
+        <w:rPr>
+          <w:rFonts w:asciiTheme="majorHAnsi" w:hAnsiTheme="majorHAnsi" w:cstheme="majorHAnsi"/>
+          <w:sz w:val="24"/>
+          <w:szCs w:val="24"/>
+        </w:rPr>
+      </w:pPr>
+      <w:r>
+        <w:rPr>
+          <w:rFonts w:asciiTheme="majorHAnsi" w:hAnsiTheme="majorHAnsi" w:cstheme="majorHAnsi"/>
+          <w:sz w:val="24"/>
+          <w:szCs w:val="24"/>
+        </w:rPr>
+        <w:t>Next is to configure the VirtualHost, by doing ‘sudo vi /</w:t>
+      </w:r>
+      <w:proofErr w:type="spellStart"/>
+      <w:r>
+        <w:rPr>
+          <w:rFonts w:asciiTheme="majorHAnsi" w:hAnsiTheme="majorHAnsi" w:cstheme="majorHAnsi"/>
+          <w:sz w:val="24"/>
+          <w:szCs w:val="24"/>
+        </w:rPr>
+        <w:t>etc</w:t>
+      </w:r>
+      <w:proofErr w:type="spellEnd"/>
+      <w:r>
+        <w:rPr>
+          <w:rFonts w:asciiTheme="majorHAnsi" w:hAnsiTheme="majorHAnsi" w:cstheme="majorHAnsi"/>
+          <w:sz w:val="24"/>
+          <w:szCs w:val="24"/>
+        </w:rPr>
+        <w:t>/apache2/sites-available/000-default</w:t>
+      </w:r>
+      <w:r>
+        <w:rPr>
+          <w:rFonts w:asciiTheme="majorHAnsi" w:hAnsiTheme="majorHAnsi" w:cstheme="majorHAnsi"/>
+          <w:sz w:val="24"/>
+          <w:szCs w:val="24"/>
+        </w:rPr>
+        <w:t xml:space="preserve">.conf </w:t>
+      </w:r>
+      <w:hyperlink r:id="rId22" w:history="1">
+        <w:r>
+          <w:rPr>
+            <w:rStyle w:val="Hyperlink"/>
+            <w:rFonts w:asciiTheme="majorHAnsi" w:hAnsiTheme="majorHAnsi" w:cstheme="majorHAnsi"/>
+            <w:sz w:val="24"/>
+            <w:szCs w:val="24"/>
+          </w:rPr>
+          <w:t>www.sluclinic.com.conf</w:t>
+        </w:r>
+      </w:hyperlink>
+      <w:r>
+        <w:rPr>
+          <w:rFonts w:asciiTheme="majorHAnsi" w:hAnsiTheme="majorHAnsi" w:cstheme="majorHAnsi"/>
+          <w:sz w:val="24"/>
+          <w:szCs w:val="24"/>
+        </w:rPr>
+        <w:t>’ and then we edit the new configuration file by typing ‘sudo vi /</w:t>
+      </w:r>
+      <w:proofErr w:type="spellStart"/>
+      <w:r>
+        <w:rPr>
+          <w:rFonts w:asciiTheme="majorHAnsi" w:hAnsiTheme="majorHAnsi" w:cstheme="majorHAnsi"/>
+          <w:sz w:val="24"/>
+          <w:szCs w:val="24"/>
+        </w:rPr>
+        <w:t>etc</w:t>
+      </w:r>
+      <w:proofErr w:type="spellEnd"/>
+      <w:r>
+        <w:rPr>
+          <w:rFonts w:asciiTheme="majorHAnsi" w:hAnsiTheme="majorHAnsi" w:cstheme="majorHAnsi"/>
+          <w:sz w:val="24"/>
+          <w:szCs w:val="24"/>
+        </w:rPr>
+        <w:t>/apache2/sites-available/www.sluclinic.com.conf’ and press enter. Now we first delete everything, by typing ‘</w:t>
+      </w:r>
+      <w:proofErr w:type="spellStart"/>
+      <w:r>
+        <w:rPr>
+          <w:rFonts w:asciiTheme="majorHAnsi" w:hAnsiTheme="majorHAnsi" w:cstheme="majorHAnsi"/>
+          <w:sz w:val="24"/>
+          <w:szCs w:val="24"/>
+        </w:rPr>
+        <w:t>shift+v</w:t>
+      </w:r>
+      <w:proofErr w:type="spellEnd"/>
+      <w:r>
+        <w:rPr>
+          <w:rFonts w:asciiTheme="majorHAnsi" w:hAnsiTheme="majorHAnsi" w:cstheme="majorHAnsi"/>
+          <w:sz w:val="24"/>
+          <w:szCs w:val="24"/>
+        </w:rPr>
+        <w:t>’ and ‘arrow up’ in the keyboard until it highlights all the text and press the ‘Delete’ button in the keyboard. Now enter the following command shown in Figure 2.</w:t>
+      </w:r>
+    </w:p>
+    <w:p>
+      <w:pPr>
+        <w:pStyle w:val="ListParagraph"/>
+        <w:spacing w:line="240" w:lineRule="auto"/>
+        <w:ind w:left="1080" w:firstLine="360"/>
+        <w:jc w:val="both"/>
+        <w:rPr>
+          <w:rFonts w:asciiTheme="majorHAnsi" w:hAnsiTheme="majorHAnsi" w:cstheme="majorHAnsi"/>
+          <w:sz w:val="24"/>
+          <w:szCs w:val="24"/>
+        </w:rPr>
+      </w:pPr>
+      <w:r>
+        <w:rPr>
+          <w:rFonts w:asciiTheme="majorHAnsi" w:hAnsiTheme="majorHAnsi" w:cstheme="majorHAnsi"/>
+          <w:sz w:val="24"/>
+          <w:szCs w:val="24"/>
+        </w:rPr>
+        <w:t xml:space="preserve"> </w:t>
+      </w:r>
     </w:p>
     <w:p>
       <w:pPr>
@@ -2851,6 +3037,84 @@
           <w:szCs w:val="24"/>
         </w:rPr>
       </w:pPr>
+      <w:r>
+        <w:rPr>
+          <w:rFonts w:asciiTheme="majorHAnsi" w:hAnsiTheme="majorHAnsi" w:cstheme="majorHAnsi"/>
+          <w:noProof/>
+          <w:sz w:val="24"/>
+          <w:szCs w:val="24"/>
+        </w:rPr>
+        <w:drawing>
+          <wp:anchor distT="0" distB="0" distL="114300" distR="114300" simplePos="0" relativeHeight="251659264" behindDoc="1" locked="0" layoutInCell="1" allowOverlap="1">
+            <wp:simplePos x="0" y="0"/>
+            <wp:positionH relativeFrom="column">
+              <wp:posOffset>1057275</wp:posOffset>
+            </wp:positionH>
+            <wp:positionV relativeFrom="paragraph">
+              <wp:posOffset>59690</wp:posOffset>
+            </wp:positionV>
+            <wp:extent cx="4429125" cy="2114550"/>
+            <wp:effectExtent l="0" t="0" r="9525" b="0"/>
+            <wp:wrapTight wrapText="bothSides">
+              <wp:wrapPolygon edited="0">
+                <wp:start x="0" y="0"/>
+                <wp:lineTo x="0" y="21405"/>
+                <wp:lineTo x="21554" y="21405"/>
+                <wp:lineTo x="21554" y="0"/>
+                <wp:lineTo x="0" y="0"/>
+              </wp:wrapPolygon>
+            </wp:wrapTight>
+            <wp:docPr id="18" name="Picture 18"/>
+            <wp:cNvGraphicFramePr>
+              <a:graphicFrameLocks xmlns:a="http://schemas.openxmlformats.org/drawingml/2006/main" noChangeAspect="1"/>
+            </wp:cNvGraphicFramePr>
+            <a:graphic xmlns:a="http://schemas.openxmlformats.org/drawingml/2006/main">
+              <a:graphicData uri="http://schemas.openxmlformats.org/drawingml/2006/picture">
+                <pic:pic xmlns:pic="http://schemas.openxmlformats.org/drawingml/2006/picture">
+                  <pic:nvPicPr>
+                    <pic:cNvPr id="0" name="Picture 2"/>
+                    <pic:cNvPicPr>
+                      <a:picLocks noChangeAspect="1" noChangeArrowheads="1"/>
+                    </pic:cNvPicPr>
+                  </pic:nvPicPr>
+                  <pic:blipFill>
+                    <a:blip r:embed="rId23">
+                      <a:extLst>
+                        <a:ext uri="{28A0092B-C50C-407E-A947-70E740481C1C}">
+                          <a14:useLocalDpi xmlns:a14="http://schemas.microsoft.com/office/drawing/2010/main" val="0"/>
+                        </a:ext>
+                      </a:extLst>
+                    </a:blip>
+                    <a:srcRect/>
+                    <a:stretch>
+                      <a:fillRect/>
+                    </a:stretch>
+                  </pic:blipFill>
+                  <pic:spPr bwMode="auto">
+                    <a:xfrm>
+                      <a:off x="0" y="0"/>
+                      <a:ext cx="4429125" cy="2114550"/>
+                    </a:xfrm>
+                    <a:prstGeom prst="rect">
+                      <a:avLst/>
+                    </a:prstGeom>
+                    <a:noFill/>
+                    <a:ln>
+                      <a:noFill/>
+                    </a:ln>
+                  </pic:spPr>
+                </pic:pic>
+              </a:graphicData>
+            </a:graphic>
+            <wp14:sizeRelH relativeFrom="page">
+              <wp14:pctWidth>0</wp14:pctWidth>
+            </wp14:sizeRelH>
+            <wp14:sizeRelV relativeFrom="page">
+              <wp14:pctHeight>0</wp14:pctHeight>
+            </wp14:sizeRelV>
+          </wp:anchor>
+        </w:drawing>
+      </w:r>
     </w:p>
     <w:p>
       <w:pPr>
@@ -2881,6 +3145,93 @@
           <w:tab w:val="left" w:pos="6780"/>
         </w:tabs>
         <w:spacing w:line="360" w:lineRule="auto"/>
+        <w:jc w:val="center"/>
+        <w:rPr>
+          <w:rFonts w:asciiTheme="majorHAnsi" w:hAnsiTheme="majorHAnsi" w:cstheme="majorHAnsi"/>
+          <w:sz w:val="24"/>
+          <w:szCs w:val="24"/>
+        </w:rPr>
+      </w:pPr>
+    </w:p>
+    <w:p>
+      <w:pPr>
+        <w:spacing w:line="360" w:lineRule="auto"/>
+        <w:jc w:val="center"/>
+        <w:rPr>
+          <w:rFonts w:asciiTheme="majorHAnsi" w:hAnsiTheme="majorHAnsi" w:cstheme="majorHAnsi"/>
+          <w:sz w:val="24"/>
+          <w:szCs w:val="24"/>
+        </w:rPr>
+      </w:pPr>
+    </w:p>
+    <w:p>
+      <w:pPr>
+        <w:spacing w:line="360" w:lineRule="auto"/>
+        <w:jc w:val="center"/>
+        <w:rPr>
+          <w:rFonts w:asciiTheme="majorHAnsi" w:hAnsiTheme="majorHAnsi" w:cstheme="majorHAnsi"/>
+          <w:sz w:val="24"/>
+          <w:szCs w:val="24"/>
+        </w:rPr>
+      </w:pPr>
+    </w:p>
+    <w:p>
+      <w:pPr>
+        <w:spacing w:line="360" w:lineRule="auto"/>
+        <w:jc w:val="center"/>
+        <w:rPr>
+          <w:rFonts w:asciiTheme="majorHAnsi" w:hAnsiTheme="majorHAnsi" w:cstheme="majorHAnsi"/>
+          <w:sz w:val="24"/>
+          <w:szCs w:val="24"/>
+        </w:rPr>
+      </w:pPr>
+    </w:p>
+    <w:p>
+      <w:pPr>
+        <w:spacing w:line="360" w:lineRule="auto"/>
+        <w:jc w:val="center"/>
+        <w:rPr>
+          <w:rFonts w:asciiTheme="majorHAnsi" w:hAnsiTheme="majorHAnsi" w:cstheme="majorHAnsi"/>
+          <w:sz w:val="24"/>
+          <w:szCs w:val="24"/>
+        </w:rPr>
+      </w:pPr>
+    </w:p>
+    <w:p>
+      <w:pPr>
+        <w:spacing w:line="360" w:lineRule="auto"/>
+        <w:jc w:val="center"/>
+        <w:rPr>
+          <w:rFonts w:asciiTheme="majorHAnsi" w:hAnsiTheme="majorHAnsi" w:cstheme="majorHAnsi"/>
+          <w:sz w:val="24"/>
+          <w:szCs w:val="24"/>
+        </w:rPr>
+      </w:pPr>
+    </w:p>
+    <w:p>
+      <w:pPr>
+        <w:spacing w:line="360" w:lineRule="auto"/>
+        <w:jc w:val="center"/>
+        <w:rPr>
+          <w:rFonts w:asciiTheme="majorHAnsi" w:hAnsiTheme="majorHAnsi" w:cstheme="majorHAnsi"/>
+          <w:sz w:val="24"/>
+          <w:szCs w:val="24"/>
+        </w:rPr>
+      </w:pPr>
+      <w:r>
+        <w:rPr>
+          <w:rFonts w:asciiTheme="majorHAnsi" w:hAnsiTheme="majorHAnsi" w:cstheme="majorHAnsi"/>
+          <w:sz w:val="24"/>
+          <w:szCs w:val="24"/>
+        </w:rPr>
+        <w:t>Figure 2.</w:t>
+      </w:r>
+    </w:p>
+    <w:p>
+      <w:pPr>
+        <w:spacing w:line="240" w:lineRule="auto"/>
+        <w:ind w:left="1080"/>
+        <w:jc w:val="both"/>
         <w:rPr>
           <w:rFonts w:asciiTheme="majorHAnsi" w:hAnsiTheme="majorHAnsi" w:cstheme="majorHAnsi"/>
           <w:sz w:val="24"/>
@@ -2894,1221 +3245,384 @@
           <w:szCs w:val="24"/>
         </w:rPr>
         <w:tab/>
-      </w:r>
-    </w:p>
-    <w:p>
-      <w:pPr>
-        <w:spacing w:line="360" w:lineRule="auto"/>
-        <w:jc w:val="center"/>
-        <w:rPr>
-          <w:rFonts w:asciiTheme="majorHAnsi" w:hAnsiTheme="majorHAnsi" w:cstheme="majorHAnsi"/>
-          <w:sz w:val="24"/>
-          <w:szCs w:val="24"/>
-        </w:rPr>
-      </w:pPr>
-    </w:p>
-    <w:p>
-      <w:pPr>
-        <w:spacing w:line="360" w:lineRule="auto"/>
-        <w:jc w:val="center"/>
-        <w:rPr>
-          <w:rFonts w:asciiTheme="majorHAnsi" w:hAnsiTheme="majorHAnsi" w:cstheme="majorHAnsi"/>
-          <w:sz w:val="24"/>
-          <w:szCs w:val="24"/>
-        </w:rPr>
-      </w:pPr>
-    </w:p>
-    <w:p>
-      <w:pPr>
-        <w:spacing w:line="360" w:lineRule="auto"/>
-        <w:jc w:val="center"/>
-        <w:rPr>
-          <w:rFonts w:asciiTheme="majorHAnsi" w:hAnsiTheme="majorHAnsi" w:cstheme="majorHAnsi"/>
-          <w:sz w:val="24"/>
-          <w:szCs w:val="24"/>
-        </w:rPr>
-      </w:pPr>
-    </w:p>
-    <w:p>
-      <w:pPr>
-        <w:spacing w:line="360" w:lineRule="auto"/>
-        <w:jc w:val="center"/>
-        <w:rPr>
-          <w:rFonts w:asciiTheme="majorHAnsi" w:hAnsiTheme="majorHAnsi" w:cstheme="majorHAnsi"/>
-          <w:sz w:val="24"/>
-          <w:szCs w:val="24"/>
-        </w:rPr>
-      </w:pPr>
-    </w:p>
-    <w:p>
-      <w:pPr>
-        <w:spacing w:line="360" w:lineRule="auto"/>
-        <w:jc w:val="center"/>
-        <w:rPr>
-          <w:rFonts w:asciiTheme="majorHAnsi" w:hAnsiTheme="majorHAnsi" w:cstheme="majorHAnsi"/>
-          <w:sz w:val="24"/>
-          <w:szCs w:val="24"/>
-        </w:rPr>
-      </w:pPr>
-    </w:p>
-    <w:p>
-      <w:pPr>
-        <w:spacing w:line="360" w:lineRule="auto"/>
-        <w:jc w:val="center"/>
-        <w:rPr>
-          <w:rFonts w:asciiTheme="majorHAnsi" w:hAnsiTheme="majorHAnsi" w:cstheme="majorHAnsi"/>
-          <w:sz w:val="24"/>
-          <w:szCs w:val="24"/>
-        </w:rPr>
-      </w:pPr>
-    </w:p>
-    <w:p>
-      <w:pPr>
-        <w:spacing w:line="360" w:lineRule="auto"/>
-        <w:jc w:val="center"/>
-        <w:rPr>
-          <w:rFonts w:asciiTheme="majorHAnsi" w:hAnsiTheme="majorHAnsi" w:cstheme="majorHAnsi"/>
-          <w:sz w:val="24"/>
-          <w:szCs w:val="24"/>
-        </w:rPr>
-      </w:pPr>
-    </w:p>
-    <w:p>
-      <w:pPr>
-        <w:spacing w:line="360" w:lineRule="auto"/>
-        <w:jc w:val="center"/>
-        <w:rPr>
-          <w:rFonts w:asciiTheme="majorHAnsi" w:hAnsiTheme="majorHAnsi" w:cstheme="majorHAnsi"/>
-          <w:sz w:val="24"/>
-          <w:szCs w:val="24"/>
-        </w:rPr>
-      </w:pPr>
-    </w:p>
-    <w:p>
-      <w:pPr>
-        <w:spacing w:line="360" w:lineRule="auto"/>
-        <w:jc w:val="center"/>
-        <w:rPr>
-          <w:rFonts w:asciiTheme="majorHAnsi" w:hAnsiTheme="majorHAnsi" w:cstheme="majorHAnsi"/>
-          <w:sz w:val="24"/>
-          <w:szCs w:val="24"/>
-        </w:rPr>
-      </w:pPr>
-    </w:p>
-    <w:p>
-      <w:pPr>
-        <w:spacing w:line="360" w:lineRule="auto"/>
-        <w:jc w:val="center"/>
-        <w:rPr>
-          <w:rFonts w:asciiTheme="majorHAnsi" w:hAnsiTheme="majorHAnsi" w:cstheme="majorHAnsi"/>
-          <w:sz w:val="24"/>
-          <w:szCs w:val="24"/>
-        </w:rPr>
-      </w:pPr>
-    </w:p>
-    <w:p>
-      <w:pPr>
-        <w:spacing w:line="360" w:lineRule="auto"/>
-        <w:jc w:val="center"/>
-        <w:rPr>
-          <w:rFonts w:asciiTheme="majorHAnsi" w:hAnsiTheme="majorHAnsi" w:cstheme="majorHAnsi"/>
-          <w:sz w:val="24"/>
-          <w:szCs w:val="24"/>
-        </w:rPr>
-      </w:pPr>
-    </w:p>
-    <w:p>
-      <w:pPr>
-        <w:spacing w:line="360" w:lineRule="auto"/>
-        <w:jc w:val="center"/>
-        <w:rPr>
-          <w:rFonts w:asciiTheme="majorHAnsi" w:hAnsiTheme="majorHAnsi" w:cstheme="majorHAnsi"/>
-          <w:sz w:val="24"/>
-          <w:szCs w:val="24"/>
-        </w:rPr>
-      </w:pPr>
-    </w:p>
-    <w:p>
-      <w:pPr>
-        <w:spacing w:line="360" w:lineRule="auto"/>
-        <w:jc w:val="center"/>
-        <w:rPr>
-          <w:rFonts w:asciiTheme="majorHAnsi" w:hAnsiTheme="majorHAnsi" w:cstheme="majorHAnsi"/>
-          <w:sz w:val="24"/>
-          <w:szCs w:val="24"/>
-        </w:rPr>
-      </w:pPr>
-    </w:p>
-    <w:p>
-      <w:pPr>
-        <w:spacing w:line="360" w:lineRule="auto"/>
-        <w:jc w:val="center"/>
-        <w:rPr>
-          <w:rFonts w:asciiTheme="majorHAnsi" w:hAnsiTheme="majorHAnsi" w:cstheme="majorHAnsi"/>
-          <w:sz w:val="24"/>
-          <w:szCs w:val="24"/>
-        </w:rPr>
-      </w:pPr>
-    </w:p>
-    <w:p>
-      <w:pPr>
-        <w:spacing w:line="360" w:lineRule="auto"/>
-        <w:jc w:val="center"/>
-        <w:rPr>
-          <w:rFonts w:asciiTheme="majorHAnsi" w:hAnsiTheme="majorHAnsi" w:cstheme="majorHAnsi"/>
-          <w:sz w:val="24"/>
-          <w:szCs w:val="24"/>
-        </w:rPr>
-      </w:pPr>
-    </w:p>
-    <w:p>
-      <w:pPr>
-        <w:spacing w:line="360" w:lineRule="auto"/>
-        <w:jc w:val="center"/>
-        <w:rPr>
-          <w:rFonts w:asciiTheme="majorHAnsi" w:hAnsiTheme="majorHAnsi" w:cstheme="majorHAnsi"/>
-          <w:sz w:val="24"/>
-          <w:szCs w:val="24"/>
-        </w:rPr>
-      </w:pPr>
-    </w:p>
-    <w:p>
-      <w:pPr>
-        <w:spacing w:line="360" w:lineRule="auto"/>
-        <w:jc w:val="center"/>
-        <w:rPr>
-          <w:rFonts w:asciiTheme="majorHAnsi" w:hAnsiTheme="majorHAnsi" w:cstheme="majorHAnsi"/>
-          <w:sz w:val="24"/>
-          <w:szCs w:val="24"/>
-        </w:rPr>
-      </w:pPr>
-    </w:p>
-    <w:p>
-      <w:pPr>
-        <w:spacing w:line="360" w:lineRule="auto"/>
-        <w:jc w:val="center"/>
-        <w:rPr>
-          <w:rFonts w:asciiTheme="majorHAnsi" w:hAnsiTheme="majorHAnsi" w:cstheme="majorHAnsi"/>
-          <w:sz w:val="24"/>
-          <w:szCs w:val="24"/>
-        </w:rPr>
-      </w:pPr>
-    </w:p>
-    <w:p>
-      <w:pPr>
-        <w:spacing w:line="360" w:lineRule="auto"/>
-        <w:jc w:val="center"/>
-        <w:rPr>
-          <w:rFonts w:asciiTheme="majorHAnsi" w:hAnsiTheme="majorHAnsi" w:cstheme="majorHAnsi"/>
-          <w:sz w:val="24"/>
-          <w:szCs w:val="24"/>
-        </w:rPr>
-      </w:pPr>
-    </w:p>
-    <w:p>
-      <w:pPr>
-        <w:spacing w:line="360" w:lineRule="auto"/>
-        <w:jc w:val="center"/>
-        <w:rPr>
-          <w:rFonts w:asciiTheme="majorHAnsi" w:hAnsiTheme="majorHAnsi" w:cstheme="majorHAnsi"/>
-          <w:sz w:val="24"/>
-          <w:szCs w:val="24"/>
-        </w:rPr>
-      </w:pPr>
-    </w:p>
-    <w:p>
-      <w:pPr>
-        <w:spacing w:line="360" w:lineRule="auto"/>
-        <w:jc w:val="center"/>
-        <w:rPr>
-          <w:rFonts w:asciiTheme="majorHAnsi" w:hAnsiTheme="majorHAnsi" w:cstheme="majorHAnsi"/>
-          <w:sz w:val="24"/>
-          <w:szCs w:val="24"/>
-        </w:rPr>
-      </w:pPr>
-    </w:p>
-    <w:p>
-      <w:pPr>
-        <w:spacing w:line="360" w:lineRule="auto"/>
-        <w:jc w:val="center"/>
-        <w:rPr>
-          <w:rFonts w:asciiTheme="majorHAnsi" w:hAnsiTheme="majorHAnsi" w:cstheme="majorHAnsi"/>
-          <w:sz w:val="24"/>
-          <w:szCs w:val="24"/>
-        </w:rPr>
-      </w:pPr>
-    </w:p>
-    <w:p>
-      <w:pPr>
-        <w:spacing w:line="360" w:lineRule="auto"/>
-        <w:jc w:val="center"/>
-        <w:rPr>
-          <w:rFonts w:asciiTheme="majorHAnsi" w:hAnsiTheme="majorHAnsi" w:cstheme="majorHAnsi"/>
-          <w:sz w:val="24"/>
-          <w:szCs w:val="24"/>
-        </w:rPr>
-      </w:pPr>
-    </w:p>
-    <w:p>
-      <w:pPr>
-        <w:spacing w:line="360" w:lineRule="auto"/>
-        <w:jc w:val="center"/>
-        <w:rPr>
-          <w:rFonts w:asciiTheme="majorHAnsi" w:hAnsiTheme="majorHAnsi" w:cstheme="majorHAnsi"/>
-          <w:sz w:val="24"/>
-          <w:szCs w:val="24"/>
-        </w:rPr>
-      </w:pPr>
-    </w:p>
-    <w:p>
-      <w:pPr>
-        <w:spacing w:line="360" w:lineRule="auto"/>
-        <w:jc w:val="center"/>
-        <w:rPr>
-          <w:rFonts w:asciiTheme="majorHAnsi" w:hAnsiTheme="majorHAnsi" w:cstheme="majorHAnsi"/>
-          <w:sz w:val="24"/>
-          <w:szCs w:val="24"/>
-        </w:rPr>
-      </w:pPr>
-    </w:p>
-    <w:p>
-      <w:pPr>
-        <w:spacing w:line="360" w:lineRule="auto"/>
-        <w:jc w:val="center"/>
-        <w:rPr>
-          <w:rFonts w:asciiTheme="majorHAnsi" w:hAnsiTheme="majorHAnsi" w:cstheme="majorHAnsi"/>
-          <w:sz w:val="24"/>
-          <w:szCs w:val="24"/>
-        </w:rPr>
-      </w:pPr>
-    </w:p>
-    <w:p>
-      <w:pPr>
-        <w:spacing w:line="360" w:lineRule="auto"/>
-        <w:jc w:val="center"/>
-        <w:rPr>
-          <w:rFonts w:asciiTheme="majorHAnsi" w:hAnsiTheme="majorHAnsi" w:cstheme="majorHAnsi"/>
-          <w:sz w:val="24"/>
-          <w:szCs w:val="24"/>
-        </w:rPr>
-      </w:pPr>
-    </w:p>
-    <w:p>
-      <w:pPr>
-        <w:spacing w:line="360" w:lineRule="auto"/>
-        <w:jc w:val="center"/>
-        <w:rPr>
-          <w:rFonts w:asciiTheme="majorHAnsi" w:hAnsiTheme="majorHAnsi" w:cstheme="majorHAnsi"/>
-          <w:sz w:val="24"/>
-          <w:szCs w:val="24"/>
-        </w:rPr>
-      </w:pPr>
-    </w:p>
-    <w:p>
-      <w:pPr>
-        <w:spacing w:line="360" w:lineRule="auto"/>
-        <w:jc w:val="center"/>
-        <w:rPr>
-          <w:rFonts w:asciiTheme="majorHAnsi" w:hAnsiTheme="majorHAnsi" w:cstheme="majorHAnsi"/>
-          <w:sz w:val="24"/>
-          <w:szCs w:val="24"/>
-        </w:rPr>
-      </w:pPr>
-    </w:p>
-    <w:p>
-      <w:pPr>
-        <w:spacing w:line="360" w:lineRule="auto"/>
-        <w:jc w:val="center"/>
-        <w:rPr>
-          <w:rFonts w:asciiTheme="majorHAnsi" w:hAnsiTheme="majorHAnsi" w:cstheme="majorHAnsi"/>
-          <w:sz w:val="24"/>
-          <w:szCs w:val="24"/>
-        </w:rPr>
-      </w:pPr>
-    </w:p>
-    <w:p>
-      <w:pPr>
-        <w:spacing w:line="360" w:lineRule="auto"/>
-        <w:jc w:val="center"/>
-        <w:rPr>
-          <w:rFonts w:asciiTheme="majorHAnsi" w:hAnsiTheme="majorHAnsi" w:cstheme="majorHAnsi"/>
-          <w:sz w:val="24"/>
-          <w:szCs w:val="24"/>
-        </w:rPr>
-      </w:pPr>
-    </w:p>
-    <w:p>
-      <w:pPr>
-        <w:spacing w:line="360" w:lineRule="auto"/>
-        <w:jc w:val="center"/>
-        <w:rPr>
-          <w:rFonts w:asciiTheme="majorHAnsi" w:hAnsiTheme="majorHAnsi" w:cstheme="majorHAnsi"/>
-          <w:sz w:val="24"/>
-          <w:szCs w:val="24"/>
-        </w:rPr>
-      </w:pPr>
-    </w:p>
-    <w:p>
-      <w:pPr>
-        <w:spacing w:line="360" w:lineRule="auto"/>
-        <w:jc w:val="center"/>
-        <w:rPr>
-          <w:rFonts w:asciiTheme="majorHAnsi" w:hAnsiTheme="majorHAnsi" w:cstheme="majorHAnsi"/>
-          <w:sz w:val="24"/>
-          <w:szCs w:val="24"/>
-        </w:rPr>
-      </w:pPr>
-    </w:p>
-    <w:p>
-      <w:pPr>
-        <w:spacing w:line="360" w:lineRule="auto"/>
-        <w:jc w:val="center"/>
-        <w:rPr>
-          <w:rFonts w:asciiTheme="majorHAnsi" w:hAnsiTheme="majorHAnsi" w:cstheme="majorHAnsi"/>
-          <w:sz w:val="24"/>
-          <w:szCs w:val="24"/>
-        </w:rPr>
-      </w:pPr>
-    </w:p>
-    <w:p>
-      <w:pPr>
-        <w:spacing w:line="360" w:lineRule="auto"/>
-        <w:jc w:val="center"/>
-        <w:rPr>
-          <w:rFonts w:asciiTheme="majorHAnsi" w:hAnsiTheme="majorHAnsi" w:cstheme="majorHAnsi"/>
-          <w:sz w:val="24"/>
-          <w:szCs w:val="24"/>
-        </w:rPr>
-      </w:pPr>
-    </w:p>
-    <w:p>
-      <w:pPr>
-        <w:spacing w:line="360" w:lineRule="auto"/>
-        <w:jc w:val="center"/>
-        <w:rPr>
-          <w:rFonts w:asciiTheme="majorHAnsi" w:hAnsiTheme="majorHAnsi" w:cstheme="majorHAnsi"/>
-          <w:sz w:val="24"/>
-          <w:szCs w:val="24"/>
-        </w:rPr>
-      </w:pPr>
-    </w:p>
-    <w:p>
-      <w:pPr>
-        <w:spacing w:line="360" w:lineRule="auto"/>
-        <w:jc w:val="center"/>
-        <w:rPr>
-          <w:rFonts w:asciiTheme="majorHAnsi" w:hAnsiTheme="majorHAnsi" w:cstheme="majorHAnsi"/>
-          <w:sz w:val="24"/>
-          <w:szCs w:val="24"/>
-        </w:rPr>
-      </w:pPr>
-    </w:p>
-    <w:p>
-      <w:pPr>
-        <w:spacing w:line="360" w:lineRule="auto"/>
-        <w:jc w:val="center"/>
-        <w:rPr>
-          <w:rFonts w:asciiTheme="majorHAnsi" w:hAnsiTheme="majorHAnsi" w:cstheme="majorHAnsi"/>
-          <w:sz w:val="24"/>
-          <w:szCs w:val="24"/>
-        </w:rPr>
-      </w:pPr>
-    </w:p>
-    <w:p>
-      <w:pPr>
-        <w:spacing w:line="360" w:lineRule="auto"/>
-        <w:jc w:val="center"/>
-        <w:rPr>
-          <w:rFonts w:asciiTheme="majorHAnsi" w:hAnsiTheme="majorHAnsi" w:cstheme="majorHAnsi"/>
-          <w:sz w:val="24"/>
-          <w:szCs w:val="24"/>
-        </w:rPr>
-      </w:pPr>
-    </w:p>
-    <w:p>
-      <w:pPr>
-        <w:spacing w:line="360" w:lineRule="auto"/>
-        <w:jc w:val="center"/>
-        <w:rPr>
-          <w:rFonts w:asciiTheme="majorHAnsi" w:hAnsiTheme="majorHAnsi" w:cstheme="majorHAnsi"/>
-          <w:sz w:val="24"/>
-          <w:szCs w:val="24"/>
-        </w:rPr>
-      </w:pPr>
-    </w:p>
-    <w:p>
-      <w:pPr>
-        <w:spacing w:line="360" w:lineRule="auto"/>
-        <w:jc w:val="center"/>
-        <w:rPr>
-          <w:rFonts w:asciiTheme="majorHAnsi" w:hAnsiTheme="majorHAnsi" w:cstheme="majorHAnsi"/>
-          <w:sz w:val="24"/>
-          <w:szCs w:val="24"/>
-        </w:rPr>
-      </w:pPr>
-    </w:p>
-    <w:p>
-      <w:pPr>
-        <w:spacing w:line="360" w:lineRule="auto"/>
-        <w:jc w:val="center"/>
-        <w:rPr>
-          <w:rFonts w:asciiTheme="majorHAnsi" w:hAnsiTheme="majorHAnsi" w:cstheme="majorHAnsi"/>
-          <w:sz w:val="24"/>
-          <w:szCs w:val="24"/>
-        </w:rPr>
-      </w:pPr>
-    </w:p>
-    <w:p>
-      <w:pPr>
-        <w:spacing w:line="360" w:lineRule="auto"/>
-        <w:jc w:val="center"/>
-        <w:rPr>
-          <w:rFonts w:asciiTheme="majorHAnsi" w:hAnsiTheme="majorHAnsi" w:cstheme="majorHAnsi"/>
-          <w:sz w:val="24"/>
-          <w:szCs w:val="24"/>
-        </w:rPr>
-      </w:pPr>
-    </w:p>
-    <w:p>
-      <w:pPr>
-        <w:spacing w:line="360" w:lineRule="auto"/>
-        <w:jc w:val="center"/>
-        <w:rPr>
-          <w:rFonts w:asciiTheme="majorHAnsi" w:hAnsiTheme="majorHAnsi" w:cstheme="majorHAnsi"/>
-          <w:sz w:val="24"/>
-          <w:szCs w:val="24"/>
-        </w:rPr>
-      </w:pPr>
-    </w:p>
-    <w:p>
-      <w:pPr>
-        <w:spacing w:line="360" w:lineRule="auto"/>
-        <w:jc w:val="center"/>
-        <w:rPr>
-          <w:rFonts w:asciiTheme="majorHAnsi" w:hAnsiTheme="majorHAnsi" w:cstheme="majorHAnsi"/>
-          <w:sz w:val="24"/>
-          <w:szCs w:val="24"/>
-        </w:rPr>
-      </w:pPr>
-    </w:p>
-    <w:p>
-      <w:pPr>
-        <w:spacing w:line="360" w:lineRule="auto"/>
-        <w:jc w:val="center"/>
-        <w:rPr>
-          <w:rFonts w:asciiTheme="majorHAnsi" w:hAnsiTheme="majorHAnsi" w:cstheme="majorHAnsi"/>
-          <w:sz w:val="24"/>
-          <w:szCs w:val="24"/>
-        </w:rPr>
-      </w:pPr>
-    </w:p>
-    <w:p>
-      <w:pPr>
-        <w:spacing w:line="360" w:lineRule="auto"/>
-        <w:jc w:val="center"/>
-        <w:rPr>
-          <w:rFonts w:asciiTheme="majorHAnsi" w:hAnsiTheme="majorHAnsi" w:cstheme="majorHAnsi"/>
-          <w:sz w:val="24"/>
-          <w:szCs w:val="24"/>
-        </w:rPr>
-      </w:pPr>
-    </w:p>
-    <w:p>
-      <w:pPr>
-        <w:spacing w:line="360" w:lineRule="auto"/>
-        <w:jc w:val="center"/>
-        <w:rPr>
-          <w:rFonts w:asciiTheme="majorHAnsi" w:hAnsiTheme="majorHAnsi" w:cstheme="majorHAnsi"/>
-          <w:sz w:val="24"/>
-          <w:szCs w:val="24"/>
-        </w:rPr>
-      </w:pPr>
-    </w:p>
-    <w:p>
-      <w:pPr>
-        <w:spacing w:line="360" w:lineRule="auto"/>
-        <w:jc w:val="center"/>
-        <w:rPr>
-          <w:rFonts w:asciiTheme="majorHAnsi" w:hAnsiTheme="majorHAnsi" w:cstheme="majorHAnsi"/>
-          <w:sz w:val="24"/>
-          <w:szCs w:val="24"/>
-        </w:rPr>
-      </w:pPr>
-    </w:p>
-    <w:p>
-      <w:pPr>
-        <w:spacing w:line="360" w:lineRule="auto"/>
-        <w:jc w:val="center"/>
-        <w:rPr>
-          <w:rFonts w:asciiTheme="majorHAnsi" w:hAnsiTheme="majorHAnsi" w:cstheme="majorHAnsi"/>
-          <w:sz w:val="24"/>
-          <w:szCs w:val="24"/>
-        </w:rPr>
-      </w:pPr>
-    </w:p>
-    <w:p>
-      <w:pPr>
-        <w:spacing w:line="360" w:lineRule="auto"/>
-        <w:jc w:val="center"/>
-        <w:rPr>
-          <w:rFonts w:asciiTheme="majorHAnsi" w:hAnsiTheme="majorHAnsi" w:cstheme="majorHAnsi"/>
-          <w:sz w:val="24"/>
-          <w:szCs w:val="24"/>
-        </w:rPr>
-      </w:pPr>
-    </w:p>
-    <w:p>
-      <w:pPr>
-        <w:spacing w:line="360" w:lineRule="auto"/>
-        <w:jc w:val="center"/>
-        <w:rPr>
-          <w:rFonts w:asciiTheme="majorHAnsi" w:hAnsiTheme="majorHAnsi" w:cstheme="majorHAnsi"/>
-          <w:sz w:val="24"/>
-          <w:szCs w:val="24"/>
-        </w:rPr>
-      </w:pPr>
-    </w:p>
-    <w:p>
-      <w:pPr>
-        <w:spacing w:line="360" w:lineRule="auto"/>
-        <w:jc w:val="center"/>
-        <w:rPr>
-          <w:rFonts w:asciiTheme="majorHAnsi" w:hAnsiTheme="majorHAnsi" w:cstheme="majorHAnsi"/>
-          <w:sz w:val="24"/>
-          <w:szCs w:val="24"/>
-        </w:rPr>
-      </w:pPr>
-    </w:p>
-    <w:p>
-      <w:pPr>
-        <w:spacing w:line="360" w:lineRule="auto"/>
-        <w:jc w:val="center"/>
-        <w:rPr>
-          <w:rFonts w:asciiTheme="majorHAnsi" w:hAnsiTheme="majorHAnsi" w:cstheme="majorHAnsi"/>
-          <w:sz w:val="24"/>
-          <w:szCs w:val="24"/>
-        </w:rPr>
-      </w:pPr>
-    </w:p>
-    <w:p>
-      <w:pPr>
-        <w:spacing w:line="360" w:lineRule="auto"/>
-        <w:jc w:val="center"/>
-        <w:rPr>
-          <w:rFonts w:asciiTheme="majorHAnsi" w:hAnsiTheme="majorHAnsi" w:cstheme="majorHAnsi"/>
-          <w:sz w:val="24"/>
-          <w:szCs w:val="24"/>
-        </w:rPr>
-      </w:pPr>
-    </w:p>
-    <w:p>
-      <w:pPr>
-        <w:spacing w:line="360" w:lineRule="auto"/>
-        <w:jc w:val="center"/>
-        <w:rPr>
-          <w:rFonts w:asciiTheme="majorHAnsi" w:hAnsiTheme="majorHAnsi" w:cstheme="majorHAnsi"/>
-          <w:sz w:val="24"/>
-          <w:szCs w:val="24"/>
-        </w:rPr>
-      </w:pPr>
-    </w:p>
-    <w:p>
-      <w:pPr>
-        <w:spacing w:line="360" w:lineRule="auto"/>
-        <w:jc w:val="center"/>
-        <w:rPr>
-          <w:rFonts w:asciiTheme="majorHAnsi" w:hAnsiTheme="majorHAnsi" w:cstheme="majorHAnsi"/>
-          <w:sz w:val="24"/>
-          <w:szCs w:val="24"/>
-        </w:rPr>
-      </w:pPr>
-    </w:p>
-    <w:p>
-      <w:pPr>
-        <w:spacing w:line="360" w:lineRule="auto"/>
-        <w:jc w:val="center"/>
-        <w:rPr>
-          <w:rFonts w:asciiTheme="majorHAnsi" w:hAnsiTheme="majorHAnsi" w:cstheme="majorHAnsi"/>
-          <w:sz w:val="24"/>
-          <w:szCs w:val="24"/>
-        </w:rPr>
-      </w:pPr>
-    </w:p>
-    <w:p>
-      <w:pPr>
-        <w:spacing w:line="360" w:lineRule="auto"/>
-        <w:jc w:val="center"/>
-        <w:rPr>
-          <w:rFonts w:asciiTheme="majorHAnsi" w:hAnsiTheme="majorHAnsi" w:cstheme="majorHAnsi"/>
-          <w:sz w:val="24"/>
-          <w:szCs w:val="24"/>
-        </w:rPr>
-      </w:pPr>
-    </w:p>
-    <w:p>
-      <w:pPr>
-        <w:spacing w:line="360" w:lineRule="auto"/>
-        <w:jc w:val="center"/>
-        <w:rPr>
-          <w:rFonts w:asciiTheme="majorHAnsi" w:hAnsiTheme="majorHAnsi" w:cstheme="majorHAnsi"/>
-          <w:sz w:val="24"/>
-          <w:szCs w:val="24"/>
-        </w:rPr>
-      </w:pPr>
-    </w:p>
-    <w:p>
-      <w:pPr>
-        <w:spacing w:line="360" w:lineRule="auto"/>
-        <w:jc w:val="center"/>
-        <w:rPr>
-          <w:rFonts w:asciiTheme="majorHAnsi" w:hAnsiTheme="majorHAnsi" w:cstheme="majorHAnsi"/>
-          <w:sz w:val="24"/>
-          <w:szCs w:val="24"/>
-        </w:rPr>
-      </w:pPr>
-    </w:p>
-    <w:p>
-      <w:pPr>
-        <w:spacing w:line="360" w:lineRule="auto"/>
-        <w:jc w:val="center"/>
-        <w:rPr>
-          <w:rFonts w:asciiTheme="majorHAnsi" w:hAnsiTheme="majorHAnsi" w:cstheme="majorHAnsi"/>
-          <w:sz w:val="24"/>
-          <w:szCs w:val="24"/>
-        </w:rPr>
-      </w:pPr>
-    </w:p>
-    <w:p>
-      <w:pPr>
-        <w:spacing w:line="360" w:lineRule="auto"/>
-        <w:jc w:val="center"/>
-        <w:rPr>
-          <w:rFonts w:asciiTheme="majorHAnsi" w:hAnsiTheme="majorHAnsi" w:cstheme="majorHAnsi"/>
-          <w:sz w:val="24"/>
-          <w:szCs w:val="24"/>
-        </w:rPr>
-      </w:pPr>
-    </w:p>
-    <w:p>
-      <w:pPr>
-        <w:spacing w:line="360" w:lineRule="auto"/>
-        <w:jc w:val="center"/>
-        <w:rPr>
-          <w:rFonts w:asciiTheme="majorHAnsi" w:hAnsiTheme="majorHAnsi" w:cstheme="majorHAnsi"/>
-          <w:sz w:val="24"/>
-          <w:szCs w:val="24"/>
-        </w:rPr>
-      </w:pPr>
-    </w:p>
-    <w:p>
-      <w:pPr>
-        <w:spacing w:line="360" w:lineRule="auto"/>
-        <w:jc w:val="center"/>
-        <w:rPr>
-          <w:rFonts w:asciiTheme="majorHAnsi" w:hAnsiTheme="majorHAnsi" w:cstheme="majorHAnsi"/>
-          <w:sz w:val="24"/>
-          <w:szCs w:val="24"/>
-        </w:rPr>
-      </w:pPr>
-    </w:p>
-    <w:p>
-      <w:pPr>
-        <w:spacing w:line="360" w:lineRule="auto"/>
-        <w:jc w:val="center"/>
-        <w:rPr>
-          <w:rFonts w:asciiTheme="majorHAnsi" w:hAnsiTheme="majorHAnsi" w:cstheme="majorHAnsi"/>
-          <w:sz w:val="24"/>
-          <w:szCs w:val="24"/>
-        </w:rPr>
-      </w:pPr>
-    </w:p>
-    <w:p>
-      <w:pPr>
-        <w:spacing w:line="360" w:lineRule="auto"/>
-        <w:jc w:val="center"/>
-        <w:rPr>
-          <w:rFonts w:asciiTheme="majorHAnsi" w:hAnsiTheme="majorHAnsi" w:cstheme="majorHAnsi"/>
-          <w:sz w:val="24"/>
-          <w:szCs w:val="24"/>
-        </w:rPr>
-      </w:pPr>
-    </w:p>
-    <w:p>
-      <w:pPr>
-        <w:spacing w:line="360" w:lineRule="auto"/>
-        <w:jc w:val="center"/>
-        <w:rPr>
-          <w:rFonts w:asciiTheme="majorHAnsi" w:hAnsiTheme="majorHAnsi" w:cstheme="majorHAnsi"/>
-          <w:sz w:val="24"/>
-          <w:szCs w:val="24"/>
-        </w:rPr>
-      </w:pPr>
-    </w:p>
-    <w:p>
-      <w:pPr>
-        <w:spacing w:line="360" w:lineRule="auto"/>
-        <w:jc w:val="center"/>
-        <w:rPr>
-          <w:rFonts w:asciiTheme="majorHAnsi" w:hAnsiTheme="majorHAnsi" w:cstheme="majorHAnsi"/>
-          <w:sz w:val="24"/>
-          <w:szCs w:val="24"/>
-        </w:rPr>
-      </w:pPr>
-    </w:p>
-    <w:p>
-      <w:pPr>
-        <w:spacing w:line="360" w:lineRule="auto"/>
-        <w:jc w:val="center"/>
-        <w:rPr>
-          <w:rFonts w:asciiTheme="majorHAnsi" w:hAnsiTheme="majorHAnsi" w:cstheme="majorHAnsi"/>
-          <w:sz w:val="24"/>
-          <w:szCs w:val="24"/>
-        </w:rPr>
-      </w:pPr>
-    </w:p>
-    <w:p>
-      <w:pPr>
-        <w:spacing w:line="360" w:lineRule="auto"/>
-        <w:jc w:val="center"/>
-        <w:rPr>
-          <w:rFonts w:asciiTheme="majorHAnsi" w:hAnsiTheme="majorHAnsi" w:cstheme="majorHAnsi"/>
-          <w:sz w:val="24"/>
-          <w:szCs w:val="24"/>
-        </w:rPr>
-      </w:pPr>
-    </w:p>
-    <w:p>
-      <w:pPr>
-        <w:spacing w:line="360" w:lineRule="auto"/>
-        <w:jc w:val="center"/>
-        <w:rPr>
-          <w:rFonts w:asciiTheme="majorHAnsi" w:hAnsiTheme="majorHAnsi" w:cstheme="majorHAnsi"/>
-          <w:sz w:val="24"/>
-          <w:szCs w:val="24"/>
-        </w:rPr>
-      </w:pPr>
-    </w:p>
-    <w:p>
-      <w:pPr>
-        <w:spacing w:line="360" w:lineRule="auto"/>
-        <w:jc w:val="center"/>
-        <w:rPr>
-          <w:rFonts w:asciiTheme="majorHAnsi" w:hAnsiTheme="majorHAnsi" w:cstheme="majorHAnsi"/>
-          <w:sz w:val="24"/>
-          <w:szCs w:val="24"/>
-        </w:rPr>
-      </w:pPr>
-    </w:p>
-    <w:p>
-      <w:pPr>
-        <w:spacing w:line="360" w:lineRule="auto"/>
-        <w:jc w:val="center"/>
-        <w:rPr>
-          <w:rFonts w:asciiTheme="majorHAnsi" w:hAnsiTheme="majorHAnsi" w:cstheme="majorHAnsi"/>
-          <w:sz w:val="24"/>
-          <w:szCs w:val="24"/>
-        </w:rPr>
-      </w:pPr>
-    </w:p>
-    <w:p>
-      <w:pPr>
-        <w:spacing w:line="360" w:lineRule="auto"/>
-        <w:jc w:val="center"/>
-        <w:rPr>
-          <w:rFonts w:asciiTheme="majorHAnsi" w:hAnsiTheme="majorHAnsi" w:cstheme="majorHAnsi"/>
-          <w:sz w:val="24"/>
-          <w:szCs w:val="24"/>
-        </w:rPr>
-      </w:pPr>
-    </w:p>
-    <w:p>
-      <w:pPr>
-        <w:spacing w:line="360" w:lineRule="auto"/>
-        <w:jc w:val="center"/>
-        <w:rPr>
-          <w:rFonts w:asciiTheme="majorHAnsi" w:hAnsiTheme="majorHAnsi" w:cstheme="majorHAnsi"/>
-          <w:sz w:val="24"/>
-          <w:szCs w:val="24"/>
-        </w:rPr>
-      </w:pPr>
-    </w:p>
-    <w:p>
-      <w:pPr>
-        <w:spacing w:line="360" w:lineRule="auto"/>
-        <w:jc w:val="center"/>
-        <w:rPr>
-          <w:rFonts w:asciiTheme="majorHAnsi" w:hAnsiTheme="majorHAnsi" w:cstheme="majorHAnsi"/>
-          <w:sz w:val="24"/>
-          <w:szCs w:val="24"/>
-        </w:rPr>
-      </w:pPr>
-    </w:p>
-    <w:p>
-      <w:pPr>
-        <w:spacing w:line="360" w:lineRule="auto"/>
-        <w:jc w:val="center"/>
-        <w:rPr>
-          <w:rFonts w:asciiTheme="majorHAnsi" w:hAnsiTheme="majorHAnsi" w:cstheme="majorHAnsi"/>
-          <w:sz w:val="24"/>
-          <w:szCs w:val="24"/>
-        </w:rPr>
-      </w:pPr>
-    </w:p>
-    <w:p>
-      <w:pPr>
-        <w:spacing w:line="360" w:lineRule="auto"/>
-        <w:jc w:val="center"/>
-        <w:rPr>
-          <w:rFonts w:asciiTheme="majorHAnsi" w:hAnsiTheme="majorHAnsi" w:cstheme="majorHAnsi"/>
-          <w:sz w:val="24"/>
-          <w:szCs w:val="24"/>
-        </w:rPr>
-      </w:pPr>
-    </w:p>
-    <w:p>
-      <w:pPr>
-        <w:spacing w:line="360" w:lineRule="auto"/>
-        <w:jc w:val="center"/>
-        <w:rPr>
-          <w:rFonts w:asciiTheme="majorHAnsi" w:hAnsiTheme="majorHAnsi" w:cstheme="majorHAnsi"/>
-          <w:sz w:val="24"/>
-          <w:szCs w:val="24"/>
-        </w:rPr>
-      </w:pPr>
-    </w:p>
-    <w:p>
-      <w:pPr>
-        <w:spacing w:line="360" w:lineRule="auto"/>
-        <w:jc w:val="center"/>
-        <w:rPr>
-          <w:rFonts w:asciiTheme="majorHAnsi" w:hAnsiTheme="majorHAnsi" w:cstheme="majorHAnsi"/>
-          <w:sz w:val="24"/>
-          <w:szCs w:val="24"/>
-        </w:rPr>
-      </w:pPr>
-    </w:p>
-    <w:p>
-      <w:pPr>
-        <w:spacing w:line="360" w:lineRule="auto"/>
-        <w:jc w:val="center"/>
-        <w:rPr>
-          <w:rFonts w:asciiTheme="majorHAnsi" w:hAnsiTheme="majorHAnsi" w:cstheme="majorHAnsi"/>
-          <w:sz w:val="24"/>
-          <w:szCs w:val="24"/>
-        </w:rPr>
-      </w:pPr>
-    </w:p>
-    <w:p>
-      <w:pPr>
-        <w:spacing w:line="360" w:lineRule="auto"/>
-        <w:jc w:val="center"/>
-        <w:rPr>
-          <w:rFonts w:asciiTheme="majorHAnsi" w:hAnsiTheme="majorHAnsi" w:cstheme="majorHAnsi"/>
-          <w:sz w:val="24"/>
-          <w:szCs w:val="24"/>
-        </w:rPr>
-      </w:pPr>
-    </w:p>
-    <w:p>
-      <w:pPr>
-        <w:spacing w:line="360" w:lineRule="auto"/>
-        <w:jc w:val="center"/>
-        <w:rPr>
-          <w:rFonts w:asciiTheme="majorHAnsi" w:hAnsiTheme="majorHAnsi" w:cstheme="majorHAnsi"/>
-          <w:sz w:val="24"/>
-          <w:szCs w:val="24"/>
-        </w:rPr>
-      </w:pPr>
-    </w:p>
-    <w:p>
-      <w:pPr>
-        <w:spacing w:line="360" w:lineRule="auto"/>
-        <w:jc w:val="center"/>
-        <w:rPr>
-          <w:rFonts w:asciiTheme="majorHAnsi" w:hAnsiTheme="majorHAnsi" w:cstheme="majorHAnsi"/>
-          <w:sz w:val="24"/>
-          <w:szCs w:val="24"/>
-        </w:rPr>
-      </w:pPr>
-    </w:p>
-    <w:p>
-      <w:pPr>
-        <w:spacing w:line="360" w:lineRule="auto"/>
-        <w:jc w:val="center"/>
-        <w:rPr>
-          <w:rFonts w:asciiTheme="majorHAnsi" w:hAnsiTheme="majorHAnsi" w:cstheme="majorHAnsi"/>
-          <w:sz w:val="24"/>
-          <w:szCs w:val="24"/>
-        </w:rPr>
-      </w:pPr>
-    </w:p>
-    <w:p>
-      <w:pPr>
-        <w:spacing w:line="360" w:lineRule="auto"/>
-        <w:jc w:val="center"/>
-        <w:rPr>
-          <w:rFonts w:asciiTheme="majorHAnsi" w:hAnsiTheme="majorHAnsi" w:cstheme="majorHAnsi"/>
-          <w:sz w:val="24"/>
-          <w:szCs w:val="24"/>
-        </w:rPr>
-      </w:pPr>
-    </w:p>
-    <w:p>
-      <w:pPr>
-        <w:spacing w:line="360" w:lineRule="auto"/>
-        <w:jc w:val="center"/>
-        <w:rPr>
-          <w:rFonts w:asciiTheme="majorHAnsi" w:hAnsiTheme="majorHAnsi" w:cstheme="majorHAnsi"/>
-          <w:sz w:val="24"/>
-          <w:szCs w:val="24"/>
-        </w:rPr>
-      </w:pPr>
-    </w:p>
-    <w:p>
-      <w:pPr>
-        <w:spacing w:line="360" w:lineRule="auto"/>
-        <w:jc w:val="center"/>
-        <w:rPr>
-          <w:rFonts w:asciiTheme="majorHAnsi" w:hAnsiTheme="majorHAnsi" w:cstheme="majorHAnsi"/>
-          <w:sz w:val="24"/>
-          <w:szCs w:val="24"/>
-        </w:rPr>
-      </w:pPr>
-    </w:p>
-    <w:p>
-      <w:pPr>
-        <w:spacing w:line="360" w:lineRule="auto"/>
-        <w:jc w:val="center"/>
-        <w:rPr>
-          <w:rFonts w:asciiTheme="majorHAnsi" w:hAnsiTheme="majorHAnsi" w:cstheme="majorHAnsi"/>
-          <w:sz w:val="24"/>
-          <w:szCs w:val="24"/>
-        </w:rPr>
-      </w:pPr>
-    </w:p>
-    <w:p>
-      <w:pPr>
-        <w:spacing w:line="360" w:lineRule="auto"/>
-        <w:jc w:val="center"/>
-        <w:rPr>
-          <w:rFonts w:asciiTheme="majorHAnsi" w:hAnsiTheme="majorHAnsi" w:cstheme="majorHAnsi"/>
-          <w:sz w:val="24"/>
-          <w:szCs w:val="24"/>
-        </w:rPr>
-      </w:pPr>
-    </w:p>
-    <w:p>
-      <w:pPr>
-        <w:spacing w:line="360" w:lineRule="auto"/>
-        <w:jc w:val="center"/>
-        <w:rPr>
-          <w:rFonts w:asciiTheme="majorHAnsi" w:hAnsiTheme="majorHAnsi" w:cstheme="majorHAnsi"/>
-          <w:sz w:val="24"/>
-          <w:szCs w:val="24"/>
-        </w:rPr>
-      </w:pPr>
-    </w:p>
-    <w:p>
-      <w:pPr>
-        <w:spacing w:line="360" w:lineRule="auto"/>
-        <w:jc w:val="center"/>
-        <w:rPr>
-          <w:rFonts w:asciiTheme="majorHAnsi" w:hAnsiTheme="majorHAnsi" w:cstheme="majorHAnsi"/>
-          <w:sz w:val="24"/>
-          <w:szCs w:val="24"/>
-        </w:rPr>
-      </w:pPr>
-    </w:p>
-    <w:p>
-      <w:pPr>
-        <w:spacing w:line="360" w:lineRule="auto"/>
-        <w:jc w:val="center"/>
-        <w:rPr>
-          <w:rFonts w:asciiTheme="majorHAnsi" w:hAnsiTheme="majorHAnsi" w:cstheme="majorHAnsi"/>
-          <w:sz w:val="24"/>
-          <w:szCs w:val="24"/>
-        </w:rPr>
-      </w:pPr>
-    </w:p>
-    <w:p>
-      <w:pPr>
-        <w:spacing w:line="360" w:lineRule="auto"/>
-        <w:jc w:val="center"/>
-        <w:rPr>
-          <w:rFonts w:asciiTheme="majorHAnsi" w:hAnsiTheme="majorHAnsi" w:cstheme="majorHAnsi"/>
-          <w:sz w:val="24"/>
-          <w:szCs w:val="24"/>
-        </w:rPr>
-      </w:pPr>
-    </w:p>
-    <w:p>
-      <w:pPr>
-        <w:spacing w:line="360" w:lineRule="auto"/>
-        <w:jc w:val="center"/>
-        <w:rPr>
-          <w:rFonts w:asciiTheme="majorHAnsi" w:hAnsiTheme="majorHAnsi" w:cstheme="majorHAnsi"/>
-          <w:sz w:val="24"/>
-          <w:szCs w:val="24"/>
-        </w:rPr>
-      </w:pPr>
-    </w:p>
-    <w:p>
-      <w:pPr>
-        <w:spacing w:line="360" w:lineRule="auto"/>
-        <w:jc w:val="center"/>
-        <w:rPr>
-          <w:rFonts w:asciiTheme="majorHAnsi" w:hAnsiTheme="majorHAnsi" w:cstheme="majorHAnsi"/>
-          <w:sz w:val="24"/>
-          <w:szCs w:val="24"/>
-        </w:rPr>
-      </w:pPr>
-    </w:p>
-    <w:p>
-      <w:pPr>
-        <w:spacing w:line="360" w:lineRule="auto"/>
-        <w:jc w:val="center"/>
-        <w:rPr>
-          <w:rFonts w:asciiTheme="majorHAnsi" w:hAnsiTheme="majorHAnsi" w:cstheme="majorHAnsi"/>
-          <w:sz w:val="24"/>
-          <w:szCs w:val="24"/>
-        </w:rPr>
-      </w:pPr>
-    </w:p>
-    <w:p>
-      <w:pPr>
-        <w:spacing w:line="360" w:lineRule="auto"/>
-        <w:jc w:val="center"/>
-        <w:rPr>
-          <w:rFonts w:asciiTheme="majorHAnsi" w:hAnsiTheme="majorHAnsi" w:cstheme="majorHAnsi"/>
-          <w:sz w:val="24"/>
-          <w:szCs w:val="24"/>
-        </w:rPr>
-      </w:pPr>
-    </w:p>
-    <w:p>
-      <w:pPr>
-        <w:spacing w:line="360" w:lineRule="auto"/>
-        <w:jc w:val="center"/>
-        <w:rPr>
-          <w:rFonts w:asciiTheme="majorHAnsi" w:hAnsiTheme="majorHAnsi" w:cstheme="majorHAnsi"/>
-          <w:sz w:val="24"/>
-          <w:szCs w:val="24"/>
-        </w:rPr>
-      </w:pPr>
-    </w:p>
-    <w:p>
-      <w:pPr>
-        <w:spacing w:line="360" w:lineRule="auto"/>
-        <w:jc w:val="center"/>
-        <w:rPr>
-          <w:rFonts w:asciiTheme="majorHAnsi" w:hAnsiTheme="majorHAnsi" w:cstheme="majorHAnsi"/>
-          <w:sz w:val="24"/>
-          <w:szCs w:val="24"/>
-        </w:rPr>
-      </w:pPr>
-    </w:p>
-    <w:p>
-      <w:pPr>
-        <w:spacing w:line="360" w:lineRule="auto"/>
-        <w:jc w:val="center"/>
-        <w:rPr>
-          <w:rFonts w:asciiTheme="majorHAnsi" w:hAnsiTheme="majorHAnsi" w:cstheme="majorHAnsi"/>
-          <w:sz w:val="24"/>
-          <w:szCs w:val="24"/>
-        </w:rPr>
-      </w:pPr>
-    </w:p>
-    <w:p>
-      <w:pPr>
-        <w:spacing w:line="360" w:lineRule="auto"/>
-        <w:jc w:val="center"/>
-        <w:rPr>
-          <w:rFonts w:asciiTheme="majorHAnsi" w:hAnsiTheme="majorHAnsi" w:cstheme="majorHAnsi"/>
-          <w:sz w:val="24"/>
-          <w:szCs w:val="24"/>
-        </w:rPr>
-      </w:pPr>
-    </w:p>
-    <w:p>
-      <w:pPr>
-        <w:spacing w:line="360" w:lineRule="auto"/>
-        <w:jc w:val="center"/>
-        <w:rPr>
-          <w:rFonts w:asciiTheme="majorHAnsi" w:hAnsiTheme="majorHAnsi" w:cstheme="majorHAnsi"/>
-          <w:sz w:val="24"/>
-          <w:szCs w:val="24"/>
-        </w:rPr>
-      </w:pPr>
-    </w:p>
-    <w:p>
-      <w:pPr>
-        <w:spacing w:line="360" w:lineRule="auto"/>
-        <w:jc w:val="center"/>
-        <w:rPr>
-          <w:rFonts w:asciiTheme="majorHAnsi" w:hAnsiTheme="majorHAnsi" w:cstheme="majorHAnsi"/>
-          <w:sz w:val="24"/>
-          <w:szCs w:val="24"/>
-        </w:rPr>
-      </w:pPr>
-    </w:p>
-    <w:p>
-      <w:pPr>
-        <w:spacing w:line="360" w:lineRule="auto"/>
-        <w:jc w:val="center"/>
-        <w:rPr>
-          <w:rFonts w:asciiTheme="majorHAnsi" w:hAnsiTheme="majorHAnsi" w:cstheme="majorHAnsi"/>
-          <w:sz w:val="24"/>
-          <w:szCs w:val="24"/>
-        </w:rPr>
-      </w:pPr>
-    </w:p>
-    <w:p>
-      <w:pPr>
-        <w:spacing w:line="360" w:lineRule="auto"/>
-        <w:jc w:val="center"/>
-        <w:rPr>
-          <w:rFonts w:asciiTheme="majorHAnsi" w:hAnsiTheme="majorHAnsi" w:cstheme="majorHAnsi"/>
-          <w:sz w:val="24"/>
-          <w:szCs w:val="24"/>
-        </w:rPr>
-      </w:pPr>
-    </w:p>
-    <w:p>
-      <w:pPr>
-        <w:spacing w:line="360" w:lineRule="auto"/>
-        <w:jc w:val="center"/>
-        <w:rPr>
-          <w:rFonts w:asciiTheme="majorHAnsi" w:hAnsiTheme="majorHAnsi" w:cstheme="majorHAnsi"/>
-          <w:sz w:val="24"/>
-          <w:szCs w:val="24"/>
-        </w:rPr>
-      </w:pPr>
-    </w:p>
-    <w:p>
-      <w:pPr>
-        <w:spacing w:line="360" w:lineRule="auto"/>
-        <w:jc w:val="center"/>
-        <w:rPr>
-          <w:rFonts w:asciiTheme="majorHAnsi" w:hAnsiTheme="majorHAnsi" w:cstheme="majorHAnsi"/>
-          <w:sz w:val="24"/>
-          <w:szCs w:val="24"/>
-        </w:rPr>
-      </w:pPr>
-    </w:p>
-    <w:p>
-      <w:pPr>
-        <w:spacing w:line="360" w:lineRule="auto"/>
-        <w:jc w:val="center"/>
-        <w:rPr>
-          <w:rFonts w:asciiTheme="majorHAnsi" w:hAnsiTheme="majorHAnsi" w:cstheme="majorHAnsi"/>
-          <w:sz w:val="24"/>
-          <w:szCs w:val="24"/>
-        </w:rPr>
-      </w:pPr>
+        <w:t>Now save and exit the editor. Next is to edit the hosts in our windows host, simply locate the hosts file at ‘</w:t>
+      </w:r>
+      <w:r>
+        <w:rPr>
+          <w:rFonts w:asciiTheme="majorHAnsi" w:hAnsiTheme="majorHAnsi" w:cstheme="majorHAnsi"/>
+          <w:sz w:val="24"/>
+          <w:szCs w:val="24"/>
+        </w:rPr>
+        <w:t>C:\Windows\System32\drivers\</w:t>
+      </w:r>
+      <w:proofErr w:type="spellStart"/>
+      <w:r>
+        <w:rPr>
+          <w:rFonts w:asciiTheme="majorHAnsi" w:hAnsiTheme="majorHAnsi" w:cstheme="majorHAnsi"/>
+          <w:sz w:val="24"/>
+          <w:szCs w:val="24"/>
+        </w:rPr>
+        <w:t>etc</w:t>
+      </w:r>
+      <w:proofErr w:type="spellEnd"/>
+      <w:r>
+        <w:rPr>
+          <w:rFonts w:asciiTheme="majorHAnsi" w:hAnsiTheme="majorHAnsi" w:cstheme="majorHAnsi"/>
+          <w:sz w:val="24"/>
+          <w:szCs w:val="24"/>
+        </w:rPr>
+        <w:t>\</w:t>
+      </w:r>
+      <w:r>
+        <w:rPr>
+          <w:rFonts w:asciiTheme="majorHAnsi" w:hAnsiTheme="majorHAnsi" w:cstheme="majorHAnsi"/>
+          <w:sz w:val="24"/>
+          <w:szCs w:val="24"/>
+        </w:rPr>
+        <w:t xml:space="preserve">hosts’ and edit using notepad++. At the bottom type in the IP Address of the server and the server name beside the IP Address. Example ‘192.168.5.190     </w:t>
+      </w:r>
+      <w:hyperlink r:id="rId24" w:history="1">
+        <w:r>
+          <w:rPr>
+            <w:rStyle w:val="Hyperlink"/>
+            <w:rFonts w:asciiTheme="majorHAnsi" w:hAnsiTheme="majorHAnsi" w:cstheme="majorHAnsi"/>
+            <w:sz w:val="24"/>
+            <w:szCs w:val="24"/>
+          </w:rPr>
+          <w:t>www.sluclinic.com</w:t>
+        </w:r>
+      </w:hyperlink>
+      <w:r>
+        <w:rPr>
+          <w:rFonts w:asciiTheme="majorHAnsi" w:hAnsiTheme="majorHAnsi" w:cstheme="majorHAnsi"/>
+          <w:sz w:val="24"/>
+          <w:szCs w:val="24"/>
+        </w:rPr>
+        <w:t>’. Save the file twice and now we are ready to access through our browser.</w:t>
+      </w:r>
     </w:p>
     <w:p>
       <w:pPr>
         <w:spacing w:line="240" w:lineRule="auto"/>
+        <w:jc w:val="both"/>
+        <w:rPr>
+          <w:rFonts w:asciiTheme="majorHAnsi" w:hAnsiTheme="majorHAnsi" w:cstheme="majorHAnsi"/>
+          <w:sz w:val="24"/>
+          <w:szCs w:val="24"/>
+        </w:rPr>
+      </w:pPr>
+    </w:p>
+    <w:p>
+      <w:pPr>
+        <w:pStyle w:val="ListParagraph"/>
+        <w:numPr>
+          <w:ilvl w:val="0"/>
+          <w:numId w:val="4"/>
+        </w:numPr>
+        <w:spacing w:line="240" w:lineRule="auto"/>
+        <w:jc w:val="both"/>
+        <w:rPr>
+          <w:rFonts w:asciiTheme="majorHAnsi" w:hAnsiTheme="majorHAnsi" w:cstheme="majorHAnsi"/>
+          <w:sz w:val="24"/>
+          <w:szCs w:val="24"/>
+        </w:rPr>
+      </w:pPr>
+      <w:r>
+        <w:rPr>
+          <w:rFonts w:asciiTheme="majorHAnsi" w:hAnsiTheme="majorHAnsi" w:cstheme="majorHAnsi"/>
+          <w:sz w:val="24"/>
+          <w:szCs w:val="24"/>
+        </w:rPr>
+        <w:t>Configuring the website through a web browser</w:t>
+      </w:r>
+    </w:p>
+    <w:p>
+      <w:pPr>
+        <w:pStyle w:val="ListParagraph"/>
+        <w:spacing w:line="240" w:lineRule="auto"/>
+        <w:ind w:left="1080" w:firstLine="360"/>
+        <w:jc w:val="both"/>
+        <w:rPr>
+          <w:rFonts w:asciiTheme="majorHAnsi" w:hAnsiTheme="majorHAnsi" w:cstheme="majorHAnsi"/>
+          <w:sz w:val="24"/>
+          <w:szCs w:val="24"/>
+        </w:rPr>
+      </w:pPr>
+      <w:r>
+        <w:rPr>
+          <w:rFonts w:asciiTheme="majorHAnsi" w:hAnsiTheme="majorHAnsi" w:cstheme="majorHAnsi"/>
+          <w:sz w:val="24"/>
+          <w:szCs w:val="24"/>
+        </w:rPr>
+        <w:t xml:space="preserve">Open your web browser and type in </w:t>
+      </w:r>
+      <w:hyperlink r:id="rId25" w:history="1">
+        <w:r>
+          <w:rPr>
+            <w:rStyle w:val="Hyperlink"/>
+            <w:rFonts w:asciiTheme="majorHAnsi" w:hAnsiTheme="majorHAnsi" w:cstheme="majorHAnsi"/>
+            <w:sz w:val="24"/>
+            <w:szCs w:val="24"/>
+          </w:rPr>
+          <w:t>www.sluclinic.com</w:t>
+        </w:r>
+      </w:hyperlink>
+      <w:r>
+        <w:rPr>
+          <w:rFonts w:asciiTheme="majorHAnsi" w:hAnsiTheme="majorHAnsi" w:cstheme="majorHAnsi"/>
+          <w:sz w:val="24"/>
+          <w:szCs w:val="24"/>
+        </w:rPr>
+        <w:t xml:space="preserve">, the name of the created website. Then follow the instruction of the WordPress installations. After installation, </w:t>
+      </w:r>
+    </w:p>
+    <w:p>
+      <w:pPr>
+        <w:spacing w:line="360" w:lineRule="auto"/>
+        <w:jc w:val="both"/>
+        <w:rPr>
+          <w:rFonts w:asciiTheme="majorHAnsi" w:hAnsiTheme="majorHAnsi" w:cstheme="majorHAnsi"/>
+          <w:sz w:val="24"/>
+          <w:szCs w:val="24"/>
+        </w:rPr>
+      </w:pPr>
+    </w:p>
+    <w:p>
+      <w:pPr>
+        <w:spacing w:line="360" w:lineRule="auto"/>
+        <w:jc w:val="center"/>
+        <w:rPr>
+          <w:rFonts w:asciiTheme="majorHAnsi" w:hAnsiTheme="majorHAnsi" w:cstheme="majorHAnsi"/>
+          <w:sz w:val="24"/>
+          <w:szCs w:val="24"/>
+        </w:rPr>
+      </w:pPr>
+    </w:p>
+    <w:p>
+      <w:pPr>
+        <w:spacing w:line="360" w:lineRule="auto"/>
+        <w:jc w:val="center"/>
+        <w:rPr>
+          <w:rFonts w:asciiTheme="majorHAnsi" w:hAnsiTheme="majorHAnsi" w:cstheme="majorHAnsi"/>
+          <w:sz w:val="24"/>
+          <w:szCs w:val="24"/>
+        </w:rPr>
+      </w:pPr>
+    </w:p>
+    <w:p>
+      <w:pPr>
+        <w:spacing w:line="360" w:lineRule="auto"/>
+        <w:jc w:val="center"/>
+        <w:rPr>
+          <w:rFonts w:asciiTheme="majorHAnsi" w:hAnsiTheme="majorHAnsi" w:cstheme="majorHAnsi"/>
+          <w:sz w:val="24"/>
+          <w:szCs w:val="24"/>
+        </w:rPr>
+      </w:pPr>
+    </w:p>
+    <w:p>
+      <w:pPr>
+        <w:spacing w:line="360" w:lineRule="auto"/>
+        <w:jc w:val="center"/>
+        <w:rPr>
+          <w:rFonts w:asciiTheme="majorHAnsi" w:hAnsiTheme="majorHAnsi" w:cstheme="majorHAnsi"/>
+          <w:sz w:val="24"/>
+          <w:szCs w:val="24"/>
+        </w:rPr>
+      </w:pPr>
+    </w:p>
+    <w:p>
+      <w:pPr>
+        <w:spacing w:line="360" w:lineRule="auto"/>
+        <w:jc w:val="center"/>
+        <w:rPr>
+          <w:rFonts w:asciiTheme="majorHAnsi" w:hAnsiTheme="majorHAnsi" w:cstheme="majorHAnsi"/>
+          <w:sz w:val="24"/>
+          <w:szCs w:val="24"/>
+        </w:rPr>
+      </w:pPr>
+      <w:bookmarkStart w:id="0" w:name="_GoBack"/>
+      <w:bookmarkEnd w:id="0"/>
+    </w:p>
+    <w:p>
+      <w:pPr>
+        <w:spacing w:line="360" w:lineRule="auto"/>
+        <w:jc w:val="center"/>
+        <w:rPr>
+          <w:rFonts w:asciiTheme="majorHAnsi" w:hAnsiTheme="majorHAnsi" w:cstheme="majorHAnsi"/>
+          <w:sz w:val="24"/>
+          <w:szCs w:val="24"/>
+        </w:rPr>
+      </w:pPr>
+    </w:p>
+    <w:p>
+      <w:pPr>
+        <w:spacing w:line="360" w:lineRule="auto"/>
+        <w:jc w:val="center"/>
+        <w:rPr>
+          <w:rFonts w:asciiTheme="majorHAnsi" w:hAnsiTheme="majorHAnsi" w:cstheme="majorHAnsi"/>
+          <w:sz w:val="24"/>
+          <w:szCs w:val="24"/>
+        </w:rPr>
+      </w:pPr>
+    </w:p>
+    <w:p>
+      <w:pPr>
+        <w:spacing w:line="360" w:lineRule="auto"/>
+        <w:jc w:val="center"/>
+        <w:rPr>
+          <w:rFonts w:asciiTheme="majorHAnsi" w:hAnsiTheme="majorHAnsi" w:cstheme="majorHAnsi"/>
+          <w:sz w:val="24"/>
+          <w:szCs w:val="24"/>
+        </w:rPr>
+      </w:pPr>
+    </w:p>
+    <w:p>
+      <w:pPr>
+        <w:spacing w:line="360" w:lineRule="auto"/>
+        <w:jc w:val="center"/>
+        <w:rPr>
+          <w:rFonts w:asciiTheme="majorHAnsi" w:hAnsiTheme="majorHAnsi" w:cstheme="majorHAnsi"/>
+          <w:sz w:val="24"/>
+          <w:szCs w:val="24"/>
+        </w:rPr>
+      </w:pPr>
+    </w:p>
+    <w:p>
+      <w:pPr>
+        <w:spacing w:line="360" w:lineRule="auto"/>
+        <w:jc w:val="center"/>
+        <w:rPr>
+          <w:rFonts w:asciiTheme="majorHAnsi" w:hAnsiTheme="majorHAnsi" w:cstheme="majorHAnsi"/>
+          <w:sz w:val="24"/>
+          <w:szCs w:val="24"/>
+        </w:rPr>
+      </w:pPr>
+    </w:p>
+    <w:p>
+      <w:pPr>
+        <w:spacing w:line="360" w:lineRule="auto"/>
+        <w:jc w:val="center"/>
+        <w:rPr>
+          <w:rFonts w:asciiTheme="majorHAnsi" w:hAnsiTheme="majorHAnsi" w:cstheme="majorHAnsi"/>
+          <w:sz w:val="24"/>
+          <w:szCs w:val="24"/>
+        </w:rPr>
+      </w:pPr>
+    </w:p>
+    <w:p>
+      <w:pPr>
+        <w:spacing w:line="360" w:lineRule="auto"/>
+        <w:jc w:val="center"/>
+        <w:rPr>
+          <w:rFonts w:asciiTheme="majorHAnsi" w:hAnsiTheme="majorHAnsi" w:cstheme="majorHAnsi"/>
+          <w:sz w:val="24"/>
+          <w:szCs w:val="24"/>
+        </w:rPr>
+      </w:pPr>
+    </w:p>
+    <w:p>
+      <w:pPr>
+        <w:spacing w:line="360" w:lineRule="auto"/>
+        <w:jc w:val="center"/>
+        <w:rPr>
+          <w:rFonts w:asciiTheme="majorHAnsi" w:hAnsiTheme="majorHAnsi" w:cstheme="majorHAnsi"/>
+          <w:sz w:val="24"/>
+          <w:szCs w:val="24"/>
+        </w:rPr>
+      </w:pPr>
+    </w:p>
+    <w:p>
+      <w:pPr>
+        <w:spacing w:line="360" w:lineRule="auto"/>
+        <w:jc w:val="center"/>
+        <w:rPr>
+          <w:rFonts w:asciiTheme="majorHAnsi" w:hAnsiTheme="majorHAnsi" w:cstheme="majorHAnsi"/>
+          <w:sz w:val="24"/>
+          <w:szCs w:val="24"/>
+        </w:rPr>
+      </w:pPr>
+    </w:p>
+    <w:p>
+      <w:pPr>
+        <w:spacing w:line="360" w:lineRule="auto"/>
+        <w:jc w:val="center"/>
+        <w:rPr>
+          <w:rFonts w:asciiTheme="majorHAnsi" w:hAnsiTheme="majorHAnsi" w:cstheme="majorHAnsi"/>
+          <w:sz w:val="24"/>
+          <w:szCs w:val="24"/>
+        </w:rPr>
+      </w:pPr>
+    </w:p>
+    <w:p>
+      <w:pPr>
+        <w:spacing w:line="360" w:lineRule="auto"/>
+        <w:jc w:val="center"/>
+        <w:rPr>
+          <w:rFonts w:asciiTheme="majorHAnsi" w:hAnsiTheme="majorHAnsi" w:cstheme="majorHAnsi"/>
+          <w:sz w:val="24"/>
+          <w:szCs w:val="24"/>
+        </w:rPr>
+      </w:pPr>
+    </w:p>
+    <w:p>
+      <w:pPr>
+        <w:spacing w:line="360" w:lineRule="auto"/>
+        <w:jc w:val="center"/>
+        <w:rPr>
+          <w:rFonts w:asciiTheme="majorHAnsi" w:hAnsiTheme="majorHAnsi" w:cstheme="majorHAnsi"/>
+          <w:sz w:val="24"/>
+          <w:szCs w:val="24"/>
+        </w:rPr>
+      </w:pPr>
+    </w:p>
+    <w:p>
+      <w:pPr>
+        <w:spacing w:line="360" w:lineRule="auto"/>
+        <w:jc w:val="center"/>
+        <w:rPr>
+          <w:rFonts w:asciiTheme="majorHAnsi" w:hAnsiTheme="majorHAnsi" w:cstheme="majorHAnsi"/>
+          <w:sz w:val="24"/>
+          <w:szCs w:val="24"/>
+        </w:rPr>
+      </w:pPr>
+    </w:p>
+    <w:p>
+      <w:pPr>
+        <w:spacing w:line="360" w:lineRule="auto"/>
+        <w:jc w:val="center"/>
+        <w:rPr>
+          <w:rFonts w:asciiTheme="majorHAnsi" w:hAnsiTheme="majorHAnsi" w:cstheme="majorHAnsi"/>
+          <w:sz w:val="24"/>
+          <w:szCs w:val="24"/>
+        </w:rPr>
+      </w:pPr>
+    </w:p>
+    <w:p>
+      <w:pPr>
+        <w:spacing w:line="360" w:lineRule="auto"/>
+        <w:jc w:val="center"/>
+        <w:rPr>
+          <w:rFonts w:asciiTheme="majorHAnsi" w:hAnsiTheme="majorHAnsi" w:cstheme="majorHAnsi"/>
+          <w:sz w:val="24"/>
+          <w:szCs w:val="24"/>
+        </w:rPr>
+      </w:pPr>
+    </w:p>
+    <w:p>
+      <w:pPr>
+        <w:spacing w:line="360" w:lineRule="auto"/>
+        <w:jc w:val="center"/>
+        <w:rPr>
+          <w:rFonts w:asciiTheme="majorHAnsi" w:hAnsiTheme="majorHAnsi" w:cstheme="majorHAnsi"/>
+          <w:sz w:val="24"/>
+          <w:szCs w:val="24"/>
+        </w:rPr>
+      </w:pPr>
+    </w:p>
+    <w:p>
+      <w:pPr>
+        <w:spacing w:line="240" w:lineRule="auto"/>
         <w:jc w:val="center"/>
         <w:rPr>
           <w:rFonts w:asciiTheme="majorHAnsi" w:hAnsiTheme="majorHAnsi" w:cstheme="majorHAnsi"/>
@@ -4118,9 +3632,9 @@
       </w:pPr>
     </w:p>
     <w:sectPr>
-      <w:headerReference w:type="default" r:id="rId22"/>
-      <w:headerReference w:type="first" r:id="rId23"/>
-      <w:footerReference w:type="first" r:id="rId24"/>
+      <w:headerReference w:type="default" r:id="rId26"/>
+      <w:headerReference w:type="first" r:id="rId27"/>
+      <w:footerReference w:type="first" r:id="rId28"/>
       <w:pgSz w:w="12240" w:h="18720"/>
       <w:pgMar w:top="1440" w:right="1440" w:bottom="1440" w:left="1440" w:header="0" w:footer="720" w:gutter="0"/>
       <w:pgNumType w:start="1"/>

</xml_diff>

<commit_message>
Finalized user manual and created a folder
</commit_message>
<xml_diff>
--- a/Documentation/9364B-G1_cms_user_man.docx
+++ b/Documentation/9364B-G1_cms_user_man.docx
@@ -124,6 +124,16 @@
     </w:p>
     <w:p>
       <w:pPr>
+        <w:spacing w:line="360" w:lineRule="auto"/>
+        <w:jc w:val="center"/>
+        <w:rPr>
+          <w:sz w:val="78"/>
+          <w:szCs w:val="78"/>
+        </w:rPr>
+      </w:pPr>
+    </w:p>
+    <w:p>
+      <w:pPr>
         <w:spacing w:line="240" w:lineRule="auto"/>
         <w:jc w:val="center"/>
         <w:rPr>
@@ -151,6 +161,162 @@
           <w:szCs w:val="24"/>
         </w:rPr>
       </w:pPr>
+      <w:r>
+        <w:rPr>
+          <w:rFonts w:asciiTheme="majorHAnsi" w:hAnsiTheme="majorHAnsi" w:cstheme="majorHAnsi"/>
+          <w:sz w:val="24"/>
+          <w:szCs w:val="24"/>
+        </w:rPr>
+        <w:t>BAQUIRAN</w:t>
+      </w:r>
+      <w:r>
+        <w:rPr>
+          <w:rFonts w:asciiTheme="majorHAnsi" w:hAnsiTheme="majorHAnsi" w:cstheme="majorHAnsi"/>
+          <w:sz w:val="24"/>
+          <w:szCs w:val="24"/>
+        </w:rPr>
+        <w:t>, Clarke</w:t>
+      </w:r>
+    </w:p>
+    <w:p>
+      <w:pPr>
+        <w:spacing w:line="240" w:lineRule="auto"/>
+        <w:jc w:val="center"/>
+        <w:rPr>
+          <w:rFonts w:asciiTheme="majorHAnsi" w:hAnsiTheme="majorHAnsi" w:cstheme="majorHAnsi"/>
+          <w:sz w:val="24"/>
+          <w:szCs w:val="24"/>
+        </w:rPr>
+      </w:pPr>
+      <w:r>
+        <w:rPr>
+          <w:rFonts w:asciiTheme="majorHAnsi" w:hAnsiTheme="majorHAnsi" w:cstheme="majorHAnsi"/>
+          <w:sz w:val="24"/>
+          <w:szCs w:val="24"/>
+        </w:rPr>
+        <w:t>B</w:t>
+      </w:r>
+      <w:r>
+        <w:rPr>
+          <w:rFonts w:asciiTheme="majorHAnsi" w:hAnsiTheme="majorHAnsi" w:cstheme="majorHAnsi"/>
+          <w:sz w:val="24"/>
+          <w:szCs w:val="24"/>
+        </w:rPr>
+        <w:t>ERNABE</w:t>
+      </w:r>
+      <w:r>
+        <w:rPr>
+          <w:rFonts w:asciiTheme="majorHAnsi" w:hAnsiTheme="majorHAnsi" w:cstheme="majorHAnsi"/>
+          <w:sz w:val="24"/>
+          <w:szCs w:val="24"/>
+        </w:rPr>
+        <w:t xml:space="preserve">, Casey </w:t>
+      </w:r>
+    </w:p>
+    <w:p>
+      <w:pPr>
+        <w:spacing w:line="240" w:lineRule="auto"/>
+        <w:jc w:val="center"/>
+        <w:rPr>
+          <w:rFonts w:asciiTheme="majorHAnsi" w:hAnsiTheme="majorHAnsi" w:cstheme="majorHAnsi"/>
+          <w:sz w:val="24"/>
+          <w:szCs w:val="24"/>
+        </w:rPr>
+      </w:pPr>
+      <w:r>
+        <w:rPr>
+          <w:rFonts w:asciiTheme="majorHAnsi" w:hAnsiTheme="majorHAnsi" w:cstheme="majorHAnsi"/>
+          <w:sz w:val="24"/>
+          <w:szCs w:val="24"/>
+        </w:rPr>
+        <w:t>D</w:t>
+      </w:r>
+      <w:r>
+        <w:rPr>
+          <w:rFonts w:asciiTheme="majorHAnsi" w:hAnsiTheme="majorHAnsi" w:cstheme="majorHAnsi"/>
+          <w:sz w:val="24"/>
+          <w:szCs w:val="24"/>
+        </w:rPr>
+        <w:t>AGANG</w:t>
+      </w:r>
+      <w:r>
+        <w:rPr>
+          <w:rFonts w:asciiTheme="majorHAnsi" w:hAnsiTheme="majorHAnsi" w:cstheme="majorHAnsi"/>
+          <w:sz w:val="24"/>
+          <w:szCs w:val="24"/>
+        </w:rPr>
+        <w:t>, Arvin</w:t>
+      </w:r>
+    </w:p>
+    <w:p>
+      <w:pPr>
+        <w:spacing w:line="240" w:lineRule="auto"/>
+        <w:jc w:val="center"/>
+        <w:rPr>
+          <w:rFonts w:asciiTheme="majorHAnsi" w:hAnsiTheme="majorHAnsi" w:cstheme="majorHAnsi"/>
+          <w:sz w:val="24"/>
+          <w:szCs w:val="24"/>
+        </w:rPr>
+      </w:pPr>
+      <w:r>
+        <w:rPr>
+          <w:rFonts w:asciiTheme="majorHAnsi" w:hAnsiTheme="majorHAnsi" w:cstheme="majorHAnsi"/>
+          <w:sz w:val="24"/>
+          <w:szCs w:val="24"/>
+        </w:rPr>
+        <w:t>F</w:t>
+      </w:r>
+      <w:r>
+        <w:rPr>
+          <w:rFonts w:asciiTheme="majorHAnsi" w:hAnsiTheme="majorHAnsi" w:cstheme="majorHAnsi"/>
+          <w:sz w:val="24"/>
+          <w:szCs w:val="24"/>
+        </w:rPr>
+        <w:t>ERNANDEZ</w:t>
+      </w:r>
+      <w:r>
+        <w:rPr>
+          <w:rFonts w:asciiTheme="majorHAnsi" w:hAnsiTheme="majorHAnsi" w:cstheme="majorHAnsi"/>
+          <w:sz w:val="24"/>
+          <w:szCs w:val="24"/>
+        </w:rPr>
+        <w:t>, Ervin</w:t>
+      </w:r>
+    </w:p>
+    <w:p>
+      <w:pPr>
+        <w:spacing w:line="240" w:lineRule="auto"/>
+        <w:jc w:val="center"/>
+        <w:rPr>
+          <w:rFonts w:asciiTheme="majorHAnsi" w:hAnsiTheme="majorHAnsi" w:cstheme="majorHAnsi"/>
+          <w:sz w:val="24"/>
+          <w:szCs w:val="24"/>
+        </w:rPr>
+      </w:pPr>
+      <w:r>
+        <w:rPr>
+          <w:rFonts w:asciiTheme="majorHAnsi" w:hAnsiTheme="majorHAnsi" w:cstheme="majorHAnsi"/>
+          <w:sz w:val="24"/>
+          <w:szCs w:val="24"/>
+        </w:rPr>
+        <w:t>G</w:t>
+      </w:r>
+      <w:r>
+        <w:rPr>
+          <w:rFonts w:asciiTheme="majorHAnsi" w:hAnsiTheme="majorHAnsi" w:cstheme="majorHAnsi"/>
+          <w:sz w:val="24"/>
+          <w:szCs w:val="24"/>
+        </w:rPr>
+        <w:t>AYASO</w:t>
+      </w:r>
+      <w:r>
+        <w:rPr>
+          <w:rFonts w:asciiTheme="majorHAnsi" w:hAnsiTheme="majorHAnsi" w:cstheme="majorHAnsi"/>
+          <w:sz w:val="24"/>
+          <w:szCs w:val="24"/>
+        </w:rPr>
+        <w:t xml:space="preserve">, </w:t>
+      </w:r>
       <w:proofErr w:type="spellStart"/>
       <w:r>
         <w:rPr>
@@ -158,17 +324,9 @@
           <w:sz w:val="24"/>
           <w:szCs w:val="24"/>
         </w:rPr>
-        <w:t>Baquiran</w:t>
+        <w:t>Genrie</w:t>
       </w:r>
       <w:proofErr w:type="spellEnd"/>
-      <w:r>
-        <w:rPr>
-          <w:rFonts w:asciiTheme="majorHAnsi" w:hAnsiTheme="majorHAnsi" w:cstheme="majorHAnsi"/>
-          <w:sz w:val="24"/>
-          <w:szCs w:val="24"/>
-        </w:rPr>
-        <w:t>, Clarke</w:t>
-      </w:r>
     </w:p>
     <w:p>
       <w:pPr>
@@ -186,8 +344,34 @@
           <w:sz w:val="24"/>
           <w:szCs w:val="24"/>
         </w:rPr>
-        <w:t xml:space="preserve">Bernabe, Casey </w:t>
-      </w:r>
+        <w:t>O</w:t>
+      </w:r>
+      <w:r>
+        <w:rPr>
+          <w:rFonts w:asciiTheme="majorHAnsi" w:hAnsiTheme="majorHAnsi" w:cstheme="majorHAnsi"/>
+          <w:sz w:val="24"/>
+          <w:szCs w:val="24"/>
+        </w:rPr>
+        <w:t>ÑATE</w:t>
+      </w:r>
+      <w:r>
+        <w:rPr>
+          <w:rFonts w:asciiTheme="majorHAnsi" w:hAnsiTheme="majorHAnsi" w:cstheme="majorHAnsi"/>
+          <w:sz w:val="24"/>
+          <w:szCs w:val="24"/>
+        </w:rPr>
+        <w:t xml:space="preserve">, </w:t>
+      </w:r>
+      <w:proofErr w:type="spellStart"/>
+      <w:r>
+        <w:rPr>
+          <w:rFonts w:asciiTheme="majorHAnsi" w:hAnsiTheme="majorHAnsi" w:cstheme="majorHAnsi"/>
+          <w:sz w:val="24"/>
+          <w:szCs w:val="24"/>
+        </w:rPr>
+        <w:t>Prins</w:t>
+      </w:r>
+      <w:proofErr w:type="spellEnd"/>
     </w:p>
     <w:p>
       <w:pPr>
@@ -199,23 +383,29 @@
           <w:szCs w:val="24"/>
         </w:rPr>
       </w:pPr>
-      <w:proofErr w:type="spellStart"/>
-      <w:r>
-        <w:rPr>
-          <w:rFonts w:asciiTheme="majorHAnsi" w:hAnsiTheme="majorHAnsi" w:cstheme="majorHAnsi"/>
-          <w:sz w:val="24"/>
-          <w:szCs w:val="24"/>
-        </w:rPr>
-        <w:t>Dagang</w:t>
-      </w:r>
-      <w:proofErr w:type="spellEnd"/>
-      <w:r>
-        <w:rPr>
-          <w:rFonts w:asciiTheme="majorHAnsi" w:hAnsiTheme="majorHAnsi" w:cstheme="majorHAnsi"/>
-          <w:sz w:val="24"/>
-          <w:szCs w:val="24"/>
-        </w:rPr>
-        <w:t>, Arvin</w:t>
+      <w:r>
+        <w:rPr>
+          <w:rFonts w:asciiTheme="majorHAnsi" w:hAnsiTheme="majorHAnsi" w:cstheme="majorHAnsi"/>
+          <w:sz w:val="24"/>
+          <w:szCs w:val="24"/>
+        </w:rPr>
+        <w:t>P</w:t>
+      </w:r>
+      <w:r>
+        <w:rPr>
+          <w:rFonts w:asciiTheme="majorHAnsi" w:hAnsiTheme="majorHAnsi" w:cstheme="majorHAnsi"/>
+          <w:sz w:val="24"/>
+          <w:szCs w:val="24"/>
+        </w:rPr>
+        <w:t>INTO</w:t>
+      </w:r>
+      <w:r>
+        <w:rPr>
+          <w:rFonts w:asciiTheme="majorHAnsi" w:hAnsiTheme="majorHAnsi" w:cstheme="majorHAnsi"/>
+          <w:sz w:val="24"/>
+          <w:szCs w:val="24"/>
+        </w:rPr>
+        <w:t>, Michael</w:t>
       </w:r>
     </w:p>
     <w:p>
@@ -234,7 +424,23 @@
           <w:sz w:val="24"/>
           <w:szCs w:val="24"/>
         </w:rPr>
-        <w:t>Fernandez, Ervin</w:t>
+        <w:t>S</w:t>
+      </w:r>
+      <w:r>
+        <w:rPr>
+          <w:rFonts w:asciiTheme="majorHAnsi" w:hAnsiTheme="majorHAnsi" w:cstheme="majorHAnsi"/>
+          <w:sz w:val="24"/>
+          <w:szCs w:val="24"/>
+        </w:rPr>
+        <w:t>ESE</w:t>
+      </w:r>
+      <w:r>
+        <w:rPr>
+          <w:rFonts w:asciiTheme="majorHAnsi" w:hAnsiTheme="majorHAnsi" w:cstheme="majorHAnsi"/>
+          <w:sz w:val="24"/>
+          <w:szCs w:val="24"/>
+        </w:rPr>
+        <w:t>, John Patrick</w:t>
       </w:r>
     </w:p>
     <w:p>
@@ -247,142 +453,22 @@
           <w:szCs w:val="24"/>
         </w:rPr>
       </w:pPr>
-      <w:proofErr w:type="spellStart"/>
-      <w:r>
-        <w:rPr>
-          <w:rFonts w:asciiTheme="majorHAnsi" w:hAnsiTheme="majorHAnsi" w:cstheme="majorHAnsi"/>
-          <w:sz w:val="24"/>
-          <w:szCs w:val="24"/>
-        </w:rPr>
-        <w:t>Gayaso</w:t>
-      </w:r>
-      <w:proofErr w:type="spellEnd"/>
-      <w:r>
-        <w:rPr>
-          <w:rFonts w:asciiTheme="majorHAnsi" w:hAnsiTheme="majorHAnsi" w:cstheme="majorHAnsi"/>
-          <w:sz w:val="24"/>
-          <w:szCs w:val="24"/>
-        </w:rPr>
-        <w:t xml:space="preserve">, </w:t>
-      </w:r>
-      <w:proofErr w:type="spellStart"/>
-      <w:r>
-        <w:rPr>
-          <w:rFonts w:asciiTheme="majorHAnsi" w:hAnsiTheme="majorHAnsi" w:cstheme="majorHAnsi"/>
-          <w:sz w:val="24"/>
-          <w:szCs w:val="24"/>
-        </w:rPr>
-        <w:t>Genrie</w:t>
-      </w:r>
-      <w:proofErr w:type="spellEnd"/>
-    </w:p>
-    <w:p>
-      <w:pPr>
-        <w:spacing w:line="240" w:lineRule="auto"/>
-        <w:jc w:val="center"/>
-        <w:rPr>
-          <w:rFonts w:asciiTheme="majorHAnsi" w:hAnsiTheme="majorHAnsi" w:cstheme="majorHAnsi"/>
-          <w:sz w:val="24"/>
-          <w:szCs w:val="24"/>
-        </w:rPr>
-      </w:pPr>
-      <w:proofErr w:type="spellStart"/>
-      <w:r>
-        <w:rPr>
-          <w:rFonts w:asciiTheme="majorHAnsi" w:hAnsiTheme="majorHAnsi" w:cstheme="majorHAnsi"/>
-          <w:sz w:val="24"/>
-          <w:szCs w:val="24"/>
-        </w:rPr>
-        <w:t>Oñate</w:t>
-      </w:r>
-      <w:proofErr w:type="spellEnd"/>
-      <w:r>
-        <w:rPr>
-          <w:rFonts w:asciiTheme="majorHAnsi" w:hAnsiTheme="majorHAnsi" w:cstheme="majorHAnsi"/>
-          <w:sz w:val="24"/>
-          <w:szCs w:val="24"/>
-        </w:rPr>
-        <w:t xml:space="preserve">, </w:t>
-      </w:r>
-      <w:proofErr w:type="spellStart"/>
-      <w:r>
-        <w:rPr>
-          <w:rFonts w:asciiTheme="majorHAnsi" w:hAnsiTheme="majorHAnsi" w:cstheme="majorHAnsi"/>
-          <w:sz w:val="24"/>
-          <w:szCs w:val="24"/>
-        </w:rPr>
-        <w:t>Prins</w:t>
-      </w:r>
-      <w:proofErr w:type="spellEnd"/>
-    </w:p>
-    <w:p>
-      <w:pPr>
-        <w:spacing w:line="240" w:lineRule="auto"/>
-        <w:jc w:val="center"/>
-        <w:rPr>
-          <w:rFonts w:asciiTheme="majorHAnsi" w:hAnsiTheme="majorHAnsi" w:cstheme="majorHAnsi"/>
-          <w:sz w:val="24"/>
-          <w:szCs w:val="24"/>
-        </w:rPr>
-      </w:pPr>
-      <w:r>
-        <w:rPr>
-          <w:rFonts w:asciiTheme="majorHAnsi" w:hAnsiTheme="majorHAnsi" w:cstheme="majorHAnsi"/>
-          <w:sz w:val="24"/>
-          <w:szCs w:val="24"/>
-        </w:rPr>
-        <w:t>Pinto, Michael</w:t>
-      </w:r>
-    </w:p>
-    <w:p>
-      <w:pPr>
-        <w:spacing w:line="240" w:lineRule="auto"/>
-        <w:jc w:val="center"/>
-        <w:rPr>
-          <w:rFonts w:asciiTheme="majorHAnsi" w:hAnsiTheme="majorHAnsi" w:cstheme="majorHAnsi"/>
-          <w:sz w:val="24"/>
-          <w:szCs w:val="24"/>
-        </w:rPr>
-      </w:pPr>
-      <w:proofErr w:type="spellStart"/>
-      <w:r>
-        <w:rPr>
-          <w:rFonts w:asciiTheme="majorHAnsi" w:hAnsiTheme="majorHAnsi" w:cstheme="majorHAnsi"/>
-          <w:sz w:val="24"/>
-          <w:szCs w:val="24"/>
-        </w:rPr>
-        <w:t>Sese</w:t>
-      </w:r>
-      <w:proofErr w:type="spellEnd"/>
-      <w:r>
-        <w:rPr>
-          <w:rFonts w:asciiTheme="majorHAnsi" w:hAnsiTheme="majorHAnsi" w:cstheme="majorHAnsi"/>
-          <w:sz w:val="24"/>
-          <w:szCs w:val="24"/>
-        </w:rPr>
-        <w:t>, John Patrick</w:t>
-      </w:r>
-    </w:p>
-    <w:p>
-      <w:pPr>
-        <w:spacing w:line="240" w:lineRule="auto"/>
-        <w:jc w:val="center"/>
-        <w:rPr>
-          <w:rFonts w:asciiTheme="majorHAnsi" w:hAnsiTheme="majorHAnsi" w:cstheme="majorHAnsi"/>
-          <w:sz w:val="24"/>
-          <w:szCs w:val="24"/>
-        </w:rPr>
-      </w:pPr>
-      <w:proofErr w:type="spellStart"/>
-      <w:r>
-        <w:rPr>
-          <w:rFonts w:asciiTheme="majorHAnsi" w:hAnsiTheme="majorHAnsi" w:cstheme="majorHAnsi"/>
-          <w:sz w:val="24"/>
-          <w:szCs w:val="24"/>
-        </w:rPr>
-        <w:t>Buse</w:t>
-      </w:r>
-      <w:proofErr w:type="spellEnd"/>
+      <w:r>
+        <w:rPr>
+          <w:rFonts w:asciiTheme="majorHAnsi" w:hAnsiTheme="majorHAnsi" w:cstheme="majorHAnsi"/>
+          <w:sz w:val="24"/>
+          <w:szCs w:val="24"/>
+        </w:rPr>
+        <w:t>B</w:t>
+      </w:r>
+      <w:r>
+        <w:rPr>
+          <w:rFonts w:asciiTheme="majorHAnsi" w:hAnsiTheme="majorHAnsi" w:cstheme="majorHAnsi"/>
+          <w:sz w:val="24"/>
+          <w:szCs w:val="24"/>
+        </w:rPr>
+        <w:t>USE</w:t>
+      </w:r>
       <w:r>
         <w:rPr>
           <w:rFonts w:asciiTheme="majorHAnsi" w:hAnsiTheme="majorHAnsi" w:cstheme="majorHAnsi"/>
@@ -391,6 +477,39 @@
         </w:rPr>
         <w:t>, Victoria</w:t>
       </w:r>
+    </w:p>
+    <w:p>
+      <w:pPr>
+        <w:spacing w:line="360" w:lineRule="auto"/>
+        <w:jc w:val="center"/>
+        <w:rPr>
+          <w:rFonts w:asciiTheme="majorHAnsi" w:hAnsiTheme="majorHAnsi" w:cstheme="majorHAnsi"/>
+          <w:sz w:val="24"/>
+          <w:szCs w:val="24"/>
+        </w:rPr>
+      </w:pPr>
+    </w:p>
+    <w:p>
+      <w:pPr>
+        <w:spacing w:line="360" w:lineRule="auto"/>
+        <w:jc w:val="center"/>
+        <w:rPr>
+          <w:rFonts w:asciiTheme="majorHAnsi" w:hAnsiTheme="majorHAnsi" w:cstheme="majorHAnsi"/>
+          <w:sz w:val="24"/>
+          <w:szCs w:val="24"/>
+        </w:rPr>
+      </w:pPr>
+    </w:p>
+    <w:p>
+      <w:pPr>
+        <w:spacing w:line="360" w:lineRule="auto"/>
+        <w:jc w:val="center"/>
+        <w:rPr>
+          <w:rFonts w:asciiTheme="majorHAnsi" w:hAnsiTheme="majorHAnsi" w:cstheme="majorHAnsi"/>
+          <w:sz w:val="24"/>
+          <w:szCs w:val="24"/>
+        </w:rPr>
+      </w:pPr>
     </w:p>
     <w:p>
       <w:pPr>
@@ -449,84 +568,464 @@
         </w:rPr>
       </w:pPr>
     </w:p>
+    <w:sdt>
+      <w:sdtPr>
+        <w:id w:val="1311286843"/>
+        <w:docPartObj>
+          <w:docPartGallery w:val="Table of Contents"/>
+          <w:docPartUnique/>
+        </w:docPartObj>
+      </w:sdtPr>
+      <w:sdtEndPr>
+        <w:rPr>
+          <w:rFonts w:asciiTheme="minorHAnsi" w:eastAsiaTheme="minorEastAsia" w:hAnsiTheme="minorHAnsi" w:cs="Times New Roman"/>
+          <w:color w:val="auto"/>
+          <w:sz w:val="22"/>
+          <w:szCs w:val="22"/>
+        </w:rPr>
+      </w:sdtEndPr>
+      <w:sdtContent>
+        <w:p>
+          <w:pPr>
+            <w:pStyle w:val="TOCHeading"/>
+          </w:pPr>
+          <w:r>
+            <w:t>Table of Contents</w:t>
+          </w:r>
+        </w:p>
+        <w:p>
+          <w:pPr>
+            <w:pStyle w:val="TOC1"/>
+          </w:pPr>
+          <w:r>
+            <w:rPr>
+              <w:b/>
+              <w:bCs/>
+            </w:rPr>
+            <w:t>General Information</w:t>
+          </w:r>
+          <w:r>
+            <w:ptab w:relativeTo="margin" w:alignment="right" w:leader="dot"/>
+          </w:r>
+          <w:r>
+            <w:rPr>
+              <w:b/>
+              <w:bCs/>
+            </w:rPr>
+            <w:t>3</w:t>
+          </w:r>
+        </w:p>
+        <w:p>
+          <w:pPr>
+            <w:pStyle w:val="TOC1"/>
+            <w:rPr>
+              <w:b/>
+              <w:bCs/>
+            </w:rPr>
+          </w:pPr>
+          <w:r>
+            <w:rPr>
+              <w:b/>
+              <w:bCs/>
+            </w:rPr>
+            <w:t>System Overview</w:t>
+          </w:r>
+          <w:r>
+            <w:ptab w:relativeTo="margin" w:alignment="right" w:leader="dot"/>
+          </w:r>
+          <w:r>
+            <w:rPr>
+              <w:b/>
+              <w:bCs/>
+            </w:rPr>
+            <w:t>3</w:t>
+          </w:r>
+        </w:p>
+        <w:p>
+          <w:pPr>
+            <w:pStyle w:val="TOC1"/>
+          </w:pPr>
+          <w:r>
+            <w:rPr>
+              <w:b/>
+              <w:bCs/>
+            </w:rPr>
+            <w:t>Getting Started</w:t>
+          </w:r>
+          <w:r>
+            <w:ptab w:relativeTo="margin" w:alignment="right" w:leader="dot"/>
+          </w:r>
+          <w:r>
+            <w:rPr>
+              <w:b/>
+              <w:bCs/>
+            </w:rPr>
+            <w:t>3</w:t>
+          </w:r>
+        </w:p>
+        <w:p>
+          <w:pPr>
+            <w:pStyle w:val="TOC2"/>
+            <w:ind w:left="216"/>
+          </w:pPr>
+          <w:r>
+            <w:t>Figure 1</w:t>
+          </w:r>
+          <w:r>
+            <w:ptab w:relativeTo="margin" w:alignment="right" w:leader="dot"/>
+          </w:r>
+          <w:r>
+            <w:t>3</w:t>
+          </w:r>
+        </w:p>
+        <w:p>
+          <w:pPr>
+            <w:pStyle w:val="TOC1"/>
+          </w:pPr>
+          <w:r>
+            <w:rPr>
+              <w:b/>
+              <w:bCs/>
+            </w:rPr>
+            <w:t>Ubuntu Server</w:t>
+          </w:r>
+          <w:r>
+            <w:ptab w:relativeTo="margin" w:alignment="right" w:leader="dot"/>
+          </w:r>
+          <w:r>
+            <w:rPr>
+              <w:b/>
+              <w:bCs/>
+            </w:rPr>
+            <w:t>4</w:t>
+          </w:r>
+        </w:p>
+        <w:p>
+          <w:pPr>
+            <w:pStyle w:val="TOC1"/>
+          </w:pPr>
+          <w:r>
+            <w:rPr>
+              <w:b/>
+              <w:bCs/>
+            </w:rPr>
+            <w:t>Configuring the Server with WordPress</w:t>
+          </w:r>
+          <w:r>
+            <w:ptab w:relativeTo="margin" w:alignment="right" w:leader="dot"/>
+          </w:r>
+          <w:r>
+            <w:rPr>
+              <w:b/>
+              <w:bCs/>
+            </w:rPr>
+            <w:t>4</w:t>
+          </w:r>
+        </w:p>
+        <w:p>
+          <w:pPr>
+            <w:pStyle w:val="TOC2"/>
+            <w:ind w:left="216"/>
+          </w:pPr>
+          <w:r>
+            <w:t>Figure 2</w:t>
+          </w:r>
+          <w:r>
+            <w:ptab w:relativeTo="margin" w:alignment="right" w:leader="dot"/>
+          </w:r>
+          <w:r>
+            <w:t>5</w:t>
+          </w:r>
+        </w:p>
+        <w:p>
+          <w:pPr>
+            <w:rPr>
+              <w:lang w:val="en-US" w:eastAsia="en-US"/>
+            </w:rPr>
+          </w:pPr>
+          <w:r>
+            <w:rPr>
+              <w:b/>
+              <w:bCs/>
+            </w:rPr>
+            <w:t>Configuring the website through a web browser</w:t>
+          </w:r>
+          <w:r>
+            <w:ptab w:relativeTo="margin" w:alignment="right" w:leader="dot"/>
+          </w:r>
+          <w:r>
+            <w:rPr>
+              <w:b/>
+              <w:bCs/>
+            </w:rPr>
+            <w:t>5</w:t>
+          </w:r>
+        </w:p>
+        <w:p>
+          <w:pPr>
+            <w:pStyle w:val="TOC2"/>
+            <w:ind w:left="216"/>
+          </w:pPr>
+          <w:r>
+            <w:t xml:space="preserve">Figure </w:t>
+          </w:r>
+          <w:r>
+            <w:t>3</w:t>
+          </w:r>
+          <w:r>
+            <w:ptab w:relativeTo="margin" w:alignment="right" w:leader="dot"/>
+          </w:r>
+          <w:r>
+            <w:t>6</w:t>
+          </w:r>
+        </w:p>
+        <w:p>
+          <w:pPr>
+            <w:pStyle w:val="TOC2"/>
+            <w:ind w:left="216"/>
+          </w:pPr>
+          <w:r>
+            <w:t xml:space="preserve">Figure </w:t>
+          </w:r>
+          <w:r>
+            <w:t>4</w:t>
+          </w:r>
+          <w:r>
+            <w:ptab w:relativeTo="margin" w:alignment="right" w:leader="dot"/>
+          </w:r>
+          <w:r>
+            <w:t>6</w:t>
+          </w:r>
+        </w:p>
+        <w:p>
+          <w:pPr>
+            <w:pStyle w:val="TOC2"/>
+            <w:ind w:left="216"/>
+          </w:pPr>
+          <w:r>
+            <w:t xml:space="preserve">Figure </w:t>
+          </w:r>
+          <w:r>
+            <w:t>5</w:t>
+          </w:r>
+          <w:r>
+            <w:ptab w:relativeTo="margin" w:alignment="right" w:leader="dot"/>
+          </w:r>
+          <w:r>
+            <w:t>7</w:t>
+          </w:r>
+        </w:p>
+        <w:p>
+          <w:pPr>
+            <w:pStyle w:val="TOC2"/>
+            <w:ind w:left="216"/>
+          </w:pPr>
+          <w:r>
+            <w:t xml:space="preserve">Figure </w:t>
+          </w:r>
+          <w:r>
+            <w:t>6</w:t>
+          </w:r>
+          <w:r>
+            <w:ptab w:relativeTo="margin" w:alignment="right" w:leader="dot"/>
+          </w:r>
+          <w:r>
+            <w:t>7</w:t>
+          </w:r>
+        </w:p>
+        <w:p>
+          <w:pPr>
+            <w:pStyle w:val="TOC2"/>
+            <w:ind w:left="216"/>
+          </w:pPr>
+          <w:r>
+            <w:t xml:space="preserve">Figure </w:t>
+          </w:r>
+          <w:r>
+            <w:t>7</w:t>
+          </w:r>
+          <w:r>
+            <w:ptab w:relativeTo="margin" w:alignment="right" w:leader="dot"/>
+          </w:r>
+          <w:r>
+            <w:t>8</w:t>
+          </w:r>
+        </w:p>
+        <w:p>
+          <w:pPr>
+            <w:pStyle w:val="TOC2"/>
+            <w:ind w:left="216"/>
+          </w:pPr>
+          <w:r>
+            <w:t xml:space="preserve">Figure </w:t>
+          </w:r>
+          <w:r>
+            <w:t>8</w:t>
+          </w:r>
+          <w:r>
+            <w:ptab w:relativeTo="margin" w:alignment="right" w:leader="dot"/>
+          </w:r>
+          <w:r>
+            <w:t>8</w:t>
+          </w:r>
+        </w:p>
+        <w:p>
+          <w:pPr>
+            <w:pStyle w:val="TOC2"/>
+            <w:ind w:left="216"/>
+          </w:pPr>
+          <w:r>
+            <w:t xml:space="preserve">Figure </w:t>
+          </w:r>
+          <w:r>
+            <w:t>9</w:t>
+          </w:r>
+          <w:r>
+            <w:ptab w:relativeTo="margin" w:alignment="right" w:leader="dot"/>
+          </w:r>
+          <w:r>
+            <w:t>9</w:t>
+          </w:r>
+        </w:p>
+        <w:p>
+          <w:pPr>
+            <w:pStyle w:val="TOC2"/>
+            <w:ind w:left="216"/>
+          </w:pPr>
+          <w:r>
+            <w:t xml:space="preserve">Figure </w:t>
+          </w:r>
+          <w:r>
+            <w:t>10</w:t>
+          </w:r>
+          <w:r>
+            <w:ptab w:relativeTo="margin" w:alignment="right" w:leader="dot"/>
+          </w:r>
+          <w:r>
+            <w:t>9</w:t>
+          </w:r>
+        </w:p>
+        <w:p>
+          <w:pPr>
+            <w:pStyle w:val="TOC2"/>
+            <w:ind w:left="216"/>
+          </w:pPr>
+          <w:r>
+            <w:t xml:space="preserve">Figure </w:t>
+          </w:r>
+          <w:r>
+            <w:t>11</w:t>
+          </w:r>
+          <w:r>
+            <w:ptab w:relativeTo="margin" w:alignment="right" w:leader="dot"/>
+          </w:r>
+          <w:r>
+            <w:t>10</w:t>
+          </w:r>
+        </w:p>
+        <w:p>
+          <w:pPr>
+            <w:pStyle w:val="TOC3"/>
+            <w:ind w:left="446"/>
+          </w:pPr>
+        </w:p>
+      </w:sdtContent>
+    </w:sdt>
     <w:p>
       <w:pPr>
         <w:spacing w:line="360" w:lineRule="auto"/>
         <w:rPr>
-          <w:sz w:val="16"/>
-          <w:szCs w:val="16"/>
+          <w:rFonts w:asciiTheme="majorHAnsi" w:hAnsiTheme="majorHAnsi" w:cstheme="majorHAnsi"/>
+          <w:sz w:val="24"/>
+          <w:szCs w:val="24"/>
         </w:rPr>
       </w:pPr>
     </w:p>
     <w:p>
       <w:pPr>
         <w:spacing w:line="360" w:lineRule="auto"/>
-        <w:rPr>
-          <w:sz w:val="16"/>
-          <w:szCs w:val="16"/>
+        <w:jc w:val="center"/>
+        <w:rPr>
+          <w:rFonts w:asciiTheme="majorHAnsi" w:hAnsiTheme="majorHAnsi" w:cstheme="majorHAnsi"/>
+          <w:sz w:val="24"/>
+          <w:szCs w:val="24"/>
         </w:rPr>
       </w:pPr>
     </w:p>
     <w:p>
       <w:pPr>
         <w:spacing w:line="360" w:lineRule="auto"/>
-        <w:rPr>
-          <w:sz w:val="16"/>
-          <w:szCs w:val="16"/>
+        <w:jc w:val="center"/>
+        <w:rPr>
+          <w:rFonts w:asciiTheme="majorHAnsi" w:hAnsiTheme="majorHAnsi" w:cstheme="majorHAnsi"/>
+          <w:sz w:val="24"/>
+          <w:szCs w:val="24"/>
         </w:rPr>
       </w:pPr>
     </w:p>
     <w:p>
       <w:pPr>
         <w:spacing w:line="360" w:lineRule="auto"/>
-        <w:rPr>
-          <w:sz w:val="16"/>
-          <w:szCs w:val="16"/>
+        <w:jc w:val="center"/>
+        <w:rPr>
+          <w:rFonts w:asciiTheme="majorHAnsi" w:hAnsiTheme="majorHAnsi" w:cstheme="majorHAnsi"/>
+          <w:sz w:val="24"/>
+          <w:szCs w:val="24"/>
         </w:rPr>
       </w:pPr>
     </w:p>
     <w:p>
       <w:pPr>
         <w:spacing w:line="360" w:lineRule="auto"/>
-        <w:rPr>
-          <w:sz w:val="16"/>
-          <w:szCs w:val="16"/>
+        <w:jc w:val="center"/>
+        <w:rPr>
+          <w:rFonts w:asciiTheme="majorHAnsi" w:hAnsiTheme="majorHAnsi" w:cstheme="majorHAnsi"/>
+          <w:sz w:val="24"/>
+          <w:szCs w:val="24"/>
         </w:rPr>
       </w:pPr>
     </w:p>
     <w:p>
       <w:pPr>
         <w:spacing w:line="360" w:lineRule="auto"/>
-        <w:rPr>
-          <w:sz w:val="16"/>
-          <w:szCs w:val="16"/>
+        <w:jc w:val="center"/>
+        <w:rPr>
+          <w:rFonts w:asciiTheme="majorHAnsi" w:hAnsiTheme="majorHAnsi" w:cstheme="majorHAnsi"/>
+          <w:sz w:val="24"/>
+          <w:szCs w:val="24"/>
         </w:rPr>
       </w:pPr>
     </w:p>
     <w:p>
       <w:pPr>
         <w:spacing w:line="360" w:lineRule="auto"/>
-        <w:rPr>
-          <w:sz w:val="16"/>
-          <w:szCs w:val="16"/>
+        <w:jc w:val="center"/>
+        <w:rPr>
+          <w:rFonts w:asciiTheme="majorHAnsi" w:hAnsiTheme="majorHAnsi" w:cstheme="majorHAnsi"/>
+          <w:sz w:val="24"/>
+          <w:szCs w:val="24"/>
         </w:rPr>
       </w:pPr>
     </w:p>
     <w:p>
       <w:pPr>
         <w:spacing w:line="360" w:lineRule="auto"/>
-        <w:rPr>
-          <w:sz w:val="16"/>
-          <w:szCs w:val="16"/>
+        <w:jc w:val="center"/>
+        <w:rPr>
+          <w:rFonts w:asciiTheme="majorHAnsi" w:hAnsiTheme="majorHAnsi" w:cstheme="majorHAnsi"/>
+          <w:sz w:val="24"/>
+          <w:szCs w:val="24"/>
         </w:rPr>
       </w:pPr>
     </w:p>
     <w:p>
       <w:pPr>
         <w:spacing w:line="360" w:lineRule="auto"/>
-        <w:rPr>
-          <w:sz w:val="16"/>
-          <w:szCs w:val="16"/>
+        <w:jc w:val="center"/>
+        <w:rPr>
+          <w:rFonts w:asciiTheme="majorHAnsi" w:hAnsiTheme="majorHAnsi" w:cstheme="majorHAnsi"/>
+          <w:sz w:val="24"/>
+          <w:szCs w:val="24"/>
         </w:rPr>
       </w:pPr>
     </w:p>
@@ -540,15 +1039,6 @@
           <w:szCs w:val="24"/>
         </w:rPr>
       </w:pPr>
-      <w:r>
-        <w:rPr>
-          <w:rFonts w:asciiTheme="majorHAnsi" w:hAnsiTheme="majorHAnsi" w:cstheme="majorHAnsi"/>
-          <w:sz w:val="24"/>
-          <w:szCs w:val="24"/>
-        </w:rPr>
-        <w:lastRenderedPageBreak/>
-        <w:t>Title Page</w:t>
-      </w:r>
     </w:p>
     <w:p>
       <w:pPr>
@@ -659,281 +1149,8 @@
           <w:szCs w:val="24"/>
         </w:rPr>
       </w:pPr>
-    </w:p>
-    <w:p>
-      <w:pPr>
-        <w:spacing w:line="360" w:lineRule="auto"/>
-        <w:jc w:val="center"/>
-        <w:rPr>
-          <w:rFonts w:asciiTheme="majorHAnsi" w:hAnsiTheme="majorHAnsi" w:cstheme="majorHAnsi"/>
-          <w:sz w:val="24"/>
-          <w:szCs w:val="24"/>
-        </w:rPr>
-      </w:pPr>
-    </w:p>
-    <w:p>
-      <w:pPr>
-        <w:spacing w:line="360" w:lineRule="auto"/>
-        <w:jc w:val="center"/>
-        <w:rPr>
-          <w:rFonts w:asciiTheme="majorHAnsi" w:hAnsiTheme="majorHAnsi" w:cstheme="majorHAnsi"/>
-          <w:sz w:val="24"/>
-          <w:szCs w:val="24"/>
-        </w:rPr>
-      </w:pPr>
-    </w:p>
-    <w:p>
-      <w:pPr>
-        <w:spacing w:line="360" w:lineRule="auto"/>
-        <w:jc w:val="center"/>
-        <w:rPr>
-          <w:rFonts w:asciiTheme="majorHAnsi" w:hAnsiTheme="majorHAnsi" w:cstheme="majorHAnsi"/>
-          <w:sz w:val="24"/>
-          <w:szCs w:val="24"/>
-        </w:rPr>
-      </w:pPr>
-    </w:p>
-    <w:p>
-      <w:pPr>
-        <w:spacing w:line="360" w:lineRule="auto"/>
-        <w:jc w:val="center"/>
-        <w:rPr>
-          <w:rFonts w:asciiTheme="majorHAnsi" w:hAnsiTheme="majorHAnsi" w:cstheme="majorHAnsi"/>
-          <w:sz w:val="24"/>
-          <w:szCs w:val="24"/>
-        </w:rPr>
-      </w:pPr>
-    </w:p>
-    <w:p>
-      <w:pPr>
-        <w:spacing w:line="360" w:lineRule="auto"/>
-        <w:jc w:val="center"/>
-        <w:rPr>
-          <w:rFonts w:asciiTheme="majorHAnsi" w:hAnsiTheme="majorHAnsi" w:cstheme="majorHAnsi"/>
-          <w:sz w:val="24"/>
-          <w:szCs w:val="24"/>
-        </w:rPr>
-      </w:pPr>
-    </w:p>
-    <w:p>
-      <w:pPr>
-        <w:spacing w:line="360" w:lineRule="auto"/>
-        <w:jc w:val="center"/>
-        <w:rPr>
-          <w:rFonts w:asciiTheme="majorHAnsi" w:hAnsiTheme="majorHAnsi" w:cstheme="majorHAnsi"/>
-          <w:sz w:val="24"/>
-          <w:szCs w:val="24"/>
-        </w:rPr>
-      </w:pPr>
-    </w:p>
-    <w:p>
-      <w:pPr>
-        <w:spacing w:line="360" w:lineRule="auto"/>
-        <w:jc w:val="center"/>
-        <w:rPr>
-          <w:rFonts w:asciiTheme="majorHAnsi" w:hAnsiTheme="majorHAnsi" w:cstheme="majorHAnsi"/>
-          <w:sz w:val="24"/>
-          <w:szCs w:val="24"/>
-        </w:rPr>
-      </w:pPr>
-    </w:p>
-    <w:p>
-      <w:pPr>
-        <w:spacing w:line="360" w:lineRule="auto"/>
-        <w:jc w:val="center"/>
-        <w:rPr>
-          <w:rFonts w:asciiTheme="majorHAnsi" w:hAnsiTheme="majorHAnsi" w:cstheme="majorHAnsi"/>
-          <w:sz w:val="24"/>
-          <w:szCs w:val="24"/>
-        </w:rPr>
-      </w:pPr>
-    </w:p>
-    <w:p>
-      <w:pPr>
-        <w:spacing w:line="360" w:lineRule="auto"/>
-        <w:jc w:val="center"/>
-        <w:rPr>
-          <w:rFonts w:asciiTheme="majorHAnsi" w:hAnsiTheme="majorHAnsi" w:cstheme="majorHAnsi"/>
-          <w:sz w:val="24"/>
-          <w:szCs w:val="24"/>
-        </w:rPr>
-      </w:pPr>
-    </w:p>
-    <w:p>
-      <w:pPr>
-        <w:spacing w:line="360" w:lineRule="auto"/>
-        <w:jc w:val="center"/>
-        <w:rPr>
-          <w:rFonts w:asciiTheme="majorHAnsi" w:hAnsiTheme="majorHAnsi" w:cstheme="majorHAnsi"/>
-          <w:sz w:val="24"/>
-          <w:szCs w:val="24"/>
-        </w:rPr>
-      </w:pPr>
-    </w:p>
-    <w:p>
-      <w:pPr>
-        <w:spacing w:line="360" w:lineRule="auto"/>
-        <w:jc w:val="center"/>
-        <w:rPr>
-          <w:rFonts w:asciiTheme="majorHAnsi" w:hAnsiTheme="majorHAnsi" w:cstheme="majorHAnsi"/>
-          <w:sz w:val="24"/>
-          <w:szCs w:val="24"/>
-        </w:rPr>
-      </w:pPr>
-    </w:p>
-    <w:p>
-      <w:pPr>
-        <w:spacing w:line="360" w:lineRule="auto"/>
-        <w:jc w:val="center"/>
-        <w:rPr>
-          <w:rFonts w:asciiTheme="majorHAnsi" w:hAnsiTheme="majorHAnsi" w:cstheme="majorHAnsi"/>
-          <w:sz w:val="24"/>
-          <w:szCs w:val="24"/>
-        </w:rPr>
-      </w:pPr>
-    </w:p>
-    <w:p>
-      <w:pPr>
-        <w:spacing w:line="360" w:lineRule="auto"/>
-        <w:jc w:val="center"/>
-        <w:rPr>
-          <w:rFonts w:asciiTheme="majorHAnsi" w:hAnsiTheme="majorHAnsi" w:cstheme="majorHAnsi"/>
-          <w:sz w:val="24"/>
-          <w:szCs w:val="24"/>
-        </w:rPr>
-      </w:pPr>
-    </w:p>
-    <w:p>
-      <w:pPr>
-        <w:spacing w:line="360" w:lineRule="auto"/>
-        <w:jc w:val="center"/>
-        <w:rPr>
-          <w:rFonts w:asciiTheme="majorHAnsi" w:hAnsiTheme="majorHAnsi" w:cstheme="majorHAnsi"/>
-          <w:sz w:val="24"/>
-          <w:szCs w:val="24"/>
-        </w:rPr>
-      </w:pPr>
-    </w:p>
-    <w:p>
-      <w:pPr>
-        <w:spacing w:line="360" w:lineRule="auto"/>
-        <w:jc w:val="center"/>
-        <w:rPr>
-          <w:rFonts w:asciiTheme="majorHAnsi" w:hAnsiTheme="majorHAnsi" w:cstheme="majorHAnsi"/>
-          <w:sz w:val="24"/>
-          <w:szCs w:val="24"/>
-        </w:rPr>
-      </w:pPr>
-    </w:p>
-    <w:p>
-      <w:pPr>
-        <w:spacing w:line="360" w:lineRule="auto"/>
-        <w:jc w:val="center"/>
-        <w:rPr>
-          <w:rFonts w:asciiTheme="majorHAnsi" w:hAnsiTheme="majorHAnsi" w:cstheme="majorHAnsi"/>
-          <w:sz w:val="24"/>
-          <w:szCs w:val="24"/>
-        </w:rPr>
-      </w:pPr>
-    </w:p>
-    <w:p>
-      <w:pPr>
-        <w:spacing w:line="360" w:lineRule="auto"/>
-        <w:jc w:val="center"/>
-        <w:rPr>
-          <w:rFonts w:asciiTheme="majorHAnsi" w:hAnsiTheme="majorHAnsi" w:cstheme="majorHAnsi"/>
-          <w:sz w:val="24"/>
-          <w:szCs w:val="24"/>
-        </w:rPr>
-      </w:pPr>
-    </w:p>
-    <w:p>
-      <w:pPr>
-        <w:spacing w:line="360" w:lineRule="auto"/>
-        <w:jc w:val="center"/>
-        <w:rPr>
-          <w:rFonts w:asciiTheme="majorHAnsi" w:hAnsiTheme="majorHAnsi" w:cstheme="majorHAnsi"/>
-          <w:sz w:val="24"/>
-          <w:szCs w:val="24"/>
-        </w:rPr>
-      </w:pPr>
-    </w:p>
-    <w:p>
-      <w:pPr>
-        <w:spacing w:line="360" w:lineRule="auto"/>
-        <w:jc w:val="center"/>
-        <w:rPr>
-          <w:rFonts w:asciiTheme="majorHAnsi" w:hAnsiTheme="majorHAnsi" w:cstheme="majorHAnsi"/>
-          <w:sz w:val="24"/>
-          <w:szCs w:val="24"/>
-        </w:rPr>
-      </w:pPr>
-    </w:p>
-    <w:p>
-      <w:pPr>
-        <w:spacing w:line="360" w:lineRule="auto"/>
-        <w:jc w:val="center"/>
-        <w:rPr>
-          <w:rFonts w:asciiTheme="majorHAnsi" w:hAnsiTheme="majorHAnsi" w:cstheme="majorHAnsi"/>
-          <w:sz w:val="24"/>
-          <w:szCs w:val="24"/>
-        </w:rPr>
-      </w:pPr>
-    </w:p>
-    <w:p>
-      <w:pPr>
-        <w:spacing w:line="360" w:lineRule="auto"/>
-        <w:jc w:val="center"/>
-        <w:rPr>
-          <w:rFonts w:asciiTheme="majorHAnsi" w:hAnsiTheme="majorHAnsi" w:cstheme="majorHAnsi"/>
-          <w:sz w:val="24"/>
-          <w:szCs w:val="24"/>
-        </w:rPr>
-      </w:pPr>
-    </w:p>
-    <w:p>
-      <w:pPr>
-        <w:spacing w:line="360" w:lineRule="auto"/>
-        <w:jc w:val="center"/>
-        <w:rPr>
-          <w:rFonts w:asciiTheme="majorHAnsi" w:hAnsiTheme="majorHAnsi" w:cstheme="majorHAnsi"/>
-          <w:sz w:val="24"/>
-          <w:szCs w:val="24"/>
-        </w:rPr>
-      </w:pPr>
-    </w:p>
-    <w:p>
-      <w:pPr>
-        <w:spacing w:line="360" w:lineRule="auto"/>
-        <w:jc w:val="center"/>
-        <w:rPr>
-          <w:rFonts w:asciiTheme="majorHAnsi" w:hAnsiTheme="majorHAnsi" w:cstheme="majorHAnsi"/>
-          <w:sz w:val="24"/>
-          <w:szCs w:val="24"/>
-        </w:rPr>
-      </w:pPr>
-    </w:p>
-    <w:p>
-      <w:pPr>
-        <w:spacing w:line="360" w:lineRule="auto"/>
-        <w:jc w:val="center"/>
-        <w:rPr>
-          <w:rFonts w:asciiTheme="majorHAnsi" w:hAnsiTheme="majorHAnsi" w:cstheme="majorHAnsi"/>
-          <w:sz w:val="24"/>
-          <w:szCs w:val="24"/>
-        </w:rPr>
-      </w:pPr>
-    </w:p>
-    <w:p>
-      <w:pPr>
-        <w:spacing w:line="360" w:lineRule="auto"/>
-        <w:jc w:val="center"/>
-        <w:rPr>
-          <w:rFonts w:asciiTheme="majorHAnsi" w:hAnsiTheme="majorHAnsi" w:cstheme="majorHAnsi"/>
-          <w:sz w:val="24"/>
-          <w:szCs w:val="24"/>
-        </w:rPr>
-      </w:pPr>
+      <w:bookmarkStart w:id="0" w:name="_GoBack"/>
+      <w:bookmarkEnd w:id="0"/>
     </w:p>
     <w:p>
       <w:pPr>
@@ -1201,7 +1418,7 @@
                     </pic:cNvPicPr>
                   </pic:nvPicPr>
                   <pic:blipFill>
-                    <a:blip r:embed="rId7">
+                    <a:blip r:embed="rId8">
                       <a:extLst>
                         <a:ext uri="{28A0092B-C50C-407E-A947-70E740481C1C}">
                           <a14:useLocalDpi xmlns:a14="http://schemas.microsoft.com/office/drawing/2010/main" val="0"/>
@@ -1401,7 +1618,7 @@
                     </pic:cNvPicPr>
                   </pic:nvPicPr>
                   <pic:blipFill>
-                    <a:blip r:embed="rId8">
+                    <a:blip r:embed="rId9">
                       <a:extLst>
                         <a:ext uri="{28A0092B-C50C-407E-A947-70E740481C1C}">
                           <a14:useLocalDpi xmlns:a14="http://schemas.microsoft.com/office/drawing/2010/main" val="0"/>
@@ -1465,7 +1682,7 @@
                     </pic:cNvPicPr>
                   </pic:nvPicPr>
                   <pic:blipFill>
-                    <a:blip r:embed="rId9">
+                    <a:blip r:embed="rId10">
                       <a:extLst>
                         <a:ext uri="{28A0092B-C50C-407E-A947-70E740481C1C}">
                           <a14:useLocalDpi xmlns:a14="http://schemas.microsoft.com/office/drawing/2010/main" val="0"/>
@@ -1537,7 +1754,7 @@
                     </pic:cNvPicPr>
                   </pic:nvPicPr>
                   <pic:blipFill>
-                    <a:blip r:embed="rId10">
+                    <a:blip r:embed="rId11">
                       <a:extLst>
                         <a:ext uri="{28A0092B-C50C-407E-A947-70E740481C1C}">
                           <a14:useLocalDpi xmlns:a14="http://schemas.microsoft.com/office/drawing/2010/main" val="0"/>
@@ -1601,7 +1818,7 @@
                     </pic:cNvPicPr>
                   </pic:nvPicPr>
                   <pic:blipFill>
-                    <a:blip r:embed="rId11">
+                    <a:blip r:embed="rId12">
                       <a:extLst>
                         <a:ext uri="{28A0092B-C50C-407E-A947-70E740481C1C}">
                           <a14:useLocalDpi xmlns:a14="http://schemas.microsoft.com/office/drawing/2010/main" val="0"/>
@@ -1673,7 +1890,7 @@
                     </pic:cNvPicPr>
                   </pic:nvPicPr>
                   <pic:blipFill>
-                    <a:blip r:embed="rId12">
+                    <a:blip r:embed="rId13">
                       <a:extLst>
                         <a:ext uri="{28A0092B-C50C-407E-A947-70E740481C1C}">
                           <a14:useLocalDpi xmlns:a14="http://schemas.microsoft.com/office/drawing/2010/main" val="0"/>
@@ -1745,7 +1962,7 @@
                     </pic:cNvPicPr>
                   </pic:nvPicPr>
                   <pic:blipFill>
-                    <a:blip r:embed="rId13">
+                    <a:blip r:embed="rId14">
                       <a:extLst>
                         <a:ext uri="{28A0092B-C50C-407E-A947-70E740481C1C}">
                           <a14:useLocalDpi xmlns:a14="http://schemas.microsoft.com/office/drawing/2010/main" val="0"/>
@@ -1817,7 +2034,7 @@
                     </pic:cNvPicPr>
                   </pic:nvPicPr>
                   <pic:blipFill>
-                    <a:blip r:embed="rId14">
+                    <a:blip r:embed="rId15">
                       <a:extLst>
                         <a:ext uri="{28A0092B-C50C-407E-A947-70E740481C1C}">
                           <a14:useLocalDpi xmlns:a14="http://schemas.microsoft.com/office/drawing/2010/main" val="0"/>
@@ -1881,7 +2098,7 @@
                     </pic:cNvPicPr>
                   </pic:nvPicPr>
                   <pic:blipFill>
-                    <a:blip r:embed="rId15">
+                    <a:blip r:embed="rId16">
                       <a:extLst>
                         <a:ext uri="{28A0092B-C50C-407E-A947-70E740481C1C}">
                           <a14:useLocalDpi xmlns:a14="http://schemas.microsoft.com/office/drawing/2010/main" val="0"/>
@@ -1945,7 +2162,7 @@
                     </pic:cNvPicPr>
                   </pic:nvPicPr>
                   <pic:blipFill>
-                    <a:blip r:embed="rId16">
+                    <a:blip r:embed="rId17">
                       <a:extLst>
                         <a:ext uri="{28A0092B-C50C-407E-A947-70E740481C1C}">
                           <a14:useLocalDpi xmlns:a14="http://schemas.microsoft.com/office/drawing/2010/main" val="0"/>
@@ -2018,7 +2235,7 @@
                     </pic:cNvPicPr>
                   </pic:nvPicPr>
                   <pic:blipFill>
-                    <a:blip r:embed="rId17">
+                    <a:blip r:embed="rId18">
                       <a:extLst>
                         <a:ext uri="{28A0092B-C50C-407E-A947-70E740481C1C}">
                           <a14:useLocalDpi xmlns:a14="http://schemas.microsoft.com/office/drawing/2010/main" val="0"/>
@@ -2109,7 +2326,7 @@
         </w:rPr>
         <w:t xml:space="preserve">first download ‘WordPress’ from </w:t>
       </w:r>
-      <w:hyperlink r:id="rId18" w:history="1">
+      <w:hyperlink r:id="rId19" w:history="1">
         <w:r>
           <w:rPr>
             <w:rStyle w:val="Hyperlink"/>
@@ -2225,7 +2442,7 @@
                     </pic:cNvPicPr>
                   </pic:nvPicPr>
                   <pic:blipFill>
-                    <a:blip r:embed="rId19">
+                    <a:blip r:embed="rId20">
                       <a:extLst>
                         <a:ext uri="{28A0092B-C50C-407E-A947-70E740481C1C}">
                           <a14:useLocalDpi xmlns:a14="http://schemas.microsoft.com/office/drawing/2010/main" val="0"/>
@@ -2353,7 +2570,7 @@
                     </pic:cNvPicPr>
                   </pic:nvPicPr>
                   <pic:blipFill>
-                    <a:blip r:embed="rId20">
+                    <a:blip r:embed="rId21">
                       <a:extLst>
                         <a:ext uri="{28A0092B-C50C-407E-A947-70E740481C1C}">
                           <a14:useLocalDpi xmlns:a14="http://schemas.microsoft.com/office/drawing/2010/main" val="0"/>
@@ -2438,7 +2655,7 @@
                     </pic:cNvPicPr>
                   </pic:nvPicPr>
                   <pic:blipFill>
-                    <a:blip r:embed="rId21">
+                    <a:blip r:embed="rId22">
                       <a:extLst>
                         <a:ext uri="{28A0092B-C50C-407E-A947-70E740481C1C}">
                           <a14:useLocalDpi xmlns:a14="http://schemas.microsoft.com/office/drawing/2010/main" val="0"/>
@@ -2863,7 +3080,25 @@
           <w:sz w:val="24"/>
           <w:szCs w:val="24"/>
         </w:rPr>
-        <w:t xml:space="preserve">’ in which in our case we will name it as ‘www.sluclinic.com.conf’. by typing ‘sudo </w:t>
+        <w:t>’ in which in our case we will name it as ‘www.sluclinic.com.conf’. by typing ‘</w:t>
+      </w:r>
+      <w:proofErr w:type="spellStart"/>
+      <w:r>
+        <w:rPr>
+          <w:rFonts w:asciiTheme="majorHAnsi" w:hAnsiTheme="majorHAnsi" w:cstheme="majorHAnsi"/>
+          <w:sz w:val="24"/>
+          <w:szCs w:val="24"/>
+        </w:rPr>
+        <w:t>sudo</w:t>
+      </w:r>
+      <w:proofErr w:type="spellEnd"/>
+      <w:r>
+        <w:rPr>
+          <w:rFonts w:asciiTheme="majorHAnsi" w:hAnsiTheme="majorHAnsi" w:cstheme="majorHAnsi"/>
+          <w:sz w:val="24"/>
+          <w:szCs w:val="24"/>
+        </w:rPr>
+        <w:t xml:space="preserve"> </w:t>
       </w:r>
       <w:proofErr w:type="spellStart"/>
       <w:r>
@@ -2920,7 +3155,7 @@
           <w:sz w:val="24"/>
           <w:szCs w:val="24"/>
         </w:rPr>
-        <w:t>Next is to configure the VirtualHost, by doing ‘sudo vi /</w:t>
+        <w:t>Next is to configure the VirtualHost, by doing ‘</w:t>
       </w:r>
       <w:proofErr w:type="spellStart"/>
       <w:r>
@@ -2929,6 +3164,24 @@
           <w:sz w:val="24"/>
           <w:szCs w:val="24"/>
         </w:rPr>
+        <w:t>sudo</w:t>
+      </w:r>
+      <w:proofErr w:type="spellEnd"/>
+      <w:r>
+        <w:rPr>
+          <w:rFonts w:asciiTheme="majorHAnsi" w:hAnsiTheme="majorHAnsi" w:cstheme="majorHAnsi"/>
+          <w:sz w:val="24"/>
+          <w:szCs w:val="24"/>
+        </w:rPr>
+        <w:t xml:space="preserve"> vi /</w:t>
+      </w:r>
+      <w:proofErr w:type="spellStart"/>
+      <w:r>
+        <w:rPr>
+          <w:rFonts w:asciiTheme="majorHAnsi" w:hAnsiTheme="majorHAnsi" w:cstheme="majorHAnsi"/>
+          <w:sz w:val="24"/>
+          <w:szCs w:val="24"/>
+        </w:rPr>
         <w:t>etc</w:t>
       </w:r>
       <w:proofErr w:type="spellEnd"/>
@@ -2948,7 +3201,7 @@
         </w:rPr>
         <w:t xml:space="preserve">.conf </w:t>
       </w:r>
-      <w:hyperlink r:id="rId22" w:history="1">
+      <w:hyperlink r:id="rId23" w:history="1">
         <w:r>
           <w:rPr>
             <w:rStyle w:val="Hyperlink"/>
@@ -2965,7 +3218,25 @@
           <w:sz w:val="24"/>
           <w:szCs w:val="24"/>
         </w:rPr>
-        <w:t>’ and then we edit the new configuration file by typing ‘sudo vi /</w:t>
+        <w:t>’ and then we edit the new configuration file by typing ‘</w:t>
+      </w:r>
+      <w:proofErr w:type="spellStart"/>
+      <w:r>
+        <w:rPr>
+          <w:rFonts w:asciiTheme="majorHAnsi" w:hAnsiTheme="majorHAnsi" w:cstheme="majorHAnsi"/>
+          <w:sz w:val="24"/>
+          <w:szCs w:val="24"/>
+        </w:rPr>
+        <w:t>sudo</w:t>
+      </w:r>
+      <w:proofErr w:type="spellEnd"/>
+      <w:r>
+        <w:rPr>
+          <w:rFonts w:asciiTheme="majorHAnsi" w:hAnsiTheme="majorHAnsi" w:cstheme="majorHAnsi"/>
+          <w:sz w:val="24"/>
+          <w:szCs w:val="24"/>
+        </w:rPr>
+        <w:t xml:space="preserve"> vi /</w:t>
       </w:r>
       <w:proofErr w:type="spellStart"/>
       <w:r>
@@ -3078,7 +3349,7 @@
                     </pic:cNvPicPr>
                   </pic:nvPicPr>
                   <pic:blipFill>
-                    <a:blip r:embed="rId23">
+                    <a:blip r:embed="rId24">
                       <a:extLst>
                         <a:ext uri="{28A0092B-C50C-407E-A947-70E740481C1C}">
                           <a14:useLocalDpi xmlns:a14="http://schemas.microsoft.com/office/drawing/2010/main" val="0"/>
@@ -3281,81 +3552,6 @@
         </w:rPr>
         <w:t xml:space="preserve">hosts’ and edit using notepad++. At the bottom type in the IP Address of the server and the server name beside the IP Address. Example ‘192.168.5.190     </w:t>
       </w:r>
-      <w:hyperlink r:id="rId24" w:history="1">
-        <w:r>
-          <w:rPr>
-            <w:rStyle w:val="Hyperlink"/>
-            <w:rFonts w:asciiTheme="majorHAnsi" w:hAnsiTheme="majorHAnsi" w:cstheme="majorHAnsi"/>
-            <w:sz w:val="24"/>
-            <w:szCs w:val="24"/>
-          </w:rPr>
-          <w:t>www.sluclinic.com</w:t>
-        </w:r>
-      </w:hyperlink>
-      <w:r>
-        <w:rPr>
-          <w:rFonts w:asciiTheme="majorHAnsi" w:hAnsiTheme="majorHAnsi" w:cstheme="majorHAnsi"/>
-          <w:sz w:val="24"/>
-          <w:szCs w:val="24"/>
-        </w:rPr>
-        <w:t>’. Save the file twice and now we are ready to access through our browser.</w:t>
-      </w:r>
-    </w:p>
-    <w:p>
-      <w:pPr>
-        <w:spacing w:line="240" w:lineRule="auto"/>
-        <w:jc w:val="both"/>
-        <w:rPr>
-          <w:rFonts w:asciiTheme="majorHAnsi" w:hAnsiTheme="majorHAnsi" w:cstheme="majorHAnsi"/>
-          <w:sz w:val="24"/>
-          <w:szCs w:val="24"/>
-        </w:rPr>
-      </w:pPr>
-    </w:p>
-    <w:p>
-      <w:pPr>
-        <w:pStyle w:val="ListParagraph"/>
-        <w:numPr>
-          <w:ilvl w:val="0"/>
-          <w:numId w:val="4"/>
-        </w:numPr>
-        <w:spacing w:line="240" w:lineRule="auto"/>
-        <w:jc w:val="both"/>
-        <w:rPr>
-          <w:rFonts w:asciiTheme="majorHAnsi" w:hAnsiTheme="majorHAnsi" w:cstheme="majorHAnsi"/>
-          <w:sz w:val="24"/>
-          <w:szCs w:val="24"/>
-        </w:rPr>
-      </w:pPr>
-      <w:r>
-        <w:rPr>
-          <w:rFonts w:asciiTheme="majorHAnsi" w:hAnsiTheme="majorHAnsi" w:cstheme="majorHAnsi"/>
-          <w:sz w:val="24"/>
-          <w:szCs w:val="24"/>
-        </w:rPr>
-        <w:t>Configuring the website through a web browser</w:t>
-      </w:r>
-    </w:p>
-    <w:p>
-      <w:pPr>
-        <w:pStyle w:val="ListParagraph"/>
-        <w:spacing w:line="240" w:lineRule="auto"/>
-        <w:ind w:left="1080" w:firstLine="360"/>
-        <w:jc w:val="both"/>
-        <w:rPr>
-          <w:rFonts w:asciiTheme="majorHAnsi" w:hAnsiTheme="majorHAnsi" w:cstheme="majorHAnsi"/>
-          <w:sz w:val="24"/>
-          <w:szCs w:val="24"/>
-        </w:rPr>
-      </w:pPr>
-      <w:r>
-        <w:rPr>
-          <w:rFonts w:asciiTheme="majorHAnsi" w:hAnsiTheme="majorHAnsi" w:cstheme="majorHAnsi"/>
-          <w:sz w:val="24"/>
-          <w:szCs w:val="24"/>
-        </w:rPr>
-        <w:t xml:space="preserve">Open your web browser and type in </w:t>
-      </w:r>
       <w:hyperlink r:id="rId25" w:history="1">
         <w:r>
           <w:rPr>
@@ -3373,8 +3569,104 @@
           <w:sz w:val="24"/>
           <w:szCs w:val="24"/>
         </w:rPr>
-        <w:t xml:space="preserve">, the name of the created website. Then follow the instruction of the WordPress installations. After installation, </w:t>
-      </w:r>
+        <w:t>’. Save the file twice and now we are ready to access through our browser.</w:t>
+      </w:r>
+    </w:p>
+    <w:p>
+      <w:pPr>
+        <w:spacing w:line="240" w:lineRule="auto"/>
+        <w:jc w:val="both"/>
+        <w:rPr>
+          <w:rFonts w:asciiTheme="majorHAnsi" w:hAnsiTheme="majorHAnsi" w:cstheme="majorHAnsi"/>
+          <w:sz w:val="24"/>
+          <w:szCs w:val="24"/>
+        </w:rPr>
+      </w:pPr>
+    </w:p>
+    <w:p>
+      <w:pPr>
+        <w:pStyle w:val="ListParagraph"/>
+        <w:numPr>
+          <w:ilvl w:val="0"/>
+          <w:numId w:val="4"/>
+        </w:numPr>
+        <w:spacing w:line="240" w:lineRule="auto"/>
+        <w:jc w:val="both"/>
+        <w:rPr>
+          <w:rFonts w:asciiTheme="majorHAnsi" w:hAnsiTheme="majorHAnsi" w:cstheme="majorHAnsi"/>
+          <w:sz w:val="24"/>
+          <w:szCs w:val="24"/>
+        </w:rPr>
+      </w:pPr>
+      <w:r>
+        <w:rPr>
+          <w:rFonts w:asciiTheme="majorHAnsi" w:hAnsiTheme="majorHAnsi" w:cstheme="majorHAnsi"/>
+          <w:sz w:val="24"/>
+          <w:szCs w:val="24"/>
+        </w:rPr>
+        <w:t>Configuring the website through a web browser</w:t>
+      </w:r>
+    </w:p>
+    <w:p>
+      <w:pPr>
+        <w:pStyle w:val="ListParagraph"/>
+        <w:spacing w:line="240" w:lineRule="auto"/>
+        <w:ind w:left="1080" w:firstLine="360"/>
+        <w:jc w:val="both"/>
+        <w:rPr>
+          <w:rFonts w:asciiTheme="majorHAnsi" w:hAnsiTheme="majorHAnsi" w:cstheme="majorHAnsi"/>
+          <w:sz w:val="24"/>
+          <w:szCs w:val="24"/>
+        </w:rPr>
+      </w:pPr>
+      <w:r>
+        <w:rPr>
+          <w:rFonts w:asciiTheme="majorHAnsi" w:hAnsiTheme="majorHAnsi" w:cstheme="majorHAnsi"/>
+          <w:sz w:val="24"/>
+          <w:szCs w:val="24"/>
+        </w:rPr>
+        <w:t xml:space="preserve">Open your web browser and type in </w:t>
+      </w:r>
+      <w:hyperlink r:id="rId26" w:history="1">
+        <w:r>
+          <w:rPr>
+            <w:rStyle w:val="Hyperlink"/>
+            <w:rFonts w:asciiTheme="majorHAnsi" w:hAnsiTheme="majorHAnsi" w:cstheme="majorHAnsi"/>
+            <w:sz w:val="24"/>
+            <w:szCs w:val="24"/>
+          </w:rPr>
+          <w:t>www.sluclinic.com</w:t>
+        </w:r>
+      </w:hyperlink>
+      <w:r>
+        <w:rPr>
+          <w:rFonts w:asciiTheme="majorHAnsi" w:hAnsiTheme="majorHAnsi" w:cstheme="majorHAnsi"/>
+          <w:sz w:val="24"/>
+          <w:szCs w:val="24"/>
+        </w:rPr>
+        <w:t xml:space="preserve">, the name of the created website. Then follow the instruction of the WordPress installations. After </w:t>
+      </w:r>
+      <w:r>
+        <w:rPr>
+          <w:rFonts w:asciiTheme="majorHAnsi" w:hAnsiTheme="majorHAnsi" w:cstheme="majorHAnsi"/>
+          <w:sz w:val="24"/>
+          <w:szCs w:val="24"/>
+        </w:rPr>
+        <w:t>installation and having the administrator account in which we are in right now, we will create the pages of our website.</w:t>
+      </w:r>
+    </w:p>
+    <w:p>
+      <w:pPr>
+        <w:pStyle w:val="ListParagraph"/>
+        <w:spacing w:line="240" w:lineRule="auto"/>
+        <w:ind w:left="1080" w:firstLine="360"/>
+        <w:jc w:val="both"/>
+        <w:rPr>
+          <w:rFonts w:asciiTheme="majorHAnsi" w:hAnsiTheme="majorHAnsi" w:cstheme="majorHAnsi"/>
+          <w:sz w:val="24"/>
+          <w:szCs w:val="24"/>
+        </w:rPr>
+      </w:pPr>
     </w:p>
     <w:p>
       <w:pPr>
@@ -3386,6 +3678,85 @@
           <w:szCs w:val="24"/>
         </w:rPr>
       </w:pPr>
+      <w:r>
+        <w:rPr>
+          <w:rFonts w:asciiTheme="majorHAnsi" w:hAnsiTheme="majorHAnsi" w:cstheme="majorHAnsi"/>
+          <w:noProof/>
+          <w:sz w:val="24"/>
+          <w:szCs w:val="24"/>
+        </w:rPr>
+        <w:lastRenderedPageBreak/>
+        <w:drawing>
+          <wp:anchor distT="0" distB="0" distL="114300" distR="114300" simplePos="0" relativeHeight="251660288" behindDoc="1" locked="0" layoutInCell="1" allowOverlap="1">
+            <wp:simplePos x="0" y="0"/>
+            <wp:positionH relativeFrom="column">
+              <wp:posOffset>219075</wp:posOffset>
+            </wp:positionH>
+            <wp:positionV relativeFrom="paragraph">
+              <wp:posOffset>0</wp:posOffset>
+            </wp:positionV>
+            <wp:extent cx="5324475" cy="2614930"/>
+            <wp:effectExtent l="0" t="0" r="9525" b="0"/>
+            <wp:wrapTight wrapText="bothSides">
+              <wp:wrapPolygon edited="0">
+                <wp:start x="0" y="0"/>
+                <wp:lineTo x="0" y="21401"/>
+                <wp:lineTo x="21561" y="21401"/>
+                <wp:lineTo x="21561" y="0"/>
+                <wp:lineTo x="0" y="0"/>
+              </wp:wrapPolygon>
+            </wp:wrapTight>
+            <wp:docPr id="17" name="Picture 17"/>
+            <wp:cNvGraphicFramePr>
+              <a:graphicFrameLocks xmlns:a="http://schemas.openxmlformats.org/drawingml/2006/main" noChangeAspect="1"/>
+            </wp:cNvGraphicFramePr>
+            <a:graphic xmlns:a="http://schemas.openxmlformats.org/drawingml/2006/main">
+              <a:graphicData uri="http://schemas.openxmlformats.org/drawingml/2006/picture">
+                <pic:pic xmlns:pic="http://schemas.openxmlformats.org/drawingml/2006/picture">
+                  <pic:nvPicPr>
+                    <pic:cNvPr id="0" name="Picture 1"/>
+                    <pic:cNvPicPr>
+                      <a:picLocks noChangeAspect="1" noChangeArrowheads="1"/>
+                    </pic:cNvPicPr>
+                  </pic:nvPicPr>
+                  <pic:blipFill>
+                    <a:blip r:embed="rId27" cstate="print">
+                      <a:extLst>
+                        <a:ext uri="{28A0092B-C50C-407E-A947-70E740481C1C}">
+                          <a14:useLocalDpi xmlns:a14="http://schemas.microsoft.com/office/drawing/2010/main" val="0"/>
+                        </a:ext>
+                      </a:extLst>
+                    </a:blip>
+                    <a:srcRect/>
+                    <a:stretch>
+                      <a:fillRect/>
+                    </a:stretch>
+                  </pic:blipFill>
+                  <pic:spPr bwMode="auto">
+                    <a:xfrm>
+                      <a:off x="0" y="0"/>
+                      <a:ext cx="5324475" cy="2614930"/>
+                    </a:xfrm>
+                    <a:prstGeom prst="rect">
+                      <a:avLst/>
+                    </a:prstGeom>
+                    <a:noFill/>
+                    <a:ln>
+                      <a:noFill/>
+                    </a:ln>
+                  </pic:spPr>
+                </pic:pic>
+              </a:graphicData>
+            </a:graphic>
+            <wp14:sizeRelH relativeFrom="page">
+              <wp14:pctWidth>0</wp14:pctWidth>
+            </wp14:sizeRelH>
+            <wp14:sizeRelV relativeFrom="page">
+              <wp14:pctHeight>0</wp14:pctHeight>
+            </wp14:sizeRelV>
+          </wp:anchor>
+        </w:drawing>
+      </w:r>
     </w:p>
     <w:p>
       <w:pPr>
@@ -3441,8 +3812,6 @@
           <w:szCs w:val="24"/>
         </w:rPr>
       </w:pPr>
-      <w:bookmarkStart w:id="0" w:name="_GoBack"/>
-      <w:bookmarkEnd w:id="0"/>
     </w:p>
     <w:p>
       <w:pPr>
@@ -3498,6 +3867,14 @@
           <w:szCs w:val="24"/>
         </w:rPr>
       </w:pPr>
+      <w:r>
+        <w:rPr>
+          <w:rFonts w:asciiTheme="majorHAnsi" w:hAnsiTheme="majorHAnsi" w:cstheme="majorHAnsi"/>
+          <w:sz w:val="24"/>
+          <w:szCs w:val="24"/>
+        </w:rPr>
+        <w:t>Figure 3.</w:t>
+      </w:r>
     </w:p>
     <w:p>
       <w:pPr>
@@ -3512,6 +3889,51 @@
     </w:p>
     <w:p>
       <w:pPr>
+        <w:spacing w:line="240" w:lineRule="auto"/>
+        <w:ind w:left="1080"/>
+        <w:jc w:val="both"/>
+        <w:rPr>
+          <w:rFonts w:asciiTheme="majorHAnsi" w:hAnsiTheme="majorHAnsi" w:cstheme="majorHAnsi"/>
+          <w:sz w:val="24"/>
+          <w:szCs w:val="24"/>
+        </w:rPr>
+      </w:pPr>
+      <w:r>
+        <w:rPr>
+          <w:rFonts w:asciiTheme="majorHAnsi" w:hAnsiTheme="majorHAnsi" w:cstheme="majorHAnsi"/>
+          <w:sz w:val="24"/>
+          <w:szCs w:val="24"/>
+        </w:rPr>
+        <w:tab/>
+        <w:t>In figure 3, this is the Dashboard of WordPress, some call it as the WordPress Admin, or the WordPress backend. But you can think that this is a homepage where we can administer out website. We can create Post, Pages, Media and many more.  The general public, or the people who view our website will not see this. Only the administrator</w:t>
+      </w:r>
+      <w:r>
+        <w:rPr>
+          <w:rFonts w:asciiTheme="majorHAnsi" w:hAnsiTheme="majorHAnsi" w:cstheme="majorHAnsi"/>
+          <w:sz w:val="24"/>
+          <w:szCs w:val="24"/>
+        </w:rPr>
+        <w:t xml:space="preserve"> or the site contributor</w:t>
+      </w:r>
+      <w:r>
+        <w:rPr>
+          <w:rFonts w:asciiTheme="majorHAnsi" w:hAnsiTheme="majorHAnsi" w:cstheme="majorHAnsi"/>
+          <w:sz w:val="24"/>
+          <w:szCs w:val="24"/>
+        </w:rPr>
+        <w:t xml:space="preserve"> can see this view or page. </w:t>
+      </w:r>
+      <w:r>
+        <w:rPr>
+          <w:rFonts w:asciiTheme="majorHAnsi" w:hAnsiTheme="majorHAnsi" w:cstheme="majorHAnsi"/>
+          <w:sz w:val="24"/>
+          <w:szCs w:val="24"/>
+        </w:rPr>
+        <w:t>Now if you click the post as you can see in figure 4.</w:t>
+      </w:r>
+    </w:p>
+    <w:p>
+      <w:pPr>
         <w:spacing w:line="360" w:lineRule="auto"/>
         <w:jc w:val="center"/>
         <w:rPr>
@@ -3520,6 +3942,84 @@
           <w:szCs w:val="24"/>
         </w:rPr>
       </w:pPr>
+      <w:r>
+        <w:rPr>
+          <w:rFonts w:asciiTheme="majorHAnsi" w:hAnsiTheme="majorHAnsi" w:cstheme="majorHAnsi"/>
+          <w:noProof/>
+          <w:sz w:val="24"/>
+          <w:szCs w:val="24"/>
+        </w:rPr>
+        <w:drawing>
+          <wp:anchor distT="0" distB="0" distL="114300" distR="114300" simplePos="0" relativeHeight="251661312" behindDoc="1" locked="0" layoutInCell="1" allowOverlap="1">
+            <wp:simplePos x="0" y="0"/>
+            <wp:positionH relativeFrom="column">
+              <wp:posOffset>127354</wp:posOffset>
+            </wp:positionH>
+            <wp:positionV relativeFrom="paragraph">
+              <wp:posOffset>240104</wp:posOffset>
+            </wp:positionV>
+            <wp:extent cx="5932805" cy="2615565"/>
+            <wp:effectExtent l="0" t="0" r="0" b="0"/>
+            <wp:wrapTight wrapText="bothSides">
+              <wp:wrapPolygon edited="0">
+                <wp:start x="0" y="0"/>
+                <wp:lineTo x="0" y="21395"/>
+                <wp:lineTo x="21501" y="21395"/>
+                <wp:lineTo x="21501" y="0"/>
+                <wp:lineTo x="0" y="0"/>
+              </wp:wrapPolygon>
+            </wp:wrapTight>
+            <wp:docPr id="19" name="Picture 19"/>
+            <wp:cNvGraphicFramePr>
+              <a:graphicFrameLocks xmlns:a="http://schemas.openxmlformats.org/drawingml/2006/main" noChangeAspect="1"/>
+            </wp:cNvGraphicFramePr>
+            <a:graphic xmlns:a="http://schemas.openxmlformats.org/drawingml/2006/main">
+              <a:graphicData uri="http://schemas.openxmlformats.org/drawingml/2006/picture">
+                <pic:pic xmlns:pic="http://schemas.openxmlformats.org/drawingml/2006/picture">
+                  <pic:nvPicPr>
+                    <pic:cNvPr id="0" name="Picture 2"/>
+                    <pic:cNvPicPr>
+                      <a:picLocks noChangeAspect="1" noChangeArrowheads="1"/>
+                    </pic:cNvPicPr>
+                  </pic:nvPicPr>
+                  <pic:blipFill>
+                    <a:blip r:embed="rId28">
+                      <a:extLst>
+                        <a:ext uri="{28A0092B-C50C-407E-A947-70E740481C1C}">
+                          <a14:useLocalDpi xmlns:a14="http://schemas.microsoft.com/office/drawing/2010/main" val="0"/>
+                        </a:ext>
+                      </a:extLst>
+                    </a:blip>
+                    <a:srcRect/>
+                    <a:stretch>
+                      <a:fillRect/>
+                    </a:stretch>
+                  </pic:blipFill>
+                  <pic:spPr bwMode="auto">
+                    <a:xfrm>
+                      <a:off x="0" y="0"/>
+                      <a:ext cx="5932805" cy="2615565"/>
+                    </a:xfrm>
+                    <a:prstGeom prst="rect">
+                      <a:avLst/>
+                    </a:prstGeom>
+                    <a:noFill/>
+                    <a:ln>
+                      <a:noFill/>
+                    </a:ln>
+                  </pic:spPr>
+                </pic:pic>
+              </a:graphicData>
+            </a:graphic>
+            <wp14:sizeRelH relativeFrom="page">
+              <wp14:pctWidth>0</wp14:pctWidth>
+            </wp14:sizeRelH>
+            <wp14:sizeRelV relativeFrom="page">
+              <wp14:pctHeight>0</wp14:pctHeight>
+            </wp14:sizeRelV>
+          </wp:anchor>
+        </w:drawing>
+      </w:r>
     </w:p>
     <w:p>
       <w:pPr>
@@ -3531,6 +4031,14 @@
           <w:szCs w:val="24"/>
         </w:rPr>
       </w:pPr>
+      <w:r>
+        <w:rPr>
+          <w:rFonts w:asciiTheme="majorHAnsi" w:hAnsiTheme="majorHAnsi" w:cstheme="majorHAnsi"/>
+          <w:sz w:val="24"/>
+          <w:szCs w:val="24"/>
+        </w:rPr>
+        <w:t>Figure 4.</w:t>
+      </w:r>
     </w:p>
     <w:p>
       <w:pPr>
@@ -3545,6 +4053,580 @@
     </w:p>
     <w:p>
       <w:pPr>
+        <w:spacing w:line="240" w:lineRule="auto"/>
+        <w:ind w:left="1080"/>
+        <w:jc w:val="both"/>
+        <w:rPr>
+          <w:rFonts w:asciiTheme="majorHAnsi" w:hAnsiTheme="majorHAnsi" w:cstheme="majorHAnsi"/>
+          <w:sz w:val="24"/>
+          <w:szCs w:val="24"/>
+        </w:rPr>
+      </w:pPr>
+      <w:r>
+        <w:rPr>
+          <w:rFonts w:asciiTheme="majorHAnsi" w:hAnsiTheme="majorHAnsi" w:cstheme="majorHAnsi"/>
+          <w:sz w:val="24"/>
+          <w:szCs w:val="24"/>
+        </w:rPr>
+        <w:tab/>
+        <w:t xml:space="preserve">You can see lists of news posts titles, this are the existing post on our website. We can click to the forum and as you can see, it is similar to the word processing program. </w:t>
+      </w:r>
+      <w:r>
+        <w:rPr>
+          <w:rFonts w:asciiTheme="majorHAnsi" w:hAnsiTheme="majorHAnsi" w:cstheme="majorHAnsi"/>
+          <w:sz w:val="24"/>
+          <w:szCs w:val="24"/>
+        </w:rPr>
+        <w:t>Next is on Media, as shown in figure 5.</w:t>
+      </w:r>
+    </w:p>
+    <w:p>
+      <w:pPr>
+        <w:spacing w:line="240" w:lineRule="auto"/>
+        <w:ind w:left="1080"/>
+        <w:jc w:val="both"/>
+        <w:rPr>
+          <w:rFonts w:asciiTheme="majorHAnsi" w:hAnsiTheme="majorHAnsi" w:cstheme="majorHAnsi"/>
+          <w:sz w:val="24"/>
+          <w:szCs w:val="24"/>
+        </w:rPr>
+      </w:pPr>
+    </w:p>
+    <w:p>
+      <w:pPr>
+        <w:spacing w:line="240" w:lineRule="auto"/>
+        <w:jc w:val="center"/>
+        <w:rPr>
+          <w:rFonts w:asciiTheme="majorHAnsi" w:hAnsiTheme="majorHAnsi" w:cstheme="majorHAnsi"/>
+          <w:sz w:val="24"/>
+          <w:szCs w:val="24"/>
+        </w:rPr>
+      </w:pPr>
+      <w:r>
+        <w:rPr>
+          <w:rFonts w:asciiTheme="majorHAnsi" w:hAnsiTheme="majorHAnsi" w:cstheme="majorHAnsi"/>
+          <w:noProof/>
+          <w:sz w:val="24"/>
+          <w:szCs w:val="24"/>
+        </w:rPr>
+        <w:lastRenderedPageBreak/>
+        <w:drawing>
+          <wp:inline distT="0" distB="0" distL="0" distR="0">
+            <wp:extent cx="5932805" cy="2891790"/>
+            <wp:effectExtent l="0" t="0" r="0" b="3810"/>
+            <wp:docPr id="26" name="Picture 26"/>
+            <wp:cNvGraphicFramePr>
+              <a:graphicFrameLocks xmlns:a="http://schemas.openxmlformats.org/drawingml/2006/main" noChangeAspect="1"/>
+            </wp:cNvGraphicFramePr>
+            <a:graphic xmlns:a="http://schemas.openxmlformats.org/drawingml/2006/main">
+              <a:graphicData uri="http://schemas.openxmlformats.org/drawingml/2006/picture">
+                <pic:pic xmlns:pic="http://schemas.openxmlformats.org/drawingml/2006/picture">
+                  <pic:nvPicPr>
+                    <pic:cNvPr id="0" name="Picture 3"/>
+                    <pic:cNvPicPr>
+                      <a:picLocks noChangeAspect="1" noChangeArrowheads="1"/>
+                    </pic:cNvPicPr>
+                  </pic:nvPicPr>
+                  <pic:blipFill>
+                    <a:blip r:embed="rId29">
+                      <a:extLst>
+                        <a:ext uri="{28A0092B-C50C-407E-A947-70E740481C1C}">
+                          <a14:useLocalDpi xmlns:a14="http://schemas.microsoft.com/office/drawing/2010/main" val="0"/>
+                        </a:ext>
+                      </a:extLst>
+                    </a:blip>
+                    <a:srcRect/>
+                    <a:stretch>
+                      <a:fillRect/>
+                    </a:stretch>
+                  </pic:blipFill>
+                  <pic:spPr bwMode="auto">
+                    <a:xfrm>
+                      <a:off x="0" y="0"/>
+                      <a:ext cx="5932805" cy="2891790"/>
+                    </a:xfrm>
+                    <a:prstGeom prst="rect">
+                      <a:avLst/>
+                    </a:prstGeom>
+                    <a:noFill/>
+                    <a:ln>
+                      <a:noFill/>
+                    </a:ln>
+                  </pic:spPr>
+                </pic:pic>
+              </a:graphicData>
+            </a:graphic>
+          </wp:inline>
+        </w:drawing>
+      </w:r>
+    </w:p>
+    <w:p>
+      <w:pPr>
+        <w:spacing w:line="240" w:lineRule="auto"/>
+        <w:jc w:val="center"/>
+        <w:rPr>
+          <w:rFonts w:asciiTheme="majorHAnsi" w:hAnsiTheme="majorHAnsi" w:cstheme="majorHAnsi"/>
+          <w:sz w:val="24"/>
+          <w:szCs w:val="24"/>
+        </w:rPr>
+      </w:pPr>
+    </w:p>
+    <w:p>
+      <w:pPr>
+        <w:spacing w:line="240" w:lineRule="auto"/>
+        <w:jc w:val="center"/>
+        <w:rPr>
+          <w:rFonts w:asciiTheme="majorHAnsi" w:hAnsiTheme="majorHAnsi" w:cstheme="majorHAnsi"/>
+          <w:sz w:val="24"/>
+          <w:szCs w:val="24"/>
+        </w:rPr>
+      </w:pPr>
+      <w:r>
+        <w:rPr>
+          <w:rFonts w:asciiTheme="majorHAnsi" w:hAnsiTheme="majorHAnsi" w:cstheme="majorHAnsi"/>
+          <w:sz w:val="24"/>
+          <w:szCs w:val="24"/>
+        </w:rPr>
+        <w:t>Figure 5.</w:t>
+      </w:r>
+    </w:p>
+    <w:p>
+      <w:pPr>
+        <w:spacing w:line="240" w:lineRule="auto"/>
+        <w:rPr>
+          <w:rFonts w:asciiTheme="majorHAnsi" w:hAnsiTheme="majorHAnsi" w:cstheme="majorHAnsi"/>
+          <w:sz w:val="24"/>
+          <w:szCs w:val="24"/>
+        </w:rPr>
+      </w:pPr>
+    </w:p>
+    <w:p>
+      <w:pPr>
+        <w:spacing w:line="240" w:lineRule="auto"/>
+        <w:ind w:left="1080"/>
+        <w:rPr>
+          <w:rFonts w:asciiTheme="majorHAnsi" w:hAnsiTheme="majorHAnsi" w:cstheme="majorHAnsi"/>
+          <w:sz w:val="24"/>
+          <w:szCs w:val="24"/>
+        </w:rPr>
+      </w:pPr>
+      <w:r>
+        <w:rPr>
+          <w:rFonts w:asciiTheme="majorHAnsi" w:hAnsiTheme="majorHAnsi" w:cstheme="majorHAnsi"/>
+          <w:noProof/>
+          <w:sz w:val="24"/>
+          <w:szCs w:val="24"/>
+        </w:rPr>
+        <w:drawing>
+          <wp:anchor distT="0" distB="0" distL="114300" distR="114300" simplePos="0" relativeHeight="251662336" behindDoc="1" locked="0" layoutInCell="1" allowOverlap="1">
+            <wp:simplePos x="0" y="0"/>
+            <wp:positionH relativeFrom="column">
+              <wp:posOffset>10397</wp:posOffset>
+            </wp:positionH>
+            <wp:positionV relativeFrom="paragraph">
+              <wp:posOffset>501827</wp:posOffset>
+            </wp:positionV>
+            <wp:extent cx="5943600" cy="2881630"/>
+            <wp:effectExtent l="0" t="0" r="0" b="0"/>
+            <wp:wrapTight wrapText="bothSides">
+              <wp:wrapPolygon edited="0">
+                <wp:start x="0" y="0"/>
+                <wp:lineTo x="0" y="21419"/>
+                <wp:lineTo x="21531" y="21419"/>
+                <wp:lineTo x="21531" y="0"/>
+                <wp:lineTo x="0" y="0"/>
+              </wp:wrapPolygon>
+            </wp:wrapTight>
+            <wp:docPr id="27" name="Picture 27"/>
+            <wp:cNvGraphicFramePr>
+              <a:graphicFrameLocks xmlns:a="http://schemas.openxmlformats.org/drawingml/2006/main" noChangeAspect="1"/>
+            </wp:cNvGraphicFramePr>
+            <a:graphic xmlns:a="http://schemas.openxmlformats.org/drawingml/2006/main">
+              <a:graphicData uri="http://schemas.openxmlformats.org/drawingml/2006/picture">
+                <pic:pic xmlns:pic="http://schemas.openxmlformats.org/drawingml/2006/picture">
+                  <pic:nvPicPr>
+                    <pic:cNvPr id="0" name="Picture 4"/>
+                    <pic:cNvPicPr>
+                      <a:picLocks noChangeAspect="1" noChangeArrowheads="1"/>
+                    </pic:cNvPicPr>
+                  </pic:nvPicPr>
+                  <pic:blipFill>
+                    <a:blip r:embed="rId30">
+                      <a:extLst>
+                        <a:ext uri="{28A0092B-C50C-407E-A947-70E740481C1C}">
+                          <a14:useLocalDpi xmlns:a14="http://schemas.microsoft.com/office/drawing/2010/main" val="0"/>
+                        </a:ext>
+                      </a:extLst>
+                    </a:blip>
+                    <a:srcRect/>
+                    <a:stretch>
+                      <a:fillRect/>
+                    </a:stretch>
+                  </pic:blipFill>
+                  <pic:spPr bwMode="auto">
+                    <a:xfrm>
+                      <a:off x="0" y="0"/>
+                      <a:ext cx="5943600" cy="2881630"/>
+                    </a:xfrm>
+                    <a:prstGeom prst="rect">
+                      <a:avLst/>
+                    </a:prstGeom>
+                    <a:noFill/>
+                    <a:ln>
+                      <a:noFill/>
+                    </a:ln>
+                  </pic:spPr>
+                </pic:pic>
+              </a:graphicData>
+            </a:graphic>
+            <wp14:sizeRelH relativeFrom="page">
+              <wp14:pctWidth>0</wp14:pctWidth>
+            </wp14:sizeRelH>
+            <wp14:sizeRelV relativeFrom="page">
+              <wp14:pctHeight>0</wp14:pctHeight>
+            </wp14:sizeRelV>
+          </wp:anchor>
+        </w:drawing>
+      </w:r>
+      <w:r>
+        <w:rPr>
+          <w:rFonts w:asciiTheme="majorHAnsi" w:hAnsiTheme="majorHAnsi" w:cstheme="majorHAnsi"/>
+          <w:sz w:val="24"/>
+          <w:szCs w:val="24"/>
+        </w:rPr>
+        <w:tab/>
+        <w:t>Media tab in WordPress is a sidebar in which it is use to manage uploads like images, video, audio and other files. Next is the Pages tab, as shown in figure 6.</w:t>
+      </w:r>
+    </w:p>
+    <w:p>
+      <w:pPr>
+        <w:spacing w:line="240" w:lineRule="auto"/>
+        <w:ind w:left="3960" w:firstLine="360"/>
+        <w:rPr>
+          <w:rFonts w:asciiTheme="majorHAnsi" w:hAnsiTheme="majorHAnsi" w:cstheme="majorHAnsi"/>
+          <w:sz w:val="24"/>
+          <w:szCs w:val="24"/>
+        </w:rPr>
+      </w:pPr>
+      <w:r>
+        <w:rPr>
+          <w:rFonts w:asciiTheme="majorHAnsi" w:hAnsiTheme="majorHAnsi" w:cstheme="majorHAnsi"/>
+          <w:sz w:val="24"/>
+          <w:szCs w:val="24"/>
+        </w:rPr>
+        <w:t>Figure 6.</w:t>
+      </w:r>
+    </w:p>
+    <w:p>
+      <w:pPr>
+        <w:spacing w:line="240" w:lineRule="auto"/>
+        <w:ind w:left="3960" w:firstLine="360"/>
+        <w:rPr>
+          <w:rFonts w:asciiTheme="majorHAnsi" w:hAnsiTheme="majorHAnsi" w:cstheme="majorHAnsi"/>
+          <w:sz w:val="24"/>
+          <w:szCs w:val="24"/>
+        </w:rPr>
+      </w:pPr>
+    </w:p>
+    <w:p>
+      <w:pPr>
+        <w:tabs>
+          <w:tab w:val="left" w:pos="1080"/>
+        </w:tabs>
+        <w:spacing w:line="240" w:lineRule="auto"/>
+        <w:ind w:left="1080"/>
+        <w:jc w:val="both"/>
+        <w:rPr>
+          <w:rFonts w:asciiTheme="majorHAnsi" w:hAnsiTheme="majorHAnsi" w:cstheme="majorHAnsi"/>
+          <w:sz w:val="24"/>
+          <w:szCs w:val="24"/>
+        </w:rPr>
+      </w:pPr>
+      <w:r>
+        <w:rPr>
+          <w:rFonts w:asciiTheme="majorHAnsi" w:hAnsiTheme="majorHAnsi" w:cstheme="majorHAnsi"/>
+          <w:sz w:val="24"/>
+          <w:szCs w:val="24"/>
+        </w:rPr>
+        <w:tab/>
+        <w:t xml:space="preserve">In figure 6, </w:t>
+      </w:r>
+      <w:r>
+        <w:rPr>
+          <w:rFonts w:asciiTheme="majorHAnsi" w:hAnsiTheme="majorHAnsi" w:cstheme="majorHAnsi"/>
+          <w:sz w:val="24"/>
+          <w:szCs w:val="24"/>
+        </w:rPr>
+        <w:t xml:space="preserve">similar to posts, but Pages are static one-off type which is a pre-defined WordPress post types. Here you can manage the pages or the contents of your web page. Next is the Appearance tab which is shown in figure 7. </w:t>
+      </w:r>
+    </w:p>
+    <w:p>
+      <w:pPr>
+        <w:spacing w:line="240" w:lineRule="auto"/>
+        <w:ind w:left="3960" w:firstLine="360"/>
+        <w:rPr>
+          <w:rFonts w:asciiTheme="majorHAnsi" w:hAnsiTheme="majorHAnsi" w:cstheme="majorHAnsi"/>
+          <w:sz w:val="24"/>
+          <w:szCs w:val="24"/>
+        </w:rPr>
+      </w:pPr>
+      <w:r>
+        <w:rPr>
+          <w:rFonts w:asciiTheme="majorHAnsi" w:hAnsiTheme="majorHAnsi" w:cstheme="majorHAnsi"/>
+          <w:noProof/>
+          <w:sz w:val="24"/>
+          <w:szCs w:val="24"/>
+        </w:rPr>
+        <w:lastRenderedPageBreak/>
+        <w:drawing>
+          <wp:anchor distT="0" distB="0" distL="114300" distR="114300" simplePos="0" relativeHeight="251663360" behindDoc="1" locked="0" layoutInCell="1" allowOverlap="1">
+            <wp:simplePos x="0" y="0"/>
+            <wp:positionH relativeFrom="column">
+              <wp:posOffset>63559</wp:posOffset>
+            </wp:positionH>
+            <wp:positionV relativeFrom="paragraph">
+              <wp:posOffset>0</wp:posOffset>
+            </wp:positionV>
+            <wp:extent cx="5943600" cy="2924175"/>
+            <wp:effectExtent l="0" t="0" r="0" b="9525"/>
+            <wp:wrapTight wrapText="bothSides">
+              <wp:wrapPolygon edited="0">
+                <wp:start x="0" y="0"/>
+                <wp:lineTo x="0" y="21530"/>
+                <wp:lineTo x="21531" y="21530"/>
+                <wp:lineTo x="21531" y="0"/>
+                <wp:lineTo x="0" y="0"/>
+              </wp:wrapPolygon>
+            </wp:wrapTight>
+            <wp:docPr id="28" name="Picture 28"/>
+            <wp:cNvGraphicFramePr>
+              <a:graphicFrameLocks xmlns:a="http://schemas.openxmlformats.org/drawingml/2006/main" noChangeAspect="1"/>
+            </wp:cNvGraphicFramePr>
+            <a:graphic xmlns:a="http://schemas.openxmlformats.org/drawingml/2006/main">
+              <a:graphicData uri="http://schemas.openxmlformats.org/drawingml/2006/picture">
+                <pic:pic xmlns:pic="http://schemas.openxmlformats.org/drawingml/2006/picture">
+                  <pic:nvPicPr>
+                    <pic:cNvPr id="0" name="Picture 5"/>
+                    <pic:cNvPicPr>
+                      <a:picLocks noChangeAspect="1" noChangeArrowheads="1"/>
+                    </pic:cNvPicPr>
+                  </pic:nvPicPr>
+                  <pic:blipFill>
+                    <a:blip r:embed="rId31">
+                      <a:extLst>
+                        <a:ext uri="{28A0092B-C50C-407E-A947-70E740481C1C}">
+                          <a14:useLocalDpi xmlns:a14="http://schemas.microsoft.com/office/drawing/2010/main" val="0"/>
+                        </a:ext>
+                      </a:extLst>
+                    </a:blip>
+                    <a:srcRect/>
+                    <a:stretch>
+                      <a:fillRect/>
+                    </a:stretch>
+                  </pic:blipFill>
+                  <pic:spPr bwMode="auto">
+                    <a:xfrm>
+                      <a:off x="0" y="0"/>
+                      <a:ext cx="5943600" cy="2924175"/>
+                    </a:xfrm>
+                    <a:prstGeom prst="rect">
+                      <a:avLst/>
+                    </a:prstGeom>
+                    <a:noFill/>
+                    <a:ln>
+                      <a:noFill/>
+                    </a:ln>
+                  </pic:spPr>
+                </pic:pic>
+              </a:graphicData>
+            </a:graphic>
+            <wp14:sizeRelH relativeFrom="page">
+              <wp14:pctWidth>0</wp14:pctWidth>
+            </wp14:sizeRelH>
+            <wp14:sizeRelV relativeFrom="page">
+              <wp14:pctHeight>0</wp14:pctHeight>
+            </wp14:sizeRelV>
+          </wp:anchor>
+        </w:drawing>
+      </w:r>
+      <w:r>
+        <w:rPr>
+          <w:rFonts w:asciiTheme="majorHAnsi" w:hAnsiTheme="majorHAnsi" w:cstheme="majorHAnsi"/>
+          <w:sz w:val="24"/>
+          <w:szCs w:val="24"/>
+        </w:rPr>
+        <w:t>Figure 7.</w:t>
+      </w:r>
+    </w:p>
+    <w:p>
+      <w:pPr>
+        <w:spacing w:line="240" w:lineRule="auto"/>
+        <w:rPr>
+          <w:rFonts w:asciiTheme="majorHAnsi" w:hAnsiTheme="majorHAnsi" w:cstheme="majorHAnsi"/>
+          <w:sz w:val="24"/>
+          <w:szCs w:val="24"/>
+        </w:rPr>
+      </w:pPr>
+    </w:p>
+    <w:p>
+      <w:pPr>
+        <w:spacing w:line="240" w:lineRule="auto"/>
+        <w:ind w:left="1080" w:firstLine="360"/>
+        <w:jc w:val="both"/>
+        <w:rPr>
+          <w:rFonts w:asciiTheme="majorHAnsi" w:hAnsiTheme="majorHAnsi" w:cstheme="majorHAnsi"/>
+          <w:sz w:val="24"/>
+          <w:szCs w:val="24"/>
+        </w:rPr>
+      </w:pPr>
+      <w:r>
+        <w:rPr>
+          <w:rFonts w:asciiTheme="majorHAnsi" w:hAnsiTheme="majorHAnsi" w:cstheme="majorHAnsi"/>
+          <w:noProof/>
+          <w:sz w:val="24"/>
+          <w:szCs w:val="24"/>
+        </w:rPr>
+        <w:drawing>
+          <wp:anchor distT="0" distB="0" distL="114300" distR="114300" simplePos="0" relativeHeight="251664384" behindDoc="1" locked="0" layoutInCell="1" allowOverlap="1">
+            <wp:simplePos x="0" y="0"/>
+            <wp:positionH relativeFrom="column">
+              <wp:posOffset>148856</wp:posOffset>
+            </wp:positionH>
+            <wp:positionV relativeFrom="paragraph">
+              <wp:posOffset>1095862</wp:posOffset>
+            </wp:positionV>
+            <wp:extent cx="5943600" cy="2828290"/>
+            <wp:effectExtent l="0" t="0" r="0" b="0"/>
+            <wp:wrapTight wrapText="bothSides">
+              <wp:wrapPolygon edited="0">
+                <wp:start x="0" y="0"/>
+                <wp:lineTo x="0" y="21387"/>
+                <wp:lineTo x="21531" y="21387"/>
+                <wp:lineTo x="21531" y="0"/>
+                <wp:lineTo x="0" y="0"/>
+              </wp:wrapPolygon>
+            </wp:wrapTight>
+            <wp:docPr id="29" name="Picture 29"/>
+            <wp:cNvGraphicFramePr>
+              <a:graphicFrameLocks xmlns:a="http://schemas.openxmlformats.org/drawingml/2006/main" noChangeAspect="1"/>
+            </wp:cNvGraphicFramePr>
+            <a:graphic xmlns:a="http://schemas.openxmlformats.org/drawingml/2006/main">
+              <a:graphicData uri="http://schemas.openxmlformats.org/drawingml/2006/picture">
+                <pic:pic xmlns:pic="http://schemas.openxmlformats.org/drawingml/2006/picture">
+                  <pic:nvPicPr>
+                    <pic:cNvPr id="0" name="Picture 6"/>
+                    <pic:cNvPicPr>
+                      <a:picLocks noChangeAspect="1" noChangeArrowheads="1"/>
+                    </pic:cNvPicPr>
+                  </pic:nvPicPr>
+                  <pic:blipFill>
+                    <a:blip r:embed="rId32">
+                      <a:extLst>
+                        <a:ext uri="{28A0092B-C50C-407E-A947-70E740481C1C}">
+                          <a14:useLocalDpi xmlns:a14="http://schemas.microsoft.com/office/drawing/2010/main" val="0"/>
+                        </a:ext>
+                      </a:extLst>
+                    </a:blip>
+                    <a:srcRect/>
+                    <a:stretch>
+                      <a:fillRect/>
+                    </a:stretch>
+                  </pic:blipFill>
+                  <pic:spPr bwMode="auto">
+                    <a:xfrm>
+                      <a:off x="0" y="0"/>
+                      <a:ext cx="5943600" cy="2828290"/>
+                    </a:xfrm>
+                    <a:prstGeom prst="rect">
+                      <a:avLst/>
+                    </a:prstGeom>
+                    <a:noFill/>
+                    <a:ln>
+                      <a:noFill/>
+                    </a:ln>
+                  </pic:spPr>
+                </pic:pic>
+              </a:graphicData>
+            </a:graphic>
+            <wp14:sizeRelH relativeFrom="page">
+              <wp14:pctWidth>0</wp14:pctWidth>
+            </wp14:sizeRelH>
+            <wp14:sizeRelV relativeFrom="page">
+              <wp14:pctHeight>0</wp14:pctHeight>
+            </wp14:sizeRelV>
+          </wp:anchor>
+        </w:drawing>
+      </w:r>
+      <w:r>
+        <w:rPr>
+          <w:rFonts w:asciiTheme="majorHAnsi" w:hAnsiTheme="majorHAnsi" w:cstheme="majorHAnsi"/>
+          <w:sz w:val="24"/>
+          <w:szCs w:val="24"/>
+        </w:rPr>
+        <w:t xml:space="preserve">This is where you can manage or edit the themes of your webpage in which we use the ‘Twenty Sixteen’ Theme in our webpage. You can customize the webpage, add </w:t>
+      </w:r>
+      <w:r>
+        <w:rPr>
+          <w:rFonts w:asciiTheme="majorHAnsi" w:hAnsiTheme="majorHAnsi" w:cstheme="majorHAnsi"/>
+          <w:sz w:val="24"/>
+          <w:szCs w:val="24"/>
+        </w:rPr>
+        <w:t>provide some design and structure control of the user’s theme. Here you can edit also the menu, background and the header of your website. Next is the Plugins, shown in figure 8.</w:t>
+      </w:r>
+    </w:p>
+    <w:p>
+      <w:pPr>
+        <w:spacing w:line="240" w:lineRule="auto"/>
+        <w:jc w:val="center"/>
+        <w:rPr>
+          <w:rFonts w:asciiTheme="majorHAnsi" w:hAnsiTheme="majorHAnsi" w:cstheme="majorHAnsi"/>
+          <w:sz w:val="24"/>
+          <w:szCs w:val="24"/>
+        </w:rPr>
+      </w:pPr>
+    </w:p>
+    <w:p>
+      <w:pPr>
+        <w:spacing w:line="240" w:lineRule="auto"/>
+        <w:jc w:val="center"/>
+        <w:rPr>
+          <w:rFonts w:asciiTheme="majorHAnsi" w:hAnsiTheme="majorHAnsi" w:cstheme="majorHAnsi"/>
+          <w:sz w:val="24"/>
+          <w:szCs w:val="24"/>
+        </w:rPr>
+      </w:pPr>
+      <w:r>
+        <w:rPr>
+          <w:rFonts w:asciiTheme="majorHAnsi" w:hAnsiTheme="majorHAnsi" w:cstheme="majorHAnsi"/>
+          <w:sz w:val="24"/>
+          <w:szCs w:val="24"/>
+        </w:rPr>
+        <w:t>Figure 8.</w:t>
+      </w:r>
+    </w:p>
+    <w:p>
+      <w:pPr>
+        <w:spacing w:line="240" w:lineRule="auto"/>
+        <w:ind w:left="1080"/>
+        <w:jc w:val="both"/>
+        <w:rPr>
+          <w:rFonts w:asciiTheme="majorHAnsi" w:hAnsiTheme="majorHAnsi" w:cstheme="majorHAnsi"/>
+          <w:sz w:val="24"/>
+          <w:szCs w:val="24"/>
+        </w:rPr>
+      </w:pPr>
+      <w:r>
+        <w:rPr>
+          <w:rFonts w:asciiTheme="majorHAnsi" w:hAnsiTheme="majorHAnsi" w:cstheme="majorHAnsi"/>
+          <w:sz w:val="24"/>
+          <w:szCs w:val="24"/>
+        </w:rPr>
+        <w:tab/>
+        <w:t xml:space="preserve">Figure 8 shows the plugins, in which you can install additional functions to WordPress. We use the MetaSlider plugins in our website.  </w:t>
+      </w:r>
+    </w:p>
+    <w:p>
+      <w:pPr>
         <w:spacing w:line="360" w:lineRule="auto"/>
         <w:jc w:val="center"/>
         <w:rPr>
@@ -3586,58 +4668,379 @@
           <w:szCs w:val="24"/>
         </w:rPr>
       </w:pPr>
-    </w:p>
-    <w:p>
-      <w:pPr>
-        <w:spacing w:line="360" w:lineRule="auto"/>
-        <w:jc w:val="center"/>
-        <w:rPr>
-          <w:rFonts w:asciiTheme="majorHAnsi" w:hAnsiTheme="majorHAnsi" w:cstheme="majorHAnsi"/>
-          <w:sz w:val="24"/>
-          <w:szCs w:val="24"/>
-        </w:rPr>
-      </w:pPr>
-    </w:p>
-    <w:p>
-      <w:pPr>
-        <w:spacing w:line="360" w:lineRule="auto"/>
-        <w:jc w:val="center"/>
-        <w:rPr>
-          <w:rFonts w:asciiTheme="majorHAnsi" w:hAnsiTheme="majorHAnsi" w:cstheme="majorHAnsi"/>
-          <w:sz w:val="24"/>
-          <w:szCs w:val="24"/>
-        </w:rPr>
-      </w:pPr>
-    </w:p>
-    <w:p>
-      <w:pPr>
-        <w:spacing w:line="360" w:lineRule="auto"/>
-        <w:jc w:val="center"/>
-        <w:rPr>
-          <w:rFonts w:asciiTheme="majorHAnsi" w:hAnsiTheme="majorHAnsi" w:cstheme="majorHAnsi"/>
-          <w:sz w:val="24"/>
-          <w:szCs w:val="24"/>
-        </w:rPr>
-      </w:pPr>
+      <w:r>
+        <w:rPr>
+          <w:rFonts w:asciiTheme="majorHAnsi" w:hAnsiTheme="majorHAnsi" w:cstheme="majorHAnsi"/>
+          <w:noProof/>
+          <w:sz w:val="24"/>
+          <w:szCs w:val="24"/>
+        </w:rPr>
+        <w:lastRenderedPageBreak/>
+        <w:drawing>
+          <wp:anchor distT="0" distB="0" distL="114300" distR="114300" simplePos="0" relativeHeight="251665408" behindDoc="1" locked="0" layoutInCell="1" allowOverlap="1">
+            <wp:simplePos x="0" y="0"/>
+            <wp:positionH relativeFrom="column">
+              <wp:posOffset>147955</wp:posOffset>
+            </wp:positionH>
+            <wp:positionV relativeFrom="paragraph">
+              <wp:posOffset>206</wp:posOffset>
+            </wp:positionV>
+            <wp:extent cx="5932805" cy="2945130"/>
+            <wp:effectExtent l="0" t="0" r="0" b="7620"/>
+            <wp:wrapTight wrapText="bothSides">
+              <wp:wrapPolygon edited="0">
+                <wp:start x="0" y="0"/>
+                <wp:lineTo x="0" y="21516"/>
+                <wp:lineTo x="21501" y="21516"/>
+                <wp:lineTo x="21501" y="0"/>
+                <wp:lineTo x="0" y="0"/>
+              </wp:wrapPolygon>
+            </wp:wrapTight>
+            <wp:docPr id="30" name="Picture 30"/>
+            <wp:cNvGraphicFramePr>
+              <a:graphicFrameLocks xmlns:a="http://schemas.openxmlformats.org/drawingml/2006/main" noChangeAspect="1"/>
+            </wp:cNvGraphicFramePr>
+            <a:graphic xmlns:a="http://schemas.openxmlformats.org/drawingml/2006/main">
+              <a:graphicData uri="http://schemas.openxmlformats.org/drawingml/2006/picture">
+                <pic:pic xmlns:pic="http://schemas.openxmlformats.org/drawingml/2006/picture">
+                  <pic:nvPicPr>
+                    <pic:cNvPr id="0" name="Picture 7"/>
+                    <pic:cNvPicPr>
+                      <a:picLocks noChangeAspect="1" noChangeArrowheads="1"/>
+                    </pic:cNvPicPr>
+                  </pic:nvPicPr>
+                  <pic:blipFill>
+                    <a:blip r:embed="rId33">
+                      <a:extLst>
+                        <a:ext uri="{28A0092B-C50C-407E-A947-70E740481C1C}">
+                          <a14:useLocalDpi xmlns:a14="http://schemas.microsoft.com/office/drawing/2010/main" val="0"/>
+                        </a:ext>
+                      </a:extLst>
+                    </a:blip>
+                    <a:srcRect/>
+                    <a:stretch>
+                      <a:fillRect/>
+                    </a:stretch>
+                  </pic:blipFill>
+                  <pic:spPr bwMode="auto">
+                    <a:xfrm>
+                      <a:off x="0" y="0"/>
+                      <a:ext cx="5932805" cy="2945130"/>
+                    </a:xfrm>
+                    <a:prstGeom prst="rect">
+                      <a:avLst/>
+                    </a:prstGeom>
+                    <a:noFill/>
+                    <a:ln>
+                      <a:noFill/>
+                    </a:ln>
+                  </pic:spPr>
+                </pic:pic>
+              </a:graphicData>
+            </a:graphic>
+            <wp14:sizeRelH relativeFrom="page">
+              <wp14:pctWidth>0</wp14:pctWidth>
+            </wp14:sizeRelH>
+            <wp14:sizeRelV relativeFrom="page">
+              <wp14:pctHeight>0</wp14:pctHeight>
+            </wp14:sizeRelV>
+          </wp:anchor>
+        </w:drawing>
+      </w:r>
+      <w:r>
+        <w:rPr>
+          <w:rFonts w:asciiTheme="majorHAnsi" w:hAnsiTheme="majorHAnsi" w:cstheme="majorHAnsi"/>
+          <w:sz w:val="24"/>
+          <w:szCs w:val="24"/>
+        </w:rPr>
+        <w:t>Figure 9.</w:t>
+      </w:r>
     </w:p>
     <w:p>
       <w:pPr>
         <w:spacing w:line="240" w:lineRule="auto"/>
-        <w:jc w:val="center"/>
-        <w:rPr>
-          <w:rFonts w:asciiTheme="majorHAnsi" w:hAnsiTheme="majorHAnsi" w:cstheme="majorHAnsi"/>
-          <w:sz w:val="24"/>
-          <w:szCs w:val="24"/>
-        </w:rPr>
-      </w:pPr>
+        <w:ind w:left="1080"/>
+        <w:jc w:val="both"/>
+        <w:rPr>
+          <w:rFonts w:asciiTheme="majorHAnsi" w:hAnsiTheme="majorHAnsi" w:cstheme="majorHAnsi"/>
+          <w:sz w:val="24"/>
+          <w:szCs w:val="24"/>
+        </w:rPr>
+      </w:pPr>
+      <w:r>
+        <w:rPr>
+          <w:rFonts w:asciiTheme="majorHAnsi" w:hAnsiTheme="majorHAnsi" w:cstheme="majorHAnsi"/>
+          <w:noProof/>
+          <w:sz w:val="24"/>
+          <w:szCs w:val="24"/>
+        </w:rPr>
+        <w:drawing>
+          <wp:anchor distT="0" distB="0" distL="114300" distR="114300" simplePos="0" relativeHeight="251666432" behindDoc="1" locked="0" layoutInCell="1" allowOverlap="1">
+            <wp:simplePos x="0" y="0"/>
+            <wp:positionH relativeFrom="column">
+              <wp:posOffset>329373</wp:posOffset>
+            </wp:positionH>
+            <wp:positionV relativeFrom="paragraph">
+              <wp:posOffset>1103571</wp:posOffset>
+            </wp:positionV>
+            <wp:extent cx="5943600" cy="2902585"/>
+            <wp:effectExtent l="0" t="0" r="0" b="0"/>
+            <wp:wrapTight wrapText="bothSides">
+              <wp:wrapPolygon edited="0">
+                <wp:start x="0" y="0"/>
+                <wp:lineTo x="0" y="21406"/>
+                <wp:lineTo x="21531" y="21406"/>
+                <wp:lineTo x="21531" y="0"/>
+                <wp:lineTo x="0" y="0"/>
+              </wp:wrapPolygon>
+            </wp:wrapTight>
+            <wp:docPr id="31" name="Picture 31"/>
+            <wp:cNvGraphicFramePr>
+              <a:graphicFrameLocks xmlns:a="http://schemas.openxmlformats.org/drawingml/2006/main" noChangeAspect="1"/>
+            </wp:cNvGraphicFramePr>
+            <a:graphic xmlns:a="http://schemas.openxmlformats.org/drawingml/2006/main">
+              <a:graphicData uri="http://schemas.openxmlformats.org/drawingml/2006/picture">
+                <pic:pic xmlns:pic="http://schemas.openxmlformats.org/drawingml/2006/picture">
+                  <pic:nvPicPr>
+                    <pic:cNvPr id="0" name="Picture 8"/>
+                    <pic:cNvPicPr>
+                      <a:picLocks noChangeAspect="1" noChangeArrowheads="1"/>
+                    </pic:cNvPicPr>
+                  </pic:nvPicPr>
+                  <pic:blipFill>
+                    <a:blip r:embed="rId34">
+                      <a:extLst>
+                        <a:ext uri="{28A0092B-C50C-407E-A947-70E740481C1C}">
+                          <a14:useLocalDpi xmlns:a14="http://schemas.microsoft.com/office/drawing/2010/main" val="0"/>
+                        </a:ext>
+                      </a:extLst>
+                    </a:blip>
+                    <a:srcRect/>
+                    <a:stretch>
+                      <a:fillRect/>
+                    </a:stretch>
+                  </pic:blipFill>
+                  <pic:spPr bwMode="auto">
+                    <a:xfrm>
+                      <a:off x="0" y="0"/>
+                      <a:ext cx="5943600" cy="2902585"/>
+                    </a:xfrm>
+                    <a:prstGeom prst="rect">
+                      <a:avLst/>
+                    </a:prstGeom>
+                    <a:noFill/>
+                    <a:ln>
+                      <a:noFill/>
+                    </a:ln>
+                  </pic:spPr>
+                </pic:pic>
+              </a:graphicData>
+            </a:graphic>
+            <wp14:sizeRelH relativeFrom="page">
+              <wp14:pctWidth>0</wp14:pctWidth>
+            </wp14:sizeRelH>
+            <wp14:sizeRelV relativeFrom="page">
+              <wp14:pctHeight>0</wp14:pctHeight>
+            </wp14:sizeRelV>
+          </wp:anchor>
+        </w:drawing>
+      </w:r>
+      <w:r>
+        <w:rPr>
+          <w:rFonts w:asciiTheme="majorHAnsi" w:hAnsiTheme="majorHAnsi" w:cstheme="majorHAnsi"/>
+          <w:sz w:val="24"/>
+          <w:szCs w:val="24"/>
+        </w:rPr>
+        <w:tab/>
+        <w:t>Figure 9 shows the Users tab, here you can manage user and change the role to a Subscriber, Contributor, Author, Editor and Administrator depending on what you like. Next is the Settings tab, here you can set the title of the webpage, the Tagline, the WordPress address of your webpage, the site address, your email address, the time zone, date</w:t>
+      </w:r>
+      <w:r>
+        <w:rPr>
+          <w:rFonts w:asciiTheme="majorHAnsi" w:hAnsiTheme="majorHAnsi" w:cstheme="majorHAnsi"/>
+          <w:sz w:val="24"/>
+          <w:szCs w:val="24"/>
+        </w:rPr>
+        <w:t xml:space="preserve"> format and on what week to start which is shown in figure 10.</w:t>
+      </w:r>
+    </w:p>
+    <w:p>
+      <w:pPr>
+        <w:spacing w:line="240" w:lineRule="auto"/>
+        <w:jc w:val="center"/>
+        <w:rPr>
+          <w:rFonts w:asciiTheme="majorHAnsi" w:hAnsiTheme="majorHAnsi" w:cstheme="majorHAnsi"/>
+          <w:sz w:val="24"/>
+          <w:szCs w:val="24"/>
+        </w:rPr>
+      </w:pPr>
+      <w:r>
+        <w:rPr>
+          <w:rFonts w:asciiTheme="majorHAnsi" w:hAnsiTheme="majorHAnsi" w:cstheme="majorHAnsi"/>
+          <w:sz w:val="24"/>
+          <w:szCs w:val="24"/>
+        </w:rPr>
+        <w:t>Figure 10.</w:t>
+      </w:r>
+    </w:p>
+    <w:p>
+      <w:pPr>
+        <w:spacing w:line="240" w:lineRule="auto"/>
+        <w:rPr>
+          <w:rFonts w:asciiTheme="majorHAnsi" w:hAnsiTheme="majorHAnsi" w:cstheme="majorHAnsi"/>
+          <w:sz w:val="24"/>
+          <w:szCs w:val="24"/>
+        </w:rPr>
+      </w:pPr>
+    </w:p>
+    <w:p>
+      <w:pPr>
+        <w:spacing w:line="240" w:lineRule="auto"/>
+        <w:ind w:left="1080"/>
+        <w:jc w:val="both"/>
+        <w:rPr>
+          <w:rFonts w:asciiTheme="majorHAnsi" w:hAnsiTheme="majorHAnsi" w:cstheme="majorHAnsi"/>
+          <w:sz w:val="24"/>
+          <w:szCs w:val="24"/>
+        </w:rPr>
+      </w:pPr>
+      <w:r>
+        <w:rPr>
+          <w:rFonts w:asciiTheme="majorHAnsi" w:hAnsiTheme="majorHAnsi" w:cstheme="majorHAnsi"/>
+          <w:noProof/>
+          <w:sz w:val="24"/>
+          <w:szCs w:val="24"/>
+        </w:rPr>
+        <w:lastRenderedPageBreak/>
+        <w:drawing>
+          <wp:anchor distT="0" distB="0" distL="114300" distR="114300" simplePos="0" relativeHeight="251667456" behindDoc="1" locked="0" layoutInCell="1" allowOverlap="1">
+            <wp:simplePos x="0" y="0"/>
+            <wp:positionH relativeFrom="column">
+              <wp:posOffset>200025</wp:posOffset>
+            </wp:positionH>
+            <wp:positionV relativeFrom="paragraph">
+              <wp:posOffset>592958</wp:posOffset>
+            </wp:positionV>
+            <wp:extent cx="5943600" cy="2849245"/>
+            <wp:effectExtent l="0" t="0" r="0" b="8255"/>
+            <wp:wrapTight wrapText="bothSides">
+              <wp:wrapPolygon edited="0">
+                <wp:start x="0" y="0"/>
+                <wp:lineTo x="0" y="21518"/>
+                <wp:lineTo x="21531" y="21518"/>
+                <wp:lineTo x="21531" y="0"/>
+                <wp:lineTo x="0" y="0"/>
+              </wp:wrapPolygon>
+            </wp:wrapTight>
+            <wp:docPr id="32" name="Picture 32"/>
+            <wp:cNvGraphicFramePr>
+              <a:graphicFrameLocks xmlns:a="http://schemas.openxmlformats.org/drawingml/2006/main" noChangeAspect="1"/>
+            </wp:cNvGraphicFramePr>
+            <a:graphic xmlns:a="http://schemas.openxmlformats.org/drawingml/2006/main">
+              <a:graphicData uri="http://schemas.openxmlformats.org/drawingml/2006/picture">
+                <pic:pic xmlns:pic="http://schemas.openxmlformats.org/drawingml/2006/picture">
+                  <pic:nvPicPr>
+                    <pic:cNvPr id="0" name="Picture 9"/>
+                    <pic:cNvPicPr>
+                      <a:picLocks noChangeAspect="1" noChangeArrowheads="1"/>
+                    </pic:cNvPicPr>
+                  </pic:nvPicPr>
+                  <pic:blipFill>
+                    <a:blip r:embed="rId35">
+                      <a:extLst>
+                        <a:ext uri="{28A0092B-C50C-407E-A947-70E740481C1C}">
+                          <a14:useLocalDpi xmlns:a14="http://schemas.microsoft.com/office/drawing/2010/main" val="0"/>
+                        </a:ext>
+                      </a:extLst>
+                    </a:blip>
+                    <a:srcRect/>
+                    <a:stretch>
+                      <a:fillRect/>
+                    </a:stretch>
+                  </pic:blipFill>
+                  <pic:spPr bwMode="auto">
+                    <a:xfrm>
+                      <a:off x="0" y="0"/>
+                      <a:ext cx="5943600" cy="2849245"/>
+                    </a:xfrm>
+                    <a:prstGeom prst="rect">
+                      <a:avLst/>
+                    </a:prstGeom>
+                    <a:noFill/>
+                    <a:ln>
+                      <a:noFill/>
+                    </a:ln>
+                  </pic:spPr>
+                </pic:pic>
+              </a:graphicData>
+            </a:graphic>
+            <wp14:sizeRelH relativeFrom="page">
+              <wp14:pctWidth>0</wp14:pctWidth>
+            </wp14:sizeRelH>
+            <wp14:sizeRelV relativeFrom="page">
+              <wp14:pctHeight>0</wp14:pctHeight>
+            </wp14:sizeRelV>
+          </wp:anchor>
+        </w:drawing>
+      </w:r>
+      <w:r>
+        <w:rPr>
+          <w:rFonts w:asciiTheme="majorHAnsi" w:hAnsiTheme="majorHAnsi" w:cstheme="majorHAnsi"/>
+          <w:sz w:val="24"/>
+          <w:szCs w:val="24"/>
+        </w:rPr>
+        <w:tab/>
+        <w:t xml:space="preserve">Lastly, we go to the plugins part the MetaSlider. MetaSlider is an intuitive slideshow in which you can enhance your blog or website. In figure 11, </w:t>
+      </w:r>
+      <w:r>
+        <w:rPr>
+          <w:rFonts w:asciiTheme="majorHAnsi" w:hAnsiTheme="majorHAnsi" w:cstheme="majorHAnsi"/>
+          <w:sz w:val="24"/>
+          <w:szCs w:val="24"/>
+        </w:rPr>
+        <w:t>shows the</w:t>
+      </w:r>
+      <w:r>
+        <w:rPr>
+          <w:rFonts w:asciiTheme="majorHAnsi" w:hAnsiTheme="majorHAnsi" w:cstheme="majorHAnsi"/>
+          <w:sz w:val="24"/>
+          <w:szCs w:val="24"/>
+        </w:rPr>
+        <w:t xml:space="preserve"> MetaSlider</w:t>
+      </w:r>
+      <w:r>
+        <w:rPr>
+          <w:rFonts w:asciiTheme="majorHAnsi" w:hAnsiTheme="majorHAnsi" w:cstheme="majorHAnsi"/>
+          <w:sz w:val="24"/>
+          <w:szCs w:val="24"/>
+        </w:rPr>
+        <w:t xml:space="preserve"> tab. </w:t>
+      </w:r>
+    </w:p>
+    <w:p>
+      <w:pPr>
+        <w:spacing w:line="240" w:lineRule="auto"/>
+        <w:ind w:left="1080"/>
+        <w:jc w:val="center"/>
+        <w:rPr>
+          <w:rFonts w:asciiTheme="majorHAnsi" w:hAnsiTheme="majorHAnsi" w:cstheme="majorHAnsi"/>
+          <w:sz w:val="24"/>
+          <w:szCs w:val="24"/>
+        </w:rPr>
+      </w:pPr>
+      <w:r>
+        <w:rPr>
+          <w:rFonts w:asciiTheme="majorHAnsi" w:hAnsiTheme="majorHAnsi" w:cstheme="majorHAnsi"/>
+          <w:sz w:val="24"/>
+          <w:szCs w:val="24"/>
+        </w:rPr>
+        <w:t>Figure 11.</w:t>
+      </w:r>
     </w:p>
     <w:sectPr>
-      <w:headerReference w:type="default" r:id="rId26"/>
-      <w:headerReference w:type="first" r:id="rId27"/>
-      <w:footerReference w:type="first" r:id="rId28"/>
+      <w:footerReference w:type="default" r:id="rId36"/>
+      <w:headerReference w:type="first" r:id="rId37"/>
       <w:pgSz w:w="12240" w:h="18720"/>
       <w:pgMar w:top="1440" w:right="1440" w:bottom="1440" w:left="1440" w:header="0" w:footer="720" w:gutter="0"/>
-      <w:pgNumType w:start="1"/>
       <w:cols w:space="720"/>
       <w:titlePg/>
     </w:sectPr>
@@ -3672,7 +5075,68 @@
 
 <file path=word/footer1.xml><?xml version="1.0" encoding="utf-8"?>
 <w:ftr xmlns:wpc="http://schemas.microsoft.com/office/word/2010/wordprocessingCanvas" xmlns:cx="http://schemas.microsoft.com/office/drawing/2014/chartex" xmlns:cx1="http://schemas.microsoft.com/office/drawing/2015/9/8/chartex" xmlns:cx2="http://schemas.microsoft.com/office/drawing/2015/10/21/chartex" xmlns:cx3="http://schemas.microsoft.com/office/drawing/2016/5/9/chartex" xmlns:cx4="http://schemas.microsoft.com/office/drawing/2016/5/10/chartex" xmlns:cx5="http://schemas.microsoft.com/office/drawing/2016/5/11/chartex" xmlns:cx6="http://schemas.microsoft.com/office/drawing/2016/5/12/chartex" xmlns:cx7="http://schemas.microsoft.com/office/drawing/2016/5/13/chartex" xmlns:cx8="http://schemas.microsoft.com/office/drawing/2016/5/14/chartex" xmlns:mc="http://schemas.openxmlformats.org/markup-compatibility/2006" xmlns:aink="http://schemas.microsoft.com/office/drawing/2016/ink" xmlns:am3d="http://schemas.microsoft.com/office/drawing/2017/model3d" xmlns:o="urn:schemas-microsoft-com:office:office" xmlns:r="http://schemas.openxmlformats.org/officeDocument/2006/relationships" xmlns:m="http://schemas.openxmlformats.org/officeDocument/2006/math" xmlns:v="urn:schemas-microsoft-com:vml" xmlns:wp14="http://schemas.microsoft.com/office/word/2010/wordprocessingDrawing" xmlns:wp="http://schemas.openxmlformats.org/drawingml/2006/wordprocessingDrawing" xmlns:w10="urn:schemas-microsoft-com:office:word" xmlns:w="http://schemas.openxmlformats.org/wordprocessingml/2006/main" xmlns:w14="http://schemas.microsoft.com/office/word/2010/wordml" xmlns:w15="http://schemas.microsoft.com/office/word/2012/wordml" xmlns:w16cid="http://schemas.microsoft.com/office/word/2016/wordml/cid" xmlns:w16se="http://schemas.microsoft.com/office/word/2015/wordml/symex" xmlns:wpg="http://schemas.microsoft.com/office/word/2010/wordprocessingGroup" xmlns:wpi="http://schemas.microsoft.com/office/word/2010/wordprocessingInk" xmlns:wne="http://schemas.microsoft.com/office/word/2006/wordml" xmlns:wps="http://schemas.microsoft.com/office/word/2010/wordprocessingShape" mc:Ignorable="w14 w15 w16se w16cid wp14">
-  <w:p/>
+  <w:sdt>
+    <w:sdtPr>
+      <w:id w:val="-1065795998"/>
+      <w:docPartObj>
+        <w:docPartGallery w:val="Page Numbers (Bottom of Page)"/>
+        <w:docPartUnique/>
+      </w:docPartObj>
+    </w:sdtPr>
+    <w:sdtEndPr>
+      <w:rPr>
+        <w:color w:val="7F7F7F" w:themeColor="background1" w:themeShade="7F"/>
+        <w:spacing w:val="60"/>
+      </w:rPr>
+    </w:sdtEndPr>
+    <w:sdtContent>
+      <w:p>
+        <w:pPr>
+          <w:pStyle w:val="Footer"/>
+          <w:pBdr>
+            <w:top w:val="single" w:sz="4" w:space="1" w:color="D9D9D9" w:themeColor="background1" w:themeShade="D9"/>
+          </w:pBdr>
+          <w:jc w:val="right"/>
+        </w:pPr>
+        <w:r>
+          <w:fldChar w:fldCharType="begin"/>
+        </w:r>
+        <w:r>
+          <w:instrText xml:space="preserve"> PAGE   \* MERGEFORMAT </w:instrText>
+        </w:r>
+        <w:r>
+          <w:fldChar w:fldCharType="separate"/>
+        </w:r>
+        <w:r>
+          <w:rPr>
+            <w:noProof/>
+          </w:rPr>
+          <w:t>2</w:t>
+        </w:r>
+        <w:r>
+          <w:rPr>
+            <w:noProof/>
+          </w:rPr>
+          <w:fldChar w:fldCharType="end"/>
+        </w:r>
+        <w:r>
+          <w:t xml:space="preserve"> | </w:t>
+        </w:r>
+        <w:r>
+          <w:rPr>
+            <w:color w:val="7F7F7F" w:themeColor="background1" w:themeShade="7F"/>
+            <w:spacing w:val="60"/>
+          </w:rPr>
+          <w:t>Page</w:t>
+        </w:r>
+      </w:p>
+    </w:sdtContent>
+  </w:sdt>
+  <w:p>
+    <w:pPr>
+      <w:pStyle w:val="Footer"/>
+    </w:pPr>
+  </w:p>
 </w:ftr>
 </file>
 
@@ -3702,12 +5166,6 @@
 </file>
 
 <file path=word/header1.xml><?xml version="1.0" encoding="utf-8"?>
-<w:hdr xmlns:wpc="http://schemas.microsoft.com/office/word/2010/wordprocessingCanvas" xmlns:cx="http://schemas.microsoft.com/office/drawing/2014/chartex" xmlns:cx1="http://schemas.microsoft.com/office/drawing/2015/9/8/chartex" xmlns:cx2="http://schemas.microsoft.com/office/drawing/2015/10/21/chartex" xmlns:cx3="http://schemas.microsoft.com/office/drawing/2016/5/9/chartex" xmlns:cx4="http://schemas.microsoft.com/office/drawing/2016/5/10/chartex" xmlns:cx5="http://schemas.microsoft.com/office/drawing/2016/5/11/chartex" xmlns:cx6="http://schemas.microsoft.com/office/drawing/2016/5/12/chartex" xmlns:cx7="http://schemas.microsoft.com/office/drawing/2016/5/13/chartex" xmlns:cx8="http://schemas.microsoft.com/office/drawing/2016/5/14/chartex" xmlns:mc="http://schemas.openxmlformats.org/markup-compatibility/2006" xmlns:aink="http://schemas.microsoft.com/office/drawing/2016/ink" xmlns:am3d="http://schemas.microsoft.com/office/drawing/2017/model3d" xmlns:o="urn:schemas-microsoft-com:office:office" xmlns:r="http://schemas.openxmlformats.org/officeDocument/2006/relationships" xmlns:m="http://schemas.openxmlformats.org/officeDocument/2006/math" xmlns:v="urn:schemas-microsoft-com:vml" xmlns:wp14="http://schemas.microsoft.com/office/word/2010/wordprocessingDrawing" xmlns:wp="http://schemas.openxmlformats.org/drawingml/2006/wordprocessingDrawing" xmlns:w10="urn:schemas-microsoft-com:office:word" xmlns:w="http://schemas.openxmlformats.org/wordprocessingml/2006/main" xmlns:w14="http://schemas.microsoft.com/office/word/2010/wordml" xmlns:w15="http://schemas.microsoft.com/office/word/2012/wordml" xmlns:w16cid="http://schemas.microsoft.com/office/word/2016/wordml/cid" xmlns:w16se="http://schemas.microsoft.com/office/word/2015/wordml/symex" xmlns:wpg="http://schemas.microsoft.com/office/word/2010/wordprocessingGroup" xmlns:wpi="http://schemas.microsoft.com/office/word/2010/wordprocessingInk" xmlns:wne="http://schemas.microsoft.com/office/word/2006/wordml" xmlns:wps="http://schemas.microsoft.com/office/word/2010/wordprocessingShape" mc:Ignorable="w14 w15 w16se w16cid wp14">
-  <w:p/>
-</w:hdr>
-</file>
-
-<file path=word/header2.xml><?xml version="1.0" encoding="utf-8"?>
 <w:hdr xmlns:wpc="http://schemas.microsoft.com/office/word/2010/wordprocessingCanvas" xmlns:cx="http://schemas.microsoft.com/office/drawing/2014/chartex" xmlns:cx1="http://schemas.microsoft.com/office/drawing/2015/9/8/chartex" xmlns:cx2="http://schemas.microsoft.com/office/drawing/2015/10/21/chartex" xmlns:cx3="http://schemas.microsoft.com/office/drawing/2016/5/9/chartex" xmlns:cx4="http://schemas.microsoft.com/office/drawing/2016/5/10/chartex" xmlns:cx5="http://schemas.microsoft.com/office/drawing/2016/5/11/chartex" xmlns:cx6="http://schemas.microsoft.com/office/drawing/2016/5/12/chartex" xmlns:cx7="http://schemas.microsoft.com/office/drawing/2016/5/13/chartex" xmlns:cx8="http://schemas.microsoft.com/office/drawing/2016/5/14/chartex" xmlns:mc="http://schemas.openxmlformats.org/markup-compatibility/2006" xmlns:aink="http://schemas.microsoft.com/office/drawing/2016/ink" xmlns:am3d="http://schemas.microsoft.com/office/drawing/2017/model3d" xmlns:o="urn:schemas-microsoft-com:office:office" xmlns:r="http://schemas.openxmlformats.org/officeDocument/2006/relationships" xmlns:m="http://schemas.openxmlformats.org/officeDocument/2006/math" xmlns:v="urn:schemas-microsoft-com:vml" xmlns:wp14="http://schemas.microsoft.com/office/word/2010/wordprocessingDrawing" xmlns:wp="http://schemas.openxmlformats.org/drawingml/2006/wordprocessingDrawing" xmlns:w10="urn:schemas-microsoft-com:office:word" xmlns:w="http://schemas.openxmlformats.org/wordprocessingml/2006/main" xmlns:w14="http://schemas.microsoft.com/office/word/2010/wordml" xmlns:w15="http://schemas.microsoft.com/office/word/2012/wordml" xmlns:w16cid="http://schemas.microsoft.com/office/word/2016/wordml/cid" xmlns:w16se="http://schemas.microsoft.com/office/word/2015/wordml/symex" xmlns:wpg="http://schemas.microsoft.com/office/word/2010/wordprocessingGroup" xmlns:wpi="http://schemas.microsoft.com/office/word/2010/wordprocessingInk" xmlns:wne="http://schemas.microsoft.com/office/word/2006/wordml" xmlns:wps="http://schemas.microsoft.com/office/word/2010/wordprocessingShape" mc:Ignorable="w14 w15 w16se w16cid wp14">
   <w:p>
     <w:r>
@@ -3726,7 +5184,7 @@
           <wp:extent cx="1080901" cy="995363"/>
           <wp:effectExtent l="0" t="0" r="0" b="0"/>
           <wp:wrapSquare wrapText="bothSides" distT="0" distB="0" distL="0" distR="0"/>
-          <wp:docPr id="10" name="image22.png"/>
+          <wp:docPr id="24" name="image22.png"/>
           <wp:cNvGraphicFramePr/>
           <a:graphic xmlns:a="http://schemas.openxmlformats.org/drawingml/2006/main">
             <a:graphicData uri="http://schemas.openxmlformats.org/drawingml/2006/picture">
@@ -3774,7 +5232,7 @@
           <wp:extent cx="1023938" cy="1576422"/>
           <wp:effectExtent l="0" t="0" r="0" b="0"/>
           <wp:wrapSquare wrapText="bothSides" distT="114300" distB="114300" distL="114300" distR="114300"/>
-          <wp:docPr id="3" name="image11.png"/>
+          <wp:docPr id="25" name="image11.png"/>
           <wp:cNvGraphicFramePr/>
           <a:graphic xmlns:a="http://schemas.openxmlformats.org/drawingml/2006/main">
             <a:graphicData uri="http://schemas.openxmlformats.org/drawingml/2006/picture">
@@ -4817,7 +6275,691 @@
       <w:shd w:val="clear" w:color="auto" w:fill="E6E6E6"/>
     </w:rPr>
   </w:style>
+  <w:style w:type="paragraph" w:styleId="Header">
+    <w:name w:val="header"/>
+    <w:basedOn w:val="Normal"/>
+    <w:link w:val="HeaderChar"/>
+    <w:uiPriority w:val="99"/>
+    <w:unhideWhenUsed/>
+    <w:rsid w:val="00BA3251"/>
+    <w:pPr>
+      <w:tabs>
+        <w:tab w:val="center" w:pos="4680"/>
+        <w:tab w:val="right" w:pos="9360"/>
+      </w:tabs>
+      <w:spacing w:line="240" w:lineRule="auto"/>
+    </w:pPr>
+  </w:style>
+  <w:style w:type="character" w:customStyle="1" w:styleId="HeaderChar">
+    <w:name w:val="Header Char"/>
+    <w:basedOn w:val="DefaultParagraphFont"/>
+    <w:link w:val="Header"/>
+    <w:uiPriority w:val="99"/>
+    <w:rsid w:val="00BA3251"/>
+  </w:style>
+  <w:style w:type="paragraph" w:styleId="Footer">
+    <w:name w:val="footer"/>
+    <w:basedOn w:val="Normal"/>
+    <w:link w:val="FooterChar"/>
+    <w:uiPriority w:val="99"/>
+    <w:unhideWhenUsed/>
+    <w:rsid w:val="00BA3251"/>
+    <w:pPr>
+      <w:tabs>
+        <w:tab w:val="center" w:pos="4680"/>
+        <w:tab w:val="right" w:pos="9360"/>
+      </w:tabs>
+      <w:spacing w:line="240" w:lineRule="auto"/>
+    </w:pPr>
+  </w:style>
+  <w:style w:type="character" w:customStyle="1" w:styleId="FooterChar">
+    <w:name w:val="Footer Char"/>
+    <w:basedOn w:val="DefaultParagraphFont"/>
+    <w:link w:val="Footer"/>
+    <w:uiPriority w:val="99"/>
+    <w:rsid w:val="00BA3251"/>
+  </w:style>
+  <w:style w:type="paragraph" w:styleId="TOCHeading">
+    <w:name w:val="TOC Heading"/>
+    <w:basedOn w:val="Heading1"/>
+    <w:next w:val="Normal"/>
+    <w:uiPriority w:val="39"/>
+    <w:unhideWhenUsed/>
+    <w:qFormat/>
+    <w:rsid w:val="003E137D"/>
+    <w:pPr>
+      <w:pBdr>
+        <w:top w:val="none" w:sz="0" w:space="0" w:color="auto"/>
+        <w:left w:val="none" w:sz="0" w:space="0" w:color="auto"/>
+        <w:bottom w:val="none" w:sz="0" w:space="0" w:color="auto"/>
+        <w:right w:val="none" w:sz="0" w:space="0" w:color="auto"/>
+        <w:between w:val="none" w:sz="0" w:space="0" w:color="auto"/>
+      </w:pBdr>
+      <w:spacing w:before="240" w:after="0" w:line="259" w:lineRule="auto"/>
+      <w:outlineLvl w:val="9"/>
+    </w:pPr>
+    <w:rPr>
+      <w:rFonts w:asciiTheme="majorHAnsi" w:eastAsiaTheme="majorEastAsia" w:hAnsiTheme="majorHAnsi" w:cstheme="majorBidi"/>
+      <w:color w:val="365F91" w:themeColor="accent1" w:themeShade="BF"/>
+      <w:sz w:val="32"/>
+      <w:szCs w:val="32"/>
+      <w:lang w:val="en-US" w:eastAsia="en-US"/>
+    </w:rPr>
+  </w:style>
+  <w:style w:type="paragraph" w:styleId="TOC2">
+    <w:name w:val="toc 2"/>
+    <w:basedOn w:val="Normal"/>
+    <w:next w:val="Normal"/>
+    <w:autoRedefine/>
+    <w:uiPriority w:val="39"/>
+    <w:unhideWhenUsed/>
+    <w:rsid w:val="003E137D"/>
+    <w:pPr>
+      <w:pBdr>
+        <w:top w:val="none" w:sz="0" w:space="0" w:color="auto"/>
+        <w:left w:val="none" w:sz="0" w:space="0" w:color="auto"/>
+        <w:bottom w:val="none" w:sz="0" w:space="0" w:color="auto"/>
+        <w:right w:val="none" w:sz="0" w:space="0" w:color="auto"/>
+        <w:between w:val="none" w:sz="0" w:space="0" w:color="auto"/>
+      </w:pBdr>
+      <w:spacing w:after="100" w:line="259" w:lineRule="auto"/>
+      <w:ind w:left="220"/>
+    </w:pPr>
+    <w:rPr>
+      <w:rFonts w:asciiTheme="minorHAnsi" w:eastAsiaTheme="minorEastAsia" w:hAnsiTheme="minorHAnsi" w:cs="Times New Roman"/>
+      <w:color w:val="auto"/>
+      <w:lang w:val="en-US" w:eastAsia="en-US"/>
+    </w:rPr>
+  </w:style>
+  <w:style w:type="paragraph" w:styleId="TOC1">
+    <w:name w:val="toc 1"/>
+    <w:basedOn w:val="Normal"/>
+    <w:next w:val="Normal"/>
+    <w:autoRedefine/>
+    <w:uiPriority w:val="39"/>
+    <w:unhideWhenUsed/>
+    <w:rsid w:val="003E137D"/>
+    <w:pPr>
+      <w:pBdr>
+        <w:top w:val="none" w:sz="0" w:space="0" w:color="auto"/>
+        <w:left w:val="none" w:sz="0" w:space="0" w:color="auto"/>
+        <w:bottom w:val="none" w:sz="0" w:space="0" w:color="auto"/>
+        <w:right w:val="none" w:sz="0" w:space="0" w:color="auto"/>
+        <w:between w:val="none" w:sz="0" w:space="0" w:color="auto"/>
+      </w:pBdr>
+      <w:spacing w:after="100" w:line="259" w:lineRule="auto"/>
+    </w:pPr>
+    <w:rPr>
+      <w:rFonts w:asciiTheme="minorHAnsi" w:eastAsiaTheme="minorEastAsia" w:hAnsiTheme="minorHAnsi" w:cs="Times New Roman"/>
+      <w:color w:val="auto"/>
+      <w:lang w:val="en-US" w:eastAsia="en-US"/>
+    </w:rPr>
+  </w:style>
+  <w:style w:type="paragraph" w:styleId="TOC3">
+    <w:name w:val="toc 3"/>
+    <w:basedOn w:val="Normal"/>
+    <w:next w:val="Normal"/>
+    <w:autoRedefine/>
+    <w:uiPriority w:val="39"/>
+    <w:unhideWhenUsed/>
+    <w:rsid w:val="003E137D"/>
+    <w:pPr>
+      <w:pBdr>
+        <w:top w:val="none" w:sz="0" w:space="0" w:color="auto"/>
+        <w:left w:val="none" w:sz="0" w:space="0" w:color="auto"/>
+        <w:bottom w:val="none" w:sz="0" w:space="0" w:color="auto"/>
+        <w:right w:val="none" w:sz="0" w:space="0" w:color="auto"/>
+        <w:between w:val="none" w:sz="0" w:space="0" w:color="auto"/>
+      </w:pBdr>
+      <w:spacing w:after="100" w:line="259" w:lineRule="auto"/>
+      <w:ind w:left="440"/>
+    </w:pPr>
+    <w:rPr>
+      <w:rFonts w:asciiTheme="minorHAnsi" w:eastAsiaTheme="minorEastAsia" w:hAnsiTheme="minorHAnsi" w:cs="Times New Roman"/>
+      <w:color w:val="auto"/>
+      <w:lang w:val="en-US" w:eastAsia="en-US"/>
+    </w:rPr>
+  </w:style>
 </w:styles>
+</file>
+
+<file path=word/glossary/document.xml><?xml version="1.0" encoding="utf-8"?>
+<w:glossaryDocument xmlns:wpc="http://schemas.microsoft.com/office/word/2010/wordprocessingCanvas" xmlns:cx="http://schemas.microsoft.com/office/drawing/2014/chartex" xmlns:cx1="http://schemas.microsoft.com/office/drawing/2015/9/8/chartex" xmlns:cx2="http://schemas.microsoft.com/office/drawing/2015/10/21/chartex" xmlns:cx3="http://schemas.microsoft.com/office/drawing/2016/5/9/chartex" xmlns:cx4="http://schemas.microsoft.com/office/drawing/2016/5/10/chartex" xmlns:cx5="http://schemas.microsoft.com/office/drawing/2016/5/11/chartex" xmlns:cx6="http://schemas.microsoft.com/office/drawing/2016/5/12/chartex" xmlns:cx7="http://schemas.microsoft.com/office/drawing/2016/5/13/chartex" xmlns:cx8="http://schemas.microsoft.com/office/drawing/2016/5/14/chartex" xmlns:mc="http://schemas.openxmlformats.org/markup-compatibility/2006" xmlns:aink="http://schemas.microsoft.com/office/drawing/2016/ink" xmlns:am3d="http://schemas.microsoft.com/office/drawing/2017/model3d" xmlns:o="urn:schemas-microsoft-com:office:office" xmlns:r="http://schemas.openxmlformats.org/officeDocument/2006/relationships" xmlns:m="http://schemas.openxmlformats.org/officeDocument/2006/math" xmlns:v="urn:schemas-microsoft-com:vml" xmlns:wp14="http://schemas.microsoft.com/office/word/2010/wordprocessingDrawing" xmlns:wp="http://schemas.openxmlformats.org/drawingml/2006/wordprocessingDrawing" xmlns:w10="urn:schemas-microsoft-com:office:word" xmlns:w="http://schemas.openxmlformats.org/wordprocessingml/2006/main" xmlns:w14="http://schemas.microsoft.com/office/word/2010/wordml" xmlns:w15="http://schemas.microsoft.com/office/word/2012/wordml" xmlns:w16cid="http://schemas.microsoft.com/office/word/2016/wordml/cid" xmlns:w16se="http://schemas.microsoft.com/office/word/2015/wordml/symex" xmlns:wpg="http://schemas.microsoft.com/office/word/2010/wordprocessingGroup" xmlns:wpi="http://schemas.microsoft.com/office/word/2010/wordprocessingInk" xmlns:wne="http://schemas.microsoft.com/office/word/2006/wordml" xmlns:wps="http://schemas.microsoft.com/office/word/2010/wordprocessingShape" mc:Ignorable="w14 w15 w16se w16cid wp14"/>
+</file>
+
+<file path=word/glossary/fontTable.xml><?xml version="1.0" encoding="utf-8"?>
+<w:fonts xmlns:mc="http://schemas.openxmlformats.org/markup-compatibility/2006" xmlns:r="http://schemas.openxmlformats.org/officeDocument/2006/relationships" xmlns:w="http://schemas.openxmlformats.org/wordprocessingml/2006/main" xmlns:w14="http://schemas.microsoft.com/office/word/2010/wordml" xmlns:w15="http://schemas.microsoft.com/office/word/2012/wordml" xmlns:w16cid="http://schemas.microsoft.com/office/word/2016/wordml/cid" xmlns:w16se="http://schemas.microsoft.com/office/word/2015/wordml/symex" mc:Ignorable="w14 w15 w16se w16cid">
+  <w:font w:name="Times New Roman">
+    <w:panose1 w:val="02020603050405020304"/>
+    <w:charset w:val="00"/>
+    <w:family w:val="roman"/>
+    <w:pitch w:val="variable"/>
+    <w:sig w:usb0="E0002AFF" w:usb1="C0007841" w:usb2="00000009" w:usb3="00000000" w:csb0="000001FF" w:csb1="00000000"/>
+  </w:font>
+  <w:font w:name="Arial">
+    <w:panose1 w:val="020B0604020202020204"/>
+    <w:charset w:val="00"/>
+    <w:family w:val="swiss"/>
+    <w:pitch w:val="variable"/>
+    <w:sig w:usb0="E0002AFF" w:usb1="C0007843" w:usb2="00000009" w:usb3="00000000" w:csb0="000001FF" w:csb1="00000000"/>
+  </w:font>
+  <w:font w:name="Calibri">
+    <w:panose1 w:val="020F0502020204030204"/>
+    <w:charset w:val="00"/>
+    <w:family w:val="swiss"/>
+    <w:pitch w:val="variable"/>
+    <w:sig w:usb0="E00002FF" w:usb1="4000ACFF" w:usb2="00000001" w:usb3="00000000" w:csb0="0000019F" w:csb1="00000000"/>
+  </w:font>
+  <w:font w:name="Cambria">
+    <w:panose1 w:val="02040503050406030204"/>
+    <w:charset w:val="00"/>
+    <w:family w:val="roman"/>
+    <w:pitch w:val="variable"/>
+    <w:sig w:usb0="E00002FF" w:usb1="400004FF" w:usb2="00000000" w:usb3="00000000" w:csb0="0000019F" w:csb1="00000000"/>
+  </w:font>
+  <w:font w:name="Calibri Light">
+    <w:panose1 w:val="020F0302020204030204"/>
+    <w:charset w:val="00"/>
+    <w:family w:val="swiss"/>
+    <w:pitch w:val="variable"/>
+    <w:sig w:usb0="A00002EF" w:usb1="4000207B" w:usb2="00000000" w:usb3="00000000" w:csb0="0000009F" w:csb1="00000000"/>
+  </w:font>
+</w:fonts>
+</file>
+
+<file path=word/glossary/settings.xml><?xml version="1.0" encoding="utf-8"?>
+<w:settings xmlns:mc="http://schemas.openxmlformats.org/markup-compatibility/2006" xmlns:o="urn:schemas-microsoft-com:office:office" xmlns:r="http://schemas.openxmlformats.org/officeDocument/2006/relationships" xmlns:m="http://schemas.openxmlformats.org/officeDocument/2006/math" xmlns:v="urn:schemas-microsoft-com:vml" xmlns:w10="urn:schemas-microsoft-com:office:word" xmlns:w="http://schemas.openxmlformats.org/wordprocessingml/2006/main" xmlns:w14="http://schemas.microsoft.com/office/word/2010/wordml" xmlns:w15="http://schemas.microsoft.com/office/word/2012/wordml" xmlns:w16cid="http://schemas.microsoft.com/office/word/2016/wordml/cid" xmlns:w16se="http://schemas.microsoft.com/office/word/2015/wordml/symex" xmlns:sl="http://schemas.openxmlformats.org/schemaLibrary/2006/main" mc:Ignorable="w14 w15 w16se w16cid">
+  <w:view w:val="normal"/>
+  <w:defaultTabStop w:val="720"/>
+  <w:characterSpacingControl w:val="doNotCompress"/>
+  <w:compat>
+    <w:useFELayout/>
+    <w:compatSetting w:name="compatibilityMode" w:uri="http://schemas.microsoft.com/office/word" w:val="15"/>
+    <w:compatSetting w:name="overrideTableStyleFontSizeAndJustification" w:uri="http://schemas.microsoft.com/office/word" w:val="1"/>
+    <w:compatSetting w:name="enableOpenTypeFeatures" w:uri="http://schemas.microsoft.com/office/word" w:val="1"/>
+    <w:compatSetting w:name="doNotFlipMirrorIndents" w:uri="http://schemas.microsoft.com/office/word" w:val="1"/>
+    <w:compatSetting w:name="differentiateMultirowTableHeaders" w:uri="http://schemas.microsoft.com/office/word" w:val="1"/>
+    <w:compatSetting w:name="useWord2013TrackBottomHyphenation" w:uri="http://schemas.microsoft.com/office/word" w:val="0"/>
+  </w:compat>
+  <w:rsids>
+    <w:rsidRoot w:val="006E6F13"/>
+    <w:rsid w:val="002E5408"/>
+    <w:rsid w:val="006E6F13"/>
+  </w:rsids>
+  <m:mathPr>
+    <m:mathFont m:val="Cambria Math"/>
+    <m:brkBin m:val="before"/>
+    <m:brkBinSub m:val="--"/>
+    <m:smallFrac m:val="0"/>
+    <m:dispDef/>
+    <m:lMargin m:val="0"/>
+    <m:rMargin m:val="0"/>
+    <m:defJc m:val="centerGroup"/>
+    <m:wrapIndent m:val="1440"/>
+    <m:intLim m:val="subSup"/>
+    <m:naryLim m:val="undOvr"/>
+  </m:mathPr>
+  <w:themeFontLang w:val="en-PH"/>
+  <w:clrSchemeMapping w:bg1="light1" w:t1="dark1" w:bg2="light2" w:t2="dark2" w:accent1="accent1" w:accent2="accent2" w:accent3="accent3" w:accent4="accent4" w:accent5="accent5" w:accent6="accent6" w:hyperlink="hyperlink" w:followedHyperlink="followedHyperlink"/>
+  <w:decimalSymbol w:val="."/>
+  <w:listSeparator w:val=","/>
+  <w15:chartTrackingRefBased/>
+</w:settings>
+</file>
+
+<file path=word/glossary/styles.xml><?xml version="1.0" encoding="utf-8"?>
+<w:styles xmlns:mc="http://schemas.openxmlformats.org/markup-compatibility/2006" xmlns:r="http://schemas.openxmlformats.org/officeDocument/2006/relationships" xmlns:w="http://schemas.openxmlformats.org/wordprocessingml/2006/main" xmlns:w14="http://schemas.microsoft.com/office/word/2010/wordml" xmlns:w15="http://schemas.microsoft.com/office/word/2012/wordml" xmlns:w16cid="http://schemas.microsoft.com/office/word/2016/wordml/cid" xmlns:w16se="http://schemas.microsoft.com/office/word/2015/wordml/symex" mc:Ignorable="w14 w15 w16se w16cid">
+  <w:docDefaults>
+    <w:rPrDefault>
+      <w:rPr>
+        <w:rFonts w:asciiTheme="minorHAnsi" w:eastAsiaTheme="minorEastAsia" w:hAnsiTheme="minorHAnsi" w:cstheme="minorBidi"/>
+        <w:sz w:val="22"/>
+        <w:szCs w:val="22"/>
+        <w:lang w:val="en-PH" w:eastAsia="en-PH" w:bidi="ar-SA"/>
+      </w:rPr>
+    </w:rPrDefault>
+    <w:pPrDefault>
+      <w:pPr>
+        <w:spacing w:after="160" w:line="259" w:lineRule="auto"/>
+      </w:pPr>
+    </w:pPrDefault>
+  </w:docDefaults>
+  <w:latentStyles w:defLockedState="0" w:defUIPriority="99" w:defSemiHidden="0" w:defUnhideWhenUsed="0" w:defQFormat="0" w:count="375">
+    <w:lsdException w:name="Normal" w:uiPriority="0" w:qFormat="1"/>
+    <w:lsdException w:name="heading 1" w:uiPriority="9" w:qFormat="1"/>
+    <w:lsdException w:name="heading 2" w:semiHidden="1" w:uiPriority="9" w:unhideWhenUsed="1" w:qFormat="1"/>
+    <w:lsdException w:name="heading 3" w:semiHidden="1" w:uiPriority="9" w:unhideWhenUsed="1" w:qFormat="1"/>
+    <w:lsdException w:name="heading 4" w:semiHidden="1" w:uiPriority="9" w:unhideWhenUsed="1" w:qFormat="1"/>
+    <w:lsdException w:name="heading 5" w:semiHidden="1" w:uiPriority="9" w:unhideWhenUsed="1" w:qFormat="1"/>
+    <w:lsdException w:name="heading 6" w:semiHidden="1" w:uiPriority="9" w:unhideWhenUsed="1" w:qFormat="1"/>
+    <w:lsdException w:name="heading 7" w:semiHidden="1" w:uiPriority="9" w:unhideWhenUsed="1" w:qFormat="1"/>
+    <w:lsdException w:name="heading 8" w:semiHidden="1" w:uiPriority="9" w:unhideWhenUsed="1" w:qFormat="1"/>
+    <w:lsdException w:name="heading 9" w:semiHidden="1" w:uiPriority="9" w:unhideWhenUsed="1" w:qFormat="1"/>
+    <w:lsdException w:name="index 1" w:semiHidden="1" w:unhideWhenUsed="1"/>
+    <w:lsdException w:name="index 2" w:semiHidden="1" w:unhideWhenUsed="1"/>
+    <w:lsdException w:name="index 3" w:semiHidden="1" w:unhideWhenUsed="1"/>
+    <w:lsdException w:name="index 4" w:semiHidden="1" w:unhideWhenUsed="1"/>
+    <w:lsdException w:name="index 5" w:semiHidden="1" w:unhideWhenUsed="1"/>
+    <w:lsdException w:name="index 6" w:semiHidden="1" w:unhideWhenUsed="1"/>
+    <w:lsdException w:name="index 7" w:semiHidden="1" w:unhideWhenUsed="1"/>
+    <w:lsdException w:name="index 8" w:semiHidden="1" w:unhideWhenUsed="1"/>
+    <w:lsdException w:name="index 9" w:semiHidden="1" w:unhideWhenUsed="1"/>
+    <w:lsdException w:name="toc 1" w:semiHidden="1" w:uiPriority="39" w:unhideWhenUsed="1"/>
+    <w:lsdException w:name="toc 2" w:semiHidden="1" w:uiPriority="39" w:unhideWhenUsed="1"/>
+    <w:lsdException w:name="toc 3" w:semiHidden="1" w:uiPriority="39" w:unhideWhenUsed="1"/>
+    <w:lsdException w:name="toc 4" w:semiHidden="1" w:uiPriority="39" w:unhideWhenUsed="1"/>
+    <w:lsdException w:name="toc 5" w:semiHidden="1" w:uiPriority="39" w:unhideWhenUsed="1"/>
+    <w:lsdException w:name="toc 6" w:semiHidden="1" w:uiPriority="39" w:unhideWhenUsed="1"/>
+    <w:lsdException w:name="toc 7" w:semiHidden="1" w:uiPriority="39" w:unhideWhenUsed="1"/>
+    <w:lsdException w:name="toc 8" w:semiHidden="1" w:uiPriority="39" w:unhideWhenUsed="1"/>
+    <w:lsdException w:name="toc 9" w:semiHidden="1" w:uiPriority="39" w:unhideWhenUsed="1"/>
+    <w:lsdException w:name="Normal Indent" w:semiHidden="1" w:unhideWhenUsed="1"/>
+    <w:lsdException w:name="footnote text" w:semiHidden="1" w:unhideWhenUsed="1"/>
+    <w:lsdException w:name="annotation text" w:semiHidden="1" w:unhideWhenUsed="1"/>
+    <w:lsdException w:name="header" w:semiHidden="1" w:unhideWhenUsed="1"/>
+    <w:lsdException w:name="footer" w:semiHidden="1" w:unhideWhenUsed="1"/>
+    <w:lsdException w:name="index heading" w:semiHidden="1" w:unhideWhenUsed="1"/>
+    <w:lsdException w:name="caption" w:semiHidden="1" w:uiPriority="35" w:unhideWhenUsed="1" w:qFormat="1"/>
+    <w:lsdException w:name="table of figures" w:semiHidden="1" w:unhideWhenUsed="1"/>
+    <w:lsdException w:name="envelope address" w:semiHidden="1" w:unhideWhenUsed="1"/>
+    <w:lsdException w:name="envelope return" w:semiHidden="1" w:unhideWhenUsed="1"/>
+    <w:lsdException w:name="footnote reference" w:semiHidden="1" w:unhideWhenUsed="1"/>
+    <w:lsdException w:name="annotation reference" w:semiHidden="1" w:unhideWhenUsed="1"/>
+    <w:lsdException w:name="line number" w:semiHidden="1" w:unhideWhenUsed="1"/>
+    <w:lsdException w:name="page number" w:semiHidden="1" w:unhideWhenUsed="1"/>
+    <w:lsdException w:name="endnote reference" w:semiHidden="1" w:unhideWhenUsed="1"/>
+    <w:lsdException w:name="endnote text" w:semiHidden="1" w:unhideWhenUsed="1"/>
+    <w:lsdException w:name="table of authorities" w:semiHidden="1" w:unhideWhenUsed="1"/>
+    <w:lsdException w:name="macro" w:semiHidden="1" w:unhideWhenUsed="1"/>
+    <w:lsdException w:name="toa heading" w:semiHidden="1" w:unhideWhenUsed="1"/>
+    <w:lsdException w:name="List" w:semiHidden="1" w:unhideWhenUsed="1"/>
+    <w:lsdException w:name="List Bullet" w:semiHidden="1" w:unhideWhenUsed="1"/>
+    <w:lsdException w:name="List Number" w:semiHidden="1" w:unhideWhenUsed="1"/>
+    <w:lsdException w:name="List 2" w:semiHidden="1" w:unhideWhenUsed="1"/>
+    <w:lsdException w:name="List 3" w:semiHidden="1" w:unhideWhenUsed="1"/>
+    <w:lsdException w:name="List 4" w:semiHidden="1" w:unhideWhenUsed="1"/>
+    <w:lsdException w:name="List 5" w:semiHidden="1" w:unhideWhenUsed="1"/>
+    <w:lsdException w:name="List Bullet 2" w:semiHidden="1" w:unhideWhenUsed="1"/>
+    <w:lsdException w:name="List Bullet 3" w:semiHidden="1" w:unhideWhenUsed="1"/>
+    <w:lsdException w:name="List Bullet 4" w:semiHidden="1" w:unhideWhenUsed="1"/>
+    <w:lsdException w:name="List Bullet 5" w:semiHidden="1" w:unhideWhenUsed="1"/>
+    <w:lsdException w:name="List Number 2" w:semiHidden="1" w:unhideWhenUsed="1"/>
+    <w:lsdException w:name="List Number 3" w:semiHidden="1" w:unhideWhenUsed="1"/>
+    <w:lsdException w:name="List Number 4" w:semiHidden="1" w:unhideWhenUsed="1"/>
+    <w:lsdException w:name="List Number 5" w:semiHidden="1" w:unhideWhenUsed="1"/>
+    <w:lsdException w:name="Title" w:uiPriority="10" w:qFormat="1"/>
+    <w:lsdException w:name="Closing" w:semiHidden="1" w:unhideWhenUsed="1"/>
+    <w:lsdException w:name="Signature" w:semiHidden="1" w:unhideWhenUsed="1"/>
+    <w:lsdException w:name="Default Paragraph Font" w:semiHidden="1" w:uiPriority="1" w:unhideWhenUsed="1"/>
+    <w:lsdException w:name="Body Text" w:semiHidden="1" w:unhideWhenUsed="1"/>
+    <w:lsdException w:name="Body Text Indent" w:semiHidden="1" w:unhideWhenUsed="1"/>
+    <w:lsdException w:name="List Continue" w:semiHidden="1" w:unhideWhenUsed="1"/>
+    <w:lsdException w:name="List Continue 2" w:semiHidden="1" w:unhideWhenUsed="1"/>
+    <w:lsdException w:name="List Continue 3" w:semiHidden="1" w:unhideWhenUsed="1"/>
+    <w:lsdException w:name="List Continue 4" w:semiHidden="1" w:unhideWhenUsed="1"/>
+    <w:lsdException w:name="List Continue 5" w:semiHidden="1" w:unhideWhenUsed="1"/>
+    <w:lsdException w:name="Message Header" w:semiHidden="1" w:unhideWhenUsed="1"/>
+    <w:lsdException w:name="Subtitle" w:uiPriority="11" w:qFormat="1"/>
+    <w:lsdException w:name="Salutation" w:semiHidden="1" w:unhideWhenUsed="1"/>
+    <w:lsdException w:name="Date" w:semiHidden="1" w:unhideWhenUsed="1"/>
+    <w:lsdException w:name="Body Text First Indent" w:semiHidden="1" w:unhideWhenUsed="1"/>
+    <w:lsdException w:name="Body Text First Indent 2" w:semiHidden="1" w:unhideWhenUsed="1"/>
+    <w:lsdException w:name="Note Heading" w:semiHidden="1" w:unhideWhenUsed="1"/>
+    <w:lsdException w:name="Body Text 2" w:semiHidden="1" w:unhideWhenUsed="1"/>
+    <w:lsdException w:name="Body Text 3" w:semiHidden="1" w:unhideWhenUsed="1"/>
+    <w:lsdException w:name="Body Text Indent 2" w:semiHidden="1" w:unhideWhenUsed="1"/>
+    <w:lsdException w:name="Body Text Indent 3" w:semiHidden="1" w:unhideWhenUsed="1"/>
+    <w:lsdException w:name="Block Text" w:semiHidden="1" w:unhideWhenUsed="1"/>
+    <w:lsdException w:name="Hyperlink" w:semiHidden="1" w:unhideWhenUsed="1"/>
+    <w:lsdException w:name="FollowedHyperlink" w:semiHidden="1" w:unhideWhenUsed="1"/>
+    <w:lsdException w:name="Strong" w:uiPriority="22" w:qFormat="1"/>
+    <w:lsdException w:name="Emphasis" w:uiPriority="20" w:qFormat="1"/>
+    <w:lsdException w:name="Document Map" w:semiHidden="1" w:unhideWhenUsed="1"/>
+    <w:lsdException w:name="Plain Text" w:semiHidden="1" w:unhideWhenUsed="1"/>
+    <w:lsdException w:name="E-mail Signature" w:semiHidden="1" w:unhideWhenUsed="1"/>
+    <w:lsdException w:name="HTML Top of Form" w:semiHidden="1" w:unhideWhenUsed="1"/>
+    <w:lsdException w:name="HTML Bottom of Form" w:semiHidden="1" w:unhideWhenUsed="1"/>
+    <w:lsdException w:name="Normal (Web)" w:semiHidden="1" w:unhideWhenUsed="1"/>
+    <w:lsdException w:name="HTML Acronym" w:semiHidden="1" w:unhideWhenUsed="1"/>
+    <w:lsdException w:name="HTML Address" w:semiHidden="1" w:unhideWhenUsed="1"/>
+    <w:lsdException w:name="HTML Cite" w:semiHidden="1" w:unhideWhenUsed="1"/>
+    <w:lsdException w:name="HTML Code" w:semiHidden="1" w:unhideWhenUsed="1"/>
+    <w:lsdException w:name="HTML Definition" w:semiHidden="1" w:unhideWhenUsed="1"/>
+    <w:lsdException w:name="HTML Keyboard" w:semiHidden="1" w:unhideWhenUsed="1"/>
+    <w:lsdException w:name="HTML Preformatted" w:semiHidden="1" w:unhideWhenUsed="1"/>
+    <w:lsdException w:name="HTML Sample" w:semiHidden="1" w:unhideWhenUsed="1"/>
+    <w:lsdException w:name="HTML Typewriter" w:semiHidden="1" w:unhideWhenUsed="1"/>
+    <w:lsdException w:name="HTML Variable" w:semiHidden="1" w:unhideWhenUsed="1"/>
+    <w:lsdException w:name="Normal Table" w:semiHidden="1" w:unhideWhenUsed="1"/>
+    <w:lsdException w:name="annotation subject" w:semiHidden="1" w:unhideWhenUsed="1"/>
+    <w:lsdException w:name="No List" w:semiHidden="1" w:unhideWhenUsed="1"/>
+    <w:lsdException w:name="Outline List 1" w:semiHidden="1" w:unhideWhenUsed="1"/>
+    <w:lsdException w:name="Outline List 2" w:semiHidden="1" w:unhideWhenUsed="1"/>
+    <w:lsdException w:name="Outline List 3" w:semiHidden="1" w:unhideWhenUsed="1"/>
+    <w:lsdException w:name="Table Simple 1" w:semiHidden="1" w:unhideWhenUsed="1"/>
+    <w:lsdException w:name="Table Simple 2" w:semiHidden="1" w:unhideWhenUsed="1"/>
+    <w:lsdException w:name="Table Simple 3" w:semiHidden="1" w:unhideWhenUsed="1"/>
+    <w:lsdException w:name="Table Classic 1" w:semiHidden="1" w:unhideWhenUsed="1"/>
+    <w:lsdException w:name="Table Classic 2" w:semiHidden="1" w:unhideWhenUsed="1"/>
+    <w:lsdException w:name="Table Classic 3" w:semiHidden="1" w:unhideWhenUsed="1"/>
+    <w:lsdException w:name="Table Classic 4" w:semiHidden="1" w:unhideWhenUsed="1"/>
+    <w:lsdException w:name="Table Colorful 1" w:semiHidden="1" w:unhideWhenUsed="1"/>
+    <w:lsdException w:name="Table Colorful 2" w:semiHidden="1" w:unhideWhenUsed="1"/>
+    <w:lsdException w:name="Table Colorful 3" w:semiHidden="1" w:unhideWhenUsed="1"/>
+    <w:lsdException w:name="Table Columns 1" w:semiHidden="1" w:unhideWhenUsed="1"/>
+    <w:lsdException w:name="Table Columns 2" w:semiHidden="1" w:unhideWhenUsed="1"/>
+    <w:lsdException w:name="Table Columns 3" w:semiHidden="1" w:unhideWhenUsed="1"/>
+    <w:lsdException w:name="Table Columns 4" w:semiHidden="1" w:unhideWhenUsed="1"/>
+    <w:lsdException w:name="Table Columns 5" w:semiHidden="1" w:unhideWhenUsed="1"/>
+    <w:lsdException w:name="Table Grid 1" w:semiHidden="1" w:unhideWhenUsed="1"/>
+    <w:lsdException w:name="Table Grid 2" w:semiHidden="1" w:unhideWhenUsed="1"/>
+    <w:lsdException w:name="Table Grid 3" w:semiHidden="1" w:unhideWhenUsed="1"/>
+    <w:lsdException w:name="Table Grid 4" w:semiHidden="1" w:unhideWhenUsed="1"/>
+    <w:lsdException w:name="Table Grid 5" w:semiHidden="1" w:unhideWhenUsed="1"/>
+    <w:lsdException w:name="Table Grid 6" w:semiHidden="1" w:unhideWhenUsed="1"/>
+    <w:lsdException w:name="Table Grid 7" w:semiHidden="1" w:unhideWhenUsed="1"/>
+    <w:lsdException w:name="Table Grid 8" w:semiHidden="1" w:unhideWhenUsed="1"/>
+    <w:lsdException w:name="Table List 1" w:semiHidden="1" w:unhideWhenUsed="1"/>
+    <w:lsdException w:name="Table List 2" w:semiHidden="1" w:unhideWhenUsed="1"/>
+    <w:lsdException w:name="Table List 3" w:semiHidden="1" w:unhideWhenUsed="1"/>
+    <w:lsdException w:name="Table List 4" w:semiHidden="1" w:unhideWhenUsed="1"/>
+    <w:lsdException w:name="Table List 5" w:semiHidden="1" w:unhideWhenUsed="1"/>
+    <w:lsdException w:name="Table List 6" w:semiHidden="1" w:unhideWhenUsed="1"/>
+    <w:lsdException w:name="Table List 7" w:semiHidden="1" w:unhideWhenUsed="1"/>
+    <w:lsdException w:name="Table List 8" w:semiHidden="1" w:unhideWhenUsed="1"/>
+    <w:lsdException w:name="Table 3D effects 1" w:semiHidden="1" w:unhideWhenUsed="1"/>
+    <w:lsdException w:name="Table 3D effects 2" w:semiHidden="1" w:unhideWhenUsed="1"/>
+    <w:lsdException w:name="Table 3D effects 3" w:semiHidden="1" w:unhideWhenUsed="1"/>
+    <w:lsdException w:name="Table Contemporary" w:semiHidden="1" w:unhideWhenUsed="1"/>
+    <w:lsdException w:name="Table Elegant" w:semiHidden="1" w:unhideWhenUsed="1"/>
+    <w:lsdException w:name="Table Professional" w:semiHidden="1" w:unhideWhenUsed="1"/>
+    <w:lsdException w:name="Table Subtle 1" w:semiHidden="1" w:unhideWhenUsed="1"/>
+    <w:lsdException w:name="Table Subtle 2" w:semiHidden="1" w:unhideWhenUsed="1"/>
+    <w:lsdException w:name="Table Web 1" w:semiHidden="1" w:unhideWhenUsed="1"/>
+    <w:lsdException w:name="Table Web 2" w:semiHidden="1" w:unhideWhenUsed="1"/>
+    <w:lsdException w:name="Table Web 3" w:semiHidden="1" w:unhideWhenUsed="1"/>
+    <w:lsdException w:name="Balloon Text" w:semiHidden="1" w:unhideWhenUsed="1"/>
+    <w:lsdException w:name="Table Grid" w:uiPriority="39"/>
+    <w:lsdException w:name="Table Theme" w:semiHidden="1" w:unhideWhenUsed="1"/>
+    <w:lsdException w:name="Placeholder Text" w:semiHidden="1"/>
+    <w:lsdException w:name="No Spacing" w:uiPriority="1" w:qFormat="1"/>
+    <w:lsdException w:name="Light Shading" w:uiPriority="60"/>
+    <w:lsdException w:name="Light List" w:uiPriority="61"/>
+    <w:lsdException w:name="Light Grid" w:uiPriority="62"/>
+    <w:lsdException w:name="Medium Shading 1" w:uiPriority="63"/>
+    <w:lsdException w:name="Medium Shading 2" w:uiPriority="64"/>
+    <w:lsdException w:name="Medium List 1" w:uiPriority="65"/>
+    <w:lsdException w:name="Medium List 2" w:uiPriority="66"/>
+    <w:lsdException w:name="Medium Grid 1" w:uiPriority="67"/>
+    <w:lsdException w:name="Medium Grid 2" w:uiPriority="68"/>
+    <w:lsdException w:name="Medium Grid 3" w:uiPriority="69"/>
+    <w:lsdException w:name="Dark List" w:uiPriority="70"/>
+    <w:lsdException w:name="Colorful Shading" w:uiPriority="71"/>
+    <w:lsdException w:name="Colorful List" w:uiPriority="72"/>
+    <w:lsdException w:name="Colorful Grid" w:uiPriority="73"/>
+    <w:lsdException w:name="Light Shading Accent 1" w:uiPriority="60"/>
+    <w:lsdException w:name="Light List Accent 1" w:uiPriority="61"/>
+    <w:lsdException w:name="Light Grid Accent 1" w:uiPriority="62"/>
+    <w:lsdException w:name="Medium Shading 1 Accent 1" w:uiPriority="63"/>
+    <w:lsdException w:name="Medium Shading 2 Accent 1" w:uiPriority="64"/>
+    <w:lsdException w:name="Medium List 1 Accent 1" w:uiPriority="65"/>
+    <w:lsdException w:name="Revision" w:semiHidden="1"/>
+    <w:lsdException w:name="List Paragraph" w:uiPriority="34" w:qFormat="1"/>
+    <w:lsdException w:name="Quote" w:uiPriority="29" w:qFormat="1"/>
+    <w:lsdException w:name="Intense Quote" w:uiPriority="30" w:qFormat="1"/>
+    <w:lsdException w:name="Medium List 2 Accent 1" w:uiPriority="66"/>
+    <w:lsdException w:name="Medium Grid 1 Accent 1" w:uiPriority="67"/>
+    <w:lsdException w:name="Medium Grid 2 Accent 1" w:uiPriority="68"/>
+    <w:lsdException w:name="Medium Grid 3 Accent 1" w:uiPriority="69"/>
+    <w:lsdException w:name="Dark List Accent 1" w:uiPriority="70"/>
+    <w:lsdException w:name="Colorful Shading Accent 1" w:uiPriority="71"/>
+    <w:lsdException w:name="Colorful List Accent 1" w:uiPriority="72"/>
+    <w:lsdException w:name="Colorful Grid Accent 1" w:uiPriority="73"/>
+    <w:lsdException w:name="Light Shading Accent 2" w:uiPriority="60"/>
+    <w:lsdException w:name="Light List Accent 2" w:uiPriority="61"/>
+    <w:lsdException w:name="Light Grid Accent 2" w:uiPriority="62"/>
+    <w:lsdException w:name="Medium Shading 1 Accent 2" w:uiPriority="63"/>
+    <w:lsdException w:name="Medium Shading 2 Accent 2" w:uiPriority="64"/>
+    <w:lsdException w:name="Medium List 1 Accent 2" w:uiPriority="65"/>
+    <w:lsdException w:name="Medium List 2 Accent 2" w:uiPriority="66"/>
+    <w:lsdException w:name="Medium Grid 1 Accent 2" w:uiPriority="67"/>
+    <w:lsdException w:name="Medium Grid 2 Accent 2" w:uiPriority="68"/>
+    <w:lsdException w:name="Medium Grid 3 Accent 2" w:uiPriority="69"/>
+    <w:lsdException w:name="Dark List Accent 2" w:uiPriority="70"/>
+    <w:lsdException w:name="Colorful Shading Accent 2" w:uiPriority="71"/>
+    <w:lsdException w:name="Colorful List Accent 2" w:uiPriority="72"/>
+    <w:lsdException w:name="Colorful Grid Accent 2" w:uiPriority="73"/>
+    <w:lsdException w:name="Light Shading Accent 3" w:uiPriority="60"/>
+    <w:lsdException w:name="Light List Accent 3" w:uiPriority="61"/>
+    <w:lsdException w:name="Light Grid Accent 3" w:uiPriority="62"/>
+    <w:lsdException w:name="Medium Shading 1 Accent 3" w:uiPriority="63"/>
+    <w:lsdException w:name="Medium Shading 2 Accent 3" w:uiPriority="64"/>
+    <w:lsdException w:name="Medium List 1 Accent 3" w:uiPriority="65"/>
+    <w:lsdException w:name="Medium List 2 Accent 3" w:uiPriority="66"/>
+    <w:lsdException w:name="Medium Grid 1 Accent 3" w:uiPriority="67"/>
+    <w:lsdException w:name="Medium Grid 2 Accent 3" w:uiPriority="68"/>
+    <w:lsdException w:name="Medium Grid 3 Accent 3" w:uiPriority="69"/>
+    <w:lsdException w:name="Dark List Accent 3" w:uiPriority="70"/>
+    <w:lsdException w:name="Colorful Shading Accent 3" w:uiPriority="71"/>
+    <w:lsdException w:name="Colorful List Accent 3" w:uiPriority="72"/>
+    <w:lsdException w:name="Colorful Grid Accent 3" w:uiPriority="73"/>
+    <w:lsdException w:name="Light Shading Accent 4" w:uiPriority="60"/>
+    <w:lsdException w:name="Light List Accent 4" w:uiPriority="61"/>
+    <w:lsdException w:name="Light Grid Accent 4" w:uiPriority="62"/>
+    <w:lsdException w:name="Medium Shading 1 Accent 4" w:uiPriority="63"/>
+    <w:lsdException w:name="Medium Shading 2 Accent 4" w:uiPriority="64"/>
+    <w:lsdException w:name="Medium List 1 Accent 4" w:uiPriority="65"/>
+    <w:lsdException w:name="Medium List 2 Accent 4" w:uiPriority="66"/>
+    <w:lsdException w:name="Medium Grid 1 Accent 4" w:uiPriority="67"/>
+    <w:lsdException w:name="Medium Grid 2 Accent 4" w:uiPriority="68"/>
+    <w:lsdException w:name="Medium Grid 3 Accent 4" w:uiPriority="69"/>
+    <w:lsdException w:name="Dark List Accent 4" w:uiPriority="70"/>
+    <w:lsdException w:name="Colorful Shading Accent 4" w:uiPriority="71"/>
+    <w:lsdException w:name="Colorful List Accent 4" w:uiPriority="72"/>
+    <w:lsdException w:name="Colorful Grid Accent 4" w:uiPriority="73"/>
+    <w:lsdException w:name="Light Shading Accent 5" w:uiPriority="60"/>
+    <w:lsdException w:name="Light List Accent 5" w:uiPriority="61"/>
+    <w:lsdException w:name="Light Grid Accent 5" w:uiPriority="62"/>
+    <w:lsdException w:name="Medium Shading 1 Accent 5" w:uiPriority="63"/>
+    <w:lsdException w:name="Medium Shading 2 Accent 5" w:uiPriority="64"/>
+    <w:lsdException w:name="Medium List 1 Accent 5" w:uiPriority="65"/>
+    <w:lsdException w:name="Medium List 2 Accent 5" w:uiPriority="66"/>
+    <w:lsdException w:name="Medium Grid 1 Accent 5" w:uiPriority="67"/>
+    <w:lsdException w:name="Medium Grid 2 Accent 5" w:uiPriority="68"/>
+    <w:lsdException w:name="Medium Grid 3 Accent 5" w:uiPriority="69"/>
+    <w:lsdException w:name="Dark List Accent 5" w:uiPriority="70"/>
+    <w:lsdException w:name="Colorful Shading Accent 5" w:uiPriority="71"/>
+    <w:lsdException w:name="Colorful List Accent 5" w:uiPriority="72"/>
+    <w:lsdException w:name="Colorful Grid Accent 5" w:uiPriority="73"/>
+    <w:lsdException w:name="Light Shading Accent 6" w:uiPriority="60"/>
+    <w:lsdException w:name="Light List Accent 6" w:uiPriority="61"/>
+    <w:lsdException w:name="Light Grid Accent 6" w:uiPriority="62"/>
+    <w:lsdException w:name="Medium Shading 1 Accent 6" w:uiPriority="63"/>
+    <w:lsdException w:name="Medium Shading 2 Accent 6" w:uiPriority="64"/>
+    <w:lsdException w:name="Medium List 1 Accent 6" w:uiPriority="65"/>
+    <w:lsdException w:name="Medium List 2 Accent 6" w:uiPriority="66"/>
+    <w:lsdException w:name="Medium Grid 1 Accent 6" w:uiPriority="67"/>
+    <w:lsdException w:name="Medium Grid 2 Accent 6" w:uiPriority="68"/>
+    <w:lsdException w:name="Medium Grid 3 Accent 6" w:uiPriority="69"/>
+    <w:lsdException w:name="Dark List Accent 6" w:uiPriority="70"/>
+    <w:lsdException w:name="Colorful Shading Accent 6" w:uiPriority="71"/>
+    <w:lsdException w:name="Colorful List Accent 6" w:uiPriority="72"/>
+    <w:lsdException w:name="Colorful Grid Accent 6" w:uiPriority="73"/>
+    <w:lsdException w:name="Subtle Emphasis" w:uiPriority="19" w:qFormat="1"/>
+    <w:lsdException w:name="Intense Emphasis" w:uiPriority="21" w:qFormat="1"/>
+    <w:lsdException w:name="Subtle Reference" w:uiPriority="31" w:qFormat="1"/>
+    <w:lsdException w:name="Intense Reference" w:uiPriority="32" w:qFormat="1"/>
+    <w:lsdException w:name="Book Title" w:uiPriority="33" w:qFormat="1"/>
+    <w:lsdException w:name="Bibliography" w:semiHidden="1" w:uiPriority="37" w:unhideWhenUsed="1"/>
+    <w:lsdException w:name="TOC Heading" w:semiHidden="1" w:uiPriority="39" w:unhideWhenUsed="1" w:qFormat="1"/>
+    <w:lsdException w:name="Plain Table 1" w:uiPriority="41"/>
+    <w:lsdException w:name="Plain Table 2" w:uiPriority="42"/>
+    <w:lsdException w:name="Plain Table 3" w:uiPriority="43"/>
+    <w:lsdException w:name="Plain Table 4" w:uiPriority="44"/>
+    <w:lsdException w:name="Plain Table 5" w:uiPriority="45"/>
+    <w:lsdException w:name="Grid Table Light" w:uiPriority="40"/>
+    <w:lsdException w:name="Grid Table 1 Light" w:uiPriority="46"/>
+    <w:lsdException w:name="Grid Table 2" w:uiPriority="47"/>
+    <w:lsdException w:name="Grid Table 3" w:uiPriority="48"/>
+    <w:lsdException w:name="Grid Table 4" w:uiPriority="49"/>
+    <w:lsdException w:name="Grid Table 5 Dark" w:uiPriority="50"/>
+    <w:lsdException w:name="Grid Table 6 Colorful" w:uiPriority="51"/>
+    <w:lsdException w:name="Grid Table 7 Colorful" w:uiPriority="52"/>
+    <w:lsdException w:name="Grid Table 1 Light Accent 1" w:uiPriority="46"/>
+    <w:lsdException w:name="Grid Table 2 Accent 1" w:uiPriority="47"/>
+    <w:lsdException w:name="Grid Table 3 Accent 1" w:uiPriority="48"/>
+    <w:lsdException w:name="Grid Table 4 Accent 1" w:uiPriority="49"/>
+    <w:lsdException w:name="Grid Table 5 Dark Accent 1" w:uiPriority="50"/>
+    <w:lsdException w:name="Grid Table 6 Colorful Accent 1" w:uiPriority="51"/>
+    <w:lsdException w:name="Grid Table 7 Colorful Accent 1" w:uiPriority="52"/>
+    <w:lsdException w:name="Grid Table 1 Light Accent 2" w:uiPriority="46"/>
+    <w:lsdException w:name="Grid Table 2 Accent 2" w:uiPriority="47"/>
+    <w:lsdException w:name="Grid Table 3 Accent 2" w:uiPriority="48"/>
+    <w:lsdException w:name="Grid Table 4 Accent 2" w:uiPriority="49"/>
+    <w:lsdException w:name="Grid Table 5 Dark Accent 2" w:uiPriority="50"/>
+    <w:lsdException w:name="Grid Table 6 Colorful Accent 2" w:uiPriority="51"/>
+    <w:lsdException w:name="Grid Table 7 Colorful Accent 2" w:uiPriority="52"/>
+    <w:lsdException w:name="Grid Table 1 Light Accent 3" w:uiPriority="46"/>
+    <w:lsdException w:name="Grid Table 2 Accent 3" w:uiPriority="47"/>
+    <w:lsdException w:name="Grid Table 3 Accent 3" w:uiPriority="48"/>
+    <w:lsdException w:name="Grid Table 4 Accent 3" w:uiPriority="49"/>
+    <w:lsdException w:name="Grid Table 5 Dark Accent 3" w:uiPriority="50"/>
+    <w:lsdException w:name="Grid Table 6 Colorful Accent 3" w:uiPriority="51"/>
+    <w:lsdException w:name="Grid Table 7 Colorful Accent 3" w:uiPriority="52"/>
+    <w:lsdException w:name="Grid Table 1 Light Accent 4" w:uiPriority="46"/>
+    <w:lsdException w:name="Grid Table 2 Accent 4" w:uiPriority="47"/>
+    <w:lsdException w:name="Grid Table 3 Accent 4" w:uiPriority="48"/>
+    <w:lsdException w:name="Grid Table 4 Accent 4" w:uiPriority="49"/>
+    <w:lsdException w:name="Grid Table 5 Dark Accent 4" w:uiPriority="50"/>
+    <w:lsdException w:name="Grid Table 6 Colorful Accent 4" w:uiPriority="51"/>
+    <w:lsdException w:name="Grid Table 7 Colorful Accent 4" w:uiPriority="52"/>
+    <w:lsdException w:name="Grid Table 1 Light Accent 5" w:uiPriority="46"/>
+    <w:lsdException w:name="Grid Table 2 Accent 5" w:uiPriority="47"/>
+    <w:lsdException w:name="Grid Table 3 Accent 5" w:uiPriority="48"/>
+    <w:lsdException w:name="Grid Table 4 Accent 5" w:uiPriority="49"/>
+    <w:lsdException w:name="Grid Table 5 Dark Accent 5" w:uiPriority="50"/>
+    <w:lsdException w:name="Grid Table 6 Colorful Accent 5" w:uiPriority="51"/>
+    <w:lsdException w:name="Grid Table 7 Colorful Accent 5" w:uiPriority="52"/>
+    <w:lsdException w:name="Grid Table 1 Light Accent 6" w:uiPriority="46"/>
+    <w:lsdException w:name="Grid Table 2 Accent 6" w:uiPriority="47"/>
+    <w:lsdException w:name="Grid Table 3 Accent 6" w:uiPriority="48"/>
+    <w:lsdException w:name="Grid Table 4 Accent 6" w:uiPriority="49"/>
+    <w:lsdException w:name="Grid Table 5 Dark Accent 6" w:uiPriority="50"/>
+    <w:lsdException w:name="Grid Table 6 Colorful Accent 6" w:uiPriority="51"/>
+    <w:lsdException w:name="Grid Table 7 Colorful Accent 6" w:uiPriority="52"/>
+    <w:lsdException w:name="List Table 1 Light" w:uiPriority="46"/>
+    <w:lsdException w:name="List Table 2" w:uiPriority="47"/>
+    <w:lsdException w:name="List Table 3" w:uiPriority="48"/>
+    <w:lsdException w:name="List Table 4" w:uiPriority="49"/>
+    <w:lsdException w:name="List Table 5 Dark" w:uiPriority="50"/>
+    <w:lsdException w:name="List Table 6 Colorful" w:uiPriority="51"/>
+    <w:lsdException w:name="List Table 7 Colorful" w:uiPriority="52"/>
+    <w:lsdException w:name="List Table 1 Light Accent 1" w:uiPriority="46"/>
+    <w:lsdException w:name="List Table 2 Accent 1" w:uiPriority="47"/>
+    <w:lsdException w:name="List Table 3 Accent 1" w:uiPriority="48"/>
+    <w:lsdException w:name="List Table 4 Accent 1" w:uiPriority="49"/>
+    <w:lsdException w:name="List Table 5 Dark Accent 1" w:uiPriority="50"/>
+    <w:lsdException w:name="List Table 6 Colorful Accent 1" w:uiPriority="51"/>
+    <w:lsdException w:name="List Table 7 Colorful Accent 1" w:uiPriority="52"/>
+    <w:lsdException w:name="List Table 1 Light Accent 2" w:uiPriority="46"/>
+    <w:lsdException w:name="List Table 2 Accent 2" w:uiPriority="47"/>
+    <w:lsdException w:name="List Table 3 Accent 2" w:uiPriority="48"/>
+    <w:lsdException w:name="List Table 4 Accent 2" w:uiPriority="49"/>
+    <w:lsdException w:name="List Table 5 Dark Accent 2" w:uiPriority="50"/>
+    <w:lsdException w:name="List Table 6 Colorful Accent 2" w:uiPriority="51"/>
+    <w:lsdException w:name="List Table 7 Colorful Accent 2" w:uiPriority="52"/>
+    <w:lsdException w:name="List Table 1 Light Accent 3" w:uiPriority="46"/>
+    <w:lsdException w:name="List Table 2 Accent 3" w:uiPriority="47"/>
+    <w:lsdException w:name="List Table 3 Accent 3" w:uiPriority="48"/>
+    <w:lsdException w:name="List Table 4 Accent 3" w:uiPriority="49"/>
+    <w:lsdException w:name="List Table 5 Dark Accent 3" w:uiPriority="50"/>
+    <w:lsdException w:name="List Table 6 Colorful Accent 3" w:uiPriority="51"/>
+    <w:lsdException w:name="List Table 7 Colorful Accent 3" w:uiPriority="52"/>
+    <w:lsdException w:name="List Table 1 Light Accent 4" w:uiPriority="46"/>
+    <w:lsdException w:name="List Table 2 Accent 4" w:uiPriority="47"/>
+    <w:lsdException w:name="List Table 3 Accent 4" w:uiPriority="48"/>
+    <w:lsdException w:name="List Table 4 Accent 4" w:uiPriority="49"/>
+    <w:lsdException w:name="List Table 5 Dark Accent 4" w:uiPriority="50"/>
+    <w:lsdException w:name="List Table 6 Colorful Accent 4" w:uiPriority="51"/>
+    <w:lsdException w:name="List Table 7 Colorful Accent 4" w:uiPriority="52"/>
+    <w:lsdException w:name="List Table 1 Light Accent 5" w:uiPriority="46"/>
+    <w:lsdException w:name="List Table 2 Accent 5" w:uiPriority="47"/>
+    <w:lsdException w:name="List Table 3 Accent 5" w:uiPriority="48"/>
+    <w:lsdException w:name="List Table 4 Accent 5" w:uiPriority="49"/>
+    <w:lsdException w:name="List Table 5 Dark Accent 5" w:uiPriority="50"/>
+    <w:lsdException w:name="List Table 6 Colorful Accent 5" w:uiPriority="51"/>
+    <w:lsdException w:name="List Table 7 Colorful Accent 5" w:uiPriority="52"/>
+    <w:lsdException w:name="List Table 1 Light Accent 6" w:uiPriority="46"/>
+    <w:lsdException w:name="List Table 2 Accent 6" w:uiPriority="47"/>
+    <w:lsdException w:name="List Table 3 Accent 6" w:uiPriority="48"/>
+    <w:lsdException w:name="List Table 4 Accent 6" w:uiPriority="49"/>
+    <w:lsdException w:name="List Table 5 Dark Accent 6" w:uiPriority="50"/>
+    <w:lsdException w:name="List Table 6 Colorful Accent 6" w:uiPriority="51"/>
+    <w:lsdException w:name="List Table 7 Colorful Accent 6" w:uiPriority="52"/>
+    <w:lsdException w:name="Mention" w:semiHidden="1" w:unhideWhenUsed="1"/>
+    <w:lsdException w:name="Smart Hyperlink" w:semiHidden="1" w:unhideWhenUsed="1"/>
+    <w:lsdException w:name="Hashtag" w:semiHidden="1" w:unhideWhenUsed="1"/>
+    <w:lsdException w:name="Unresolved Mention" w:semiHidden="1" w:unhideWhenUsed="1"/>
+  </w:latentStyles>
+  <w:style w:type="paragraph" w:default="1" w:styleId="Normal">
+    <w:name w:val="Normal"/>
+    <w:qFormat/>
+  </w:style>
+  <w:style w:type="character" w:default="1" w:styleId="DefaultParagraphFont">
+    <w:name w:val="Default Paragraph Font"/>
+    <w:uiPriority w:val="1"/>
+    <w:semiHidden/>
+    <w:unhideWhenUsed/>
+  </w:style>
+  <w:style w:type="table" w:default="1" w:styleId="TableNormal">
+    <w:name w:val="Normal Table"/>
+    <w:uiPriority w:val="99"/>
+    <w:semiHidden/>
+    <w:unhideWhenUsed/>
+    <w:tblPr>
+      <w:tblInd w:w="0" w:type="dxa"/>
+      <w:tblCellMar>
+        <w:top w:w="0" w:type="dxa"/>
+        <w:left w:w="108" w:type="dxa"/>
+        <w:bottom w:w="0" w:type="dxa"/>
+        <w:right w:w="108" w:type="dxa"/>
+      </w:tblCellMar>
+    </w:tblPr>
+  </w:style>
+  <w:style w:type="numbering" w:default="1" w:styleId="NoList">
+    <w:name w:val="No List"/>
+    <w:uiPriority w:val="99"/>
+    <w:semiHidden/>
+    <w:unhideWhenUsed/>
+  </w:style>
+  <w:style w:type="paragraph" w:customStyle="1" w:styleId="C200035686ED425F97A7CD05E7CFD7BE">
+    <w:name w:val="C200035686ED425F97A7CD05E7CFD7BE"/>
+    <w:rsid w:val="006E6F13"/>
+  </w:style>
+  <w:style w:type="paragraph" w:customStyle="1" w:styleId="2CF966745A1242EB97E41D34B149A493">
+    <w:name w:val="2CF966745A1242EB97E41D34B149A493"/>
+    <w:rsid w:val="006E6F13"/>
+  </w:style>
+  <w:style w:type="paragraph" w:customStyle="1" w:styleId="C555E27F2A7C46BFADCEB45ED5A6827F">
+    <w:name w:val="C555E27F2A7C46BFADCEB45ED5A6827F"/>
+    <w:rsid w:val="006E6F13"/>
+  </w:style>
+  <w:style w:type="paragraph" w:customStyle="1" w:styleId="FF2AEBCC65474BBC809E3603CEC3037D">
+    <w:name w:val="FF2AEBCC65474BBC809E3603CEC3037D"/>
+    <w:rsid w:val="006E6F13"/>
+  </w:style>
+  <w:style w:type="paragraph" w:customStyle="1" w:styleId="0F12B301D12D4239A5E57C326D2E7F7F">
+    <w:name w:val="0F12B301D12D4239A5E57C326D2E7F7F"/>
+    <w:rsid w:val="006E6F13"/>
+  </w:style>
+</w:styles>
+</file>
+
+<file path=word/glossary/webSettings.xml><?xml version="1.0" encoding="utf-8"?>
+<w:webSettings xmlns:mc="http://schemas.openxmlformats.org/markup-compatibility/2006" xmlns:r="http://schemas.openxmlformats.org/officeDocument/2006/relationships" xmlns:w="http://schemas.openxmlformats.org/wordprocessingml/2006/main" xmlns:w14="http://schemas.microsoft.com/office/word/2010/wordml" xmlns:w15="http://schemas.microsoft.com/office/word/2012/wordml" xmlns:w16cid="http://schemas.microsoft.com/office/word/2016/wordml/cid" xmlns:w16se="http://schemas.microsoft.com/office/word/2015/wordml/symex" mc:Ignorable="w14 w15 w16se w16cid">
+  <w:optimizeForBrowser/>
+  <w:allowPNG/>
+</w:webSettings>
 </file>
 
 <file path=word/theme/theme1.xml><?xml version="1.0" encoding="utf-8"?>
@@ -5138,4 +7280,16 @@
   </a:objectDefaults>
   <a:extraClrSchemeLst/>
 </a:theme>
+</file>
+
+<file path=customXml/item1.xml><?xml version="1.0" encoding="utf-8"?>
+<b:Sources xmlns:b="http://schemas.openxmlformats.org/officeDocument/2006/bibliography" xmlns="http://schemas.openxmlformats.org/officeDocument/2006/bibliography" SelectedStyle="\APASixthEditionOfficeOnline.xsl" StyleName="APA" Version="6"/>
+</file>
+
+<file path=customXml/itemProps1.xml><?xml version="1.0" encoding="utf-8"?>
+<ds:datastoreItem xmlns:ds="http://schemas.openxmlformats.org/officeDocument/2006/customXml" ds:itemID="{16321F68-FA47-4C34-A185-6185F83E3C0C}">
+  <ds:schemaRefs>
+    <ds:schemaRef ds:uri="http://schemas.openxmlformats.org/officeDocument/2006/bibliography"/>
+  </ds:schemaRefs>
+</ds:datastoreItem>
 </file>
</xml_diff>